<commit_message>
More contextual comments and notes to modify Locations class to add a firstVisit boolean. Also added some test code to the Test file.
</commit_message>
<xml_diff>
--- a/Assignment4_Journal.docx
+++ b/Assignment4_Journal.docx
@@ -1957,6 +1957,4193 @@
       <w:pPr>
         <w:spacing w:after="0"/>
       </w:pPr>
+    </w:p>
+    <w:p>
+      <w:pPr>
+        <w:spacing w:after="0"/>
+        <w:rPr>
+          <w:rFonts w:cstheme="minorHAnsi"/>
+          <w:bCs/>
+        </w:rPr>
+      </w:pPr>
+    </w:p>
+    <w:p>
+      <w:pPr>
+        <w:spacing w:after="0"/>
+        <w:rPr>
+          <w:rFonts w:cstheme="minorHAnsi"/>
+          <w:bCs/>
+        </w:rPr>
+      </w:pPr>
+      <w:r>
+        <w:rPr>
+          <w:rFonts w:cstheme="minorHAnsi"/>
+          <w:bCs/>
+        </w:rPr>
+        <w:t>I started with the Game.hpp and .</w:t>
+      </w:r>
+      <w:proofErr w:type="spellStart"/>
+      <w:r>
+        <w:rPr>
+          <w:rFonts w:cstheme="minorHAnsi"/>
+          <w:bCs/>
+        </w:rPr>
+        <w:t>cpp</w:t>
+      </w:r>
+      <w:proofErr w:type="spellEnd"/>
+      <w:r>
+        <w:rPr>
+          <w:rFonts w:cstheme="minorHAnsi"/>
+          <w:bCs/>
+        </w:rPr>
+        <w:t xml:space="preserve"> files. Leaving the Gam</w:t>
+      </w:r>
+      <w:r>
+        <w:rPr>
+          <w:rFonts w:cstheme="minorHAnsi"/>
+          <w:bCs/>
+        </w:rPr>
+        <w:t>e constructor and destructor as</w:t>
+      </w:r>
+      <w:r>
+        <w:rPr>
+          <w:rFonts w:cstheme="minorHAnsi"/>
+          <w:bCs/>
+        </w:rPr>
+        <w:t xml:space="preserve"> default as I </w:t>
+      </w:r>
+      <w:proofErr w:type="gramStart"/>
+      <w:r>
+        <w:rPr>
+          <w:rFonts w:cstheme="minorHAnsi"/>
+          <w:bCs/>
+        </w:rPr>
+        <w:t>couldn’t</w:t>
+      </w:r>
+      <w:proofErr w:type="gramEnd"/>
+      <w:r>
+        <w:rPr>
+          <w:rFonts w:cstheme="minorHAnsi"/>
+          <w:bCs/>
+        </w:rPr>
+        <w:t xml:space="preserve"> think of anything for them just yet. The main.cpp will create a Game class object then run the member function of </w:t>
+      </w:r>
+      <w:proofErr w:type="spellStart"/>
+      <w:r>
+        <w:rPr>
+          <w:rFonts w:cstheme="minorHAnsi"/>
+          <w:bCs/>
+        </w:rPr>
+        <w:t>Game.startGame</w:t>
+      </w:r>
+      <w:proofErr w:type="spellEnd"/>
+      <w:r>
+        <w:rPr>
+          <w:rFonts w:cstheme="minorHAnsi"/>
+          <w:bCs/>
+        </w:rPr>
+        <w:t xml:space="preserve">() which will output a few intro lines for the game and load the game data by calling </w:t>
+      </w:r>
+      <w:proofErr w:type="spellStart"/>
+      <w:r>
+        <w:rPr>
+          <w:rFonts w:cstheme="minorHAnsi"/>
+          <w:bCs/>
+        </w:rPr>
+        <w:t>loadGameData</w:t>
+      </w:r>
+      <w:proofErr w:type="spellEnd"/>
+      <w:r>
+        <w:rPr>
+          <w:rFonts w:cstheme="minorHAnsi"/>
+          <w:bCs/>
+        </w:rPr>
+        <w:t xml:space="preserve">(); Then that will call the individual loading functions for the text files of Characters, Locations, Items, etc. Those individual functions have similar but not quite the same function of loading and parsing a text file then inputting the data into vectors to organize. </w:t>
+      </w:r>
+    </w:p>
+    <w:p>
+      <w:pPr>
+        <w:spacing w:after="0"/>
+        <w:rPr>
+          <w:rFonts w:cstheme="minorHAnsi"/>
+          <w:bCs/>
+        </w:rPr>
+      </w:pPr>
+    </w:p>
+    <w:p>
+      <w:pPr>
+        <w:spacing w:after="0"/>
+        <w:rPr>
+          <w:rFonts w:cstheme="minorHAnsi"/>
+          <w:bCs/>
+        </w:rPr>
+      </w:pPr>
+      <w:r>
+        <w:rPr>
+          <w:rFonts w:cstheme="minorHAnsi"/>
+          <w:bCs/>
+        </w:rPr>
+        <w:t xml:space="preserve">The first load function I worked on was the Locations. After spending some time formatting the Locations.txt file, making them all uniform so they could be loaded in order I started making the function within the Game class called </w:t>
+      </w:r>
+      <w:proofErr w:type="spellStart"/>
+      <w:r>
+        <w:rPr>
+          <w:rFonts w:cstheme="minorHAnsi"/>
+          <w:bCs/>
+        </w:rPr>
+        <w:t>loadLocations</w:t>
+      </w:r>
+      <w:proofErr w:type="spellEnd"/>
+      <w:r>
+        <w:rPr>
+          <w:rFonts w:cstheme="minorHAnsi"/>
+          <w:bCs/>
+        </w:rPr>
+        <w:t xml:space="preserve">(). Using code from earlier assignments to open and </w:t>
+      </w:r>
+      <w:proofErr w:type="gramStart"/>
+      <w:r>
+        <w:rPr>
+          <w:rFonts w:cstheme="minorHAnsi"/>
+          <w:bCs/>
+        </w:rPr>
+        <w:t>read from a text file I started creating the framework</w:t>
+      </w:r>
+      <w:proofErr w:type="gramEnd"/>
+      <w:r>
+        <w:rPr>
+          <w:rFonts w:cstheme="minorHAnsi"/>
+          <w:bCs/>
+        </w:rPr>
+        <w:t>:</w:t>
+      </w:r>
+    </w:p>
+    <w:p>
+      <w:pPr>
+        <w:spacing w:after="0"/>
+        <w:rPr>
+          <w:rFonts w:cstheme="minorHAnsi"/>
+          <w:bCs/>
+        </w:rPr>
+      </w:pPr>
+    </w:p>
+    <w:p>
+      <w:pPr>
+        <w:shd w:val="clear" w:color="auto" w:fill="1E1E1E"/>
+        <w:spacing w:after="0" w:line="285" w:lineRule="atLeast"/>
+        <w:rPr>
+          <w:rFonts w:ascii="Consolas" w:eastAsia="Times New Roman" w:hAnsi="Consolas" w:cs="Times New Roman"/>
+          <w:color w:val="D4D4D4"/>
+          <w:sz w:val="21"/>
+          <w:szCs w:val="21"/>
+          <w:lang w:eastAsia="en-CA"/>
+        </w:rPr>
+      </w:pPr>
+      <w:proofErr w:type="gramStart"/>
+      <w:r>
+        <w:rPr>
+          <w:rFonts w:ascii="Consolas" w:eastAsia="Times New Roman" w:hAnsi="Consolas" w:cs="Times New Roman"/>
+          <w:color w:val="569CD6"/>
+          <w:sz w:val="21"/>
+          <w:szCs w:val="21"/>
+          <w:lang w:eastAsia="en-CA"/>
+        </w:rPr>
+        <w:t>void</w:t>
+      </w:r>
+      <w:proofErr w:type="gramEnd"/>
+      <w:r>
+        <w:rPr>
+          <w:rFonts w:ascii="Consolas" w:eastAsia="Times New Roman" w:hAnsi="Consolas" w:cs="Times New Roman"/>
+          <w:color w:val="D4D4D4"/>
+          <w:sz w:val="21"/>
+          <w:szCs w:val="21"/>
+          <w:lang w:eastAsia="en-CA"/>
+        </w:rPr>
+        <w:t xml:space="preserve"> Game::</w:t>
+      </w:r>
+      <w:proofErr w:type="spellStart"/>
+      <w:r>
+        <w:rPr>
+          <w:rFonts w:ascii="Consolas" w:eastAsia="Times New Roman" w:hAnsi="Consolas" w:cs="Times New Roman"/>
+          <w:color w:val="D4D4D4"/>
+          <w:sz w:val="21"/>
+          <w:szCs w:val="21"/>
+          <w:lang w:eastAsia="en-CA"/>
+        </w:rPr>
+        <w:t>loadLocations</w:t>
+      </w:r>
+      <w:proofErr w:type="spellEnd"/>
+      <w:r>
+        <w:rPr>
+          <w:rFonts w:ascii="Consolas" w:eastAsia="Times New Roman" w:hAnsi="Consolas" w:cs="Times New Roman"/>
+          <w:color w:val="D4D4D4"/>
+          <w:sz w:val="21"/>
+          <w:szCs w:val="21"/>
+          <w:lang w:eastAsia="en-CA"/>
+        </w:rPr>
+        <w:t>()</w:t>
+      </w:r>
+    </w:p>
+    <w:p>
+      <w:pPr>
+        <w:shd w:val="clear" w:color="auto" w:fill="1E1E1E"/>
+        <w:spacing w:after="0" w:line="285" w:lineRule="atLeast"/>
+        <w:rPr>
+          <w:rFonts w:ascii="Consolas" w:eastAsia="Times New Roman" w:hAnsi="Consolas" w:cs="Times New Roman"/>
+          <w:color w:val="D4D4D4"/>
+          <w:sz w:val="21"/>
+          <w:szCs w:val="21"/>
+          <w:lang w:eastAsia="en-CA"/>
+        </w:rPr>
+      </w:pPr>
+      <w:r>
+        <w:rPr>
+          <w:rFonts w:ascii="Consolas" w:eastAsia="Times New Roman" w:hAnsi="Consolas" w:cs="Times New Roman"/>
+          <w:color w:val="D4D4D4"/>
+          <w:sz w:val="21"/>
+          <w:szCs w:val="21"/>
+          <w:lang w:eastAsia="en-CA"/>
+        </w:rPr>
+        <w:t>{</w:t>
+      </w:r>
+    </w:p>
+    <w:p>
+      <w:pPr>
+        <w:shd w:val="clear" w:color="auto" w:fill="1E1E1E"/>
+        <w:spacing w:after="0" w:line="285" w:lineRule="atLeast"/>
+        <w:rPr>
+          <w:rFonts w:ascii="Consolas" w:eastAsia="Times New Roman" w:hAnsi="Consolas" w:cs="Times New Roman"/>
+          <w:color w:val="D4D4D4"/>
+          <w:sz w:val="21"/>
+          <w:szCs w:val="21"/>
+          <w:lang w:eastAsia="en-CA"/>
+        </w:rPr>
+      </w:pPr>
+      <w:r>
+        <w:rPr>
+          <w:rFonts w:ascii="Consolas" w:eastAsia="Times New Roman" w:hAnsi="Consolas" w:cs="Times New Roman"/>
+          <w:color w:val="D4D4D4"/>
+          <w:sz w:val="21"/>
+          <w:szCs w:val="21"/>
+          <w:lang w:eastAsia="en-CA"/>
+        </w:rPr>
+        <w:t xml:space="preserve">    </w:t>
+      </w:r>
+      <w:proofErr w:type="spellStart"/>
+      <w:proofErr w:type="gramStart"/>
+      <w:r>
+        <w:rPr>
+          <w:rFonts w:ascii="Consolas" w:eastAsia="Times New Roman" w:hAnsi="Consolas" w:cs="Times New Roman"/>
+          <w:color w:val="D4D4D4"/>
+          <w:sz w:val="21"/>
+          <w:szCs w:val="21"/>
+          <w:lang w:eastAsia="en-CA"/>
+        </w:rPr>
+        <w:t>std</w:t>
+      </w:r>
+      <w:proofErr w:type="spellEnd"/>
+      <w:r>
+        <w:rPr>
+          <w:rFonts w:ascii="Consolas" w:eastAsia="Times New Roman" w:hAnsi="Consolas" w:cs="Times New Roman"/>
+          <w:color w:val="D4D4D4"/>
+          <w:sz w:val="21"/>
+          <w:szCs w:val="21"/>
+          <w:lang w:eastAsia="en-CA"/>
+        </w:rPr>
+        <w:t>::</w:t>
+      </w:r>
+      <w:proofErr w:type="spellStart"/>
+      <w:r>
+        <w:rPr>
+          <w:rFonts w:ascii="Consolas" w:eastAsia="Times New Roman" w:hAnsi="Consolas" w:cs="Times New Roman"/>
+          <w:color w:val="D4D4D4"/>
+          <w:sz w:val="21"/>
+          <w:szCs w:val="21"/>
+          <w:lang w:eastAsia="en-CA"/>
+        </w:rPr>
+        <w:t>ifstream</w:t>
+      </w:r>
+      <w:proofErr w:type="spellEnd"/>
+      <w:proofErr w:type="gramEnd"/>
+      <w:r>
+        <w:rPr>
+          <w:rFonts w:ascii="Consolas" w:eastAsia="Times New Roman" w:hAnsi="Consolas" w:cs="Times New Roman"/>
+          <w:color w:val="D4D4D4"/>
+          <w:sz w:val="21"/>
+          <w:szCs w:val="21"/>
+          <w:lang w:eastAsia="en-CA"/>
+        </w:rPr>
+        <w:t xml:space="preserve"> file(</w:t>
+      </w:r>
+      <w:r>
+        <w:rPr>
+          <w:rFonts w:ascii="Consolas" w:eastAsia="Times New Roman" w:hAnsi="Consolas" w:cs="Times New Roman"/>
+          <w:color w:val="CE9178"/>
+          <w:sz w:val="21"/>
+          <w:szCs w:val="21"/>
+          <w:lang w:eastAsia="en-CA"/>
+        </w:rPr>
+        <w:t>"Locations.txt"</w:t>
+      </w:r>
+      <w:r>
+        <w:rPr>
+          <w:rFonts w:ascii="Consolas" w:eastAsia="Times New Roman" w:hAnsi="Consolas" w:cs="Times New Roman"/>
+          <w:color w:val="D4D4D4"/>
+          <w:sz w:val="21"/>
+          <w:szCs w:val="21"/>
+          <w:lang w:eastAsia="en-CA"/>
+        </w:rPr>
+        <w:t>);</w:t>
+      </w:r>
+    </w:p>
+    <w:p>
+      <w:pPr>
+        <w:shd w:val="clear" w:color="auto" w:fill="1E1E1E"/>
+        <w:spacing w:after="0" w:line="285" w:lineRule="atLeast"/>
+        <w:rPr>
+          <w:rFonts w:ascii="Consolas" w:eastAsia="Times New Roman" w:hAnsi="Consolas" w:cs="Times New Roman"/>
+          <w:color w:val="D4D4D4"/>
+          <w:sz w:val="21"/>
+          <w:szCs w:val="21"/>
+          <w:lang w:eastAsia="en-CA"/>
+        </w:rPr>
+      </w:pPr>
+      <w:r>
+        <w:rPr>
+          <w:rFonts w:ascii="Consolas" w:eastAsia="Times New Roman" w:hAnsi="Consolas" w:cs="Times New Roman"/>
+          <w:color w:val="D4D4D4"/>
+          <w:sz w:val="21"/>
+          <w:szCs w:val="21"/>
+          <w:lang w:eastAsia="en-CA"/>
+        </w:rPr>
+        <w:t xml:space="preserve">    </w:t>
+      </w:r>
+      <w:proofErr w:type="gramStart"/>
+      <w:r>
+        <w:rPr>
+          <w:rFonts w:ascii="Consolas" w:eastAsia="Times New Roman" w:hAnsi="Consolas" w:cs="Times New Roman"/>
+          <w:color w:val="569CD6"/>
+          <w:sz w:val="21"/>
+          <w:szCs w:val="21"/>
+          <w:lang w:eastAsia="en-CA"/>
+        </w:rPr>
+        <w:t>if</w:t>
+      </w:r>
+      <w:proofErr w:type="gramEnd"/>
+      <w:r>
+        <w:rPr>
+          <w:rFonts w:ascii="Consolas" w:eastAsia="Times New Roman" w:hAnsi="Consolas" w:cs="Times New Roman"/>
+          <w:color w:val="D4D4D4"/>
+          <w:sz w:val="21"/>
+          <w:szCs w:val="21"/>
+          <w:lang w:eastAsia="en-CA"/>
+        </w:rPr>
+        <w:t xml:space="preserve"> (!</w:t>
+      </w:r>
+      <w:proofErr w:type="spellStart"/>
+      <w:r>
+        <w:rPr>
+          <w:rFonts w:ascii="Consolas" w:eastAsia="Times New Roman" w:hAnsi="Consolas" w:cs="Times New Roman"/>
+          <w:color w:val="D4D4D4"/>
+          <w:sz w:val="21"/>
+          <w:szCs w:val="21"/>
+          <w:lang w:eastAsia="en-CA"/>
+        </w:rPr>
+        <w:t>file.is_open</w:t>
+      </w:r>
+      <w:proofErr w:type="spellEnd"/>
+      <w:r>
+        <w:rPr>
+          <w:rFonts w:ascii="Consolas" w:eastAsia="Times New Roman" w:hAnsi="Consolas" w:cs="Times New Roman"/>
+          <w:color w:val="D4D4D4"/>
+          <w:sz w:val="21"/>
+          <w:szCs w:val="21"/>
+          <w:lang w:eastAsia="en-CA"/>
+        </w:rPr>
+        <w:t>()) {</w:t>
+      </w:r>
+    </w:p>
+    <w:p>
+      <w:pPr>
+        <w:shd w:val="clear" w:color="auto" w:fill="1E1E1E"/>
+        <w:spacing w:after="0" w:line="285" w:lineRule="atLeast"/>
+        <w:rPr>
+          <w:rFonts w:ascii="Consolas" w:eastAsia="Times New Roman" w:hAnsi="Consolas" w:cs="Times New Roman"/>
+          <w:color w:val="D4D4D4"/>
+          <w:sz w:val="21"/>
+          <w:szCs w:val="21"/>
+          <w:lang w:eastAsia="en-CA"/>
+        </w:rPr>
+      </w:pPr>
+      <w:r>
+        <w:rPr>
+          <w:rFonts w:ascii="Consolas" w:eastAsia="Times New Roman" w:hAnsi="Consolas" w:cs="Times New Roman"/>
+          <w:color w:val="D4D4D4"/>
+          <w:sz w:val="21"/>
+          <w:szCs w:val="21"/>
+          <w:lang w:eastAsia="en-CA"/>
+        </w:rPr>
+        <w:t xml:space="preserve">        </w:t>
+      </w:r>
+      <w:proofErr w:type="spellStart"/>
+      <w:r>
+        <w:rPr>
+          <w:rFonts w:ascii="Consolas" w:eastAsia="Times New Roman" w:hAnsi="Consolas" w:cs="Times New Roman"/>
+          <w:color w:val="D4D4D4"/>
+          <w:sz w:val="21"/>
+          <w:szCs w:val="21"/>
+          <w:lang w:eastAsia="en-CA"/>
+        </w:rPr>
+        <w:t>std</w:t>
+      </w:r>
+      <w:proofErr w:type="spellEnd"/>
+      <w:r>
+        <w:rPr>
+          <w:rFonts w:ascii="Consolas" w:eastAsia="Times New Roman" w:hAnsi="Consolas" w:cs="Times New Roman"/>
+          <w:color w:val="D4D4D4"/>
+          <w:sz w:val="21"/>
+          <w:szCs w:val="21"/>
+          <w:lang w:eastAsia="en-CA"/>
+        </w:rPr>
+        <w:t>::</w:t>
+      </w:r>
+      <w:proofErr w:type="spellStart"/>
+      <w:r>
+        <w:rPr>
+          <w:rFonts w:ascii="Consolas" w:eastAsia="Times New Roman" w:hAnsi="Consolas" w:cs="Times New Roman"/>
+          <w:color w:val="D4D4D4"/>
+          <w:sz w:val="21"/>
+          <w:szCs w:val="21"/>
+          <w:lang w:eastAsia="en-CA"/>
+        </w:rPr>
+        <w:t>cerr</w:t>
+      </w:r>
+      <w:proofErr w:type="spellEnd"/>
+      <w:r>
+        <w:rPr>
+          <w:rFonts w:ascii="Consolas" w:eastAsia="Times New Roman" w:hAnsi="Consolas" w:cs="Times New Roman"/>
+          <w:color w:val="D4D4D4"/>
+          <w:sz w:val="21"/>
+          <w:szCs w:val="21"/>
+          <w:lang w:eastAsia="en-CA"/>
+        </w:rPr>
+        <w:t xml:space="preserve"> &lt;&lt; </w:t>
+      </w:r>
+      <w:r>
+        <w:rPr>
+          <w:rFonts w:ascii="Consolas" w:eastAsia="Times New Roman" w:hAnsi="Consolas" w:cs="Times New Roman"/>
+          <w:color w:val="CE9178"/>
+          <w:sz w:val="21"/>
+          <w:szCs w:val="21"/>
+          <w:lang w:eastAsia="en-CA"/>
+        </w:rPr>
+        <w:t>"Failed to open Locations.txt"</w:t>
+      </w:r>
+      <w:r>
+        <w:rPr>
+          <w:rFonts w:ascii="Consolas" w:eastAsia="Times New Roman" w:hAnsi="Consolas" w:cs="Times New Roman"/>
+          <w:color w:val="D4D4D4"/>
+          <w:sz w:val="21"/>
+          <w:szCs w:val="21"/>
+          <w:lang w:eastAsia="en-CA"/>
+        </w:rPr>
+        <w:t xml:space="preserve"> &lt;&lt; </w:t>
+      </w:r>
+      <w:proofErr w:type="spellStart"/>
+      <w:r>
+        <w:rPr>
+          <w:rFonts w:ascii="Consolas" w:eastAsia="Times New Roman" w:hAnsi="Consolas" w:cs="Times New Roman"/>
+          <w:color w:val="D4D4D4"/>
+          <w:sz w:val="21"/>
+          <w:szCs w:val="21"/>
+          <w:lang w:eastAsia="en-CA"/>
+        </w:rPr>
+        <w:t>std</w:t>
+      </w:r>
+      <w:proofErr w:type="spellEnd"/>
+      <w:r>
+        <w:rPr>
+          <w:rFonts w:ascii="Consolas" w:eastAsia="Times New Roman" w:hAnsi="Consolas" w:cs="Times New Roman"/>
+          <w:color w:val="D4D4D4"/>
+          <w:sz w:val="21"/>
+          <w:szCs w:val="21"/>
+          <w:lang w:eastAsia="en-CA"/>
+        </w:rPr>
+        <w:t>::</w:t>
+      </w:r>
+      <w:proofErr w:type="spellStart"/>
+      <w:r>
+        <w:rPr>
+          <w:rFonts w:ascii="Consolas" w:eastAsia="Times New Roman" w:hAnsi="Consolas" w:cs="Times New Roman"/>
+          <w:color w:val="D4D4D4"/>
+          <w:sz w:val="21"/>
+          <w:szCs w:val="21"/>
+          <w:lang w:eastAsia="en-CA"/>
+        </w:rPr>
+        <w:t>endl</w:t>
+      </w:r>
+      <w:proofErr w:type="spellEnd"/>
+      <w:r>
+        <w:rPr>
+          <w:rFonts w:ascii="Consolas" w:eastAsia="Times New Roman" w:hAnsi="Consolas" w:cs="Times New Roman"/>
+          <w:color w:val="D4D4D4"/>
+          <w:sz w:val="21"/>
+          <w:szCs w:val="21"/>
+          <w:lang w:eastAsia="en-CA"/>
+        </w:rPr>
+        <w:t>;</w:t>
+      </w:r>
+    </w:p>
+    <w:p>
+      <w:pPr>
+        <w:shd w:val="clear" w:color="auto" w:fill="1E1E1E"/>
+        <w:spacing w:after="0" w:line="285" w:lineRule="atLeast"/>
+        <w:rPr>
+          <w:rFonts w:ascii="Consolas" w:eastAsia="Times New Roman" w:hAnsi="Consolas" w:cs="Times New Roman"/>
+          <w:color w:val="D4D4D4"/>
+          <w:sz w:val="21"/>
+          <w:szCs w:val="21"/>
+          <w:lang w:eastAsia="en-CA"/>
+        </w:rPr>
+      </w:pPr>
+      <w:r>
+        <w:rPr>
+          <w:rFonts w:ascii="Consolas" w:eastAsia="Times New Roman" w:hAnsi="Consolas" w:cs="Times New Roman"/>
+          <w:color w:val="D4D4D4"/>
+          <w:sz w:val="21"/>
+          <w:szCs w:val="21"/>
+          <w:lang w:eastAsia="en-CA"/>
+        </w:rPr>
+        <w:t xml:space="preserve">        </w:t>
+      </w:r>
+      <w:proofErr w:type="gramStart"/>
+      <w:r>
+        <w:rPr>
+          <w:rFonts w:ascii="Consolas" w:eastAsia="Times New Roman" w:hAnsi="Consolas" w:cs="Times New Roman"/>
+          <w:color w:val="569CD6"/>
+          <w:sz w:val="21"/>
+          <w:szCs w:val="21"/>
+          <w:lang w:eastAsia="en-CA"/>
+        </w:rPr>
+        <w:t>return</w:t>
+      </w:r>
+      <w:proofErr w:type="gramEnd"/>
+      <w:r>
+        <w:rPr>
+          <w:rFonts w:ascii="Consolas" w:eastAsia="Times New Roman" w:hAnsi="Consolas" w:cs="Times New Roman"/>
+          <w:color w:val="D4D4D4"/>
+          <w:sz w:val="21"/>
+          <w:szCs w:val="21"/>
+          <w:lang w:eastAsia="en-CA"/>
+        </w:rPr>
+        <w:t>;</w:t>
+      </w:r>
+    </w:p>
+    <w:p>
+      <w:pPr>
+        <w:shd w:val="clear" w:color="auto" w:fill="1E1E1E"/>
+        <w:spacing w:after="0" w:line="285" w:lineRule="atLeast"/>
+        <w:rPr>
+          <w:rFonts w:ascii="Consolas" w:eastAsia="Times New Roman" w:hAnsi="Consolas" w:cs="Times New Roman"/>
+          <w:color w:val="D4D4D4"/>
+          <w:sz w:val="21"/>
+          <w:szCs w:val="21"/>
+          <w:lang w:eastAsia="en-CA"/>
+        </w:rPr>
+      </w:pPr>
+      <w:r>
+        <w:rPr>
+          <w:rFonts w:ascii="Consolas" w:eastAsia="Times New Roman" w:hAnsi="Consolas" w:cs="Times New Roman"/>
+          <w:color w:val="D4D4D4"/>
+          <w:sz w:val="21"/>
+          <w:szCs w:val="21"/>
+          <w:lang w:eastAsia="en-CA"/>
+        </w:rPr>
+        <w:t>    }</w:t>
+      </w:r>
+    </w:p>
+    <w:p>
+      <w:pPr>
+        <w:shd w:val="clear" w:color="auto" w:fill="1E1E1E"/>
+        <w:spacing w:after="0" w:line="285" w:lineRule="atLeast"/>
+        <w:rPr>
+          <w:rFonts w:ascii="Consolas" w:eastAsia="Times New Roman" w:hAnsi="Consolas" w:cs="Times New Roman"/>
+          <w:color w:val="D4D4D4"/>
+          <w:sz w:val="21"/>
+          <w:szCs w:val="21"/>
+          <w:lang w:eastAsia="en-CA"/>
+        </w:rPr>
+      </w:pPr>
+    </w:p>
+    <w:p>
+      <w:pPr>
+        <w:shd w:val="clear" w:color="auto" w:fill="1E1E1E"/>
+        <w:spacing w:after="0" w:line="285" w:lineRule="atLeast"/>
+        <w:rPr>
+          <w:rFonts w:ascii="Consolas" w:eastAsia="Times New Roman" w:hAnsi="Consolas" w:cs="Times New Roman"/>
+          <w:color w:val="D4D4D4"/>
+          <w:sz w:val="21"/>
+          <w:szCs w:val="21"/>
+          <w:lang w:eastAsia="en-CA"/>
+        </w:rPr>
+      </w:pPr>
+      <w:r>
+        <w:rPr>
+          <w:rFonts w:ascii="Consolas" w:eastAsia="Times New Roman" w:hAnsi="Consolas" w:cs="Times New Roman"/>
+          <w:color w:val="D4D4D4"/>
+          <w:sz w:val="21"/>
+          <w:szCs w:val="21"/>
+          <w:lang w:eastAsia="en-CA"/>
+        </w:rPr>
+        <w:t xml:space="preserve">    </w:t>
+      </w:r>
+      <w:proofErr w:type="spellStart"/>
+      <w:proofErr w:type="gramStart"/>
+      <w:r>
+        <w:rPr>
+          <w:rFonts w:ascii="Consolas" w:eastAsia="Times New Roman" w:hAnsi="Consolas" w:cs="Times New Roman"/>
+          <w:color w:val="D4D4D4"/>
+          <w:sz w:val="21"/>
+          <w:szCs w:val="21"/>
+          <w:lang w:eastAsia="en-CA"/>
+        </w:rPr>
+        <w:t>std</w:t>
+      </w:r>
+      <w:proofErr w:type="spellEnd"/>
+      <w:r>
+        <w:rPr>
+          <w:rFonts w:ascii="Consolas" w:eastAsia="Times New Roman" w:hAnsi="Consolas" w:cs="Times New Roman"/>
+          <w:color w:val="D4D4D4"/>
+          <w:sz w:val="21"/>
+          <w:szCs w:val="21"/>
+          <w:lang w:eastAsia="en-CA"/>
+        </w:rPr>
+        <w:t>::string</w:t>
+      </w:r>
+      <w:proofErr w:type="gramEnd"/>
+      <w:r>
+        <w:rPr>
+          <w:rFonts w:ascii="Consolas" w:eastAsia="Times New Roman" w:hAnsi="Consolas" w:cs="Times New Roman"/>
+          <w:color w:val="D4D4D4"/>
+          <w:sz w:val="21"/>
+          <w:szCs w:val="21"/>
+          <w:lang w:eastAsia="en-CA"/>
+        </w:rPr>
+        <w:t xml:space="preserve"> line;</w:t>
+      </w:r>
+    </w:p>
+    <w:p>
+      <w:pPr>
+        <w:shd w:val="clear" w:color="auto" w:fill="1E1E1E"/>
+        <w:spacing w:after="0" w:line="285" w:lineRule="atLeast"/>
+        <w:rPr>
+          <w:rFonts w:ascii="Consolas" w:eastAsia="Times New Roman" w:hAnsi="Consolas" w:cs="Times New Roman"/>
+          <w:color w:val="D4D4D4"/>
+          <w:sz w:val="21"/>
+          <w:szCs w:val="21"/>
+          <w:lang w:eastAsia="en-CA"/>
+        </w:rPr>
+      </w:pPr>
+      <w:r>
+        <w:rPr>
+          <w:rFonts w:ascii="Consolas" w:eastAsia="Times New Roman" w:hAnsi="Consolas" w:cs="Times New Roman"/>
+          <w:color w:val="D4D4D4"/>
+          <w:sz w:val="21"/>
+          <w:szCs w:val="21"/>
+          <w:lang w:eastAsia="en-CA"/>
+        </w:rPr>
+        <w:t xml:space="preserve">    Location </w:t>
+      </w:r>
+      <w:proofErr w:type="spellStart"/>
+      <w:r>
+        <w:rPr>
+          <w:rFonts w:ascii="Consolas" w:eastAsia="Times New Roman" w:hAnsi="Consolas" w:cs="Times New Roman"/>
+          <w:color w:val="D4D4D4"/>
+          <w:sz w:val="21"/>
+          <w:szCs w:val="21"/>
+          <w:lang w:eastAsia="en-CA"/>
+        </w:rPr>
+        <w:t>location</w:t>
+      </w:r>
+      <w:proofErr w:type="spellEnd"/>
+      <w:r>
+        <w:rPr>
+          <w:rFonts w:ascii="Consolas" w:eastAsia="Times New Roman" w:hAnsi="Consolas" w:cs="Times New Roman"/>
+          <w:color w:val="D4D4D4"/>
+          <w:sz w:val="21"/>
+          <w:szCs w:val="21"/>
+          <w:lang w:eastAsia="en-CA"/>
+        </w:rPr>
+        <w:t>;</w:t>
+      </w:r>
+    </w:p>
+    <w:p>
+      <w:pPr>
+        <w:shd w:val="clear" w:color="auto" w:fill="1E1E1E"/>
+        <w:spacing w:after="0" w:line="285" w:lineRule="atLeast"/>
+        <w:rPr>
+          <w:rFonts w:ascii="Consolas" w:eastAsia="Times New Roman" w:hAnsi="Consolas" w:cs="Times New Roman"/>
+          <w:color w:val="D4D4D4"/>
+          <w:sz w:val="21"/>
+          <w:szCs w:val="21"/>
+          <w:lang w:eastAsia="en-CA"/>
+        </w:rPr>
+      </w:pPr>
+      <w:r>
+        <w:rPr>
+          <w:rFonts w:ascii="Consolas" w:eastAsia="Times New Roman" w:hAnsi="Consolas" w:cs="Times New Roman"/>
+          <w:color w:val="D4D4D4"/>
+          <w:sz w:val="21"/>
+          <w:szCs w:val="21"/>
+          <w:lang w:eastAsia="en-CA"/>
+        </w:rPr>
+        <w:t xml:space="preserve">    </w:t>
+      </w:r>
+      <w:proofErr w:type="gramStart"/>
+      <w:r>
+        <w:rPr>
+          <w:rFonts w:ascii="Consolas" w:eastAsia="Times New Roman" w:hAnsi="Consolas" w:cs="Times New Roman"/>
+          <w:color w:val="569CD6"/>
+          <w:sz w:val="21"/>
+          <w:szCs w:val="21"/>
+          <w:lang w:eastAsia="en-CA"/>
+        </w:rPr>
+        <w:t>while</w:t>
+      </w:r>
+      <w:proofErr w:type="gramEnd"/>
+      <w:r>
+        <w:rPr>
+          <w:rFonts w:ascii="Consolas" w:eastAsia="Times New Roman" w:hAnsi="Consolas" w:cs="Times New Roman"/>
+          <w:color w:val="D4D4D4"/>
+          <w:sz w:val="21"/>
+          <w:szCs w:val="21"/>
+          <w:lang w:eastAsia="en-CA"/>
+        </w:rPr>
+        <w:t xml:space="preserve"> (</w:t>
+      </w:r>
+      <w:proofErr w:type="spellStart"/>
+      <w:r>
+        <w:rPr>
+          <w:rFonts w:ascii="Consolas" w:eastAsia="Times New Roman" w:hAnsi="Consolas" w:cs="Times New Roman"/>
+          <w:color w:val="D4D4D4"/>
+          <w:sz w:val="21"/>
+          <w:szCs w:val="21"/>
+          <w:lang w:eastAsia="en-CA"/>
+        </w:rPr>
+        <w:t>std</w:t>
+      </w:r>
+      <w:proofErr w:type="spellEnd"/>
+      <w:r>
+        <w:rPr>
+          <w:rFonts w:ascii="Consolas" w:eastAsia="Times New Roman" w:hAnsi="Consolas" w:cs="Times New Roman"/>
+          <w:color w:val="D4D4D4"/>
+          <w:sz w:val="21"/>
+          <w:szCs w:val="21"/>
+          <w:lang w:eastAsia="en-CA"/>
+        </w:rPr>
+        <w:t>::</w:t>
+      </w:r>
+      <w:proofErr w:type="spellStart"/>
+      <w:r>
+        <w:rPr>
+          <w:rFonts w:ascii="Consolas" w:eastAsia="Times New Roman" w:hAnsi="Consolas" w:cs="Times New Roman"/>
+          <w:color w:val="D4D4D4"/>
+          <w:sz w:val="21"/>
+          <w:szCs w:val="21"/>
+          <w:lang w:eastAsia="en-CA"/>
+        </w:rPr>
+        <w:t>getline</w:t>
+      </w:r>
+      <w:proofErr w:type="spellEnd"/>
+      <w:r>
+        <w:rPr>
+          <w:rFonts w:ascii="Consolas" w:eastAsia="Times New Roman" w:hAnsi="Consolas" w:cs="Times New Roman"/>
+          <w:color w:val="D4D4D4"/>
+          <w:sz w:val="21"/>
+          <w:szCs w:val="21"/>
+          <w:lang w:eastAsia="en-CA"/>
+        </w:rPr>
+        <w:t>(file, line)) {</w:t>
+      </w:r>
+    </w:p>
+    <w:p>
+      <w:pPr>
+        <w:shd w:val="clear" w:color="auto" w:fill="1E1E1E"/>
+        <w:spacing w:after="0" w:line="285" w:lineRule="atLeast"/>
+        <w:rPr>
+          <w:rFonts w:ascii="Consolas" w:eastAsia="Times New Roman" w:hAnsi="Consolas" w:cs="Times New Roman"/>
+          <w:color w:val="D4D4D4"/>
+          <w:sz w:val="21"/>
+          <w:szCs w:val="21"/>
+          <w:lang w:eastAsia="en-CA"/>
+        </w:rPr>
+      </w:pPr>
+      <w:r>
+        <w:rPr>
+          <w:rFonts w:ascii="Consolas" w:eastAsia="Times New Roman" w:hAnsi="Consolas" w:cs="Times New Roman"/>
+          <w:color w:val="D4D4D4"/>
+          <w:sz w:val="21"/>
+          <w:szCs w:val="21"/>
+          <w:lang w:eastAsia="en-CA"/>
+        </w:rPr>
+        <w:t xml:space="preserve">        </w:t>
+      </w:r>
+      <w:proofErr w:type="gramStart"/>
+      <w:r>
+        <w:rPr>
+          <w:rFonts w:ascii="Consolas" w:eastAsia="Times New Roman" w:hAnsi="Consolas" w:cs="Times New Roman"/>
+          <w:color w:val="569CD6"/>
+          <w:sz w:val="21"/>
+          <w:szCs w:val="21"/>
+          <w:lang w:eastAsia="en-CA"/>
+        </w:rPr>
+        <w:t>if</w:t>
+      </w:r>
+      <w:proofErr w:type="gramEnd"/>
+      <w:r>
+        <w:rPr>
+          <w:rFonts w:ascii="Consolas" w:eastAsia="Times New Roman" w:hAnsi="Consolas" w:cs="Times New Roman"/>
+          <w:color w:val="D4D4D4"/>
+          <w:sz w:val="21"/>
+          <w:szCs w:val="21"/>
+          <w:lang w:eastAsia="en-CA"/>
+        </w:rPr>
+        <w:t xml:space="preserve"> (</w:t>
+      </w:r>
+      <w:proofErr w:type="spellStart"/>
+      <w:r>
+        <w:rPr>
+          <w:rFonts w:ascii="Consolas" w:eastAsia="Times New Roman" w:hAnsi="Consolas" w:cs="Times New Roman"/>
+          <w:color w:val="D4D4D4"/>
+          <w:sz w:val="21"/>
+          <w:szCs w:val="21"/>
+          <w:lang w:eastAsia="en-CA"/>
+        </w:rPr>
+        <w:t>line.empty</w:t>
+      </w:r>
+      <w:proofErr w:type="spellEnd"/>
+      <w:r>
+        <w:rPr>
+          <w:rFonts w:ascii="Consolas" w:eastAsia="Times New Roman" w:hAnsi="Consolas" w:cs="Times New Roman"/>
+          <w:color w:val="D4D4D4"/>
+          <w:sz w:val="21"/>
+          <w:szCs w:val="21"/>
+          <w:lang w:eastAsia="en-CA"/>
+        </w:rPr>
+        <w:t xml:space="preserve">()) </w:t>
+      </w:r>
+      <w:r>
+        <w:rPr>
+          <w:rFonts w:ascii="Consolas" w:eastAsia="Times New Roman" w:hAnsi="Consolas" w:cs="Times New Roman"/>
+          <w:color w:val="569CD6"/>
+          <w:sz w:val="21"/>
+          <w:szCs w:val="21"/>
+          <w:lang w:eastAsia="en-CA"/>
+        </w:rPr>
+        <w:t>continue</w:t>
+      </w:r>
+      <w:r>
+        <w:rPr>
+          <w:rFonts w:ascii="Consolas" w:eastAsia="Times New Roman" w:hAnsi="Consolas" w:cs="Times New Roman"/>
+          <w:color w:val="D4D4D4"/>
+          <w:sz w:val="21"/>
+          <w:szCs w:val="21"/>
+          <w:lang w:eastAsia="en-CA"/>
+        </w:rPr>
+        <w:t>;</w:t>
+      </w:r>
+    </w:p>
+    <w:p>
+      <w:pPr>
+        <w:shd w:val="clear" w:color="auto" w:fill="1E1E1E"/>
+        <w:spacing w:after="0" w:line="285" w:lineRule="atLeast"/>
+        <w:rPr>
+          <w:rFonts w:ascii="Consolas" w:eastAsia="Times New Roman" w:hAnsi="Consolas" w:cs="Times New Roman"/>
+          <w:color w:val="D4D4D4"/>
+          <w:sz w:val="21"/>
+          <w:szCs w:val="21"/>
+          <w:lang w:eastAsia="en-CA"/>
+        </w:rPr>
+      </w:pPr>
+    </w:p>
+    <w:p>
+      <w:pPr>
+        <w:shd w:val="clear" w:color="auto" w:fill="1E1E1E"/>
+        <w:spacing w:after="0" w:line="285" w:lineRule="atLeast"/>
+        <w:rPr>
+          <w:rFonts w:ascii="Consolas" w:eastAsia="Times New Roman" w:hAnsi="Consolas" w:cs="Times New Roman"/>
+          <w:color w:val="D4D4D4"/>
+          <w:sz w:val="21"/>
+          <w:szCs w:val="21"/>
+          <w:lang w:eastAsia="en-CA"/>
+        </w:rPr>
+      </w:pPr>
+      <w:r>
+        <w:rPr>
+          <w:rFonts w:ascii="Consolas" w:eastAsia="Times New Roman" w:hAnsi="Consolas" w:cs="Times New Roman"/>
+          <w:color w:val="6A9955"/>
+          <w:sz w:val="21"/>
+          <w:szCs w:val="21"/>
+          <w:lang w:eastAsia="en-CA"/>
+        </w:rPr>
+        <w:t>        // Check if the 'line' in the txt file starts with the '#' character</w:t>
+      </w:r>
+    </w:p>
+    <w:p>
+      <w:pPr>
+        <w:shd w:val="clear" w:color="auto" w:fill="1E1E1E"/>
+        <w:spacing w:after="0" w:line="285" w:lineRule="atLeast"/>
+        <w:rPr>
+          <w:rFonts w:ascii="Consolas" w:eastAsia="Times New Roman" w:hAnsi="Consolas" w:cs="Times New Roman"/>
+          <w:color w:val="D4D4D4"/>
+          <w:sz w:val="21"/>
+          <w:szCs w:val="21"/>
+          <w:lang w:eastAsia="en-CA"/>
+        </w:rPr>
+      </w:pPr>
+      <w:r>
+        <w:rPr>
+          <w:rFonts w:ascii="Consolas" w:eastAsia="Times New Roman" w:hAnsi="Consolas" w:cs="Times New Roman"/>
+          <w:color w:val="D4D4D4"/>
+          <w:sz w:val="21"/>
+          <w:szCs w:val="21"/>
+          <w:lang w:eastAsia="en-CA"/>
+        </w:rPr>
+        <w:t xml:space="preserve">        </w:t>
+      </w:r>
+      <w:proofErr w:type="gramStart"/>
+      <w:r>
+        <w:rPr>
+          <w:rFonts w:ascii="Consolas" w:eastAsia="Times New Roman" w:hAnsi="Consolas" w:cs="Times New Roman"/>
+          <w:color w:val="569CD6"/>
+          <w:sz w:val="21"/>
+          <w:szCs w:val="21"/>
+          <w:lang w:eastAsia="en-CA"/>
+        </w:rPr>
+        <w:t>if</w:t>
+      </w:r>
+      <w:proofErr w:type="gramEnd"/>
+      <w:r>
+        <w:rPr>
+          <w:rFonts w:ascii="Consolas" w:eastAsia="Times New Roman" w:hAnsi="Consolas" w:cs="Times New Roman"/>
+          <w:color w:val="D4D4D4"/>
+          <w:sz w:val="21"/>
+          <w:szCs w:val="21"/>
+          <w:lang w:eastAsia="en-CA"/>
+        </w:rPr>
+        <w:t xml:space="preserve"> (line[</w:t>
+      </w:r>
+      <w:r>
+        <w:rPr>
+          <w:rFonts w:ascii="Consolas" w:eastAsia="Times New Roman" w:hAnsi="Consolas" w:cs="Times New Roman"/>
+          <w:color w:val="B5CEA8"/>
+          <w:sz w:val="21"/>
+          <w:szCs w:val="21"/>
+          <w:lang w:eastAsia="en-CA"/>
+        </w:rPr>
+        <w:t>0</w:t>
+      </w:r>
+      <w:r>
+        <w:rPr>
+          <w:rFonts w:ascii="Consolas" w:eastAsia="Times New Roman" w:hAnsi="Consolas" w:cs="Times New Roman"/>
+          <w:color w:val="D4D4D4"/>
+          <w:sz w:val="21"/>
+          <w:szCs w:val="21"/>
+          <w:lang w:eastAsia="en-CA"/>
+        </w:rPr>
+        <w:t xml:space="preserve">] == </w:t>
+      </w:r>
+      <w:r>
+        <w:rPr>
+          <w:rFonts w:ascii="Consolas" w:eastAsia="Times New Roman" w:hAnsi="Consolas" w:cs="Times New Roman"/>
+          <w:color w:val="CE9178"/>
+          <w:sz w:val="21"/>
+          <w:szCs w:val="21"/>
+          <w:lang w:eastAsia="en-CA"/>
+        </w:rPr>
+        <w:t>'#'</w:t>
+      </w:r>
+      <w:r>
+        <w:rPr>
+          <w:rFonts w:ascii="Consolas" w:eastAsia="Times New Roman" w:hAnsi="Consolas" w:cs="Times New Roman"/>
+          <w:color w:val="D4D4D4"/>
+          <w:sz w:val="21"/>
+          <w:szCs w:val="21"/>
+          <w:lang w:eastAsia="en-CA"/>
+        </w:rPr>
+        <w:t>) {</w:t>
+      </w:r>
+    </w:p>
+    <w:p>
+      <w:pPr>
+        <w:shd w:val="clear" w:color="auto" w:fill="1E1E1E"/>
+        <w:spacing w:after="0" w:line="285" w:lineRule="atLeast"/>
+        <w:rPr>
+          <w:rFonts w:ascii="Consolas" w:eastAsia="Times New Roman" w:hAnsi="Consolas" w:cs="Times New Roman"/>
+          <w:color w:val="D4D4D4"/>
+          <w:sz w:val="21"/>
+          <w:szCs w:val="21"/>
+          <w:lang w:eastAsia="en-CA"/>
+        </w:rPr>
+      </w:pPr>
+      <w:r>
+        <w:rPr>
+          <w:rFonts w:ascii="Consolas" w:eastAsia="Times New Roman" w:hAnsi="Consolas" w:cs="Times New Roman"/>
+          <w:color w:val="6A9955"/>
+          <w:sz w:val="21"/>
+          <w:szCs w:val="21"/>
+          <w:lang w:eastAsia="en-CA"/>
+        </w:rPr>
+        <w:t>            // Check if the current location object has a non-empty id</w:t>
+      </w:r>
+    </w:p>
+    <w:p>
+      <w:pPr>
+        <w:shd w:val="clear" w:color="auto" w:fill="1E1E1E"/>
+        <w:spacing w:after="0" w:line="285" w:lineRule="atLeast"/>
+        <w:rPr>
+          <w:rFonts w:ascii="Consolas" w:eastAsia="Times New Roman" w:hAnsi="Consolas" w:cs="Times New Roman"/>
+          <w:color w:val="D4D4D4"/>
+          <w:sz w:val="21"/>
+          <w:szCs w:val="21"/>
+          <w:lang w:eastAsia="en-CA"/>
+        </w:rPr>
+      </w:pPr>
+      <w:r>
+        <w:rPr>
+          <w:rFonts w:ascii="Consolas" w:eastAsia="Times New Roman" w:hAnsi="Consolas" w:cs="Times New Roman"/>
+          <w:color w:val="D4D4D4"/>
+          <w:sz w:val="21"/>
+          <w:szCs w:val="21"/>
+          <w:lang w:eastAsia="en-CA"/>
+        </w:rPr>
+        <w:t xml:space="preserve">            </w:t>
+      </w:r>
+      <w:proofErr w:type="gramStart"/>
+      <w:r>
+        <w:rPr>
+          <w:rFonts w:ascii="Consolas" w:eastAsia="Times New Roman" w:hAnsi="Consolas" w:cs="Times New Roman"/>
+          <w:color w:val="569CD6"/>
+          <w:sz w:val="21"/>
+          <w:szCs w:val="21"/>
+          <w:lang w:eastAsia="en-CA"/>
+        </w:rPr>
+        <w:t>if</w:t>
+      </w:r>
+      <w:proofErr w:type="gramEnd"/>
+      <w:r>
+        <w:rPr>
+          <w:rFonts w:ascii="Consolas" w:eastAsia="Times New Roman" w:hAnsi="Consolas" w:cs="Times New Roman"/>
+          <w:color w:val="D4D4D4"/>
+          <w:sz w:val="21"/>
+          <w:szCs w:val="21"/>
+          <w:lang w:eastAsia="en-CA"/>
+        </w:rPr>
+        <w:t xml:space="preserve"> (!</w:t>
+      </w:r>
+      <w:proofErr w:type="spellStart"/>
+      <w:r>
+        <w:rPr>
+          <w:rFonts w:ascii="Consolas" w:eastAsia="Times New Roman" w:hAnsi="Consolas" w:cs="Times New Roman"/>
+          <w:color w:val="D4D4D4"/>
+          <w:sz w:val="21"/>
+          <w:szCs w:val="21"/>
+          <w:lang w:eastAsia="en-CA"/>
+        </w:rPr>
+        <w:t>location.getId</w:t>
+      </w:r>
+      <w:proofErr w:type="spellEnd"/>
+      <w:r>
+        <w:rPr>
+          <w:rFonts w:ascii="Consolas" w:eastAsia="Times New Roman" w:hAnsi="Consolas" w:cs="Times New Roman"/>
+          <w:color w:val="D4D4D4"/>
+          <w:sz w:val="21"/>
+          <w:szCs w:val="21"/>
+          <w:lang w:eastAsia="en-CA"/>
+        </w:rPr>
+        <w:t>().empty()) {</w:t>
+      </w:r>
+    </w:p>
+    <w:p>
+      <w:pPr>
+        <w:shd w:val="clear" w:color="auto" w:fill="1E1E1E"/>
+        <w:spacing w:after="0" w:line="285" w:lineRule="atLeast"/>
+        <w:rPr>
+          <w:rFonts w:ascii="Consolas" w:eastAsia="Times New Roman" w:hAnsi="Consolas" w:cs="Times New Roman"/>
+          <w:color w:val="D4D4D4"/>
+          <w:sz w:val="21"/>
+          <w:szCs w:val="21"/>
+          <w:lang w:eastAsia="en-CA"/>
+        </w:rPr>
+      </w:pPr>
+      <w:r>
+        <w:rPr>
+          <w:rFonts w:ascii="Consolas" w:eastAsia="Times New Roman" w:hAnsi="Consolas" w:cs="Times New Roman"/>
+          <w:color w:val="6A9955"/>
+          <w:sz w:val="21"/>
+          <w:szCs w:val="21"/>
+          <w:lang w:eastAsia="en-CA"/>
+        </w:rPr>
+        <w:lastRenderedPageBreak/>
+        <w:t xml:space="preserve">                // </w:t>
+      </w:r>
+      <w:proofErr w:type="gramStart"/>
+      <w:r>
+        <w:rPr>
+          <w:rFonts w:ascii="Consolas" w:eastAsia="Times New Roman" w:hAnsi="Consolas" w:cs="Times New Roman"/>
+          <w:color w:val="6A9955"/>
+          <w:sz w:val="21"/>
+          <w:szCs w:val="21"/>
+          <w:lang w:eastAsia="en-CA"/>
+        </w:rPr>
+        <w:t>Add</w:t>
+      </w:r>
+      <w:proofErr w:type="gramEnd"/>
+      <w:r>
+        <w:rPr>
+          <w:rFonts w:ascii="Consolas" w:eastAsia="Times New Roman" w:hAnsi="Consolas" w:cs="Times New Roman"/>
+          <w:color w:val="6A9955"/>
+          <w:sz w:val="21"/>
+          <w:szCs w:val="21"/>
+          <w:lang w:eastAsia="en-CA"/>
+        </w:rPr>
+        <w:t xml:space="preserve"> the current location object to the locations vector</w:t>
+      </w:r>
+    </w:p>
+    <w:p>
+      <w:pPr>
+        <w:shd w:val="clear" w:color="auto" w:fill="1E1E1E"/>
+        <w:spacing w:after="0" w:line="285" w:lineRule="atLeast"/>
+        <w:rPr>
+          <w:rFonts w:ascii="Consolas" w:eastAsia="Times New Roman" w:hAnsi="Consolas" w:cs="Times New Roman"/>
+          <w:color w:val="D4D4D4"/>
+          <w:sz w:val="21"/>
+          <w:szCs w:val="21"/>
+          <w:lang w:eastAsia="en-CA"/>
+        </w:rPr>
+      </w:pPr>
+      <w:r>
+        <w:rPr>
+          <w:rFonts w:ascii="Consolas" w:eastAsia="Times New Roman" w:hAnsi="Consolas" w:cs="Times New Roman"/>
+          <w:color w:val="D4D4D4"/>
+          <w:sz w:val="21"/>
+          <w:szCs w:val="21"/>
+          <w:lang w:eastAsia="en-CA"/>
+        </w:rPr>
+        <w:t xml:space="preserve">                </w:t>
+      </w:r>
+      <w:proofErr w:type="spellStart"/>
+      <w:r>
+        <w:rPr>
+          <w:rFonts w:ascii="Consolas" w:eastAsia="Times New Roman" w:hAnsi="Consolas" w:cs="Times New Roman"/>
+          <w:color w:val="D4D4D4"/>
+          <w:sz w:val="21"/>
+          <w:szCs w:val="21"/>
+          <w:lang w:eastAsia="en-CA"/>
+        </w:rPr>
+        <w:t>locations.push_</w:t>
+      </w:r>
+      <w:proofErr w:type="gramStart"/>
+      <w:r>
+        <w:rPr>
+          <w:rFonts w:ascii="Consolas" w:eastAsia="Times New Roman" w:hAnsi="Consolas" w:cs="Times New Roman"/>
+          <w:color w:val="D4D4D4"/>
+          <w:sz w:val="21"/>
+          <w:szCs w:val="21"/>
+          <w:lang w:eastAsia="en-CA"/>
+        </w:rPr>
+        <w:t>back</w:t>
+      </w:r>
+      <w:proofErr w:type="spellEnd"/>
+      <w:r>
+        <w:rPr>
+          <w:rFonts w:ascii="Consolas" w:eastAsia="Times New Roman" w:hAnsi="Consolas" w:cs="Times New Roman"/>
+          <w:color w:val="D4D4D4"/>
+          <w:sz w:val="21"/>
+          <w:szCs w:val="21"/>
+          <w:lang w:eastAsia="en-CA"/>
+        </w:rPr>
+        <w:t>(</w:t>
+      </w:r>
+      <w:proofErr w:type="gramEnd"/>
+      <w:r>
+        <w:rPr>
+          <w:rFonts w:ascii="Consolas" w:eastAsia="Times New Roman" w:hAnsi="Consolas" w:cs="Times New Roman"/>
+          <w:color w:val="D4D4D4"/>
+          <w:sz w:val="21"/>
+          <w:szCs w:val="21"/>
+          <w:lang w:eastAsia="en-CA"/>
+        </w:rPr>
+        <w:t>location);</w:t>
+      </w:r>
+    </w:p>
+    <w:p>
+      <w:pPr>
+        <w:shd w:val="clear" w:color="auto" w:fill="1E1E1E"/>
+        <w:spacing w:after="0" w:line="285" w:lineRule="atLeast"/>
+        <w:rPr>
+          <w:rFonts w:ascii="Consolas" w:eastAsia="Times New Roman" w:hAnsi="Consolas" w:cs="Times New Roman"/>
+          <w:color w:val="D4D4D4"/>
+          <w:sz w:val="21"/>
+          <w:szCs w:val="21"/>
+          <w:lang w:eastAsia="en-CA"/>
+        </w:rPr>
+      </w:pPr>
+      <w:r>
+        <w:rPr>
+          <w:rFonts w:ascii="Consolas" w:eastAsia="Times New Roman" w:hAnsi="Consolas" w:cs="Times New Roman"/>
+          <w:color w:val="6A9955"/>
+          <w:sz w:val="21"/>
+          <w:szCs w:val="21"/>
+          <w:lang w:eastAsia="en-CA"/>
+        </w:rPr>
+        <w:t>                // Reset the location object for the next set of data</w:t>
+      </w:r>
+    </w:p>
+    <w:p>
+      <w:pPr>
+        <w:shd w:val="clear" w:color="auto" w:fill="1E1E1E"/>
+        <w:spacing w:after="0" w:line="285" w:lineRule="atLeast"/>
+        <w:rPr>
+          <w:rFonts w:ascii="Consolas" w:eastAsia="Times New Roman" w:hAnsi="Consolas" w:cs="Times New Roman"/>
+          <w:color w:val="D4D4D4"/>
+          <w:sz w:val="21"/>
+          <w:szCs w:val="21"/>
+          <w:lang w:eastAsia="en-CA"/>
+        </w:rPr>
+      </w:pPr>
+      <w:r>
+        <w:rPr>
+          <w:rFonts w:ascii="Consolas" w:eastAsia="Times New Roman" w:hAnsi="Consolas" w:cs="Times New Roman"/>
+          <w:color w:val="D4D4D4"/>
+          <w:sz w:val="21"/>
+          <w:szCs w:val="21"/>
+          <w:lang w:eastAsia="en-CA"/>
+        </w:rPr>
+        <w:t xml:space="preserve">                </w:t>
+      </w:r>
+      <w:proofErr w:type="gramStart"/>
+      <w:r>
+        <w:rPr>
+          <w:rFonts w:ascii="Consolas" w:eastAsia="Times New Roman" w:hAnsi="Consolas" w:cs="Times New Roman"/>
+          <w:color w:val="D4D4D4"/>
+          <w:sz w:val="21"/>
+          <w:szCs w:val="21"/>
+          <w:lang w:eastAsia="en-CA"/>
+        </w:rPr>
+        <w:t>location</w:t>
+      </w:r>
+      <w:proofErr w:type="gramEnd"/>
+      <w:r>
+        <w:rPr>
+          <w:rFonts w:ascii="Consolas" w:eastAsia="Times New Roman" w:hAnsi="Consolas" w:cs="Times New Roman"/>
+          <w:color w:val="D4D4D4"/>
+          <w:sz w:val="21"/>
+          <w:szCs w:val="21"/>
+          <w:lang w:eastAsia="en-CA"/>
+        </w:rPr>
+        <w:t xml:space="preserve"> = Location();</w:t>
+      </w:r>
+    </w:p>
+    <w:p>
+      <w:pPr>
+        <w:shd w:val="clear" w:color="auto" w:fill="1E1E1E"/>
+        <w:spacing w:after="0" w:line="285" w:lineRule="atLeast"/>
+        <w:rPr>
+          <w:rFonts w:ascii="Consolas" w:eastAsia="Times New Roman" w:hAnsi="Consolas" w:cs="Times New Roman"/>
+          <w:color w:val="D4D4D4"/>
+          <w:sz w:val="21"/>
+          <w:szCs w:val="21"/>
+          <w:lang w:eastAsia="en-CA"/>
+        </w:rPr>
+      </w:pPr>
+      <w:r>
+        <w:rPr>
+          <w:rFonts w:ascii="Consolas" w:eastAsia="Times New Roman" w:hAnsi="Consolas" w:cs="Times New Roman"/>
+          <w:color w:val="D4D4D4"/>
+          <w:sz w:val="21"/>
+          <w:szCs w:val="21"/>
+          <w:lang w:eastAsia="en-CA"/>
+        </w:rPr>
+        <w:t>            }</w:t>
+      </w:r>
+    </w:p>
+    <w:p>
+      <w:pPr>
+        <w:shd w:val="clear" w:color="auto" w:fill="1E1E1E"/>
+        <w:spacing w:after="0" w:line="285" w:lineRule="atLeast"/>
+        <w:rPr>
+          <w:rFonts w:ascii="Consolas" w:eastAsia="Times New Roman" w:hAnsi="Consolas" w:cs="Times New Roman"/>
+          <w:color w:val="D4D4D4"/>
+          <w:sz w:val="21"/>
+          <w:szCs w:val="21"/>
+          <w:lang w:eastAsia="en-CA"/>
+        </w:rPr>
+      </w:pPr>
+      <w:r>
+        <w:rPr>
+          <w:rFonts w:ascii="Consolas" w:eastAsia="Times New Roman" w:hAnsi="Consolas" w:cs="Times New Roman"/>
+          <w:color w:val="D4D4D4"/>
+          <w:sz w:val="21"/>
+          <w:szCs w:val="21"/>
+          <w:lang w:eastAsia="en-CA"/>
+        </w:rPr>
+        <w:t xml:space="preserve">        } </w:t>
+      </w:r>
+    </w:p>
+    <w:p>
+      <w:pPr>
+        <w:shd w:val="clear" w:color="auto" w:fill="1E1E1E"/>
+        <w:spacing w:after="0" w:line="285" w:lineRule="atLeast"/>
+        <w:rPr>
+          <w:rFonts w:ascii="Consolas" w:eastAsia="Times New Roman" w:hAnsi="Consolas" w:cs="Times New Roman"/>
+          <w:color w:val="D4D4D4"/>
+          <w:sz w:val="21"/>
+          <w:szCs w:val="21"/>
+          <w:lang w:eastAsia="en-CA"/>
+        </w:rPr>
+      </w:pPr>
+      <w:r>
+        <w:rPr>
+          <w:rFonts w:ascii="Consolas" w:eastAsia="Times New Roman" w:hAnsi="Consolas" w:cs="Times New Roman"/>
+          <w:color w:val="D4D4D4"/>
+          <w:sz w:val="21"/>
+          <w:szCs w:val="21"/>
+          <w:lang w:eastAsia="en-CA"/>
+        </w:rPr>
+        <w:t xml:space="preserve">        </w:t>
+      </w:r>
+    </w:p>
+    <w:p>
+      <w:pPr>
+        <w:spacing w:after="0"/>
+        <w:rPr>
+          <w:rFonts w:cstheme="minorHAnsi"/>
+          <w:bCs/>
+        </w:rPr>
+      </w:pPr>
+      <w:r>
+        <w:rPr>
+          <w:rFonts w:cstheme="minorHAnsi"/>
+          <w:bCs/>
+        </w:rPr>
+        <w:br/>
+      </w:r>
+      <w:r>
+        <w:rPr>
+          <w:rFonts w:cstheme="minorHAnsi"/>
+          <w:bCs/>
+        </w:rPr>
+        <w:br/>
+      </w:r>
+      <w:r>
+        <w:rPr>
+          <w:rFonts w:cstheme="minorHAnsi"/>
+          <w:bCs/>
+        </w:rPr>
+        <w:t>I knew I was going to use vectors for the text files so before I created this in the Game.cpp I declared the Game member functions and variables in the Game.hpp. I made all the ones that I thought I would need then commented them out for ease of testing functionality as I slowly built the game up. Starting with the locations and movement seemed like the logical path to take.</w:t>
+      </w:r>
+    </w:p>
+    <w:p>
+      <w:pPr>
+        <w:spacing w:after="0"/>
+        <w:rPr>
+          <w:rFonts w:cstheme="minorHAnsi"/>
+          <w:bCs/>
+        </w:rPr>
+      </w:pPr>
+    </w:p>
+    <w:p>
+      <w:pPr>
+        <w:spacing w:after="0"/>
+        <w:rPr>
+          <w:rFonts w:cstheme="minorHAnsi"/>
+          <w:bCs/>
+        </w:rPr>
+      </w:pPr>
+      <w:r>
+        <w:rPr>
+          <w:rFonts w:cstheme="minorHAnsi"/>
+          <w:bCs/>
+        </w:rPr>
+        <w:t xml:space="preserve">In the Game class </w:t>
+      </w:r>
+      <w:r>
+        <w:rPr>
+          <w:rFonts w:cstheme="minorHAnsi"/>
+          <w:bCs/>
+        </w:rPr>
+        <w:t>private access specifier,</w:t>
+      </w:r>
+      <w:r>
+        <w:rPr>
+          <w:rFonts w:cstheme="minorHAnsi"/>
+          <w:bCs/>
+        </w:rPr>
+        <w:t xml:space="preserve"> I started declaring variables I thought or knew I was going to need. A pointer to the player’s current location. An instance of vector&lt;Location&gt; locations (so a vector instance of the Location class I will be making with the label locations). I also created a frame for items, characters, actions but I commented them </w:t>
+      </w:r>
+      <w:proofErr w:type="gramStart"/>
+      <w:r>
+        <w:rPr>
+          <w:rFonts w:cstheme="minorHAnsi"/>
+          <w:bCs/>
+        </w:rPr>
+        <w:t>out</w:t>
+      </w:r>
+      <w:proofErr w:type="gramEnd"/>
+      <w:r>
+        <w:rPr>
+          <w:rFonts w:cstheme="minorHAnsi"/>
+          <w:bCs/>
+        </w:rPr>
+        <w:t xml:space="preserve"> as I wasn’t ready to use them yet. </w:t>
+      </w:r>
+    </w:p>
+    <w:p>
+      <w:pPr>
+        <w:spacing w:after="0"/>
+        <w:rPr>
+          <w:rFonts w:cstheme="minorHAnsi"/>
+          <w:bCs/>
+        </w:rPr>
+      </w:pPr>
+    </w:p>
+    <w:p>
+      <w:pPr>
+        <w:spacing w:after="0"/>
+        <w:rPr>
+          <w:rFonts w:cstheme="minorHAnsi"/>
+          <w:bCs/>
+        </w:rPr>
+      </w:pPr>
+      <w:r>
+        <w:rPr>
+          <w:rFonts w:cstheme="minorHAnsi"/>
+          <w:bCs/>
+        </w:rPr>
+        <w:t xml:space="preserve">In the public access specifier I declared the specific methods for Locations like </w:t>
+      </w:r>
+      <w:proofErr w:type="spellStart"/>
+      <w:proofErr w:type="gramStart"/>
+      <w:r>
+        <w:rPr>
+          <w:rFonts w:cstheme="minorHAnsi"/>
+          <w:bCs/>
+        </w:rPr>
+        <w:t>loadLocations</w:t>
+      </w:r>
+      <w:proofErr w:type="spellEnd"/>
+      <w:r>
+        <w:rPr>
+          <w:rFonts w:cstheme="minorHAnsi"/>
+          <w:bCs/>
+        </w:rPr>
+        <w:t>(</w:t>
+      </w:r>
+      <w:proofErr w:type="gramEnd"/>
+      <w:r>
+        <w:rPr>
+          <w:rFonts w:cstheme="minorHAnsi"/>
+          <w:bCs/>
+        </w:rPr>
+        <w:t xml:space="preserve">), move, </w:t>
+      </w:r>
+      <w:proofErr w:type="spellStart"/>
+      <w:r>
+        <w:rPr>
+          <w:rFonts w:cstheme="minorHAnsi"/>
+          <w:bCs/>
+        </w:rPr>
+        <w:t>userInput</w:t>
+      </w:r>
+      <w:proofErr w:type="spellEnd"/>
+      <w:r>
+        <w:rPr>
+          <w:rFonts w:cstheme="minorHAnsi"/>
+          <w:bCs/>
+        </w:rPr>
+        <w:t xml:space="preserve">, </w:t>
+      </w:r>
+      <w:proofErr w:type="spellStart"/>
+      <w:r>
+        <w:rPr>
+          <w:rFonts w:cstheme="minorHAnsi"/>
+          <w:bCs/>
+        </w:rPr>
+        <w:t>playerDirectionalInput</w:t>
+      </w:r>
+      <w:proofErr w:type="spellEnd"/>
+      <w:r>
+        <w:rPr>
+          <w:rFonts w:cstheme="minorHAnsi"/>
+          <w:bCs/>
+        </w:rPr>
+        <w:t xml:space="preserve">. These </w:t>
+      </w:r>
+      <w:proofErr w:type="gramStart"/>
+      <w:r>
+        <w:rPr>
+          <w:rFonts w:cstheme="minorHAnsi"/>
+          <w:bCs/>
+        </w:rPr>
+        <w:t>weren’t</w:t>
+      </w:r>
+      <w:proofErr w:type="gramEnd"/>
+      <w:r>
+        <w:rPr>
+          <w:rFonts w:cstheme="minorHAnsi"/>
+          <w:bCs/>
+        </w:rPr>
+        <w:t xml:space="preserve"> all done at the same time as I was jumping back and forth between files and modified a lot before writing this segment of the journal. </w:t>
+      </w:r>
+    </w:p>
+    <w:p>
+      <w:pPr>
+        <w:spacing w:after="0"/>
+        <w:rPr>
+          <w:rFonts w:cstheme="minorHAnsi"/>
+          <w:bCs/>
+        </w:rPr>
+      </w:pPr>
+    </w:p>
+    <w:p>
+      <w:pPr>
+        <w:spacing w:after="0"/>
+        <w:rPr>
+          <w:rFonts w:cstheme="minorHAnsi"/>
+          <w:bCs/>
+        </w:rPr>
+      </w:pPr>
+      <w:r>
+        <w:rPr>
+          <w:rFonts w:cstheme="minorHAnsi"/>
+          <w:bCs/>
+        </w:rPr>
+        <w:t xml:space="preserve">I then declared all the variables for Locations within the Locations.hpp then declared getters and setters. I decided to use </w:t>
+      </w:r>
+      <w:proofErr w:type="gramStart"/>
+      <w:r>
+        <w:rPr>
+          <w:rFonts w:cstheme="minorHAnsi"/>
+          <w:bCs/>
+        </w:rPr>
+        <w:t xml:space="preserve">the </w:t>
+      </w:r>
+      <w:r>
+        <w:rPr>
+          <w:rFonts w:cstheme="minorHAnsi"/>
+          <w:b/>
+          <w:bCs/>
+        </w:rPr>
+        <w:t>this</w:t>
+      </w:r>
+      <w:proofErr w:type="gramEnd"/>
+      <w:r>
+        <w:rPr>
+          <w:rFonts w:cstheme="minorHAnsi"/>
+          <w:bCs/>
+        </w:rPr>
+        <w:t xml:space="preserve"> pointer function to grab the pointer for the called object and access its member functions/variables. </w:t>
+      </w:r>
+      <w:r>
+        <w:rPr>
+          <w:rFonts w:cstheme="minorHAnsi"/>
+          <w:bCs/>
+        </w:rPr>
+        <w:t xml:space="preserve"> </w:t>
+      </w:r>
+      <w:r>
+        <w:rPr>
+          <w:rFonts w:cstheme="minorHAnsi"/>
+          <w:bCs/>
+        </w:rPr>
+        <w:t xml:space="preserve">So for </w:t>
+      </w:r>
+      <w:r>
+        <w:rPr>
+          <w:rFonts w:cstheme="minorHAnsi"/>
+          <w:bCs/>
+        </w:rPr>
+        <w:br/>
+      </w:r>
+      <w:r>
+        <w:rPr>
+          <w:rFonts w:cstheme="minorHAnsi"/>
+          <w:bCs/>
+        </w:rPr>
+        <w:br/>
+      </w:r>
+    </w:p>
+    <w:p>
+      <w:pPr>
+        <w:shd w:val="clear" w:color="auto" w:fill="1E1E1E"/>
+        <w:spacing w:after="0" w:line="285" w:lineRule="atLeast"/>
+        <w:rPr>
+          <w:rFonts w:ascii="Consolas" w:eastAsia="Times New Roman" w:hAnsi="Consolas" w:cs="Times New Roman"/>
+          <w:color w:val="D4D4D4"/>
+          <w:sz w:val="21"/>
+          <w:szCs w:val="21"/>
+          <w:lang w:eastAsia="en-CA"/>
+        </w:rPr>
+      </w:pPr>
+      <w:proofErr w:type="gramStart"/>
+      <w:r>
+        <w:rPr>
+          <w:rFonts w:ascii="Consolas" w:eastAsia="Times New Roman" w:hAnsi="Consolas" w:cs="Times New Roman"/>
+          <w:color w:val="569CD6"/>
+          <w:sz w:val="21"/>
+          <w:szCs w:val="21"/>
+          <w:lang w:eastAsia="en-CA"/>
+        </w:rPr>
+        <w:t>void</w:t>
+      </w:r>
+      <w:proofErr w:type="gramEnd"/>
+      <w:r>
+        <w:rPr>
+          <w:rFonts w:ascii="Consolas" w:eastAsia="Times New Roman" w:hAnsi="Consolas" w:cs="Times New Roman"/>
+          <w:color w:val="D4D4D4"/>
+          <w:sz w:val="21"/>
+          <w:szCs w:val="21"/>
+          <w:lang w:eastAsia="en-CA"/>
+        </w:rPr>
+        <w:t xml:space="preserve"> Location::</w:t>
+      </w:r>
+      <w:proofErr w:type="spellStart"/>
+      <w:r>
+        <w:rPr>
+          <w:rFonts w:ascii="Consolas" w:eastAsia="Times New Roman" w:hAnsi="Consolas" w:cs="Times New Roman"/>
+          <w:color w:val="D4D4D4"/>
+          <w:sz w:val="21"/>
+          <w:szCs w:val="21"/>
+          <w:lang w:eastAsia="en-CA"/>
+        </w:rPr>
+        <w:t>setName</w:t>
+      </w:r>
+      <w:proofErr w:type="spellEnd"/>
+      <w:r>
+        <w:rPr>
+          <w:rFonts w:ascii="Consolas" w:eastAsia="Times New Roman" w:hAnsi="Consolas" w:cs="Times New Roman"/>
+          <w:color w:val="D4D4D4"/>
+          <w:sz w:val="21"/>
+          <w:szCs w:val="21"/>
+          <w:lang w:eastAsia="en-CA"/>
+        </w:rPr>
+        <w:t>(</w:t>
+      </w:r>
+      <w:proofErr w:type="spellStart"/>
+      <w:r>
+        <w:rPr>
+          <w:rFonts w:ascii="Consolas" w:eastAsia="Times New Roman" w:hAnsi="Consolas" w:cs="Times New Roman"/>
+          <w:color w:val="569CD6"/>
+          <w:sz w:val="21"/>
+          <w:szCs w:val="21"/>
+          <w:lang w:eastAsia="en-CA"/>
+        </w:rPr>
+        <w:t>const</w:t>
+      </w:r>
+      <w:proofErr w:type="spellEnd"/>
+      <w:r>
+        <w:rPr>
+          <w:rFonts w:ascii="Consolas" w:eastAsia="Times New Roman" w:hAnsi="Consolas" w:cs="Times New Roman"/>
+          <w:color w:val="D4D4D4"/>
+          <w:sz w:val="21"/>
+          <w:szCs w:val="21"/>
+          <w:lang w:eastAsia="en-CA"/>
+        </w:rPr>
+        <w:t xml:space="preserve"> </w:t>
+      </w:r>
+      <w:proofErr w:type="spellStart"/>
+      <w:r>
+        <w:rPr>
+          <w:rFonts w:ascii="Consolas" w:eastAsia="Times New Roman" w:hAnsi="Consolas" w:cs="Times New Roman"/>
+          <w:color w:val="D4D4D4"/>
+          <w:sz w:val="21"/>
+          <w:szCs w:val="21"/>
+          <w:lang w:eastAsia="en-CA"/>
+        </w:rPr>
+        <w:t>std</w:t>
+      </w:r>
+      <w:proofErr w:type="spellEnd"/>
+      <w:r>
+        <w:rPr>
+          <w:rFonts w:ascii="Consolas" w:eastAsia="Times New Roman" w:hAnsi="Consolas" w:cs="Times New Roman"/>
+          <w:color w:val="D4D4D4"/>
+          <w:sz w:val="21"/>
+          <w:szCs w:val="21"/>
+          <w:lang w:eastAsia="en-CA"/>
+        </w:rPr>
+        <w:t>::string</w:t>
+      </w:r>
+      <w:r>
+        <w:rPr>
+          <w:rFonts w:ascii="Consolas" w:eastAsia="Times New Roman" w:hAnsi="Consolas" w:cs="Times New Roman"/>
+          <w:color w:val="569CD6"/>
+          <w:sz w:val="21"/>
+          <w:szCs w:val="21"/>
+          <w:lang w:eastAsia="en-CA"/>
+        </w:rPr>
+        <w:t>&amp;</w:t>
+      </w:r>
+      <w:r>
+        <w:rPr>
+          <w:rFonts w:ascii="Consolas" w:eastAsia="Times New Roman" w:hAnsi="Consolas" w:cs="Times New Roman"/>
+          <w:color w:val="D4D4D4"/>
+          <w:sz w:val="21"/>
+          <w:szCs w:val="21"/>
+          <w:lang w:eastAsia="en-CA"/>
+        </w:rPr>
+        <w:t xml:space="preserve"> name) { </w:t>
+      </w:r>
+      <w:r>
+        <w:rPr>
+          <w:rFonts w:ascii="Consolas" w:eastAsia="Times New Roman" w:hAnsi="Consolas" w:cs="Times New Roman"/>
+          <w:color w:val="569CD6"/>
+          <w:sz w:val="21"/>
+          <w:szCs w:val="21"/>
+          <w:lang w:eastAsia="en-CA"/>
+        </w:rPr>
+        <w:t>this</w:t>
+      </w:r>
+      <w:r>
+        <w:rPr>
+          <w:rFonts w:ascii="Consolas" w:eastAsia="Times New Roman" w:hAnsi="Consolas" w:cs="Times New Roman"/>
+          <w:color w:val="D4D4D4"/>
+          <w:sz w:val="21"/>
+          <w:szCs w:val="21"/>
+          <w:lang w:eastAsia="en-CA"/>
+        </w:rPr>
+        <w:t>-&gt;name = name; }</w:t>
+      </w:r>
+    </w:p>
+    <w:p>
+      <w:pPr>
+        <w:spacing w:after="0"/>
+        <w:rPr>
+          <w:rFonts w:cstheme="minorHAnsi"/>
+          <w:bCs/>
+        </w:rPr>
+      </w:pPr>
+    </w:p>
+    <w:p>
+      <w:pPr>
+        <w:spacing w:after="0"/>
+        <w:rPr>
+          <w:rFonts w:cstheme="minorHAnsi"/>
+          <w:bCs/>
+        </w:rPr>
+      </w:pPr>
+      <w:r>
+        <w:rPr>
+          <w:rFonts w:cstheme="minorHAnsi"/>
+          <w:bCs/>
+        </w:rPr>
+        <w:t>If I invoked this in Game.cpp for the getters and setters, it would look like:</w:t>
+      </w:r>
+    </w:p>
+    <w:p>
+      <w:pPr>
+        <w:spacing w:after="0"/>
+        <w:rPr>
+          <w:rFonts w:cstheme="minorHAnsi"/>
+          <w:bCs/>
+        </w:rPr>
+      </w:pPr>
+    </w:p>
+    <w:p>
+      <w:pPr>
+        <w:shd w:val="clear" w:color="auto" w:fill="1E1E1E"/>
+        <w:spacing w:after="0" w:line="285" w:lineRule="atLeast"/>
+        <w:rPr>
+          <w:rFonts w:ascii="Consolas" w:eastAsia="Times New Roman" w:hAnsi="Consolas" w:cs="Times New Roman"/>
+          <w:color w:val="D4D4D4"/>
+          <w:sz w:val="21"/>
+          <w:szCs w:val="21"/>
+          <w:lang w:eastAsia="en-CA"/>
+        </w:rPr>
+      </w:pPr>
+      <w:r>
+        <w:rPr>
+          <w:rFonts w:ascii="Consolas" w:eastAsia="Times New Roman" w:hAnsi="Consolas" w:cs="Times New Roman"/>
+          <w:color w:val="D4D4D4"/>
+          <w:sz w:val="21"/>
+          <w:szCs w:val="21"/>
+          <w:lang w:eastAsia="en-CA"/>
+        </w:rPr>
+        <w:t> </w:t>
+      </w:r>
+      <w:proofErr w:type="spellStart"/>
+      <w:proofErr w:type="gramStart"/>
+      <w:r>
+        <w:rPr>
+          <w:rFonts w:ascii="Consolas" w:eastAsia="Times New Roman" w:hAnsi="Consolas" w:cs="Times New Roman"/>
+          <w:color w:val="D4D4D4"/>
+          <w:sz w:val="21"/>
+          <w:szCs w:val="21"/>
+          <w:lang w:eastAsia="en-CA"/>
+        </w:rPr>
+        <w:t>currentLocation</w:t>
+      </w:r>
+      <w:proofErr w:type="spellEnd"/>
+      <w:proofErr w:type="gramEnd"/>
+      <w:r>
+        <w:rPr>
+          <w:rFonts w:ascii="Consolas" w:eastAsia="Times New Roman" w:hAnsi="Consolas" w:cs="Times New Roman"/>
+          <w:color w:val="D4D4D4"/>
+          <w:sz w:val="21"/>
+          <w:szCs w:val="21"/>
+          <w:lang w:eastAsia="en-CA"/>
+        </w:rPr>
+        <w:t>-&gt;</w:t>
+      </w:r>
+      <w:proofErr w:type="spellStart"/>
+      <w:r>
+        <w:rPr>
+          <w:rFonts w:ascii="Consolas" w:eastAsia="Times New Roman" w:hAnsi="Consolas" w:cs="Times New Roman"/>
+          <w:color w:val="D4D4D4"/>
+          <w:sz w:val="21"/>
+          <w:szCs w:val="21"/>
+          <w:lang w:eastAsia="en-CA"/>
+        </w:rPr>
+        <w:t>setName</w:t>
+      </w:r>
+      <w:proofErr w:type="spellEnd"/>
+      <w:r>
+        <w:rPr>
+          <w:rFonts w:ascii="Consolas" w:eastAsia="Times New Roman" w:hAnsi="Consolas" w:cs="Times New Roman"/>
+          <w:color w:val="D4D4D4"/>
+          <w:sz w:val="21"/>
+          <w:szCs w:val="21"/>
+          <w:lang w:eastAsia="en-CA"/>
+        </w:rPr>
+        <w:t>(</w:t>
+      </w:r>
+      <w:r>
+        <w:rPr>
+          <w:rFonts w:ascii="Consolas" w:eastAsia="Times New Roman" w:hAnsi="Consolas" w:cs="Times New Roman"/>
+          <w:color w:val="CE9178"/>
+          <w:sz w:val="21"/>
+          <w:szCs w:val="21"/>
+          <w:lang w:eastAsia="en-CA"/>
+        </w:rPr>
+        <w:t>"Test Name"</w:t>
+      </w:r>
+      <w:r>
+        <w:rPr>
+          <w:rFonts w:ascii="Consolas" w:eastAsia="Times New Roman" w:hAnsi="Consolas" w:cs="Times New Roman"/>
+          <w:color w:val="D4D4D4"/>
+          <w:sz w:val="21"/>
+          <w:szCs w:val="21"/>
+          <w:lang w:eastAsia="en-CA"/>
+        </w:rPr>
+        <w:t>);</w:t>
+      </w:r>
+    </w:p>
+    <w:p>
+      <w:pPr>
+        <w:shd w:val="clear" w:color="auto" w:fill="1E1E1E"/>
+        <w:spacing w:after="0" w:line="285" w:lineRule="atLeast"/>
+        <w:rPr>
+          <w:rFonts w:ascii="Consolas" w:eastAsia="Times New Roman" w:hAnsi="Consolas" w:cs="Times New Roman"/>
+          <w:color w:val="D4D4D4"/>
+          <w:sz w:val="21"/>
+          <w:szCs w:val="21"/>
+          <w:lang w:eastAsia="en-CA"/>
+        </w:rPr>
+      </w:pPr>
+      <w:r>
+        <w:rPr>
+          <w:rFonts w:ascii="Consolas" w:eastAsia="Times New Roman" w:hAnsi="Consolas" w:cs="Times New Roman"/>
+          <w:color w:val="D4D4D4"/>
+          <w:sz w:val="21"/>
+          <w:szCs w:val="21"/>
+          <w:lang w:eastAsia="en-CA"/>
+        </w:rPr>
+        <w:t xml:space="preserve">        </w:t>
+      </w:r>
+      <w:proofErr w:type="spellStart"/>
+      <w:r>
+        <w:rPr>
+          <w:rFonts w:ascii="Consolas" w:eastAsia="Times New Roman" w:hAnsi="Consolas" w:cs="Times New Roman"/>
+          <w:color w:val="D4D4D4"/>
+          <w:sz w:val="21"/>
+          <w:szCs w:val="21"/>
+          <w:lang w:eastAsia="en-CA"/>
+        </w:rPr>
+        <w:t>std</w:t>
+      </w:r>
+      <w:proofErr w:type="spellEnd"/>
+      <w:r>
+        <w:rPr>
+          <w:rFonts w:ascii="Consolas" w:eastAsia="Times New Roman" w:hAnsi="Consolas" w:cs="Times New Roman"/>
+          <w:color w:val="D4D4D4"/>
+          <w:sz w:val="21"/>
+          <w:szCs w:val="21"/>
+          <w:lang w:eastAsia="en-CA"/>
+        </w:rPr>
+        <w:t>::</w:t>
+      </w:r>
+      <w:proofErr w:type="spellStart"/>
+      <w:r>
+        <w:rPr>
+          <w:rFonts w:ascii="Consolas" w:eastAsia="Times New Roman" w:hAnsi="Consolas" w:cs="Times New Roman"/>
+          <w:color w:val="D4D4D4"/>
+          <w:sz w:val="21"/>
+          <w:szCs w:val="21"/>
+          <w:lang w:eastAsia="en-CA"/>
+        </w:rPr>
+        <w:t>cout</w:t>
+      </w:r>
+      <w:proofErr w:type="spellEnd"/>
+      <w:r>
+        <w:rPr>
+          <w:rFonts w:ascii="Consolas" w:eastAsia="Times New Roman" w:hAnsi="Consolas" w:cs="Times New Roman"/>
+          <w:color w:val="D4D4D4"/>
+          <w:sz w:val="21"/>
+          <w:szCs w:val="21"/>
+          <w:lang w:eastAsia="en-CA"/>
+        </w:rPr>
+        <w:t xml:space="preserve"> &lt;&lt; </w:t>
+      </w:r>
+      <w:r>
+        <w:rPr>
+          <w:rFonts w:ascii="Consolas" w:eastAsia="Times New Roman" w:hAnsi="Consolas" w:cs="Times New Roman"/>
+          <w:color w:val="CE9178"/>
+          <w:sz w:val="21"/>
+          <w:szCs w:val="21"/>
+          <w:lang w:eastAsia="en-CA"/>
+        </w:rPr>
+        <w:t>"Current Location: "</w:t>
+      </w:r>
+      <w:r>
+        <w:rPr>
+          <w:rFonts w:ascii="Consolas" w:eastAsia="Times New Roman" w:hAnsi="Consolas" w:cs="Times New Roman"/>
+          <w:color w:val="D4D4D4"/>
+          <w:sz w:val="21"/>
+          <w:szCs w:val="21"/>
+          <w:lang w:eastAsia="en-CA"/>
+        </w:rPr>
+        <w:t xml:space="preserve"> &lt;&lt; </w:t>
+      </w:r>
+      <w:proofErr w:type="spellStart"/>
+      <w:r>
+        <w:rPr>
+          <w:rFonts w:ascii="Consolas" w:eastAsia="Times New Roman" w:hAnsi="Consolas" w:cs="Times New Roman"/>
+          <w:color w:val="D4D4D4"/>
+          <w:sz w:val="21"/>
+          <w:szCs w:val="21"/>
+          <w:lang w:eastAsia="en-CA"/>
+        </w:rPr>
+        <w:t>currentLocation</w:t>
+      </w:r>
+      <w:proofErr w:type="spellEnd"/>
+      <w:r>
+        <w:rPr>
+          <w:rFonts w:ascii="Consolas" w:eastAsia="Times New Roman" w:hAnsi="Consolas" w:cs="Times New Roman"/>
+          <w:color w:val="D4D4D4"/>
+          <w:sz w:val="21"/>
+          <w:szCs w:val="21"/>
+          <w:lang w:eastAsia="en-CA"/>
+        </w:rPr>
+        <w:t>-&gt;</w:t>
+      </w:r>
+      <w:proofErr w:type="spellStart"/>
+      <w:proofErr w:type="gramStart"/>
+      <w:r>
+        <w:rPr>
+          <w:rFonts w:ascii="Consolas" w:eastAsia="Times New Roman" w:hAnsi="Consolas" w:cs="Times New Roman"/>
+          <w:color w:val="D4D4D4"/>
+          <w:sz w:val="21"/>
+          <w:szCs w:val="21"/>
+          <w:lang w:eastAsia="en-CA"/>
+        </w:rPr>
+        <w:t>getName</w:t>
+      </w:r>
+      <w:proofErr w:type="spellEnd"/>
+      <w:r>
+        <w:rPr>
+          <w:rFonts w:ascii="Consolas" w:eastAsia="Times New Roman" w:hAnsi="Consolas" w:cs="Times New Roman"/>
+          <w:color w:val="D4D4D4"/>
+          <w:sz w:val="21"/>
+          <w:szCs w:val="21"/>
+          <w:lang w:eastAsia="en-CA"/>
+        </w:rPr>
+        <w:t>(</w:t>
+      </w:r>
+      <w:proofErr w:type="gramEnd"/>
+      <w:r>
+        <w:rPr>
+          <w:rFonts w:ascii="Consolas" w:eastAsia="Times New Roman" w:hAnsi="Consolas" w:cs="Times New Roman"/>
+          <w:color w:val="D4D4D4"/>
+          <w:sz w:val="21"/>
+          <w:szCs w:val="21"/>
+          <w:lang w:eastAsia="en-CA"/>
+        </w:rPr>
+        <w:t xml:space="preserve">) &lt;&lt; </w:t>
+      </w:r>
+      <w:proofErr w:type="spellStart"/>
+      <w:r>
+        <w:rPr>
+          <w:rFonts w:ascii="Consolas" w:eastAsia="Times New Roman" w:hAnsi="Consolas" w:cs="Times New Roman"/>
+          <w:color w:val="D4D4D4"/>
+          <w:sz w:val="21"/>
+          <w:szCs w:val="21"/>
+          <w:lang w:eastAsia="en-CA"/>
+        </w:rPr>
+        <w:t>std</w:t>
+      </w:r>
+      <w:proofErr w:type="spellEnd"/>
+      <w:r>
+        <w:rPr>
+          <w:rFonts w:ascii="Consolas" w:eastAsia="Times New Roman" w:hAnsi="Consolas" w:cs="Times New Roman"/>
+          <w:color w:val="D4D4D4"/>
+          <w:sz w:val="21"/>
+          <w:szCs w:val="21"/>
+          <w:lang w:eastAsia="en-CA"/>
+        </w:rPr>
+        <w:t>::</w:t>
+      </w:r>
+      <w:proofErr w:type="spellStart"/>
+      <w:r>
+        <w:rPr>
+          <w:rFonts w:ascii="Consolas" w:eastAsia="Times New Roman" w:hAnsi="Consolas" w:cs="Times New Roman"/>
+          <w:color w:val="D4D4D4"/>
+          <w:sz w:val="21"/>
+          <w:szCs w:val="21"/>
+          <w:lang w:eastAsia="en-CA"/>
+        </w:rPr>
+        <w:t>endl</w:t>
+      </w:r>
+      <w:proofErr w:type="spellEnd"/>
+      <w:r>
+        <w:rPr>
+          <w:rFonts w:ascii="Consolas" w:eastAsia="Times New Roman" w:hAnsi="Consolas" w:cs="Times New Roman"/>
+          <w:color w:val="D4D4D4"/>
+          <w:sz w:val="21"/>
+          <w:szCs w:val="21"/>
+          <w:lang w:eastAsia="en-CA"/>
+        </w:rPr>
+        <w:t>;</w:t>
+      </w:r>
+    </w:p>
+    <w:p>
+      <w:pPr>
+        <w:spacing w:after="0"/>
+        <w:rPr>
+          <w:rFonts w:cstheme="minorHAnsi"/>
+          <w:bCs/>
+        </w:rPr>
+      </w:pPr>
+      <w:r>
+        <w:rPr>
+          <w:rFonts w:cstheme="minorHAnsi"/>
+          <w:bCs/>
+        </w:rPr>
+        <w:br/>
+      </w:r>
+      <w:r>
+        <w:rPr>
+          <w:rFonts w:cstheme="minorHAnsi"/>
+          <w:bCs/>
+        </w:rPr>
+        <w:t>For the L</w:t>
+      </w:r>
+      <w:r>
+        <w:rPr>
+          <w:rFonts w:cstheme="minorHAnsi"/>
+          <w:bCs/>
+        </w:rPr>
+        <w:t>ocations</w:t>
+      </w:r>
+      <w:r>
+        <w:rPr>
+          <w:rFonts w:cstheme="minorHAnsi"/>
+          <w:bCs/>
+        </w:rPr>
+        <w:t xml:space="preserve"> class</w:t>
+      </w:r>
+      <w:r>
+        <w:rPr>
+          <w:rFonts w:cstheme="minorHAnsi"/>
+          <w:bCs/>
+        </w:rPr>
+        <w:t xml:space="preserve"> I decided to have an:</w:t>
+      </w:r>
+    </w:p>
+    <w:p>
+      <w:pPr>
+        <w:pStyle w:val="ListParagraph"/>
+        <w:numPr>
+          <w:ilvl w:val="0"/>
+          <w:numId w:val="3"/>
+        </w:numPr>
+        <w:spacing w:after="0"/>
+        <w:rPr>
+          <w:rFonts w:cstheme="minorHAnsi"/>
+          <w:bCs/>
+        </w:rPr>
+      </w:pPr>
+      <w:r>
+        <w:rPr>
+          <w:rFonts w:cstheme="minorHAnsi"/>
+          <w:bCs/>
+        </w:rPr>
+        <w:t xml:space="preserve"> id</w:t>
+      </w:r>
+      <w:r>
+        <w:rPr>
+          <w:rFonts w:cstheme="minorHAnsi"/>
+          <w:bCs/>
+        </w:rPr>
+        <w:t xml:space="preserve"> </w:t>
+      </w:r>
+    </w:p>
+    <w:p>
+      <w:pPr>
+        <w:pStyle w:val="ListParagraph"/>
+        <w:numPr>
+          <w:ilvl w:val="0"/>
+          <w:numId w:val="3"/>
+        </w:numPr>
+        <w:spacing w:after="0"/>
+        <w:rPr>
+          <w:rFonts w:cstheme="minorHAnsi"/>
+          <w:bCs/>
+        </w:rPr>
+      </w:pPr>
+      <w:r>
+        <w:rPr>
+          <w:rFonts w:cstheme="minorHAnsi"/>
+          <w:bCs/>
+        </w:rPr>
+        <w:t>Name</w:t>
+      </w:r>
+    </w:p>
+    <w:p>
+      <w:pPr>
+        <w:pStyle w:val="ListParagraph"/>
+        <w:numPr>
+          <w:ilvl w:val="0"/>
+          <w:numId w:val="3"/>
+        </w:numPr>
+        <w:spacing w:after="0"/>
+        <w:rPr>
+          <w:rFonts w:cstheme="minorHAnsi"/>
+          <w:bCs/>
+        </w:rPr>
+      </w:pPr>
+      <w:r>
+        <w:rPr>
+          <w:rFonts w:cstheme="minorHAnsi"/>
+          <w:bCs/>
+        </w:rPr>
+        <w:t>Description</w:t>
+      </w:r>
+    </w:p>
+    <w:p>
+      <w:pPr>
+        <w:pStyle w:val="ListParagraph"/>
+        <w:numPr>
+          <w:ilvl w:val="0"/>
+          <w:numId w:val="3"/>
+        </w:numPr>
+        <w:spacing w:after="0"/>
+        <w:rPr>
+          <w:rFonts w:cstheme="minorHAnsi"/>
+          <w:bCs/>
+        </w:rPr>
+      </w:pPr>
+      <w:r>
+        <w:rPr>
+          <w:rFonts w:cstheme="minorHAnsi"/>
+          <w:bCs/>
+        </w:rPr>
+        <w:t xml:space="preserve"> item</w:t>
+      </w:r>
+      <w:r>
+        <w:rPr>
+          <w:rFonts w:cstheme="minorHAnsi"/>
+          <w:bCs/>
+        </w:rPr>
+        <w:t>s (available in location cell)</w:t>
+      </w:r>
+    </w:p>
+    <w:p>
+      <w:pPr>
+        <w:pStyle w:val="ListParagraph"/>
+        <w:numPr>
+          <w:ilvl w:val="0"/>
+          <w:numId w:val="3"/>
+        </w:numPr>
+        <w:spacing w:after="0"/>
+        <w:rPr>
+          <w:rFonts w:cstheme="minorHAnsi"/>
+          <w:bCs/>
+        </w:rPr>
+      </w:pPr>
+      <w:r>
+        <w:rPr>
+          <w:rFonts w:cstheme="minorHAnsi"/>
+          <w:bCs/>
+        </w:rPr>
+        <w:t>charact</w:t>
+      </w:r>
+      <w:r>
+        <w:rPr>
+          <w:rFonts w:cstheme="minorHAnsi"/>
+          <w:bCs/>
+        </w:rPr>
+        <w:t>ers (currently present in cell)</w:t>
+      </w:r>
+    </w:p>
+    <w:p>
+      <w:pPr>
+        <w:pStyle w:val="ListParagraph"/>
+        <w:numPr>
+          <w:ilvl w:val="0"/>
+          <w:numId w:val="3"/>
+        </w:numPr>
+        <w:spacing w:after="0"/>
+        <w:rPr>
+          <w:rFonts w:cstheme="minorHAnsi"/>
+          <w:bCs/>
+        </w:rPr>
+      </w:pPr>
+      <w:r>
+        <w:rPr>
+          <w:rFonts w:cstheme="minorHAnsi"/>
+          <w:bCs/>
+        </w:rPr>
+        <w:t xml:space="preserve"> path *direction* (would call the name if a va</w:t>
+      </w:r>
+      <w:r>
+        <w:rPr>
+          <w:rFonts w:cstheme="minorHAnsi"/>
+          <w:bCs/>
+        </w:rPr>
+        <w:t>lid path was in that direction)</w:t>
+      </w:r>
+    </w:p>
+    <w:p>
+      <w:pPr>
+        <w:pStyle w:val="ListParagraph"/>
+        <w:numPr>
+          <w:ilvl w:val="0"/>
+          <w:numId w:val="3"/>
+        </w:numPr>
+        <w:spacing w:after="0"/>
+        <w:rPr>
+          <w:rFonts w:cstheme="minorHAnsi"/>
+          <w:bCs/>
+        </w:rPr>
+      </w:pPr>
+      <w:r>
+        <w:rPr>
+          <w:rFonts w:cstheme="minorHAnsi"/>
+          <w:bCs/>
+        </w:rPr>
+        <w:t xml:space="preserve"> *direction* description (a default description would output </w:t>
+      </w:r>
+      <w:r>
+        <w:rPr>
+          <w:rFonts w:cstheme="minorHAnsi"/>
+          <w:bCs/>
+        </w:rPr>
+        <w:t>if it was an invalid direction)</w:t>
+      </w:r>
+    </w:p>
+    <w:p>
+      <w:pPr>
+        <w:pStyle w:val="ListParagraph"/>
+        <w:numPr>
+          <w:ilvl w:val="0"/>
+          <w:numId w:val="3"/>
+        </w:numPr>
+        <w:spacing w:after="0"/>
+        <w:rPr>
+          <w:rFonts w:cstheme="minorHAnsi"/>
+          <w:bCs/>
+        </w:rPr>
+      </w:pPr>
+      <w:r>
+        <w:rPr>
+          <w:rFonts w:cstheme="minorHAnsi"/>
+          <w:bCs/>
+        </w:rPr>
+        <w:t>A Boolean if that pathway direction was locked</w:t>
+      </w:r>
+    </w:p>
+    <w:p>
+      <w:pPr>
+        <w:pStyle w:val="ListParagraph"/>
+        <w:numPr>
+          <w:ilvl w:val="0"/>
+          <w:numId w:val="3"/>
+        </w:numPr>
+        <w:spacing w:after="0"/>
+        <w:rPr>
+          <w:rFonts w:cstheme="minorHAnsi"/>
+          <w:bCs/>
+        </w:rPr>
+      </w:pPr>
+      <w:r>
+        <w:rPr>
+          <w:rFonts w:cstheme="minorHAnsi"/>
+          <w:bCs/>
+        </w:rPr>
+        <w:t>A key item used to unlock a pathway – it would be assigned to an item class object</w:t>
+      </w:r>
+    </w:p>
+    <w:p>
+      <w:pPr>
+        <w:pStyle w:val="ListParagraph"/>
+        <w:numPr>
+          <w:ilvl w:val="0"/>
+          <w:numId w:val="3"/>
+        </w:numPr>
+        <w:spacing w:after="0"/>
+        <w:rPr>
+          <w:rFonts w:cstheme="minorHAnsi"/>
+          <w:bCs/>
+        </w:rPr>
+      </w:pPr>
+      <w:r>
+        <w:rPr>
+          <w:rFonts w:cstheme="minorHAnsi"/>
+          <w:bCs/>
+        </w:rPr>
+        <w:t xml:space="preserve">Possibly adding an </w:t>
+      </w:r>
+      <w:proofErr w:type="spellStart"/>
+      <w:r>
+        <w:rPr>
+          <w:rFonts w:cstheme="minorHAnsi"/>
+          <w:bCs/>
+        </w:rPr>
+        <w:t>int</w:t>
+      </w:r>
+      <w:proofErr w:type="spellEnd"/>
+      <w:r>
+        <w:rPr>
+          <w:rFonts w:cstheme="minorHAnsi"/>
+          <w:bCs/>
+        </w:rPr>
+        <w:t xml:space="preserve"> count or Boolean that checks if is the first time the player visits a Location (I plan on setting up specific events that happen on the first visit to an area)</w:t>
+      </w:r>
+      <w:r>
+        <w:rPr>
+          <w:rFonts w:cstheme="minorHAnsi"/>
+          <w:bCs/>
+        </w:rPr>
+        <w:t xml:space="preserve"> </w:t>
+      </w:r>
+      <w:r>
+        <w:rPr>
+          <w:rFonts w:cstheme="minorHAnsi"/>
+          <w:bCs/>
+        </w:rPr>
+        <w:br/>
+      </w:r>
+    </w:p>
+    <w:p>
+      <w:pPr>
+        <w:spacing w:after="0"/>
+        <w:rPr>
+          <w:rFonts w:cstheme="minorHAnsi"/>
+          <w:bCs/>
+        </w:rPr>
+      </w:pPr>
+      <w:r>
+        <w:rPr>
+          <w:rFonts w:cstheme="minorHAnsi"/>
+          <w:bCs/>
+        </w:rPr>
+        <w:t xml:space="preserve">After </w:t>
+      </w:r>
+      <w:proofErr w:type="gramStart"/>
+      <w:r>
+        <w:rPr>
+          <w:rFonts w:cstheme="minorHAnsi"/>
+          <w:bCs/>
+        </w:rPr>
+        <w:t>this</w:t>
+      </w:r>
+      <w:proofErr w:type="gramEnd"/>
+      <w:r>
+        <w:rPr>
+          <w:rFonts w:cstheme="minorHAnsi"/>
+          <w:bCs/>
+        </w:rPr>
+        <w:t xml:space="preserve"> I went back to the Game.cpp and finished the </w:t>
+      </w:r>
+      <w:proofErr w:type="spellStart"/>
+      <w:r>
+        <w:rPr>
+          <w:rFonts w:cstheme="minorHAnsi"/>
+          <w:bCs/>
+        </w:rPr>
+        <w:t>loadLocations</w:t>
+      </w:r>
+      <w:proofErr w:type="spellEnd"/>
+      <w:r>
+        <w:rPr>
+          <w:rFonts w:cstheme="minorHAnsi"/>
+          <w:bCs/>
+        </w:rPr>
+        <w:t xml:space="preserve"> member function for Game.</w:t>
+      </w:r>
+    </w:p>
+    <w:p>
+      <w:pPr>
+        <w:spacing w:after="0"/>
+        <w:rPr>
+          <w:rFonts w:cstheme="minorHAnsi"/>
+          <w:bCs/>
+        </w:rPr>
+      </w:pPr>
+    </w:p>
+    <w:p>
+      <w:pPr>
+        <w:shd w:val="clear" w:color="auto" w:fill="1E1E1E"/>
+        <w:spacing w:after="0" w:line="285" w:lineRule="atLeast"/>
+        <w:rPr>
+          <w:rFonts w:ascii="Consolas" w:eastAsia="Times New Roman" w:hAnsi="Consolas" w:cs="Times New Roman"/>
+          <w:color w:val="D4D4D4"/>
+          <w:sz w:val="21"/>
+          <w:szCs w:val="21"/>
+          <w:lang w:eastAsia="en-CA"/>
+        </w:rPr>
+      </w:pPr>
+      <w:r>
+        <w:rPr>
+          <w:rFonts w:ascii="Consolas" w:eastAsia="Times New Roman" w:hAnsi="Consolas" w:cs="Times New Roman"/>
+          <w:color w:val="D4D4D4"/>
+          <w:sz w:val="21"/>
+          <w:szCs w:val="21"/>
+          <w:lang w:eastAsia="en-CA"/>
+        </w:rPr>
+        <w:lastRenderedPageBreak/>
+        <w:t xml:space="preserve">    </w:t>
+      </w:r>
+      <w:proofErr w:type="spellStart"/>
+      <w:proofErr w:type="gramStart"/>
+      <w:r>
+        <w:rPr>
+          <w:rFonts w:ascii="Consolas" w:eastAsia="Times New Roman" w:hAnsi="Consolas" w:cs="Times New Roman"/>
+          <w:color w:val="D4D4D4"/>
+          <w:sz w:val="21"/>
+          <w:szCs w:val="21"/>
+          <w:lang w:eastAsia="en-CA"/>
+        </w:rPr>
+        <w:t>std</w:t>
+      </w:r>
+      <w:proofErr w:type="spellEnd"/>
+      <w:r>
+        <w:rPr>
+          <w:rFonts w:ascii="Consolas" w:eastAsia="Times New Roman" w:hAnsi="Consolas" w:cs="Times New Roman"/>
+          <w:color w:val="D4D4D4"/>
+          <w:sz w:val="21"/>
+          <w:szCs w:val="21"/>
+          <w:lang w:eastAsia="en-CA"/>
+        </w:rPr>
+        <w:t>::string</w:t>
+      </w:r>
+      <w:proofErr w:type="gramEnd"/>
+      <w:r>
+        <w:rPr>
+          <w:rFonts w:ascii="Consolas" w:eastAsia="Times New Roman" w:hAnsi="Consolas" w:cs="Times New Roman"/>
+          <w:color w:val="D4D4D4"/>
+          <w:sz w:val="21"/>
+          <w:szCs w:val="21"/>
+          <w:lang w:eastAsia="en-CA"/>
+        </w:rPr>
+        <w:t xml:space="preserve"> line;</w:t>
+      </w:r>
+    </w:p>
+    <w:p>
+      <w:pPr>
+        <w:shd w:val="clear" w:color="auto" w:fill="1E1E1E"/>
+        <w:spacing w:after="0" w:line="285" w:lineRule="atLeast"/>
+        <w:rPr>
+          <w:rFonts w:ascii="Consolas" w:eastAsia="Times New Roman" w:hAnsi="Consolas" w:cs="Times New Roman"/>
+          <w:color w:val="D4D4D4"/>
+          <w:sz w:val="21"/>
+          <w:szCs w:val="21"/>
+          <w:lang w:eastAsia="en-CA"/>
+        </w:rPr>
+      </w:pPr>
+      <w:r>
+        <w:rPr>
+          <w:rFonts w:ascii="Consolas" w:eastAsia="Times New Roman" w:hAnsi="Consolas" w:cs="Times New Roman"/>
+          <w:color w:val="D4D4D4"/>
+          <w:sz w:val="21"/>
+          <w:szCs w:val="21"/>
+          <w:lang w:eastAsia="en-CA"/>
+        </w:rPr>
+        <w:t xml:space="preserve">    Location </w:t>
+      </w:r>
+      <w:proofErr w:type="spellStart"/>
+      <w:r>
+        <w:rPr>
+          <w:rFonts w:ascii="Consolas" w:eastAsia="Times New Roman" w:hAnsi="Consolas" w:cs="Times New Roman"/>
+          <w:color w:val="D4D4D4"/>
+          <w:sz w:val="21"/>
+          <w:szCs w:val="21"/>
+          <w:lang w:eastAsia="en-CA"/>
+        </w:rPr>
+        <w:t>location</w:t>
+      </w:r>
+      <w:proofErr w:type="spellEnd"/>
+      <w:r>
+        <w:rPr>
+          <w:rFonts w:ascii="Consolas" w:eastAsia="Times New Roman" w:hAnsi="Consolas" w:cs="Times New Roman"/>
+          <w:color w:val="D4D4D4"/>
+          <w:sz w:val="21"/>
+          <w:szCs w:val="21"/>
+          <w:lang w:eastAsia="en-CA"/>
+        </w:rPr>
+        <w:t>;</w:t>
+      </w:r>
+    </w:p>
+    <w:p>
+      <w:pPr>
+        <w:shd w:val="clear" w:color="auto" w:fill="1E1E1E"/>
+        <w:spacing w:after="0" w:line="285" w:lineRule="atLeast"/>
+        <w:rPr>
+          <w:rFonts w:ascii="Consolas" w:eastAsia="Times New Roman" w:hAnsi="Consolas" w:cs="Times New Roman"/>
+          <w:color w:val="D4D4D4"/>
+          <w:sz w:val="21"/>
+          <w:szCs w:val="21"/>
+          <w:lang w:eastAsia="en-CA"/>
+        </w:rPr>
+      </w:pPr>
+      <w:r>
+        <w:rPr>
+          <w:rFonts w:ascii="Consolas" w:eastAsia="Times New Roman" w:hAnsi="Consolas" w:cs="Times New Roman"/>
+          <w:color w:val="D4D4D4"/>
+          <w:sz w:val="21"/>
+          <w:szCs w:val="21"/>
+          <w:lang w:eastAsia="en-CA"/>
+        </w:rPr>
+        <w:t xml:space="preserve">    </w:t>
+      </w:r>
+      <w:proofErr w:type="gramStart"/>
+      <w:r>
+        <w:rPr>
+          <w:rFonts w:ascii="Consolas" w:eastAsia="Times New Roman" w:hAnsi="Consolas" w:cs="Times New Roman"/>
+          <w:color w:val="569CD6"/>
+          <w:sz w:val="21"/>
+          <w:szCs w:val="21"/>
+          <w:lang w:eastAsia="en-CA"/>
+        </w:rPr>
+        <w:t>while</w:t>
+      </w:r>
+      <w:proofErr w:type="gramEnd"/>
+      <w:r>
+        <w:rPr>
+          <w:rFonts w:ascii="Consolas" w:eastAsia="Times New Roman" w:hAnsi="Consolas" w:cs="Times New Roman"/>
+          <w:color w:val="D4D4D4"/>
+          <w:sz w:val="21"/>
+          <w:szCs w:val="21"/>
+          <w:lang w:eastAsia="en-CA"/>
+        </w:rPr>
+        <w:t xml:space="preserve"> (</w:t>
+      </w:r>
+      <w:proofErr w:type="spellStart"/>
+      <w:r>
+        <w:rPr>
+          <w:rFonts w:ascii="Consolas" w:eastAsia="Times New Roman" w:hAnsi="Consolas" w:cs="Times New Roman"/>
+          <w:color w:val="D4D4D4"/>
+          <w:sz w:val="21"/>
+          <w:szCs w:val="21"/>
+          <w:lang w:eastAsia="en-CA"/>
+        </w:rPr>
+        <w:t>std</w:t>
+      </w:r>
+      <w:proofErr w:type="spellEnd"/>
+      <w:r>
+        <w:rPr>
+          <w:rFonts w:ascii="Consolas" w:eastAsia="Times New Roman" w:hAnsi="Consolas" w:cs="Times New Roman"/>
+          <w:color w:val="D4D4D4"/>
+          <w:sz w:val="21"/>
+          <w:szCs w:val="21"/>
+          <w:lang w:eastAsia="en-CA"/>
+        </w:rPr>
+        <w:t>::</w:t>
+      </w:r>
+      <w:proofErr w:type="spellStart"/>
+      <w:r>
+        <w:rPr>
+          <w:rFonts w:ascii="Consolas" w:eastAsia="Times New Roman" w:hAnsi="Consolas" w:cs="Times New Roman"/>
+          <w:color w:val="D4D4D4"/>
+          <w:sz w:val="21"/>
+          <w:szCs w:val="21"/>
+          <w:lang w:eastAsia="en-CA"/>
+        </w:rPr>
+        <w:t>getline</w:t>
+      </w:r>
+      <w:proofErr w:type="spellEnd"/>
+      <w:r>
+        <w:rPr>
+          <w:rFonts w:ascii="Consolas" w:eastAsia="Times New Roman" w:hAnsi="Consolas" w:cs="Times New Roman"/>
+          <w:color w:val="D4D4D4"/>
+          <w:sz w:val="21"/>
+          <w:szCs w:val="21"/>
+          <w:lang w:eastAsia="en-CA"/>
+        </w:rPr>
+        <w:t>(file, line)) {</w:t>
+      </w:r>
+    </w:p>
+    <w:p>
+      <w:pPr>
+        <w:shd w:val="clear" w:color="auto" w:fill="1E1E1E"/>
+        <w:spacing w:after="0" w:line="285" w:lineRule="atLeast"/>
+        <w:rPr>
+          <w:rFonts w:ascii="Consolas" w:eastAsia="Times New Roman" w:hAnsi="Consolas" w:cs="Times New Roman"/>
+          <w:color w:val="D4D4D4"/>
+          <w:sz w:val="21"/>
+          <w:szCs w:val="21"/>
+          <w:lang w:eastAsia="en-CA"/>
+        </w:rPr>
+      </w:pPr>
+      <w:r>
+        <w:rPr>
+          <w:rFonts w:ascii="Consolas" w:eastAsia="Times New Roman" w:hAnsi="Consolas" w:cs="Times New Roman"/>
+          <w:color w:val="D4D4D4"/>
+          <w:sz w:val="21"/>
+          <w:szCs w:val="21"/>
+          <w:lang w:eastAsia="en-CA"/>
+        </w:rPr>
+        <w:t xml:space="preserve">        </w:t>
+      </w:r>
+      <w:proofErr w:type="gramStart"/>
+      <w:r>
+        <w:rPr>
+          <w:rFonts w:ascii="Consolas" w:eastAsia="Times New Roman" w:hAnsi="Consolas" w:cs="Times New Roman"/>
+          <w:color w:val="569CD6"/>
+          <w:sz w:val="21"/>
+          <w:szCs w:val="21"/>
+          <w:lang w:eastAsia="en-CA"/>
+        </w:rPr>
+        <w:t>if</w:t>
+      </w:r>
+      <w:proofErr w:type="gramEnd"/>
+      <w:r>
+        <w:rPr>
+          <w:rFonts w:ascii="Consolas" w:eastAsia="Times New Roman" w:hAnsi="Consolas" w:cs="Times New Roman"/>
+          <w:color w:val="D4D4D4"/>
+          <w:sz w:val="21"/>
+          <w:szCs w:val="21"/>
+          <w:lang w:eastAsia="en-CA"/>
+        </w:rPr>
+        <w:t xml:space="preserve"> (</w:t>
+      </w:r>
+      <w:proofErr w:type="spellStart"/>
+      <w:r>
+        <w:rPr>
+          <w:rFonts w:ascii="Consolas" w:eastAsia="Times New Roman" w:hAnsi="Consolas" w:cs="Times New Roman"/>
+          <w:color w:val="D4D4D4"/>
+          <w:sz w:val="21"/>
+          <w:szCs w:val="21"/>
+          <w:lang w:eastAsia="en-CA"/>
+        </w:rPr>
+        <w:t>line.empty</w:t>
+      </w:r>
+      <w:proofErr w:type="spellEnd"/>
+      <w:r>
+        <w:rPr>
+          <w:rFonts w:ascii="Consolas" w:eastAsia="Times New Roman" w:hAnsi="Consolas" w:cs="Times New Roman"/>
+          <w:color w:val="D4D4D4"/>
+          <w:sz w:val="21"/>
+          <w:szCs w:val="21"/>
+          <w:lang w:eastAsia="en-CA"/>
+        </w:rPr>
+        <w:t xml:space="preserve">()) </w:t>
+      </w:r>
+      <w:r>
+        <w:rPr>
+          <w:rFonts w:ascii="Consolas" w:eastAsia="Times New Roman" w:hAnsi="Consolas" w:cs="Times New Roman"/>
+          <w:color w:val="569CD6"/>
+          <w:sz w:val="21"/>
+          <w:szCs w:val="21"/>
+          <w:lang w:eastAsia="en-CA"/>
+        </w:rPr>
+        <w:t>continue</w:t>
+      </w:r>
+      <w:r>
+        <w:rPr>
+          <w:rFonts w:ascii="Consolas" w:eastAsia="Times New Roman" w:hAnsi="Consolas" w:cs="Times New Roman"/>
+          <w:color w:val="D4D4D4"/>
+          <w:sz w:val="21"/>
+          <w:szCs w:val="21"/>
+          <w:lang w:eastAsia="en-CA"/>
+        </w:rPr>
+        <w:t>;</w:t>
+      </w:r>
+    </w:p>
+    <w:p>
+      <w:pPr>
+        <w:shd w:val="clear" w:color="auto" w:fill="1E1E1E"/>
+        <w:spacing w:after="0" w:line="285" w:lineRule="atLeast"/>
+        <w:rPr>
+          <w:rFonts w:ascii="Consolas" w:eastAsia="Times New Roman" w:hAnsi="Consolas" w:cs="Times New Roman"/>
+          <w:color w:val="D4D4D4"/>
+          <w:sz w:val="21"/>
+          <w:szCs w:val="21"/>
+          <w:lang w:eastAsia="en-CA"/>
+        </w:rPr>
+      </w:pPr>
+    </w:p>
+    <w:p>
+      <w:pPr>
+        <w:shd w:val="clear" w:color="auto" w:fill="1E1E1E"/>
+        <w:spacing w:after="0" w:line="285" w:lineRule="atLeast"/>
+        <w:rPr>
+          <w:rFonts w:ascii="Consolas" w:eastAsia="Times New Roman" w:hAnsi="Consolas" w:cs="Times New Roman"/>
+          <w:color w:val="D4D4D4"/>
+          <w:sz w:val="21"/>
+          <w:szCs w:val="21"/>
+          <w:lang w:eastAsia="en-CA"/>
+        </w:rPr>
+      </w:pPr>
+      <w:r>
+        <w:rPr>
+          <w:rFonts w:ascii="Consolas" w:eastAsia="Times New Roman" w:hAnsi="Consolas" w:cs="Times New Roman"/>
+          <w:color w:val="6A9955"/>
+          <w:sz w:val="21"/>
+          <w:szCs w:val="21"/>
+          <w:lang w:eastAsia="en-CA"/>
+        </w:rPr>
+        <w:t>        // Check if the 'line' in the txt file starts with the '#' character</w:t>
+      </w:r>
+    </w:p>
+    <w:p>
+      <w:pPr>
+        <w:shd w:val="clear" w:color="auto" w:fill="1E1E1E"/>
+        <w:spacing w:after="0" w:line="285" w:lineRule="atLeast"/>
+        <w:rPr>
+          <w:rFonts w:ascii="Consolas" w:eastAsia="Times New Roman" w:hAnsi="Consolas" w:cs="Times New Roman"/>
+          <w:color w:val="D4D4D4"/>
+          <w:sz w:val="21"/>
+          <w:szCs w:val="21"/>
+          <w:lang w:eastAsia="en-CA"/>
+        </w:rPr>
+      </w:pPr>
+      <w:r>
+        <w:rPr>
+          <w:rFonts w:ascii="Consolas" w:eastAsia="Times New Roman" w:hAnsi="Consolas" w:cs="Times New Roman"/>
+          <w:color w:val="D4D4D4"/>
+          <w:sz w:val="21"/>
+          <w:szCs w:val="21"/>
+          <w:lang w:eastAsia="en-CA"/>
+        </w:rPr>
+        <w:t xml:space="preserve">        </w:t>
+      </w:r>
+      <w:proofErr w:type="gramStart"/>
+      <w:r>
+        <w:rPr>
+          <w:rFonts w:ascii="Consolas" w:eastAsia="Times New Roman" w:hAnsi="Consolas" w:cs="Times New Roman"/>
+          <w:color w:val="569CD6"/>
+          <w:sz w:val="21"/>
+          <w:szCs w:val="21"/>
+          <w:lang w:eastAsia="en-CA"/>
+        </w:rPr>
+        <w:t>if</w:t>
+      </w:r>
+      <w:proofErr w:type="gramEnd"/>
+      <w:r>
+        <w:rPr>
+          <w:rFonts w:ascii="Consolas" w:eastAsia="Times New Roman" w:hAnsi="Consolas" w:cs="Times New Roman"/>
+          <w:color w:val="D4D4D4"/>
+          <w:sz w:val="21"/>
+          <w:szCs w:val="21"/>
+          <w:lang w:eastAsia="en-CA"/>
+        </w:rPr>
+        <w:t xml:space="preserve"> (line[</w:t>
+      </w:r>
+      <w:r>
+        <w:rPr>
+          <w:rFonts w:ascii="Consolas" w:eastAsia="Times New Roman" w:hAnsi="Consolas" w:cs="Times New Roman"/>
+          <w:color w:val="B5CEA8"/>
+          <w:sz w:val="21"/>
+          <w:szCs w:val="21"/>
+          <w:lang w:eastAsia="en-CA"/>
+        </w:rPr>
+        <w:t>0</w:t>
+      </w:r>
+      <w:r>
+        <w:rPr>
+          <w:rFonts w:ascii="Consolas" w:eastAsia="Times New Roman" w:hAnsi="Consolas" w:cs="Times New Roman"/>
+          <w:color w:val="D4D4D4"/>
+          <w:sz w:val="21"/>
+          <w:szCs w:val="21"/>
+          <w:lang w:eastAsia="en-CA"/>
+        </w:rPr>
+        <w:t xml:space="preserve">] == </w:t>
+      </w:r>
+      <w:r>
+        <w:rPr>
+          <w:rFonts w:ascii="Consolas" w:eastAsia="Times New Roman" w:hAnsi="Consolas" w:cs="Times New Roman"/>
+          <w:color w:val="CE9178"/>
+          <w:sz w:val="21"/>
+          <w:szCs w:val="21"/>
+          <w:lang w:eastAsia="en-CA"/>
+        </w:rPr>
+        <w:t>'#'</w:t>
+      </w:r>
+      <w:r>
+        <w:rPr>
+          <w:rFonts w:ascii="Consolas" w:eastAsia="Times New Roman" w:hAnsi="Consolas" w:cs="Times New Roman"/>
+          <w:color w:val="D4D4D4"/>
+          <w:sz w:val="21"/>
+          <w:szCs w:val="21"/>
+          <w:lang w:eastAsia="en-CA"/>
+        </w:rPr>
+        <w:t>) {</w:t>
+      </w:r>
+    </w:p>
+    <w:p>
+      <w:pPr>
+        <w:shd w:val="clear" w:color="auto" w:fill="1E1E1E"/>
+        <w:spacing w:after="0" w:line="285" w:lineRule="atLeast"/>
+        <w:rPr>
+          <w:rFonts w:ascii="Consolas" w:eastAsia="Times New Roman" w:hAnsi="Consolas" w:cs="Times New Roman"/>
+          <w:color w:val="D4D4D4"/>
+          <w:sz w:val="21"/>
+          <w:szCs w:val="21"/>
+          <w:lang w:eastAsia="en-CA"/>
+        </w:rPr>
+      </w:pPr>
+      <w:r>
+        <w:rPr>
+          <w:rFonts w:ascii="Consolas" w:eastAsia="Times New Roman" w:hAnsi="Consolas" w:cs="Times New Roman"/>
+          <w:color w:val="6A9955"/>
+          <w:sz w:val="21"/>
+          <w:szCs w:val="21"/>
+          <w:lang w:eastAsia="en-CA"/>
+        </w:rPr>
+        <w:t>            // Check if the current location object has a non-empty id</w:t>
+      </w:r>
+    </w:p>
+    <w:p>
+      <w:pPr>
+        <w:shd w:val="clear" w:color="auto" w:fill="1E1E1E"/>
+        <w:spacing w:after="0" w:line="285" w:lineRule="atLeast"/>
+        <w:rPr>
+          <w:rFonts w:ascii="Consolas" w:eastAsia="Times New Roman" w:hAnsi="Consolas" w:cs="Times New Roman"/>
+          <w:color w:val="D4D4D4"/>
+          <w:sz w:val="21"/>
+          <w:szCs w:val="21"/>
+          <w:lang w:eastAsia="en-CA"/>
+        </w:rPr>
+      </w:pPr>
+      <w:r>
+        <w:rPr>
+          <w:rFonts w:ascii="Consolas" w:eastAsia="Times New Roman" w:hAnsi="Consolas" w:cs="Times New Roman"/>
+          <w:color w:val="D4D4D4"/>
+          <w:sz w:val="21"/>
+          <w:szCs w:val="21"/>
+          <w:lang w:eastAsia="en-CA"/>
+        </w:rPr>
+        <w:t xml:space="preserve">            </w:t>
+      </w:r>
+      <w:proofErr w:type="gramStart"/>
+      <w:r>
+        <w:rPr>
+          <w:rFonts w:ascii="Consolas" w:eastAsia="Times New Roman" w:hAnsi="Consolas" w:cs="Times New Roman"/>
+          <w:color w:val="569CD6"/>
+          <w:sz w:val="21"/>
+          <w:szCs w:val="21"/>
+          <w:lang w:eastAsia="en-CA"/>
+        </w:rPr>
+        <w:t>if</w:t>
+      </w:r>
+      <w:proofErr w:type="gramEnd"/>
+      <w:r>
+        <w:rPr>
+          <w:rFonts w:ascii="Consolas" w:eastAsia="Times New Roman" w:hAnsi="Consolas" w:cs="Times New Roman"/>
+          <w:color w:val="D4D4D4"/>
+          <w:sz w:val="21"/>
+          <w:szCs w:val="21"/>
+          <w:lang w:eastAsia="en-CA"/>
+        </w:rPr>
+        <w:t xml:space="preserve"> (!</w:t>
+      </w:r>
+      <w:proofErr w:type="spellStart"/>
+      <w:r>
+        <w:rPr>
+          <w:rFonts w:ascii="Consolas" w:eastAsia="Times New Roman" w:hAnsi="Consolas" w:cs="Times New Roman"/>
+          <w:color w:val="D4D4D4"/>
+          <w:sz w:val="21"/>
+          <w:szCs w:val="21"/>
+          <w:lang w:eastAsia="en-CA"/>
+        </w:rPr>
+        <w:t>location.getId</w:t>
+      </w:r>
+      <w:proofErr w:type="spellEnd"/>
+      <w:r>
+        <w:rPr>
+          <w:rFonts w:ascii="Consolas" w:eastAsia="Times New Roman" w:hAnsi="Consolas" w:cs="Times New Roman"/>
+          <w:color w:val="D4D4D4"/>
+          <w:sz w:val="21"/>
+          <w:szCs w:val="21"/>
+          <w:lang w:eastAsia="en-CA"/>
+        </w:rPr>
+        <w:t>().empty()) {</w:t>
+      </w:r>
+    </w:p>
+    <w:p>
+      <w:pPr>
+        <w:shd w:val="clear" w:color="auto" w:fill="1E1E1E"/>
+        <w:spacing w:after="0" w:line="285" w:lineRule="atLeast"/>
+        <w:rPr>
+          <w:rFonts w:ascii="Consolas" w:eastAsia="Times New Roman" w:hAnsi="Consolas" w:cs="Times New Roman"/>
+          <w:color w:val="D4D4D4"/>
+          <w:sz w:val="21"/>
+          <w:szCs w:val="21"/>
+          <w:lang w:eastAsia="en-CA"/>
+        </w:rPr>
+      </w:pPr>
+      <w:r>
+        <w:rPr>
+          <w:rFonts w:ascii="Consolas" w:eastAsia="Times New Roman" w:hAnsi="Consolas" w:cs="Times New Roman"/>
+          <w:color w:val="6A9955"/>
+          <w:sz w:val="21"/>
+          <w:szCs w:val="21"/>
+          <w:lang w:eastAsia="en-CA"/>
+        </w:rPr>
+        <w:t xml:space="preserve">                // </w:t>
+      </w:r>
+      <w:proofErr w:type="gramStart"/>
+      <w:r>
+        <w:rPr>
+          <w:rFonts w:ascii="Consolas" w:eastAsia="Times New Roman" w:hAnsi="Consolas" w:cs="Times New Roman"/>
+          <w:color w:val="6A9955"/>
+          <w:sz w:val="21"/>
+          <w:szCs w:val="21"/>
+          <w:lang w:eastAsia="en-CA"/>
+        </w:rPr>
+        <w:t>Add</w:t>
+      </w:r>
+      <w:proofErr w:type="gramEnd"/>
+      <w:r>
+        <w:rPr>
+          <w:rFonts w:ascii="Consolas" w:eastAsia="Times New Roman" w:hAnsi="Consolas" w:cs="Times New Roman"/>
+          <w:color w:val="6A9955"/>
+          <w:sz w:val="21"/>
+          <w:szCs w:val="21"/>
+          <w:lang w:eastAsia="en-CA"/>
+        </w:rPr>
+        <w:t xml:space="preserve"> the current location object to the locations vector</w:t>
+      </w:r>
+    </w:p>
+    <w:p>
+      <w:pPr>
+        <w:shd w:val="clear" w:color="auto" w:fill="1E1E1E"/>
+        <w:spacing w:after="0" w:line="285" w:lineRule="atLeast"/>
+        <w:rPr>
+          <w:rFonts w:ascii="Consolas" w:eastAsia="Times New Roman" w:hAnsi="Consolas" w:cs="Times New Roman"/>
+          <w:color w:val="D4D4D4"/>
+          <w:sz w:val="21"/>
+          <w:szCs w:val="21"/>
+          <w:lang w:eastAsia="en-CA"/>
+        </w:rPr>
+      </w:pPr>
+      <w:r>
+        <w:rPr>
+          <w:rFonts w:ascii="Consolas" w:eastAsia="Times New Roman" w:hAnsi="Consolas" w:cs="Times New Roman"/>
+          <w:color w:val="D4D4D4"/>
+          <w:sz w:val="21"/>
+          <w:szCs w:val="21"/>
+          <w:lang w:eastAsia="en-CA"/>
+        </w:rPr>
+        <w:t xml:space="preserve">                </w:t>
+      </w:r>
+      <w:proofErr w:type="spellStart"/>
+      <w:r>
+        <w:rPr>
+          <w:rFonts w:ascii="Consolas" w:eastAsia="Times New Roman" w:hAnsi="Consolas" w:cs="Times New Roman"/>
+          <w:color w:val="D4D4D4"/>
+          <w:sz w:val="21"/>
+          <w:szCs w:val="21"/>
+          <w:lang w:eastAsia="en-CA"/>
+        </w:rPr>
+        <w:t>locations.push_</w:t>
+      </w:r>
+      <w:proofErr w:type="gramStart"/>
+      <w:r>
+        <w:rPr>
+          <w:rFonts w:ascii="Consolas" w:eastAsia="Times New Roman" w:hAnsi="Consolas" w:cs="Times New Roman"/>
+          <w:color w:val="D4D4D4"/>
+          <w:sz w:val="21"/>
+          <w:szCs w:val="21"/>
+          <w:lang w:eastAsia="en-CA"/>
+        </w:rPr>
+        <w:t>back</w:t>
+      </w:r>
+      <w:proofErr w:type="spellEnd"/>
+      <w:r>
+        <w:rPr>
+          <w:rFonts w:ascii="Consolas" w:eastAsia="Times New Roman" w:hAnsi="Consolas" w:cs="Times New Roman"/>
+          <w:color w:val="D4D4D4"/>
+          <w:sz w:val="21"/>
+          <w:szCs w:val="21"/>
+          <w:lang w:eastAsia="en-CA"/>
+        </w:rPr>
+        <w:t>(</w:t>
+      </w:r>
+      <w:proofErr w:type="gramEnd"/>
+      <w:r>
+        <w:rPr>
+          <w:rFonts w:ascii="Consolas" w:eastAsia="Times New Roman" w:hAnsi="Consolas" w:cs="Times New Roman"/>
+          <w:color w:val="D4D4D4"/>
+          <w:sz w:val="21"/>
+          <w:szCs w:val="21"/>
+          <w:lang w:eastAsia="en-CA"/>
+        </w:rPr>
+        <w:t>location);</w:t>
+      </w:r>
+    </w:p>
+    <w:p>
+      <w:pPr>
+        <w:shd w:val="clear" w:color="auto" w:fill="1E1E1E"/>
+        <w:spacing w:after="0" w:line="285" w:lineRule="atLeast"/>
+        <w:rPr>
+          <w:rFonts w:ascii="Consolas" w:eastAsia="Times New Roman" w:hAnsi="Consolas" w:cs="Times New Roman"/>
+          <w:color w:val="D4D4D4"/>
+          <w:sz w:val="21"/>
+          <w:szCs w:val="21"/>
+          <w:lang w:eastAsia="en-CA"/>
+        </w:rPr>
+      </w:pPr>
+      <w:r>
+        <w:rPr>
+          <w:rFonts w:ascii="Consolas" w:eastAsia="Times New Roman" w:hAnsi="Consolas" w:cs="Times New Roman"/>
+          <w:color w:val="6A9955"/>
+          <w:sz w:val="21"/>
+          <w:szCs w:val="21"/>
+          <w:lang w:eastAsia="en-CA"/>
+        </w:rPr>
+        <w:t>                // Reset the location object for the next set of data</w:t>
+      </w:r>
+    </w:p>
+    <w:p>
+      <w:pPr>
+        <w:shd w:val="clear" w:color="auto" w:fill="1E1E1E"/>
+        <w:spacing w:after="0" w:line="285" w:lineRule="atLeast"/>
+        <w:rPr>
+          <w:rFonts w:ascii="Consolas" w:eastAsia="Times New Roman" w:hAnsi="Consolas" w:cs="Times New Roman"/>
+          <w:color w:val="D4D4D4"/>
+          <w:sz w:val="21"/>
+          <w:szCs w:val="21"/>
+          <w:lang w:eastAsia="en-CA"/>
+        </w:rPr>
+      </w:pPr>
+      <w:r>
+        <w:rPr>
+          <w:rFonts w:ascii="Consolas" w:eastAsia="Times New Roman" w:hAnsi="Consolas" w:cs="Times New Roman"/>
+          <w:color w:val="D4D4D4"/>
+          <w:sz w:val="21"/>
+          <w:szCs w:val="21"/>
+          <w:lang w:eastAsia="en-CA"/>
+        </w:rPr>
+        <w:t xml:space="preserve">                </w:t>
+      </w:r>
+      <w:proofErr w:type="gramStart"/>
+      <w:r>
+        <w:rPr>
+          <w:rFonts w:ascii="Consolas" w:eastAsia="Times New Roman" w:hAnsi="Consolas" w:cs="Times New Roman"/>
+          <w:color w:val="D4D4D4"/>
+          <w:sz w:val="21"/>
+          <w:szCs w:val="21"/>
+          <w:lang w:eastAsia="en-CA"/>
+        </w:rPr>
+        <w:t>location</w:t>
+      </w:r>
+      <w:proofErr w:type="gramEnd"/>
+      <w:r>
+        <w:rPr>
+          <w:rFonts w:ascii="Consolas" w:eastAsia="Times New Roman" w:hAnsi="Consolas" w:cs="Times New Roman"/>
+          <w:color w:val="D4D4D4"/>
+          <w:sz w:val="21"/>
+          <w:szCs w:val="21"/>
+          <w:lang w:eastAsia="en-CA"/>
+        </w:rPr>
+        <w:t xml:space="preserve"> = Location();</w:t>
+      </w:r>
+    </w:p>
+    <w:p>
+      <w:pPr>
+        <w:shd w:val="clear" w:color="auto" w:fill="1E1E1E"/>
+        <w:spacing w:after="0" w:line="285" w:lineRule="atLeast"/>
+        <w:rPr>
+          <w:rFonts w:ascii="Consolas" w:eastAsia="Times New Roman" w:hAnsi="Consolas" w:cs="Times New Roman"/>
+          <w:color w:val="D4D4D4"/>
+          <w:sz w:val="21"/>
+          <w:szCs w:val="21"/>
+          <w:lang w:eastAsia="en-CA"/>
+        </w:rPr>
+      </w:pPr>
+      <w:r>
+        <w:rPr>
+          <w:rFonts w:ascii="Consolas" w:eastAsia="Times New Roman" w:hAnsi="Consolas" w:cs="Times New Roman"/>
+          <w:color w:val="D4D4D4"/>
+          <w:sz w:val="21"/>
+          <w:szCs w:val="21"/>
+          <w:lang w:eastAsia="en-CA"/>
+        </w:rPr>
+        <w:t>            }</w:t>
+      </w:r>
+    </w:p>
+    <w:p>
+      <w:pPr>
+        <w:shd w:val="clear" w:color="auto" w:fill="1E1E1E"/>
+        <w:spacing w:after="0" w:line="285" w:lineRule="atLeast"/>
+        <w:rPr>
+          <w:rFonts w:ascii="Consolas" w:eastAsia="Times New Roman" w:hAnsi="Consolas" w:cs="Times New Roman"/>
+          <w:color w:val="D4D4D4"/>
+          <w:sz w:val="21"/>
+          <w:szCs w:val="21"/>
+          <w:lang w:eastAsia="en-CA"/>
+        </w:rPr>
+      </w:pPr>
+      <w:r>
+        <w:rPr>
+          <w:rFonts w:ascii="Consolas" w:eastAsia="Times New Roman" w:hAnsi="Consolas" w:cs="Times New Roman"/>
+          <w:color w:val="D4D4D4"/>
+          <w:sz w:val="21"/>
+          <w:szCs w:val="21"/>
+          <w:lang w:eastAsia="en-CA"/>
+        </w:rPr>
+        <w:t xml:space="preserve">        } </w:t>
+      </w:r>
+    </w:p>
+    <w:p>
+      <w:pPr>
+        <w:spacing w:after="0"/>
+        <w:rPr>
+          <w:rFonts w:cstheme="minorHAnsi"/>
+          <w:bCs/>
+        </w:rPr>
+      </w:pPr>
+    </w:p>
+    <w:p>
+      <w:pPr>
+        <w:spacing w:after="0"/>
+        <w:rPr>
+          <w:rFonts w:cstheme="minorHAnsi"/>
+          <w:bCs/>
+        </w:rPr>
+      </w:pPr>
+      <w:r>
+        <w:rPr>
+          <w:rFonts w:cstheme="minorHAnsi"/>
+          <w:bCs/>
+        </w:rPr>
+        <w:t>From where we left off the function opens the file and creates an object of the Location class called location. It starts a new instance within this location vector if the line starts with a # to designate a new location. Then it goes through a series of if statements to categorize the location cell.</w:t>
+      </w:r>
+    </w:p>
+    <w:p>
+      <w:pPr>
+        <w:shd w:val="clear" w:color="auto" w:fill="1E1E1E"/>
+        <w:spacing w:after="0" w:line="285" w:lineRule="atLeast"/>
+        <w:rPr>
+          <w:rFonts w:ascii="Consolas" w:eastAsia="Times New Roman" w:hAnsi="Consolas" w:cs="Times New Roman"/>
+          <w:color w:val="D4D4D4"/>
+          <w:sz w:val="21"/>
+          <w:szCs w:val="21"/>
+          <w:lang w:eastAsia="en-CA"/>
+        </w:rPr>
+      </w:pPr>
+      <w:r>
+        <w:rPr>
+          <w:rFonts w:ascii="Consolas" w:eastAsia="Times New Roman" w:hAnsi="Consolas" w:cs="Times New Roman"/>
+          <w:color w:val="6A9955"/>
+          <w:sz w:val="21"/>
+          <w:szCs w:val="21"/>
+          <w:lang w:eastAsia="en-CA"/>
+        </w:rPr>
+        <w:t>// Check if the line starts with a specific keyword and set the appropriate value in the location object</w:t>
+      </w:r>
+    </w:p>
+    <w:p>
+      <w:pPr>
+        <w:shd w:val="clear" w:color="auto" w:fill="1E1E1E"/>
+        <w:spacing w:after="0" w:line="285" w:lineRule="atLeast"/>
+        <w:rPr>
+          <w:rFonts w:ascii="Consolas" w:eastAsia="Times New Roman" w:hAnsi="Consolas" w:cs="Times New Roman"/>
+          <w:color w:val="D4D4D4"/>
+          <w:sz w:val="21"/>
+          <w:szCs w:val="21"/>
+          <w:lang w:eastAsia="en-CA"/>
+        </w:rPr>
+      </w:pPr>
+    </w:p>
+    <w:p>
+      <w:pPr>
+        <w:shd w:val="clear" w:color="auto" w:fill="1E1E1E"/>
+        <w:spacing w:after="0" w:line="285" w:lineRule="atLeast"/>
+        <w:rPr>
+          <w:rFonts w:ascii="Consolas" w:eastAsia="Times New Roman" w:hAnsi="Consolas" w:cs="Times New Roman"/>
+          <w:color w:val="D4D4D4"/>
+          <w:sz w:val="21"/>
+          <w:szCs w:val="21"/>
+          <w:lang w:eastAsia="en-CA"/>
+        </w:rPr>
+      </w:pPr>
+      <w:r>
+        <w:rPr>
+          <w:rFonts w:ascii="Consolas" w:eastAsia="Times New Roman" w:hAnsi="Consolas" w:cs="Times New Roman"/>
+          <w:color w:val="D4D4D4"/>
+          <w:sz w:val="21"/>
+          <w:szCs w:val="21"/>
+          <w:lang w:eastAsia="en-CA"/>
+        </w:rPr>
+        <w:t xml:space="preserve">        </w:t>
+      </w:r>
+      <w:proofErr w:type="gramStart"/>
+      <w:r>
+        <w:rPr>
+          <w:rFonts w:ascii="Consolas" w:eastAsia="Times New Roman" w:hAnsi="Consolas" w:cs="Times New Roman"/>
+          <w:color w:val="569CD6"/>
+          <w:sz w:val="21"/>
+          <w:szCs w:val="21"/>
+          <w:lang w:eastAsia="en-CA"/>
+        </w:rPr>
+        <w:t>if</w:t>
+      </w:r>
+      <w:proofErr w:type="gramEnd"/>
+      <w:r>
+        <w:rPr>
+          <w:rFonts w:ascii="Consolas" w:eastAsia="Times New Roman" w:hAnsi="Consolas" w:cs="Times New Roman"/>
+          <w:color w:val="D4D4D4"/>
+          <w:sz w:val="21"/>
+          <w:szCs w:val="21"/>
+          <w:lang w:eastAsia="en-CA"/>
+        </w:rPr>
+        <w:t xml:space="preserve"> (</w:t>
+      </w:r>
+      <w:proofErr w:type="spellStart"/>
+      <w:r>
+        <w:rPr>
+          <w:rFonts w:ascii="Consolas" w:eastAsia="Times New Roman" w:hAnsi="Consolas" w:cs="Times New Roman"/>
+          <w:color w:val="D4D4D4"/>
+          <w:sz w:val="21"/>
+          <w:szCs w:val="21"/>
+          <w:lang w:eastAsia="en-CA"/>
+        </w:rPr>
+        <w:t>line.find</w:t>
+      </w:r>
+      <w:proofErr w:type="spellEnd"/>
+      <w:r>
+        <w:rPr>
+          <w:rFonts w:ascii="Consolas" w:eastAsia="Times New Roman" w:hAnsi="Consolas" w:cs="Times New Roman"/>
+          <w:color w:val="D4D4D4"/>
+          <w:sz w:val="21"/>
+          <w:szCs w:val="21"/>
+          <w:lang w:eastAsia="en-CA"/>
+        </w:rPr>
+        <w:t>(</w:t>
+      </w:r>
+      <w:r>
+        <w:rPr>
+          <w:rFonts w:ascii="Consolas" w:eastAsia="Times New Roman" w:hAnsi="Consolas" w:cs="Times New Roman"/>
+          <w:color w:val="CE9178"/>
+          <w:sz w:val="21"/>
+          <w:szCs w:val="21"/>
+          <w:lang w:eastAsia="en-CA"/>
+        </w:rPr>
+        <w:t>"id: "</w:t>
+      </w:r>
+      <w:r>
+        <w:rPr>
+          <w:rFonts w:ascii="Consolas" w:eastAsia="Times New Roman" w:hAnsi="Consolas" w:cs="Times New Roman"/>
+          <w:color w:val="D4D4D4"/>
+          <w:sz w:val="21"/>
+          <w:szCs w:val="21"/>
+          <w:lang w:eastAsia="en-CA"/>
+        </w:rPr>
+        <w:t xml:space="preserve">) == </w:t>
+      </w:r>
+      <w:r>
+        <w:rPr>
+          <w:rFonts w:ascii="Consolas" w:eastAsia="Times New Roman" w:hAnsi="Consolas" w:cs="Times New Roman"/>
+          <w:color w:val="B5CEA8"/>
+          <w:sz w:val="21"/>
+          <w:szCs w:val="21"/>
+          <w:lang w:eastAsia="en-CA"/>
+        </w:rPr>
+        <w:t>0</w:t>
+      </w:r>
+      <w:r>
+        <w:rPr>
+          <w:rFonts w:ascii="Consolas" w:eastAsia="Times New Roman" w:hAnsi="Consolas" w:cs="Times New Roman"/>
+          <w:color w:val="D4D4D4"/>
+          <w:sz w:val="21"/>
+          <w:szCs w:val="21"/>
+          <w:lang w:eastAsia="en-CA"/>
+        </w:rPr>
+        <w:t>) {</w:t>
+      </w:r>
+      <w:r>
+        <w:rPr>
+          <w:rFonts w:ascii="Consolas" w:eastAsia="Times New Roman" w:hAnsi="Consolas" w:cs="Times New Roman"/>
+          <w:color w:val="6A9955"/>
+          <w:sz w:val="21"/>
+          <w:szCs w:val="21"/>
+          <w:lang w:eastAsia="en-CA"/>
+        </w:rPr>
+        <w:t xml:space="preserve">       // If the line starts with "id: ", extract the rest of the line</w:t>
+      </w:r>
+    </w:p>
+    <w:p>
+      <w:pPr>
+        <w:shd w:val="clear" w:color="auto" w:fill="1E1E1E"/>
+        <w:spacing w:after="0" w:line="285" w:lineRule="atLeast"/>
+        <w:rPr>
+          <w:rFonts w:ascii="Consolas" w:eastAsia="Times New Roman" w:hAnsi="Consolas" w:cs="Times New Roman"/>
+          <w:color w:val="D4D4D4"/>
+          <w:sz w:val="21"/>
+          <w:szCs w:val="21"/>
+          <w:lang w:eastAsia="en-CA"/>
+        </w:rPr>
+      </w:pPr>
+      <w:r>
+        <w:rPr>
+          <w:rFonts w:ascii="Consolas" w:eastAsia="Times New Roman" w:hAnsi="Consolas" w:cs="Times New Roman"/>
+          <w:color w:val="D4D4D4"/>
+          <w:sz w:val="21"/>
+          <w:szCs w:val="21"/>
+          <w:lang w:eastAsia="en-CA"/>
+        </w:rPr>
+        <w:t xml:space="preserve">            </w:t>
+      </w:r>
+      <w:proofErr w:type="spellStart"/>
+      <w:proofErr w:type="gramStart"/>
+      <w:r>
+        <w:rPr>
+          <w:rFonts w:ascii="Consolas" w:eastAsia="Times New Roman" w:hAnsi="Consolas" w:cs="Times New Roman"/>
+          <w:color w:val="D4D4D4"/>
+          <w:sz w:val="21"/>
+          <w:szCs w:val="21"/>
+          <w:lang w:eastAsia="en-CA"/>
+        </w:rPr>
+        <w:t>location.setId</w:t>
+      </w:r>
+      <w:proofErr w:type="spellEnd"/>
+      <w:r>
+        <w:rPr>
+          <w:rFonts w:ascii="Consolas" w:eastAsia="Times New Roman" w:hAnsi="Consolas" w:cs="Times New Roman"/>
+          <w:color w:val="D4D4D4"/>
+          <w:sz w:val="21"/>
+          <w:szCs w:val="21"/>
+          <w:lang w:eastAsia="en-CA"/>
+        </w:rPr>
+        <w:t>(</w:t>
+      </w:r>
+      <w:proofErr w:type="spellStart"/>
+      <w:proofErr w:type="gramEnd"/>
+      <w:r>
+        <w:rPr>
+          <w:rFonts w:ascii="Consolas" w:eastAsia="Times New Roman" w:hAnsi="Consolas" w:cs="Times New Roman"/>
+          <w:color w:val="D4D4D4"/>
+          <w:sz w:val="21"/>
+          <w:szCs w:val="21"/>
+          <w:lang w:eastAsia="en-CA"/>
+        </w:rPr>
+        <w:t>line.substr</w:t>
+      </w:r>
+      <w:proofErr w:type="spellEnd"/>
+      <w:r>
+        <w:rPr>
+          <w:rFonts w:ascii="Consolas" w:eastAsia="Times New Roman" w:hAnsi="Consolas" w:cs="Times New Roman"/>
+          <w:color w:val="D4D4D4"/>
+          <w:sz w:val="21"/>
+          <w:szCs w:val="21"/>
+          <w:lang w:eastAsia="en-CA"/>
+        </w:rPr>
+        <w:t>(</w:t>
+      </w:r>
+      <w:r>
+        <w:rPr>
+          <w:rFonts w:ascii="Consolas" w:eastAsia="Times New Roman" w:hAnsi="Consolas" w:cs="Times New Roman"/>
+          <w:color w:val="B5CEA8"/>
+          <w:sz w:val="21"/>
+          <w:szCs w:val="21"/>
+          <w:lang w:eastAsia="en-CA"/>
+        </w:rPr>
+        <w:t>4</w:t>
+      </w:r>
+      <w:r>
+        <w:rPr>
+          <w:rFonts w:ascii="Consolas" w:eastAsia="Times New Roman" w:hAnsi="Consolas" w:cs="Times New Roman"/>
+          <w:color w:val="D4D4D4"/>
+          <w:sz w:val="21"/>
+          <w:szCs w:val="21"/>
+          <w:lang w:eastAsia="en-CA"/>
+        </w:rPr>
+        <w:t>));</w:t>
+      </w:r>
+      <w:r>
+        <w:rPr>
+          <w:rFonts w:ascii="Consolas" w:eastAsia="Times New Roman" w:hAnsi="Consolas" w:cs="Times New Roman"/>
+          <w:color w:val="6A9955"/>
+          <w:sz w:val="21"/>
+          <w:szCs w:val="21"/>
+          <w:lang w:eastAsia="en-CA"/>
+        </w:rPr>
+        <w:t xml:space="preserve"> // Set the id of the location object to the rest of the line starting at the 4th character index</w:t>
+      </w:r>
+    </w:p>
+    <w:p>
+      <w:pPr>
+        <w:shd w:val="clear" w:color="auto" w:fill="1E1E1E"/>
+        <w:spacing w:after="0" w:line="285" w:lineRule="atLeast"/>
+        <w:rPr>
+          <w:rFonts w:ascii="Consolas" w:eastAsia="Times New Roman" w:hAnsi="Consolas" w:cs="Times New Roman"/>
+          <w:color w:val="D4D4D4"/>
+          <w:sz w:val="21"/>
+          <w:szCs w:val="21"/>
+          <w:lang w:eastAsia="en-CA"/>
+        </w:rPr>
+      </w:pPr>
+      <w:r>
+        <w:rPr>
+          <w:rFonts w:ascii="Consolas" w:eastAsia="Times New Roman" w:hAnsi="Consolas" w:cs="Times New Roman"/>
+          <w:color w:val="D4D4D4"/>
+          <w:sz w:val="21"/>
+          <w:szCs w:val="21"/>
+          <w:lang w:eastAsia="en-CA"/>
+        </w:rPr>
+        <w:t xml:space="preserve">        } </w:t>
+      </w:r>
+    </w:p>
+    <w:p>
+      <w:pPr>
+        <w:shd w:val="clear" w:color="auto" w:fill="1E1E1E"/>
+        <w:spacing w:after="0" w:line="285" w:lineRule="atLeast"/>
+        <w:rPr>
+          <w:rFonts w:ascii="Consolas" w:eastAsia="Times New Roman" w:hAnsi="Consolas" w:cs="Times New Roman"/>
+          <w:color w:val="D4D4D4"/>
+          <w:sz w:val="21"/>
+          <w:szCs w:val="21"/>
+          <w:lang w:eastAsia="en-CA"/>
+        </w:rPr>
+      </w:pPr>
+      <w:r>
+        <w:rPr>
+          <w:rFonts w:ascii="Consolas" w:eastAsia="Times New Roman" w:hAnsi="Consolas" w:cs="Times New Roman"/>
+          <w:color w:val="D4D4D4"/>
+          <w:sz w:val="21"/>
+          <w:szCs w:val="21"/>
+          <w:lang w:eastAsia="en-CA"/>
+        </w:rPr>
+        <w:t xml:space="preserve">        </w:t>
+      </w:r>
+      <w:proofErr w:type="gramStart"/>
+      <w:r>
+        <w:rPr>
+          <w:rFonts w:ascii="Consolas" w:eastAsia="Times New Roman" w:hAnsi="Consolas" w:cs="Times New Roman"/>
+          <w:color w:val="569CD6"/>
+          <w:sz w:val="21"/>
+          <w:szCs w:val="21"/>
+          <w:lang w:eastAsia="en-CA"/>
+        </w:rPr>
+        <w:t>if</w:t>
+      </w:r>
+      <w:proofErr w:type="gramEnd"/>
+      <w:r>
+        <w:rPr>
+          <w:rFonts w:ascii="Consolas" w:eastAsia="Times New Roman" w:hAnsi="Consolas" w:cs="Times New Roman"/>
+          <w:color w:val="D4D4D4"/>
+          <w:sz w:val="21"/>
+          <w:szCs w:val="21"/>
+          <w:lang w:eastAsia="en-CA"/>
+        </w:rPr>
+        <w:t xml:space="preserve"> (</w:t>
+      </w:r>
+      <w:proofErr w:type="spellStart"/>
+      <w:r>
+        <w:rPr>
+          <w:rFonts w:ascii="Consolas" w:eastAsia="Times New Roman" w:hAnsi="Consolas" w:cs="Times New Roman"/>
+          <w:color w:val="D4D4D4"/>
+          <w:sz w:val="21"/>
+          <w:szCs w:val="21"/>
+          <w:lang w:eastAsia="en-CA"/>
+        </w:rPr>
+        <w:t>line.find</w:t>
+      </w:r>
+      <w:proofErr w:type="spellEnd"/>
+      <w:r>
+        <w:rPr>
+          <w:rFonts w:ascii="Consolas" w:eastAsia="Times New Roman" w:hAnsi="Consolas" w:cs="Times New Roman"/>
+          <w:color w:val="D4D4D4"/>
+          <w:sz w:val="21"/>
+          <w:szCs w:val="21"/>
+          <w:lang w:eastAsia="en-CA"/>
+        </w:rPr>
+        <w:t>(</w:t>
+      </w:r>
+      <w:r>
+        <w:rPr>
+          <w:rFonts w:ascii="Consolas" w:eastAsia="Times New Roman" w:hAnsi="Consolas" w:cs="Times New Roman"/>
+          <w:color w:val="CE9178"/>
+          <w:sz w:val="21"/>
+          <w:szCs w:val="21"/>
+          <w:lang w:eastAsia="en-CA"/>
+        </w:rPr>
+        <w:t>"name: "</w:t>
+      </w:r>
+      <w:r>
+        <w:rPr>
+          <w:rFonts w:ascii="Consolas" w:eastAsia="Times New Roman" w:hAnsi="Consolas" w:cs="Times New Roman"/>
+          <w:color w:val="D4D4D4"/>
+          <w:sz w:val="21"/>
+          <w:szCs w:val="21"/>
+          <w:lang w:eastAsia="en-CA"/>
+        </w:rPr>
+        <w:t xml:space="preserve">) == </w:t>
+      </w:r>
+      <w:r>
+        <w:rPr>
+          <w:rFonts w:ascii="Consolas" w:eastAsia="Times New Roman" w:hAnsi="Consolas" w:cs="Times New Roman"/>
+          <w:color w:val="B5CEA8"/>
+          <w:sz w:val="21"/>
+          <w:szCs w:val="21"/>
+          <w:lang w:eastAsia="en-CA"/>
+        </w:rPr>
+        <w:t>0</w:t>
+      </w:r>
+      <w:r>
+        <w:rPr>
+          <w:rFonts w:ascii="Consolas" w:eastAsia="Times New Roman" w:hAnsi="Consolas" w:cs="Times New Roman"/>
+          <w:color w:val="D4D4D4"/>
+          <w:sz w:val="21"/>
+          <w:szCs w:val="21"/>
+          <w:lang w:eastAsia="en-CA"/>
+        </w:rPr>
+        <w:t>) {</w:t>
+      </w:r>
+      <w:r>
+        <w:rPr>
+          <w:rFonts w:ascii="Consolas" w:eastAsia="Times New Roman" w:hAnsi="Consolas" w:cs="Times New Roman"/>
+          <w:color w:val="6A9955"/>
+          <w:sz w:val="21"/>
+          <w:szCs w:val="21"/>
+          <w:lang w:eastAsia="en-CA"/>
+        </w:rPr>
+        <w:t xml:space="preserve">     // Same as above just with different keywords</w:t>
+      </w:r>
+    </w:p>
+    <w:p>
+      <w:pPr>
+        <w:shd w:val="clear" w:color="auto" w:fill="1E1E1E"/>
+        <w:spacing w:after="0" w:line="285" w:lineRule="atLeast"/>
+        <w:rPr>
+          <w:rFonts w:ascii="Consolas" w:eastAsia="Times New Roman" w:hAnsi="Consolas" w:cs="Times New Roman"/>
+          <w:color w:val="D4D4D4"/>
+          <w:sz w:val="21"/>
+          <w:szCs w:val="21"/>
+          <w:lang w:eastAsia="en-CA"/>
+        </w:rPr>
+      </w:pPr>
+      <w:r>
+        <w:rPr>
+          <w:rFonts w:ascii="Consolas" w:eastAsia="Times New Roman" w:hAnsi="Consolas" w:cs="Times New Roman"/>
+          <w:color w:val="D4D4D4"/>
+          <w:sz w:val="21"/>
+          <w:szCs w:val="21"/>
+          <w:lang w:eastAsia="en-CA"/>
+        </w:rPr>
+        <w:t xml:space="preserve">            </w:t>
+      </w:r>
+      <w:proofErr w:type="spellStart"/>
+      <w:proofErr w:type="gramStart"/>
+      <w:r>
+        <w:rPr>
+          <w:rFonts w:ascii="Consolas" w:eastAsia="Times New Roman" w:hAnsi="Consolas" w:cs="Times New Roman"/>
+          <w:color w:val="D4D4D4"/>
+          <w:sz w:val="21"/>
+          <w:szCs w:val="21"/>
+          <w:lang w:eastAsia="en-CA"/>
+        </w:rPr>
+        <w:t>location.setName</w:t>
+      </w:r>
+      <w:proofErr w:type="spellEnd"/>
+      <w:r>
+        <w:rPr>
+          <w:rFonts w:ascii="Consolas" w:eastAsia="Times New Roman" w:hAnsi="Consolas" w:cs="Times New Roman"/>
+          <w:color w:val="D4D4D4"/>
+          <w:sz w:val="21"/>
+          <w:szCs w:val="21"/>
+          <w:lang w:eastAsia="en-CA"/>
+        </w:rPr>
+        <w:t>(</w:t>
+      </w:r>
+      <w:proofErr w:type="spellStart"/>
+      <w:proofErr w:type="gramEnd"/>
+      <w:r>
+        <w:rPr>
+          <w:rFonts w:ascii="Consolas" w:eastAsia="Times New Roman" w:hAnsi="Consolas" w:cs="Times New Roman"/>
+          <w:color w:val="D4D4D4"/>
+          <w:sz w:val="21"/>
+          <w:szCs w:val="21"/>
+          <w:lang w:eastAsia="en-CA"/>
+        </w:rPr>
+        <w:t>line.substr</w:t>
+      </w:r>
+      <w:proofErr w:type="spellEnd"/>
+      <w:r>
+        <w:rPr>
+          <w:rFonts w:ascii="Consolas" w:eastAsia="Times New Roman" w:hAnsi="Consolas" w:cs="Times New Roman"/>
+          <w:color w:val="D4D4D4"/>
+          <w:sz w:val="21"/>
+          <w:szCs w:val="21"/>
+          <w:lang w:eastAsia="en-CA"/>
+        </w:rPr>
+        <w:t>(</w:t>
+      </w:r>
+      <w:r>
+        <w:rPr>
+          <w:rFonts w:ascii="Consolas" w:eastAsia="Times New Roman" w:hAnsi="Consolas" w:cs="Times New Roman"/>
+          <w:color w:val="B5CEA8"/>
+          <w:sz w:val="21"/>
+          <w:szCs w:val="21"/>
+          <w:lang w:eastAsia="en-CA"/>
+        </w:rPr>
+        <w:t>6</w:t>
+      </w:r>
+      <w:r>
+        <w:rPr>
+          <w:rFonts w:ascii="Consolas" w:eastAsia="Times New Roman" w:hAnsi="Consolas" w:cs="Times New Roman"/>
+          <w:color w:val="D4D4D4"/>
+          <w:sz w:val="21"/>
+          <w:szCs w:val="21"/>
+          <w:lang w:eastAsia="en-CA"/>
+        </w:rPr>
+        <w:t>));</w:t>
+      </w:r>
+    </w:p>
+    <w:p>
+      <w:pPr>
+        <w:shd w:val="clear" w:color="auto" w:fill="1E1E1E"/>
+        <w:spacing w:after="0" w:line="285" w:lineRule="atLeast"/>
+        <w:rPr>
+          <w:rFonts w:ascii="Consolas" w:eastAsia="Times New Roman" w:hAnsi="Consolas" w:cs="Times New Roman"/>
+          <w:color w:val="D4D4D4"/>
+          <w:sz w:val="21"/>
+          <w:szCs w:val="21"/>
+          <w:lang w:eastAsia="en-CA"/>
+        </w:rPr>
+      </w:pPr>
+      <w:r>
+        <w:rPr>
+          <w:rFonts w:ascii="Consolas" w:eastAsia="Times New Roman" w:hAnsi="Consolas" w:cs="Times New Roman"/>
+          <w:color w:val="D4D4D4"/>
+          <w:sz w:val="21"/>
+          <w:szCs w:val="21"/>
+          <w:lang w:eastAsia="en-CA"/>
+        </w:rPr>
+        <w:t xml:space="preserve">        } </w:t>
+      </w:r>
+    </w:p>
+    <w:p>
+      <w:pPr>
+        <w:shd w:val="clear" w:color="auto" w:fill="1E1E1E"/>
+        <w:spacing w:after="0" w:line="285" w:lineRule="atLeast"/>
+        <w:rPr>
+          <w:rFonts w:ascii="Consolas" w:eastAsia="Times New Roman" w:hAnsi="Consolas" w:cs="Times New Roman"/>
+          <w:color w:val="D4D4D4"/>
+          <w:sz w:val="21"/>
+          <w:szCs w:val="21"/>
+          <w:lang w:eastAsia="en-CA"/>
+        </w:rPr>
+      </w:pPr>
+      <w:r>
+        <w:rPr>
+          <w:rFonts w:ascii="Consolas" w:eastAsia="Times New Roman" w:hAnsi="Consolas" w:cs="Times New Roman"/>
+          <w:color w:val="D4D4D4"/>
+          <w:sz w:val="21"/>
+          <w:szCs w:val="21"/>
+          <w:lang w:eastAsia="en-CA"/>
+        </w:rPr>
+        <w:t xml:space="preserve">        </w:t>
+      </w:r>
+      <w:proofErr w:type="gramStart"/>
+      <w:r>
+        <w:rPr>
+          <w:rFonts w:ascii="Consolas" w:eastAsia="Times New Roman" w:hAnsi="Consolas" w:cs="Times New Roman"/>
+          <w:color w:val="569CD6"/>
+          <w:sz w:val="21"/>
+          <w:szCs w:val="21"/>
+          <w:lang w:eastAsia="en-CA"/>
+        </w:rPr>
+        <w:t>if</w:t>
+      </w:r>
+      <w:proofErr w:type="gramEnd"/>
+      <w:r>
+        <w:rPr>
+          <w:rFonts w:ascii="Consolas" w:eastAsia="Times New Roman" w:hAnsi="Consolas" w:cs="Times New Roman"/>
+          <w:color w:val="D4D4D4"/>
+          <w:sz w:val="21"/>
+          <w:szCs w:val="21"/>
+          <w:lang w:eastAsia="en-CA"/>
+        </w:rPr>
+        <w:t xml:space="preserve"> (</w:t>
+      </w:r>
+      <w:proofErr w:type="spellStart"/>
+      <w:r>
+        <w:rPr>
+          <w:rFonts w:ascii="Consolas" w:eastAsia="Times New Roman" w:hAnsi="Consolas" w:cs="Times New Roman"/>
+          <w:color w:val="D4D4D4"/>
+          <w:sz w:val="21"/>
+          <w:szCs w:val="21"/>
+          <w:lang w:eastAsia="en-CA"/>
+        </w:rPr>
+        <w:t>line.find</w:t>
+      </w:r>
+      <w:proofErr w:type="spellEnd"/>
+      <w:r>
+        <w:rPr>
+          <w:rFonts w:ascii="Consolas" w:eastAsia="Times New Roman" w:hAnsi="Consolas" w:cs="Times New Roman"/>
+          <w:color w:val="D4D4D4"/>
+          <w:sz w:val="21"/>
+          <w:szCs w:val="21"/>
+          <w:lang w:eastAsia="en-CA"/>
+        </w:rPr>
+        <w:t>(</w:t>
+      </w:r>
+      <w:r>
+        <w:rPr>
+          <w:rFonts w:ascii="Consolas" w:eastAsia="Times New Roman" w:hAnsi="Consolas" w:cs="Times New Roman"/>
+          <w:color w:val="CE9178"/>
+          <w:sz w:val="21"/>
+          <w:szCs w:val="21"/>
+          <w:lang w:eastAsia="en-CA"/>
+        </w:rPr>
+        <w:t>"description: "</w:t>
+      </w:r>
+      <w:r>
+        <w:rPr>
+          <w:rFonts w:ascii="Consolas" w:eastAsia="Times New Roman" w:hAnsi="Consolas" w:cs="Times New Roman"/>
+          <w:color w:val="D4D4D4"/>
+          <w:sz w:val="21"/>
+          <w:szCs w:val="21"/>
+          <w:lang w:eastAsia="en-CA"/>
+        </w:rPr>
+        <w:t xml:space="preserve">) == </w:t>
+      </w:r>
+      <w:r>
+        <w:rPr>
+          <w:rFonts w:ascii="Consolas" w:eastAsia="Times New Roman" w:hAnsi="Consolas" w:cs="Times New Roman"/>
+          <w:color w:val="B5CEA8"/>
+          <w:sz w:val="21"/>
+          <w:szCs w:val="21"/>
+          <w:lang w:eastAsia="en-CA"/>
+        </w:rPr>
+        <w:t>0</w:t>
+      </w:r>
+      <w:r>
+        <w:rPr>
+          <w:rFonts w:ascii="Consolas" w:eastAsia="Times New Roman" w:hAnsi="Consolas" w:cs="Times New Roman"/>
+          <w:color w:val="D4D4D4"/>
+          <w:sz w:val="21"/>
+          <w:szCs w:val="21"/>
+          <w:lang w:eastAsia="en-CA"/>
+        </w:rPr>
+        <w:t>) {</w:t>
+      </w:r>
+    </w:p>
+    <w:p>
+      <w:pPr>
+        <w:shd w:val="clear" w:color="auto" w:fill="1E1E1E"/>
+        <w:spacing w:after="0" w:line="285" w:lineRule="atLeast"/>
+        <w:rPr>
+          <w:rFonts w:ascii="Consolas" w:eastAsia="Times New Roman" w:hAnsi="Consolas" w:cs="Times New Roman"/>
+          <w:color w:val="D4D4D4"/>
+          <w:sz w:val="21"/>
+          <w:szCs w:val="21"/>
+          <w:lang w:eastAsia="en-CA"/>
+        </w:rPr>
+      </w:pPr>
+      <w:r>
+        <w:rPr>
+          <w:rFonts w:ascii="Consolas" w:eastAsia="Times New Roman" w:hAnsi="Consolas" w:cs="Times New Roman"/>
+          <w:color w:val="D4D4D4"/>
+          <w:sz w:val="21"/>
+          <w:szCs w:val="21"/>
+          <w:lang w:eastAsia="en-CA"/>
+        </w:rPr>
+        <w:t xml:space="preserve">            </w:t>
+      </w:r>
+      <w:proofErr w:type="spellStart"/>
+      <w:proofErr w:type="gramStart"/>
+      <w:r>
+        <w:rPr>
+          <w:rFonts w:ascii="Consolas" w:eastAsia="Times New Roman" w:hAnsi="Consolas" w:cs="Times New Roman"/>
+          <w:color w:val="D4D4D4"/>
+          <w:sz w:val="21"/>
+          <w:szCs w:val="21"/>
+          <w:lang w:eastAsia="en-CA"/>
+        </w:rPr>
+        <w:t>location.setDescription</w:t>
+      </w:r>
+      <w:proofErr w:type="spellEnd"/>
+      <w:r>
+        <w:rPr>
+          <w:rFonts w:ascii="Consolas" w:eastAsia="Times New Roman" w:hAnsi="Consolas" w:cs="Times New Roman"/>
+          <w:color w:val="D4D4D4"/>
+          <w:sz w:val="21"/>
+          <w:szCs w:val="21"/>
+          <w:lang w:eastAsia="en-CA"/>
+        </w:rPr>
+        <w:t>(</w:t>
+      </w:r>
+      <w:proofErr w:type="spellStart"/>
+      <w:proofErr w:type="gramEnd"/>
+      <w:r>
+        <w:rPr>
+          <w:rFonts w:ascii="Consolas" w:eastAsia="Times New Roman" w:hAnsi="Consolas" w:cs="Times New Roman"/>
+          <w:color w:val="D4D4D4"/>
+          <w:sz w:val="21"/>
+          <w:szCs w:val="21"/>
+          <w:lang w:eastAsia="en-CA"/>
+        </w:rPr>
+        <w:t>line.substr</w:t>
+      </w:r>
+      <w:proofErr w:type="spellEnd"/>
+      <w:r>
+        <w:rPr>
+          <w:rFonts w:ascii="Consolas" w:eastAsia="Times New Roman" w:hAnsi="Consolas" w:cs="Times New Roman"/>
+          <w:color w:val="D4D4D4"/>
+          <w:sz w:val="21"/>
+          <w:szCs w:val="21"/>
+          <w:lang w:eastAsia="en-CA"/>
+        </w:rPr>
+        <w:t>(</w:t>
+      </w:r>
+      <w:r>
+        <w:rPr>
+          <w:rFonts w:ascii="Consolas" w:eastAsia="Times New Roman" w:hAnsi="Consolas" w:cs="Times New Roman"/>
+          <w:color w:val="B5CEA8"/>
+          <w:sz w:val="21"/>
+          <w:szCs w:val="21"/>
+          <w:lang w:eastAsia="en-CA"/>
+        </w:rPr>
+        <w:t>13</w:t>
+      </w:r>
+      <w:r>
+        <w:rPr>
+          <w:rFonts w:ascii="Consolas" w:eastAsia="Times New Roman" w:hAnsi="Consolas" w:cs="Times New Roman"/>
+          <w:color w:val="D4D4D4"/>
+          <w:sz w:val="21"/>
+          <w:szCs w:val="21"/>
+          <w:lang w:eastAsia="en-CA"/>
+        </w:rPr>
+        <w:t>));</w:t>
+      </w:r>
+    </w:p>
+    <w:p>
+      <w:pPr>
+        <w:spacing w:after="0"/>
+        <w:rPr>
+          <w:rFonts w:cstheme="minorHAnsi"/>
+          <w:bCs/>
+        </w:rPr>
+      </w:pPr>
+    </w:p>
+    <w:p>
+      <w:pPr>
+        <w:spacing w:after="0"/>
+        <w:rPr>
+          <w:rFonts w:cstheme="minorHAnsi"/>
+          <w:bCs/>
+        </w:rPr>
+      </w:pPr>
+      <w:proofErr w:type="gramStart"/>
+      <w:r>
+        <w:rPr>
+          <w:rFonts w:cstheme="minorHAnsi"/>
+          <w:bCs/>
+        </w:rPr>
+        <w:t>and</w:t>
+      </w:r>
+      <w:proofErr w:type="gramEnd"/>
+      <w:r>
+        <w:rPr>
+          <w:rFonts w:cstheme="minorHAnsi"/>
+          <w:bCs/>
+        </w:rPr>
+        <w:t xml:space="preserve"> so on for the various categories of a Location object.</w:t>
+      </w:r>
+    </w:p>
+    <w:p>
+      <w:pPr>
+        <w:spacing w:after="0"/>
+        <w:rPr>
+          <w:rFonts w:cstheme="minorHAnsi"/>
+          <w:bCs/>
+        </w:rPr>
+      </w:pPr>
+    </w:p>
+    <w:p>
+      <w:pPr>
+        <w:spacing w:after="0"/>
+        <w:rPr>
+          <w:rFonts w:cstheme="minorHAnsi"/>
+          <w:bCs/>
+        </w:rPr>
+      </w:pPr>
+      <w:r>
+        <w:rPr>
+          <w:rFonts w:cstheme="minorHAnsi"/>
+          <w:bCs/>
+        </w:rPr>
+        <w:t xml:space="preserve">I then began creating the </w:t>
+      </w:r>
+      <w:proofErr w:type="spellStart"/>
+      <w:r>
+        <w:rPr>
+          <w:rFonts w:cstheme="minorHAnsi"/>
+          <w:bCs/>
+        </w:rPr>
+        <w:t>userInput</w:t>
+      </w:r>
+      <w:proofErr w:type="spellEnd"/>
+      <w:r>
+        <w:rPr>
+          <w:rFonts w:cstheme="minorHAnsi"/>
+          <w:bCs/>
+        </w:rPr>
+        <w:t xml:space="preserve"> member function of the Game class. </w:t>
+      </w:r>
+      <w:r>
+        <w:rPr>
+          <w:rFonts w:cstheme="minorHAnsi"/>
+          <w:bCs/>
+        </w:rPr>
+        <w:br/>
+      </w:r>
+    </w:p>
+    <w:p>
+      <w:pPr>
+        <w:shd w:val="clear" w:color="auto" w:fill="1E1E1E"/>
+        <w:spacing w:after="0" w:line="285" w:lineRule="atLeast"/>
+        <w:rPr>
+          <w:rFonts w:ascii="Consolas" w:eastAsia="Times New Roman" w:hAnsi="Consolas" w:cs="Times New Roman"/>
+          <w:color w:val="D4D4D4"/>
+          <w:sz w:val="21"/>
+          <w:szCs w:val="21"/>
+          <w:lang w:eastAsia="en-CA"/>
+        </w:rPr>
+      </w:pPr>
+      <w:proofErr w:type="gramStart"/>
+      <w:r>
+        <w:rPr>
+          <w:rFonts w:ascii="Consolas" w:eastAsia="Times New Roman" w:hAnsi="Consolas" w:cs="Times New Roman"/>
+          <w:color w:val="569CD6"/>
+          <w:sz w:val="21"/>
+          <w:szCs w:val="21"/>
+          <w:lang w:eastAsia="en-CA"/>
+        </w:rPr>
+        <w:t>void</w:t>
+      </w:r>
+      <w:proofErr w:type="gramEnd"/>
+      <w:r>
+        <w:rPr>
+          <w:rFonts w:ascii="Consolas" w:eastAsia="Times New Roman" w:hAnsi="Consolas" w:cs="Times New Roman"/>
+          <w:color w:val="D4D4D4"/>
+          <w:sz w:val="21"/>
+          <w:szCs w:val="21"/>
+          <w:lang w:eastAsia="en-CA"/>
+        </w:rPr>
+        <w:t xml:space="preserve"> Game::</w:t>
+      </w:r>
+      <w:proofErr w:type="spellStart"/>
+      <w:r>
+        <w:rPr>
+          <w:rFonts w:ascii="Consolas" w:eastAsia="Times New Roman" w:hAnsi="Consolas" w:cs="Times New Roman"/>
+          <w:color w:val="D4D4D4"/>
+          <w:sz w:val="21"/>
+          <w:szCs w:val="21"/>
+          <w:lang w:eastAsia="en-CA"/>
+        </w:rPr>
+        <w:t>userInput</w:t>
+      </w:r>
+      <w:proofErr w:type="spellEnd"/>
+      <w:r>
+        <w:rPr>
+          <w:rFonts w:ascii="Consolas" w:eastAsia="Times New Roman" w:hAnsi="Consolas" w:cs="Times New Roman"/>
+          <w:color w:val="D4D4D4"/>
+          <w:sz w:val="21"/>
+          <w:szCs w:val="21"/>
+          <w:lang w:eastAsia="en-CA"/>
+        </w:rPr>
+        <w:t>(</w:t>
+      </w:r>
+      <w:proofErr w:type="spellStart"/>
+      <w:r>
+        <w:rPr>
+          <w:rFonts w:ascii="Consolas" w:eastAsia="Times New Roman" w:hAnsi="Consolas" w:cs="Times New Roman"/>
+          <w:color w:val="569CD6"/>
+          <w:sz w:val="21"/>
+          <w:szCs w:val="21"/>
+          <w:lang w:eastAsia="en-CA"/>
+        </w:rPr>
+        <w:t>const</w:t>
+      </w:r>
+      <w:proofErr w:type="spellEnd"/>
+      <w:r>
+        <w:rPr>
+          <w:rFonts w:ascii="Consolas" w:eastAsia="Times New Roman" w:hAnsi="Consolas" w:cs="Times New Roman"/>
+          <w:color w:val="D4D4D4"/>
+          <w:sz w:val="21"/>
+          <w:szCs w:val="21"/>
+          <w:lang w:eastAsia="en-CA"/>
+        </w:rPr>
+        <w:t xml:space="preserve"> </w:t>
+      </w:r>
+      <w:proofErr w:type="spellStart"/>
+      <w:r>
+        <w:rPr>
+          <w:rFonts w:ascii="Consolas" w:eastAsia="Times New Roman" w:hAnsi="Consolas" w:cs="Times New Roman"/>
+          <w:color w:val="D4D4D4"/>
+          <w:sz w:val="21"/>
+          <w:szCs w:val="21"/>
+          <w:lang w:eastAsia="en-CA"/>
+        </w:rPr>
+        <w:t>std</w:t>
+      </w:r>
+      <w:proofErr w:type="spellEnd"/>
+      <w:r>
+        <w:rPr>
+          <w:rFonts w:ascii="Consolas" w:eastAsia="Times New Roman" w:hAnsi="Consolas" w:cs="Times New Roman"/>
+          <w:color w:val="D4D4D4"/>
+          <w:sz w:val="21"/>
+          <w:szCs w:val="21"/>
+          <w:lang w:eastAsia="en-CA"/>
+        </w:rPr>
+        <w:t xml:space="preserve">::string </w:t>
+      </w:r>
+      <w:r>
+        <w:rPr>
+          <w:rFonts w:ascii="Consolas" w:eastAsia="Times New Roman" w:hAnsi="Consolas" w:cs="Times New Roman"/>
+          <w:color w:val="569CD6"/>
+          <w:sz w:val="21"/>
+          <w:szCs w:val="21"/>
+          <w:lang w:eastAsia="en-CA"/>
+        </w:rPr>
+        <w:t>&amp;</w:t>
+      </w:r>
+      <w:r>
+        <w:rPr>
+          <w:rFonts w:ascii="Consolas" w:eastAsia="Times New Roman" w:hAnsi="Consolas" w:cs="Times New Roman"/>
+          <w:color w:val="D4D4D4"/>
+          <w:sz w:val="21"/>
+          <w:szCs w:val="21"/>
+          <w:lang w:eastAsia="en-CA"/>
+        </w:rPr>
+        <w:t>input)</w:t>
+      </w:r>
+    </w:p>
+    <w:p>
+      <w:pPr>
+        <w:spacing w:after="0"/>
+        <w:rPr>
+          <w:rFonts w:cstheme="minorHAnsi"/>
+          <w:bCs/>
+        </w:rPr>
+      </w:pPr>
+    </w:p>
+    <w:p>
+      <w:pPr>
+        <w:spacing w:after="0"/>
+        <w:rPr>
+          <w:rFonts w:cstheme="minorHAnsi"/>
+          <w:bCs/>
+        </w:rPr>
+      </w:pPr>
+      <w:r>
+        <w:rPr>
+          <w:rFonts w:cstheme="minorHAnsi"/>
+          <w:bCs/>
+        </w:rPr>
+        <w:t xml:space="preserve">The </w:t>
+      </w:r>
+      <w:proofErr w:type="spellStart"/>
+      <w:r>
+        <w:rPr>
+          <w:rFonts w:cstheme="minorHAnsi"/>
+          <w:bCs/>
+        </w:rPr>
+        <w:t>const</w:t>
+      </w:r>
+      <w:proofErr w:type="spellEnd"/>
+      <w:r>
+        <w:rPr>
+          <w:rFonts w:cstheme="minorHAnsi"/>
+          <w:bCs/>
+        </w:rPr>
+        <w:t xml:space="preserve"> is so that the method cannot modify the input object and the &amp;input is so it uses the original input object that is passed in – for efficiency (not that it matters much with a program of this size)</w:t>
+      </w:r>
+    </w:p>
+    <w:p>
+      <w:pPr>
+        <w:spacing w:after="0"/>
+        <w:rPr>
+          <w:rFonts w:cstheme="minorHAnsi"/>
+          <w:bCs/>
+        </w:rPr>
+      </w:pPr>
+    </w:p>
+    <w:p>
+      <w:pPr>
+        <w:spacing w:after="0"/>
+        <w:rPr>
+          <w:rFonts w:cstheme="minorHAnsi"/>
+          <w:bCs/>
+        </w:rPr>
+      </w:pPr>
+      <w:r>
+        <w:rPr>
+          <w:rFonts w:cstheme="minorHAnsi"/>
+          <w:bCs/>
+        </w:rPr>
+        <w:t xml:space="preserve">I then declared a string variable for </w:t>
+      </w:r>
+      <w:proofErr w:type="spellStart"/>
+      <w:r>
+        <w:rPr>
+          <w:rFonts w:cstheme="minorHAnsi"/>
+          <w:bCs/>
+        </w:rPr>
+        <w:t>userInput</w:t>
+      </w:r>
+      <w:proofErr w:type="spellEnd"/>
+    </w:p>
+    <w:p>
+      <w:pPr>
+        <w:spacing w:after="0"/>
+        <w:rPr>
+          <w:rFonts w:cstheme="minorHAnsi"/>
+          <w:bCs/>
+        </w:rPr>
+      </w:pPr>
+    </w:p>
+    <w:p>
+      <w:pPr>
+        <w:spacing w:after="0"/>
+        <w:rPr>
+          <w:rFonts w:cstheme="minorHAnsi"/>
+          <w:bCs/>
+        </w:rPr>
+      </w:pPr>
+      <w:r>
+        <w:rPr>
+          <w:rFonts w:cstheme="minorHAnsi"/>
+          <w:bCs/>
+        </w:rPr>
+        <w:t xml:space="preserve">I then input a piece of code I used from a previous assignment that converts a user input to all lowercase lettering. I knew I wanted to use a switch case function to separate the action commands that the user input </w:t>
+      </w:r>
       <w:bookmarkStart w:id="0" w:name="_GoBack"/>
       <w:bookmarkEnd w:id="0"/>
     </w:p>
@@ -1968,95 +6155,13 @@
           <w:bCs/>
         </w:rPr>
       </w:pPr>
-    </w:p>
-    <w:p>
-      <w:pPr>
-        <w:spacing w:after="0"/>
-        <w:rPr>
-          <w:rFonts w:cstheme="minorHAnsi"/>
-          <w:bCs/>
-        </w:rPr>
-      </w:pPr>
-      <w:r>
-        <w:rPr>
-          <w:rFonts w:cstheme="minorHAnsi"/>
-          <w:bCs/>
-        </w:rPr>
-        <w:t>I started with the Game.hpp and .</w:t>
-      </w:r>
-      <w:proofErr w:type="spellStart"/>
-      <w:r>
-        <w:rPr>
-          <w:rFonts w:cstheme="minorHAnsi"/>
-          <w:bCs/>
-        </w:rPr>
-        <w:t>cpp</w:t>
-      </w:r>
-      <w:proofErr w:type="spellEnd"/>
-      <w:r>
-        <w:rPr>
-          <w:rFonts w:cstheme="minorHAnsi"/>
-          <w:bCs/>
-        </w:rPr>
-        <w:t xml:space="preserve"> files. Leaving the Game constructor and destructor and </w:t>
-      </w:r>
-      <w:proofErr w:type="gramStart"/>
-      <w:r>
-        <w:rPr>
-          <w:rFonts w:cstheme="minorHAnsi"/>
-          <w:bCs/>
-        </w:rPr>
-        <w:t>default</w:t>
-      </w:r>
-      <w:proofErr w:type="gramEnd"/>
-      <w:r>
-        <w:rPr>
-          <w:rFonts w:cstheme="minorHAnsi"/>
-          <w:bCs/>
-        </w:rPr>
-        <w:t xml:space="preserve"> as I couldn’t think of anything for them just yet. The main.cpp will create a Game class object then run the member function of </w:t>
-      </w:r>
-      <w:proofErr w:type="spellStart"/>
-      <w:r>
-        <w:rPr>
-          <w:rFonts w:cstheme="minorHAnsi"/>
-          <w:bCs/>
-        </w:rPr>
-        <w:t>Game.startGame</w:t>
-      </w:r>
-      <w:proofErr w:type="spellEnd"/>
-      <w:r>
-        <w:rPr>
-          <w:rFonts w:cstheme="minorHAnsi"/>
-          <w:bCs/>
-        </w:rPr>
-        <w:t xml:space="preserve">() which will output a few intro lines for the game and load the game data by calling </w:t>
-      </w:r>
-      <w:proofErr w:type="spellStart"/>
-      <w:r>
-        <w:rPr>
-          <w:rFonts w:cstheme="minorHAnsi"/>
-          <w:bCs/>
-        </w:rPr>
-        <w:t>loadGameData</w:t>
-      </w:r>
-      <w:proofErr w:type="spellEnd"/>
-      <w:r>
-        <w:rPr>
-          <w:rFonts w:cstheme="minorHAnsi"/>
-          <w:bCs/>
-        </w:rPr>
-        <w:t xml:space="preserve">(); Then that will call the individual loading functions for the text files of Characters, Locations, Items, etc. Those individual functions have similar but not quite the same function of loading and parsing a text file then inputting the data into vectors to organize. </w:t>
-      </w:r>
-    </w:p>
-    <w:p>
-      <w:pPr>
-        <w:spacing w:after="0"/>
-        <w:rPr>
-          <w:rFonts w:cstheme="minorHAnsi"/>
-          <w:bCs/>
-        </w:rPr>
-      </w:pPr>
+      <w:r>
+        <w:rPr>
+          <w:rFonts w:cstheme="minorHAnsi"/>
+          <w:bCs/>
+        </w:rPr>
+        <w:t xml:space="preserve"> </w:t>
+      </w:r>
     </w:p>
     <w:sectPr>
       <w:pgSz w:w="12240" w:h="15840"/>

</xml_diff>

<commit_message>
Started the framework for the Item class. Need to iron out how items are counted in location cells. Need to figure out the script for items and characters appearing after certain actions/states during gameplay. Also made a helper function in Game class that will load and print out text files, line by line with user prompting. Needs tweaking.
</commit_message>
<xml_diff>
--- a/Assignment4_Journal.docx
+++ b/Assignment4_Journal.docx
@@ -6103,12 +6103,36 @@
           <w:bCs/>
         </w:rPr>
       </w:pPr>
-      <w:r>
-        <w:rPr>
-          <w:rFonts w:cstheme="minorHAnsi"/>
-          <w:bCs/>
-        </w:rPr>
-        <w:t xml:space="preserve">I then declared a string variable for </w:t>
+      <w:proofErr w:type="gramStart"/>
+      <w:r>
+        <w:rPr>
+          <w:rFonts w:cstheme="minorHAnsi"/>
+          <w:bCs/>
+        </w:rPr>
+        <w:t>It’s</w:t>
+      </w:r>
+      <w:proofErr w:type="gramEnd"/>
+      <w:r>
+        <w:rPr>
+          <w:rFonts w:cstheme="minorHAnsi"/>
+          <w:bCs/>
+        </w:rPr>
+        <w:t xml:space="preserve"> now February 6</w:t>
+      </w:r>
+      <w:r>
+        <w:rPr>
+          <w:rFonts w:cstheme="minorHAnsi"/>
+          <w:bCs/>
+          <w:vertAlign w:val="superscript"/>
+        </w:rPr>
+        <w:t>th</w:t>
+      </w:r>
+      <w:r>
+        <w:rPr>
+          <w:rFonts w:cstheme="minorHAnsi"/>
+          <w:bCs/>
+        </w:rPr>
+        <w:t xml:space="preserve"> 2025. I made a bunch of code for the </w:t>
       </w:r>
       <w:proofErr w:type="spellStart"/>
       <w:r>
@@ -6119,31 +6143,1127 @@
         <w:t>userInput</w:t>
       </w:r>
       <w:proofErr w:type="spellEnd"/>
-    </w:p>
-    <w:p>
-      <w:pPr>
-        <w:spacing w:after="0"/>
-        <w:rPr>
-          <w:rFonts w:cstheme="minorHAnsi"/>
-          <w:bCs/>
-        </w:rPr>
-      </w:pPr>
-    </w:p>
-    <w:p>
-      <w:pPr>
-        <w:spacing w:after="0"/>
-        <w:rPr>
-          <w:rFonts w:cstheme="minorHAnsi"/>
-          <w:bCs/>
-        </w:rPr>
-      </w:pPr>
-      <w:r>
-        <w:rPr>
-          <w:rFonts w:cstheme="minorHAnsi"/>
-          <w:bCs/>
-        </w:rPr>
-        <w:t xml:space="preserve">I then input a piece of code I used from a previous assignment that converts a user input to all lowercase lettering. I knew I wanted to use a switch case function to separate the action commands that the user input </w:t>
-      </w:r>
+      <w:r>
+        <w:rPr>
+          <w:rFonts w:cstheme="minorHAnsi"/>
+          <w:bCs/>
+        </w:rPr>
+        <w:t xml:space="preserve"> Game member function. The basic outline is that main will create a Game object, run the </w:t>
+      </w:r>
+      <w:proofErr w:type="spellStart"/>
+      <w:r>
+        <w:rPr>
+          <w:rFonts w:cstheme="minorHAnsi"/>
+          <w:bCs/>
+        </w:rPr>
+        <w:t>startGame</w:t>
+      </w:r>
+      <w:proofErr w:type="spellEnd"/>
+      <w:r>
+        <w:rPr>
+          <w:rFonts w:cstheme="minorHAnsi"/>
+          <w:bCs/>
+        </w:rPr>
+        <w:t xml:space="preserve"> function then ask for a user input that injects that into the </w:t>
+      </w:r>
+      <w:proofErr w:type="spellStart"/>
+      <w:r>
+        <w:rPr>
+          <w:rFonts w:cstheme="minorHAnsi"/>
+          <w:bCs/>
+        </w:rPr>
+        <w:t>userInput</w:t>
+      </w:r>
+      <w:proofErr w:type="spellEnd"/>
+      <w:r>
+        <w:rPr>
+          <w:rFonts w:cstheme="minorHAnsi"/>
+          <w:bCs/>
+        </w:rPr>
+        <w:t xml:space="preserve"> Game function. From there it converts it to lower case, separates the individual words using the whitespace as a marker and creates a string vector. I also have a map within </w:t>
+      </w:r>
+      <w:proofErr w:type="spellStart"/>
+      <w:r>
+        <w:rPr>
+          <w:rFonts w:cstheme="minorHAnsi"/>
+          <w:bCs/>
+        </w:rPr>
+        <w:t>userInput</w:t>
+      </w:r>
+      <w:proofErr w:type="spellEnd"/>
+      <w:r>
+        <w:rPr>
+          <w:rFonts w:cstheme="minorHAnsi"/>
+          <w:bCs/>
+        </w:rPr>
+        <w:t xml:space="preserve"> that maps the individual action keywords, this pulls from the Action.hpp where there is an </w:t>
+      </w:r>
+      <w:proofErr w:type="spellStart"/>
+      <w:r>
+        <w:rPr>
+          <w:rFonts w:cstheme="minorHAnsi"/>
+          <w:bCs/>
+        </w:rPr>
+        <w:t>enum</w:t>
+      </w:r>
+      <w:proofErr w:type="spellEnd"/>
+      <w:r>
+        <w:rPr>
+          <w:rFonts w:cstheme="minorHAnsi"/>
+          <w:bCs/>
+        </w:rPr>
+        <w:t xml:space="preserve"> class for the action keywords (like move, inventory, inspect, etc.). </w:t>
+      </w:r>
+      <w:proofErr w:type="gramStart"/>
+      <w:r>
+        <w:rPr>
+          <w:rFonts w:cstheme="minorHAnsi"/>
+          <w:bCs/>
+        </w:rPr>
+        <w:t>I’m</w:t>
+      </w:r>
+      <w:proofErr w:type="gramEnd"/>
+      <w:r>
+        <w:rPr>
+          <w:rFonts w:cstheme="minorHAnsi"/>
+          <w:bCs/>
+        </w:rPr>
+        <w:t xml:space="preserve"> debating if I should move this action map somewhere outside of the </w:t>
+      </w:r>
+      <w:proofErr w:type="spellStart"/>
+      <w:r>
+        <w:rPr>
+          <w:rFonts w:cstheme="minorHAnsi"/>
+          <w:bCs/>
+        </w:rPr>
+        <w:t>userInput</w:t>
+      </w:r>
+      <w:proofErr w:type="spellEnd"/>
+      <w:r>
+        <w:rPr>
+          <w:rFonts w:cstheme="minorHAnsi"/>
+          <w:bCs/>
+        </w:rPr>
+        <w:t xml:space="preserve"> function (I don’t want to introduce more bugs as I’m already having a bad time getting this to all work).</w:t>
+      </w:r>
+    </w:p>
+    <w:p>
+      <w:pPr>
+        <w:spacing w:after="0"/>
+        <w:rPr>
+          <w:rFonts w:cstheme="minorHAnsi"/>
+          <w:bCs/>
+        </w:rPr>
+      </w:pPr>
+    </w:p>
+    <w:p>
+      <w:pPr>
+        <w:spacing w:after="0"/>
+        <w:rPr>
+          <w:rFonts w:cstheme="minorHAnsi"/>
+          <w:bCs/>
+        </w:rPr>
+      </w:pPr>
+      <w:r>
+        <w:rPr>
+          <w:rFonts w:cstheme="minorHAnsi"/>
+          <w:bCs/>
+        </w:rPr>
+        <w:lastRenderedPageBreak/>
+        <w:t xml:space="preserve">After the </w:t>
+      </w:r>
+      <w:proofErr w:type="gramStart"/>
+      <w:r>
+        <w:rPr>
+          <w:rFonts w:cstheme="minorHAnsi"/>
+          <w:bCs/>
+        </w:rPr>
+        <w:t>user</w:t>
+      </w:r>
+      <w:proofErr w:type="gramEnd"/>
+      <w:r>
+        <w:rPr>
+          <w:rFonts w:cstheme="minorHAnsi"/>
+          <w:bCs/>
+        </w:rPr>
+        <w:t xml:space="preserve"> input is separated into a vector It then gets injected into an auto</w:t>
+      </w:r>
+      <w:r>
+        <w:rPr>
+          <w:rFonts w:cstheme="minorHAnsi"/>
+          <w:bCs/>
+        </w:rPr>
+        <w:t xml:space="preserve"> variable to find a match with the users first command word with a word associated in the </w:t>
+      </w:r>
+      <w:proofErr w:type="spellStart"/>
+      <w:r>
+        <w:rPr>
+          <w:rFonts w:cstheme="minorHAnsi"/>
+          <w:bCs/>
+        </w:rPr>
+        <w:t>actionMap</w:t>
+      </w:r>
+      <w:proofErr w:type="spellEnd"/>
+      <w:r>
+        <w:rPr>
+          <w:rFonts w:cstheme="minorHAnsi"/>
+          <w:bCs/>
+        </w:rPr>
+        <w:t xml:space="preserve">. If there is a match it then </w:t>
+      </w:r>
+      <w:proofErr w:type="gramStart"/>
+      <w:r>
+        <w:rPr>
+          <w:rFonts w:cstheme="minorHAnsi"/>
+          <w:bCs/>
+        </w:rPr>
+        <w:t>gets</w:t>
+      </w:r>
+      <w:proofErr w:type="gramEnd"/>
+      <w:r>
+        <w:rPr>
+          <w:rFonts w:cstheme="minorHAnsi"/>
+          <w:bCs/>
+        </w:rPr>
+        <w:t xml:space="preserve"> injected into a switch case and takes the value associated with that </w:t>
+      </w:r>
+      <w:proofErr w:type="spellStart"/>
+      <w:r>
+        <w:rPr>
+          <w:rFonts w:cstheme="minorHAnsi"/>
+          <w:bCs/>
+        </w:rPr>
+        <w:t>actionMap</w:t>
+      </w:r>
+      <w:proofErr w:type="spellEnd"/>
+      <w:r>
+        <w:rPr>
+          <w:rFonts w:cstheme="minorHAnsi"/>
+          <w:bCs/>
+        </w:rPr>
+        <w:t xml:space="preserve"> key command word. From there it will </w:t>
+      </w:r>
+      <w:proofErr w:type="gramStart"/>
+      <w:r>
+        <w:rPr>
+          <w:rFonts w:cstheme="minorHAnsi"/>
+          <w:bCs/>
+        </w:rPr>
+        <w:t>get</w:t>
+      </w:r>
+      <w:proofErr w:type="gramEnd"/>
+      <w:r>
+        <w:rPr>
+          <w:rFonts w:cstheme="minorHAnsi"/>
+          <w:bCs/>
+        </w:rPr>
+        <w:t xml:space="preserve"> diverted to the relevant member function for that command. Since I started with </w:t>
+      </w:r>
+      <w:proofErr w:type="gramStart"/>
+      <w:r>
+        <w:rPr>
+          <w:rFonts w:cstheme="minorHAnsi"/>
+          <w:bCs/>
+        </w:rPr>
+        <w:t>MOVE</w:t>
+      </w:r>
+      <w:proofErr w:type="gramEnd"/>
+      <w:r>
+        <w:rPr>
+          <w:rFonts w:cstheme="minorHAnsi"/>
+          <w:bCs/>
+        </w:rPr>
+        <w:t xml:space="preserve"> lets start with that one.</w:t>
+      </w:r>
+    </w:p>
+    <w:p>
+      <w:pPr>
+        <w:spacing w:after="0"/>
+        <w:rPr>
+          <w:rFonts w:cstheme="minorHAnsi"/>
+          <w:bCs/>
+        </w:rPr>
+      </w:pPr>
+    </w:p>
+    <w:p>
+      <w:pPr>
+        <w:spacing w:after="0"/>
+        <w:rPr>
+          <w:rFonts w:cstheme="minorHAnsi"/>
+          <w:bCs/>
+        </w:rPr>
+      </w:pPr>
+      <w:r>
+        <w:rPr>
+          <w:rFonts w:cstheme="minorHAnsi"/>
+          <w:bCs/>
+        </w:rPr>
+        <w:t xml:space="preserve">It checks if the commands vector has more than one object (more than one word). If it does it injects the second word of the MOVE command to a Game class member function called </w:t>
+      </w:r>
+      <w:proofErr w:type="spellStart"/>
+      <w:proofErr w:type="gramStart"/>
+      <w:r>
+        <w:rPr>
+          <w:rFonts w:cstheme="minorHAnsi"/>
+          <w:bCs/>
+        </w:rPr>
+        <w:t>playerDirectionalInput</w:t>
+      </w:r>
+      <w:proofErr w:type="spellEnd"/>
+      <w:r>
+        <w:rPr>
+          <w:rFonts w:cstheme="minorHAnsi"/>
+          <w:bCs/>
+        </w:rPr>
+        <w:t>(</w:t>
+      </w:r>
+      <w:proofErr w:type="gramEnd"/>
+      <w:r>
+        <w:rPr>
+          <w:rFonts w:cstheme="minorHAnsi"/>
+          <w:bCs/>
+        </w:rPr>
+        <w:t>).</w:t>
+      </w:r>
+    </w:p>
+    <w:p>
+      <w:pPr>
+        <w:spacing w:after="0"/>
+        <w:rPr>
+          <w:rFonts w:cstheme="minorHAnsi"/>
+          <w:bCs/>
+        </w:rPr>
+      </w:pPr>
+    </w:p>
+    <w:p>
+      <w:pPr>
+        <w:spacing w:after="0"/>
+        <w:rPr>
+          <w:rFonts w:cstheme="minorHAnsi"/>
+          <w:bCs/>
+        </w:rPr>
+      </w:pPr>
+      <w:r>
+        <w:rPr>
+          <w:rFonts w:cstheme="minorHAnsi"/>
+          <w:bCs/>
+        </w:rPr>
+        <w:t xml:space="preserve">The </w:t>
+      </w:r>
+      <w:proofErr w:type="spellStart"/>
+      <w:r>
+        <w:rPr>
+          <w:rFonts w:cstheme="minorHAnsi"/>
+          <w:bCs/>
+        </w:rPr>
+        <w:t>playerDirectionalInput</w:t>
+      </w:r>
+      <w:proofErr w:type="spellEnd"/>
+      <w:r>
+        <w:rPr>
+          <w:rFonts w:cstheme="minorHAnsi"/>
+          <w:bCs/>
+        </w:rPr>
+        <w:t xml:space="preserve"> function/method then uses if/else statements to find the appropriate fork for directions (north, south, east, west, or other). If it is a valid direction then it calls the Game class function </w:t>
+      </w:r>
+      <w:proofErr w:type="gramStart"/>
+      <w:r>
+        <w:rPr>
+          <w:rFonts w:cstheme="minorHAnsi"/>
+          <w:bCs/>
+        </w:rPr>
+        <w:t>move(</w:t>
+      </w:r>
+      <w:proofErr w:type="gramEnd"/>
+      <w:r>
+        <w:rPr>
+          <w:rFonts w:cstheme="minorHAnsi"/>
+          <w:bCs/>
+        </w:rPr>
+        <w:t>Direction direction)</w:t>
+      </w:r>
+    </w:p>
+    <w:p>
+      <w:pPr>
+        <w:spacing w:after="0"/>
+        <w:rPr>
+          <w:rFonts w:cstheme="minorHAnsi"/>
+          <w:bCs/>
+        </w:rPr>
+      </w:pPr>
+    </w:p>
+    <w:p>
+      <w:pPr>
+        <w:spacing w:after="0"/>
+        <w:rPr>
+          <w:rFonts w:cstheme="minorHAnsi"/>
+          <w:bCs/>
+        </w:rPr>
+      </w:pPr>
+      <w:r>
+        <w:rPr>
+          <w:rFonts w:cstheme="minorHAnsi"/>
+          <w:bCs/>
+        </w:rPr>
+        <w:t xml:space="preserve">This function uses a switch statement to compare the user supplied ‘direction’ input, converts it to the appropriate Direction </w:t>
+      </w:r>
+      <w:proofErr w:type="spellStart"/>
+      <w:r>
+        <w:rPr>
+          <w:rFonts w:cstheme="minorHAnsi"/>
+          <w:bCs/>
+        </w:rPr>
+        <w:t>enum</w:t>
+      </w:r>
+      <w:proofErr w:type="spellEnd"/>
+      <w:r>
+        <w:rPr>
+          <w:rFonts w:cstheme="minorHAnsi"/>
+          <w:bCs/>
+        </w:rPr>
+        <w:t xml:space="preserve"> class (located in Actions.hpp) and then assigns the location id to a string variable using the Locations class get methods.</w:t>
+      </w:r>
+    </w:p>
+    <w:p>
+      <w:pPr>
+        <w:spacing w:after="0"/>
+        <w:rPr>
+          <w:rFonts w:cstheme="minorHAnsi"/>
+          <w:bCs/>
+        </w:rPr>
+      </w:pPr>
+    </w:p>
+    <w:p>
+      <w:pPr>
+        <w:spacing w:after="0"/>
+        <w:rPr>
+          <w:rFonts w:cstheme="minorHAnsi"/>
+          <w:bCs/>
+        </w:rPr>
+      </w:pPr>
+      <w:r>
+        <w:rPr>
+          <w:rFonts w:cstheme="minorHAnsi"/>
+          <w:bCs/>
+        </w:rPr>
+        <w:t xml:space="preserve">Then </w:t>
+      </w:r>
+      <w:proofErr w:type="gramStart"/>
+      <w:r>
+        <w:rPr>
+          <w:rFonts w:cstheme="minorHAnsi"/>
+          <w:bCs/>
+        </w:rPr>
+        <w:t>a for</w:t>
+      </w:r>
+      <w:proofErr w:type="gramEnd"/>
+      <w:r>
+        <w:rPr>
+          <w:rFonts w:cstheme="minorHAnsi"/>
+          <w:bCs/>
+        </w:rPr>
+        <w:t xml:space="preserve"> loop using auto compares all the locations vector objects id with the user input assigned location id. If </w:t>
+      </w:r>
+      <w:proofErr w:type="gramStart"/>
+      <w:r>
+        <w:rPr>
+          <w:rFonts w:cstheme="minorHAnsi"/>
+          <w:bCs/>
+        </w:rPr>
+        <w:t>there’s</w:t>
+      </w:r>
+      <w:proofErr w:type="gramEnd"/>
+      <w:r>
+        <w:rPr>
+          <w:rFonts w:cstheme="minorHAnsi"/>
+          <w:bCs/>
+        </w:rPr>
+        <w:t xml:space="preserve"> a match then it moves the player’s current location to the requested location.</w:t>
+      </w:r>
+    </w:p>
+    <w:p>
+      <w:pPr>
+        <w:pBdr>
+          <w:bottom w:val="single" w:sz="6" w:space="1" w:color="auto"/>
+        </w:pBdr>
+        <w:spacing w:after="0"/>
+        <w:rPr>
+          <w:rFonts w:cstheme="minorHAnsi"/>
+          <w:bCs/>
+        </w:rPr>
+      </w:pPr>
+    </w:p>
+    <w:p>
+      <w:pPr>
+        <w:spacing w:after="0"/>
+        <w:rPr>
+          <w:rFonts w:cstheme="minorHAnsi"/>
+          <w:bCs/>
+        </w:rPr>
+      </w:pPr>
+    </w:p>
+    <w:p>
+      <w:pPr>
+        <w:spacing w:after="0"/>
+        <w:rPr>
+          <w:rFonts w:cstheme="minorHAnsi"/>
+          <w:bCs/>
+        </w:rPr>
+      </w:pPr>
+      <w:r>
+        <w:rPr>
+          <w:rFonts w:cstheme="minorHAnsi"/>
+          <w:bCs/>
+        </w:rPr>
+        <w:t xml:space="preserve">This took several days to debug and get in a semi working state. I feel like </w:t>
+      </w:r>
+      <w:proofErr w:type="gramStart"/>
+      <w:r>
+        <w:rPr>
+          <w:rFonts w:cstheme="minorHAnsi"/>
+          <w:bCs/>
+        </w:rPr>
+        <w:t>I’m</w:t>
+      </w:r>
+      <w:proofErr w:type="gramEnd"/>
+      <w:r>
+        <w:rPr>
+          <w:rFonts w:cstheme="minorHAnsi"/>
+          <w:bCs/>
+        </w:rPr>
+        <w:t xml:space="preserve"> a bit over my head at the moment. It is getting difficult to keep track of the chain of functions that intertwine with each other. I may have bitten off more than I can chew with this project. I am trying to have descriptive comments within the </w:t>
+      </w:r>
+      <w:proofErr w:type="gramStart"/>
+      <w:r>
+        <w:rPr>
+          <w:rFonts w:cstheme="minorHAnsi"/>
+          <w:bCs/>
+        </w:rPr>
+        <w:t>files</w:t>
+      </w:r>
+      <w:proofErr w:type="gramEnd"/>
+      <w:r>
+        <w:rPr>
+          <w:rFonts w:cstheme="minorHAnsi"/>
+          <w:bCs/>
+        </w:rPr>
+        <w:t xml:space="preserve"> as the abstraction can be hard to remember. Especially when </w:t>
+      </w:r>
+      <w:proofErr w:type="gramStart"/>
+      <w:r>
+        <w:rPr>
+          <w:rFonts w:cstheme="minorHAnsi"/>
+          <w:bCs/>
+        </w:rPr>
+        <w:t>I’m</w:t>
+      </w:r>
+      <w:proofErr w:type="gramEnd"/>
+      <w:r>
+        <w:rPr>
+          <w:rFonts w:cstheme="minorHAnsi"/>
+          <w:bCs/>
+        </w:rPr>
+        <w:t xml:space="preserve"> sometimes not working on this project for weeks at a time. </w:t>
+      </w:r>
+    </w:p>
+    <w:p>
+      <w:pPr>
+        <w:pBdr>
+          <w:bottom w:val="single" w:sz="6" w:space="1" w:color="auto"/>
+        </w:pBdr>
+        <w:spacing w:after="0"/>
+        <w:rPr>
+          <w:rFonts w:cstheme="minorHAnsi"/>
+          <w:bCs/>
+        </w:rPr>
+      </w:pPr>
+    </w:p>
+    <w:p>
+      <w:pPr>
+        <w:spacing w:after="0"/>
+        <w:rPr>
+          <w:rFonts w:cstheme="minorHAnsi"/>
+          <w:bCs/>
+        </w:rPr>
+      </w:pPr>
+    </w:p>
+    <w:p>
+      <w:pPr>
+        <w:spacing w:after="0"/>
+        <w:rPr>
+          <w:rFonts w:cstheme="minorHAnsi"/>
+          <w:bCs/>
+        </w:rPr>
+      </w:pPr>
+      <w:r>
+        <w:rPr>
+          <w:rFonts w:cstheme="minorHAnsi"/>
+          <w:bCs/>
+        </w:rPr>
+        <w:t xml:space="preserve">I next made sure the quit action worked. </w:t>
+      </w:r>
+      <w:r>
+        <w:rPr>
+          <w:rFonts w:cstheme="minorHAnsi"/>
+          <w:bCs/>
+        </w:rPr>
+        <w:t xml:space="preserve">I had some redundancy going on where the quit was technically handled by </w:t>
+      </w:r>
+      <w:proofErr w:type="gramStart"/>
+      <w:r>
+        <w:rPr>
+          <w:rFonts w:cstheme="minorHAnsi"/>
+          <w:bCs/>
+        </w:rPr>
+        <w:t>an if</w:t>
+      </w:r>
+      <w:proofErr w:type="gramEnd"/>
+      <w:r>
+        <w:rPr>
+          <w:rFonts w:cstheme="minorHAnsi"/>
+          <w:bCs/>
+        </w:rPr>
+        <w:t xml:space="preserve"> statement in the main.cpp. The user input would go through </w:t>
+      </w:r>
+      <w:proofErr w:type="gramStart"/>
+      <w:r>
+        <w:rPr>
+          <w:rFonts w:cstheme="minorHAnsi"/>
+          <w:bCs/>
+        </w:rPr>
+        <w:t>it’s</w:t>
+      </w:r>
+      <w:proofErr w:type="gramEnd"/>
+      <w:r>
+        <w:rPr>
+          <w:rFonts w:cstheme="minorHAnsi"/>
+          <w:bCs/>
+        </w:rPr>
+        <w:t xml:space="preserve"> switch statement for quit and call a return statement which then went back to main.cpp if statement quit that would break; the user input loop. I instead got rid of the main.cpp if statement and changed the return to </w:t>
+      </w:r>
+      <w:proofErr w:type="gramStart"/>
+      <w:r>
+        <w:rPr>
+          <w:rFonts w:cstheme="minorHAnsi"/>
+          <w:bCs/>
+        </w:rPr>
+        <w:t>quit(</w:t>
+      </w:r>
+      <w:proofErr w:type="gramEnd"/>
+      <w:r>
+        <w:rPr>
+          <w:rFonts w:cstheme="minorHAnsi"/>
+          <w:bCs/>
+        </w:rPr>
+        <w:t xml:space="preserve">0); in the QUIT switch case for the </w:t>
+      </w:r>
+      <w:proofErr w:type="spellStart"/>
+      <w:r>
+        <w:rPr>
+          <w:rFonts w:cstheme="minorHAnsi"/>
+          <w:bCs/>
+        </w:rPr>
+        <w:t>userInput</w:t>
+      </w:r>
+      <w:proofErr w:type="spellEnd"/>
+      <w:r>
+        <w:rPr>
+          <w:rFonts w:cstheme="minorHAnsi"/>
+          <w:bCs/>
+        </w:rPr>
+        <w:t xml:space="preserve"> method.</w:t>
+      </w:r>
+    </w:p>
+    <w:p>
+      <w:pPr>
+        <w:pBdr>
+          <w:bottom w:val="single" w:sz="6" w:space="1" w:color="auto"/>
+        </w:pBdr>
+        <w:spacing w:after="0"/>
+        <w:rPr>
+          <w:rFonts w:cstheme="minorHAnsi"/>
+          <w:bCs/>
+        </w:rPr>
+      </w:pPr>
+    </w:p>
+    <w:p>
+      <w:pPr>
+        <w:spacing w:after="0"/>
+        <w:rPr>
+          <w:rFonts w:cstheme="minorHAnsi"/>
+          <w:bCs/>
+        </w:rPr>
+      </w:pPr>
+    </w:p>
+    <w:p>
+      <w:pPr>
+        <w:spacing w:after="0"/>
+        <w:rPr>
+          <w:rFonts w:cstheme="minorHAnsi"/>
+          <w:bCs/>
+        </w:rPr>
+      </w:pPr>
+      <w:r>
+        <w:rPr>
+          <w:rFonts w:cstheme="minorHAnsi"/>
+          <w:bCs/>
+        </w:rPr>
+        <w:t xml:space="preserve">I </w:t>
+      </w:r>
+      <w:r>
+        <w:rPr>
+          <w:rFonts w:cstheme="minorHAnsi"/>
+          <w:bCs/>
+        </w:rPr>
+        <w:t xml:space="preserve">proceeded to work </w:t>
+      </w:r>
+      <w:r>
+        <w:rPr>
+          <w:rFonts w:cstheme="minorHAnsi"/>
+          <w:bCs/>
+        </w:rPr>
+        <w:t xml:space="preserve">on the HELP action. To prevent feature creep (as </w:t>
+      </w:r>
+      <w:proofErr w:type="gramStart"/>
+      <w:r>
+        <w:rPr>
+          <w:rFonts w:cstheme="minorHAnsi"/>
+          <w:bCs/>
+        </w:rPr>
+        <w:t>I’m</w:t>
+      </w:r>
+      <w:proofErr w:type="gramEnd"/>
+      <w:r>
+        <w:rPr>
+          <w:rFonts w:cstheme="minorHAnsi"/>
+          <w:bCs/>
+        </w:rPr>
+        <w:t xml:space="preserve"> already in over my head) I decided to scrap the idea that you could use HELP in combination with other words for contextual hints. The HELP command will now purely print out </w:t>
+      </w:r>
+      <w:proofErr w:type="gramStart"/>
+      <w:r>
+        <w:rPr>
+          <w:rFonts w:cstheme="minorHAnsi"/>
+          <w:bCs/>
+        </w:rPr>
+        <w:t>the menu commands and how to use them</w:t>
+      </w:r>
+      <w:proofErr w:type="gramEnd"/>
+      <w:r>
+        <w:rPr>
+          <w:rFonts w:cstheme="minorHAnsi"/>
+          <w:bCs/>
+        </w:rPr>
+        <w:t>.</w:t>
+      </w:r>
+      <w:r>
+        <w:rPr>
+          <w:rFonts w:cstheme="minorHAnsi"/>
+          <w:bCs/>
+        </w:rPr>
+        <w:t xml:space="preserve"> </w:t>
+      </w:r>
+    </w:p>
+    <w:p>
+      <w:pPr>
+        <w:spacing w:after="0"/>
+        <w:rPr>
+          <w:rFonts w:cstheme="minorHAnsi"/>
+          <w:bCs/>
+        </w:rPr>
+      </w:pPr>
+    </w:p>
+    <w:p>
+      <w:pPr>
+        <w:spacing w:after="0"/>
+        <w:rPr>
+          <w:rFonts w:cstheme="minorHAnsi"/>
+          <w:bCs/>
+        </w:rPr>
+      </w:pPr>
+      <w:r>
+        <w:rPr>
+          <w:rFonts w:cstheme="minorHAnsi"/>
+          <w:bCs/>
+        </w:rPr>
+        <w:t xml:space="preserve">This was easy enough to make. I declared the method in Game.hpp using ‘void </w:t>
+      </w:r>
+      <w:proofErr w:type="spellStart"/>
+      <w:proofErr w:type="gramStart"/>
+      <w:r>
+        <w:rPr>
+          <w:rFonts w:cstheme="minorHAnsi"/>
+          <w:bCs/>
+        </w:rPr>
+        <w:t>printHelp</w:t>
+      </w:r>
+      <w:proofErr w:type="spellEnd"/>
+      <w:r>
+        <w:rPr>
+          <w:rFonts w:cstheme="minorHAnsi"/>
+          <w:bCs/>
+        </w:rPr>
+        <w:t>(</w:t>
+      </w:r>
+      <w:proofErr w:type="gramEnd"/>
+      <w:r>
+        <w:rPr>
+          <w:rFonts w:cstheme="minorHAnsi"/>
+          <w:bCs/>
+        </w:rPr>
+        <w:t xml:space="preserve">) </w:t>
+      </w:r>
+      <w:proofErr w:type="spellStart"/>
+      <w:r>
+        <w:rPr>
+          <w:rFonts w:cstheme="minorHAnsi"/>
+          <w:bCs/>
+        </w:rPr>
+        <w:t>const</w:t>
+      </w:r>
+      <w:proofErr w:type="spellEnd"/>
+      <w:r>
+        <w:rPr>
+          <w:rFonts w:cstheme="minorHAnsi"/>
+          <w:bCs/>
+        </w:rPr>
+        <w:t xml:space="preserve">’ as it doesn’t take any input and will not be returning a value. It simply prints text to the terminal. Then I typed out the method in </w:t>
+      </w:r>
+      <w:proofErr w:type="gramStart"/>
+      <w:r>
+        <w:rPr>
+          <w:rFonts w:cstheme="minorHAnsi"/>
+          <w:bCs/>
+        </w:rPr>
+        <w:t>Game.cpp which</w:t>
+      </w:r>
+      <w:proofErr w:type="gramEnd"/>
+      <w:r>
+        <w:rPr>
+          <w:rFonts w:cstheme="minorHAnsi"/>
+          <w:bCs/>
+        </w:rPr>
+        <w:t xml:space="preserve"> was just a few lines of </w:t>
+      </w:r>
+      <w:proofErr w:type="spellStart"/>
+      <w:r>
+        <w:rPr>
+          <w:rFonts w:cstheme="minorHAnsi"/>
+          <w:bCs/>
+        </w:rPr>
+        <w:t>cout</w:t>
+      </w:r>
+      <w:proofErr w:type="spellEnd"/>
+      <w:r>
+        <w:rPr>
+          <w:rFonts w:cstheme="minorHAnsi"/>
+          <w:bCs/>
+        </w:rPr>
+        <w:t xml:space="preserve"> statements.</w:t>
+      </w:r>
+    </w:p>
+    <w:p>
+      <w:pPr>
+        <w:spacing w:after="0"/>
+        <w:rPr>
+          <w:rFonts w:cstheme="minorHAnsi"/>
+          <w:bCs/>
+        </w:rPr>
+      </w:pPr>
+    </w:p>
+    <w:p>
+      <w:pPr>
+        <w:spacing w:after="0"/>
+        <w:rPr>
+          <w:rFonts w:cstheme="minorHAnsi"/>
+          <w:bCs/>
+        </w:rPr>
+      </w:pPr>
+      <w:r>
+        <w:rPr>
+          <w:rFonts w:cstheme="minorHAnsi"/>
+          <w:bCs/>
+        </w:rPr>
+        <w:t xml:space="preserve">Then modified the switch statement in the </w:t>
+      </w:r>
+      <w:proofErr w:type="spellStart"/>
+      <w:r>
+        <w:rPr>
+          <w:rFonts w:cstheme="minorHAnsi"/>
+          <w:bCs/>
+        </w:rPr>
+        <w:t>userInput</w:t>
+      </w:r>
+      <w:proofErr w:type="spellEnd"/>
+      <w:r>
+        <w:rPr>
+          <w:rFonts w:cstheme="minorHAnsi"/>
+          <w:bCs/>
+        </w:rPr>
+        <w:t xml:space="preserve"> method to deal with the HELP action. I also noticed it was just completely missing while I did this. Right </w:t>
+      </w:r>
+      <w:proofErr w:type="gramStart"/>
+      <w:r>
+        <w:rPr>
+          <w:rFonts w:cstheme="minorHAnsi"/>
+          <w:bCs/>
+        </w:rPr>
+        <w:t>now</w:t>
+      </w:r>
+      <w:proofErr w:type="gramEnd"/>
+      <w:r>
+        <w:rPr>
+          <w:rFonts w:cstheme="minorHAnsi"/>
+          <w:bCs/>
+        </w:rPr>
+        <w:t xml:space="preserve"> I have placeholders for all the actions to simply output a </w:t>
+      </w:r>
+      <w:proofErr w:type="spellStart"/>
+      <w:r>
+        <w:rPr>
+          <w:rFonts w:cstheme="minorHAnsi"/>
+          <w:bCs/>
+        </w:rPr>
+        <w:t>cout</w:t>
+      </w:r>
+      <w:proofErr w:type="spellEnd"/>
+      <w:r>
+        <w:rPr>
+          <w:rFonts w:cstheme="minorHAnsi"/>
+          <w:bCs/>
+        </w:rPr>
+        <w:t xml:space="preserve"> statement and then break; but I somehow forgot to make one for the HELP action.  </w:t>
+      </w:r>
+    </w:p>
+    <w:p>
+      <w:pPr>
+        <w:pBdr>
+          <w:bottom w:val="single" w:sz="6" w:space="1" w:color="auto"/>
+        </w:pBdr>
+        <w:spacing w:after="0"/>
+        <w:rPr>
+          <w:rFonts w:cstheme="minorHAnsi"/>
+          <w:bCs/>
+        </w:rPr>
+      </w:pPr>
+    </w:p>
+    <w:p>
+      <w:pPr>
+        <w:spacing w:after="0"/>
+        <w:rPr>
+          <w:rFonts w:cstheme="minorHAnsi"/>
+          <w:bCs/>
+        </w:rPr>
+      </w:pPr>
+    </w:p>
+    <w:p>
+      <w:pPr>
+        <w:spacing w:after="0"/>
+        <w:rPr>
+          <w:rFonts w:cstheme="minorHAnsi"/>
+          <w:bCs/>
+        </w:rPr>
+      </w:pPr>
+      <w:r>
+        <w:rPr>
+          <w:rFonts w:cstheme="minorHAnsi"/>
+          <w:bCs/>
+        </w:rPr>
+        <w:t xml:space="preserve"> </w:t>
+      </w:r>
+      <w:r>
+        <w:rPr>
+          <w:rFonts w:cstheme="minorHAnsi"/>
+          <w:bCs/>
+        </w:rPr>
+        <w:t xml:space="preserve"> </w:t>
+      </w:r>
+      <w:r>
+        <w:rPr>
+          <w:rFonts w:cstheme="minorHAnsi"/>
+          <w:bCs/>
+        </w:rPr>
+        <w:t xml:space="preserve">I then decided to start working on the items class. </w:t>
+      </w:r>
+      <w:r>
+        <w:rPr>
+          <w:rFonts w:cstheme="minorHAnsi"/>
+          <w:bCs/>
+        </w:rPr>
+        <w:t xml:space="preserve">I have already created the formatting on the items.txt so </w:t>
+      </w:r>
+      <w:proofErr w:type="gramStart"/>
+      <w:r>
+        <w:rPr>
+          <w:rFonts w:cstheme="minorHAnsi"/>
+          <w:bCs/>
+        </w:rPr>
+        <w:t>I basically</w:t>
+      </w:r>
+      <w:proofErr w:type="gramEnd"/>
+      <w:r>
+        <w:rPr>
+          <w:rFonts w:cstheme="minorHAnsi"/>
+          <w:bCs/>
+        </w:rPr>
+        <w:t xml:space="preserve"> need to copy my homework with the Locations class with how it loads in objects. I am getting a bit concerned with how items and locations will interact as I currently have the Locations class designate present items as a string. Will I need to convert that to the Item class object? </w:t>
+      </w:r>
+      <w:proofErr w:type="gramStart"/>
+      <w:r>
+        <w:rPr>
+          <w:rFonts w:cstheme="minorHAnsi"/>
+          <w:bCs/>
+        </w:rPr>
+        <w:t>Or</w:t>
+      </w:r>
+      <w:proofErr w:type="gramEnd"/>
+      <w:r>
+        <w:rPr>
+          <w:rFonts w:cstheme="minorHAnsi"/>
+          <w:bCs/>
+        </w:rPr>
+        <w:t xml:space="preserve"> an </w:t>
+      </w:r>
+      <w:proofErr w:type="spellStart"/>
+      <w:r>
+        <w:rPr>
+          <w:rFonts w:cstheme="minorHAnsi"/>
+          <w:bCs/>
+        </w:rPr>
+        <w:t>int</w:t>
+      </w:r>
+      <w:proofErr w:type="spellEnd"/>
+      <w:r>
+        <w:rPr>
+          <w:rFonts w:cstheme="minorHAnsi"/>
+          <w:bCs/>
+        </w:rPr>
+        <w:t xml:space="preserve"> counter of that class object if there’s more than one? </w:t>
+      </w:r>
+      <w:proofErr w:type="gramStart"/>
+      <w:r>
+        <w:rPr>
+          <w:rFonts w:cstheme="minorHAnsi"/>
+          <w:bCs/>
+        </w:rPr>
+        <w:t>I’m</w:t>
+      </w:r>
+      <w:proofErr w:type="gramEnd"/>
+      <w:r>
+        <w:rPr>
+          <w:rFonts w:cstheme="minorHAnsi"/>
+          <w:bCs/>
+        </w:rPr>
+        <w:t xml:space="preserve"> not sure yet. </w:t>
+      </w:r>
+    </w:p>
+    <w:p>
+      <w:pPr>
+        <w:spacing w:after="0"/>
+        <w:rPr>
+          <w:rFonts w:cstheme="minorHAnsi"/>
+          <w:bCs/>
+        </w:rPr>
+      </w:pPr>
+    </w:p>
+    <w:p>
+      <w:pPr>
+        <w:spacing w:after="0"/>
+        <w:rPr>
+          <w:rFonts w:cstheme="minorHAnsi"/>
+          <w:bCs/>
+        </w:rPr>
+      </w:pPr>
+      <w:r>
+        <w:rPr>
+          <w:rFonts w:cstheme="minorHAnsi"/>
+          <w:bCs/>
+        </w:rPr>
+        <w:lastRenderedPageBreak/>
+        <w:t xml:space="preserve">I decided to make some changes while declaring the Item class variables. I figured I would need some Booleans for if it can be taken (into inventory), is consumable, is usable, </w:t>
+      </w:r>
+      <w:proofErr w:type="gramStart"/>
+      <w:r>
+        <w:rPr>
+          <w:rFonts w:cstheme="minorHAnsi"/>
+          <w:bCs/>
+        </w:rPr>
+        <w:t>is</w:t>
+      </w:r>
+      <w:proofErr w:type="gramEnd"/>
+      <w:r>
+        <w:rPr>
+          <w:rFonts w:cstheme="minorHAnsi"/>
+          <w:bCs/>
+        </w:rPr>
+        <w:t xml:space="preserve"> a key item (to unlock a location pathway). Then I needed some strings for the </w:t>
+      </w:r>
+      <w:proofErr w:type="spellStart"/>
+      <w:r>
+        <w:rPr>
+          <w:rFonts w:cstheme="minorHAnsi"/>
+          <w:bCs/>
+        </w:rPr>
+        <w:t>keyLocationId</w:t>
+      </w:r>
+      <w:proofErr w:type="spellEnd"/>
+      <w:r>
+        <w:rPr>
+          <w:rFonts w:cstheme="minorHAnsi"/>
+          <w:bCs/>
+        </w:rPr>
+        <w:t xml:space="preserve"> (Location ID that is unlocked if the item is a key item). Also the consume effect and use effect. I decided to make the take effect an </w:t>
+      </w:r>
+      <w:proofErr w:type="spellStart"/>
+      <w:r>
+        <w:rPr>
+          <w:rFonts w:cstheme="minorHAnsi"/>
+          <w:bCs/>
+        </w:rPr>
+        <w:t>int</w:t>
+      </w:r>
+      <w:proofErr w:type="spellEnd"/>
+      <w:r>
+        <w:rPr>
+          <w:rFonts w:cstheme="minorHAnsi"/>
+          <w:bCs/>
+        </w:rPr>
+        <w:t xml:space="preserve"> (as it made sense at the time) I assume </w:t>
+      </w:r>
+      <w:proofErr w:type="gramStart"/>
+      <w:r>
+        <w:rPr>
+          <w:rFonts w:cstheme="minorHAnsi"/>
+          <w:bCs/>
+        </w:rPr>
+        <w:t>I’ll</w:t>
+      </w:r>
+      <w:proofErr w:type="gramEnd"/>
+      <w:r>
+        <w:rPr>
+          <w:rFonts w:cstheme="minorHAnsi"/>
+          <w:bCs/>
+        </w:rPr>
+        <w:t xml:space="preserve"> be able to just +1 to the item’s count into the player’s inventory. Then I typed up the getters and setters in the header file.</w:t>
+      </w:r>
+    </w:p>
+    <w:p>
+      <w:pPr>
+        <w:spacing w:after="0"/>
+        <w:rPr>
+          <w:rFonts w:cstheme="minorHAnsi"/>
+          <w:bCs/>
+        </w:rPr>
+      </w:pPr>
+    </w:p>
+    <w:p>
+      <w:pPr>
+        <w:spacing w:after="0"/>
+        <w:rPr>
+          <w:rFonts w:cstheme="minorHAnsi"/>
+          <w:bCs/>
+        </w:rPr>
+      </w:pPr>
       <w:bookmarkStart w:id="0" w:name="_GoBack"/>
       <w:bookmarkEnd w:id="0"/>
     </w:p>
@@ -6155,13 +7275,6 @@
           <w:bCs/>
         </w:rPr>
       </w:pPr>
-      <w:r>
-        <w:rPr>
-          <w:rFonts w:cstheme="minorHAnsi"/>
-          <w:bCs/>
-        </w:rPr>
-        <w:t xml:space="preserve"> </w:t>
-      </w:r>
     </w:p>
     <w:sectPr>
       <w:pgSz w:w="12240" w:h="15840"/>

</xml_diff>

<commit_message>
Implement inventory system with addItem and printInventory functions; update Game class to include inventory management and adjust load order for game data. Next step is to figure out how to remove items from a location cell once the user has taken, consumed, or used an item. Also need to figure out how the user will interact with items in inventory rather than the location cell...
</commit_message>
<xml_diff>
--- a/Assignment4_Journal.docx
+++ b/Assignment4_Journal.docx
@@ -13462,9 +13462,1134 @@
     </w:p>
     <w:p>
       <w:pPr>
+        <w:spacing w:after="0"/>
+        <w:rPr>
+          <w:rFonts w:cstheme="minorHAnsi"/>
+          <w:bCs/>
+        </w:rPr>
+      </w:pPr>
+    </w:p>
+    <w:p>
+      <w:pPr>
+        <w:spacing w:after="0"/>
+        <w:rPr>
+          <w:rFonts w:cstheme="minorHAnsi"/>
+          <w:bCs/>
+        </w:rPr>
+      </w:pPr>
+      <w:r>
+        <w:rPr>
+          <w:rFonts w:cstheme="minorHAnsi"/>
+          <w:bCs/>
+        </w:rPr>
+        <w:t xml:space="preserve">I also changed the order of the </w:t>
+      </w:r>
+      <w:proofErr w:type="spellStart"/>
+      <w:r>
+        <w:rPr>
+          <w:rFonts w:cstheme="minorHAnsi"/>
+          <w:bCs/>
+        </w:rPr>
+        <w:t>loadGameData</w:t>
+      </w:r>
+      <w:proofErr w:type="spellEnd"/>
+      <w:r>
+        <w:rPr>
+          <w:rFonts w:cstheme="minorHAnsi"/>
+          <w:bCs/>
+        </w:rPr>
+        <w:t xml:space="preserve"> to load the Items, Characters, Inventory BEFORE the locations as it would cause issues with load order (items, etc. would not load in as their vector objects would not be created before being reference by the </w:t>
+      </w:r>
+      <w:proofErr w:type="spellStart"/>
+      <w:r>
+        <w:rPr>
+          <w:rFonts w:cstheme="minorHAnsi"/>
+          <w:bCs/>
+        </w:rPr>
+        <w:t>loadLocations</w:t>
+      </w:r>
+      <w:proofErr w:type="spellEnd"/>
+      <w:r>
+        <w:rPr>
+          <w:rFonts w:cstheme="minorHAnsi"/>
+          <w:bCs/>
+        </w:rPr>
+        <w:t xml:space="preserve"> function).</w:t>
+      </w:r>
+    </w:p>
+    <w:p>
+      <w:pPr>
         <w:pBdr>
           <w:bottom w:val="single" w:sz="6" w:space="1" w:color="auto"/>
         </w:pBdr>
+        <w:spacing w:after="0"/>
+        <w:rPr>
+          <w:rFonts w:cstheme="minorHAnsi"/>
+          <w:bCs/>
+        </w:rPr>
+      </w:pPr>
+    </w:p>
+    <w:p>
+      <w:pPr>
+        <w:spacing w:after="0"/>
+        <w:rPr>
+          <w:rFonts w:cstheme="minorHAnsi"/>
+          <w:bCs/>
+        </w:rPr>
+      </w:pPr>
+    </w:p>
+    <w:p>
+      <w:pPr>
+        <w:spacing w:after="0"/>
+        <w:rPr>
+          <w:rFonts w:cstheme="minorHAnsi"/>
+          <w:bCs/>
+        </w:rPr>
+      </w:pPr>
+      <w:r>
+        <w:rPr>
+          <w:rFonts w:cstheme="minorHAnsi"/>
+          <w:bCs/>
+        </w:rPr>
+        <w:t>February 9, 2025</w:t>
+      </w:r>
+    </w:p>
+    <w:p>
+      <w:pPr>
+        <w:spacing w:after="0"/>
+        <w:rPr>
+          <w:rFonts w:cstheme="minorHAnsi"/>
+          <w:bCs/>
+        </w:rPr>
+      </w:pPr>
+    </w:p>
+    <w:p>
+      <w:pPr>
+        <w:spacing w:after="0"/>
+        <w:rPr>
+          <w:rFonts w:cstheme="minorHAnsi"/>
+          <w:bCs/>
+        </w:rPr>
+      </w:pPr>
+      <w:r>
+        <w:rPr>
+          <w:rFonts w:cstheme="minorHAnsi"/>
+          <w:bCs/>
+        </w:rPr>
+        <w:t xml:space="preserve">Let’s get started with the </w:t>
+      </w:r>
+      <w:r>
+        <w:rPr>
+          <w:rFonts w:cstheme="minorHAnsi"/>
+          <w:bCs/>
+        </w:rPr>
+        <w:t>Inventory system and Take command.</w:t>
+      </w:r>
+    </w:p>
+    <w:p>
+      <w:pPr>
+        <w:spacing w:after="0"/>
+        <w:rPr>
+          <w:rFonts w:cstheme="minorHAnsi"/>
+          <w:bCs/>
+        </w:rPr>
+      </w:pPr>
+    </w:p>
+    <w:p>
+      <w:pPr>
+        <w:spacing w:after="0"/>
+        <w:rPr>
+          <w:rFonts w:cstheme="minorHAnsi"/>
+          <w:bCs/>
+        </w:rPr>
+      </w:pPr>
+      <w:r>
+        <w:rPr>
+          <w:rFonts w:cstheme="minorHAnsi"/>
+          <w:bCs/>
+        </w:rPr>
+        <w:t xml:space="preserve">I started with the framework for the Inventory in the Inventory.hpp by declaring the variables and functions. </w:t>
+      </w:r>
+      <w:proofErr w:type="gramStart"/>
+      <w:r>
+        <w:rPr>
+          <w:rFonts w:cstheme="minorHAnsi"/>
+          <w:bCs/>
+        </w:rPr>
+        <w:t>First</w:t>
+      </w:r>
+      <w:proofErr w:type="gramEnd"/>
+      <w:r>
+        <w:rPr>
+          <w:rFonts w:cstheme="minorHAnsi"/>
+          <w:bCs/>
+        </w:rPr>
+        <w:t xml:space="preserve"> I made a map variable that would store a string and an int. This map would be called items.</w:t>
+      </w:r>
+    </w:p>
+    <w:p>
+      <w:pPr>
+        <w:spacing w:after="0"/>
+        <w:rPr>
+          <w:rFonts w:cstheme="minorHAnsi"/>
+          <w:bCs/>
+        </w:rPr>
+      </w:pPr>
+    </w:p>
+    <w:p>
+      <w:pPr>
+        <w:spacing w:after="0"/>
+        <w:rPr>
+          <w:rFonts w:cstheme="minorHAnsi"/>
+          <w:bCs/>
+        </w:rPr>
+      </w:pPr>
+      <w:proofErr w:type="gramStart"/>
+      <w:r>
+        <w:rPr>
+          <w:rFonts w:cstheme="minorHAnsi"/>
+          <w:bCs/>
+        </w:rPr>
+        <w:lastRenderedPageBreak/>
+        <w:t>Next</w:t>
+      </w:r>
+      <w:proofErr w:type="gramEnd"/>
+      <w:r>
+        <w:rPr>
+          <w:rFonts w:cstheme="minorHAnsi"/>
+          <w:bCs/>
+        </w:rPr>
+        <w:t xml:space="preserve"> I declared the functions </w:t>
+      </w:r>
+      <w:proofErr w:type="spellStart"/>
+      <w:r>
+        <w:rPr>
+          <w:rFonts w:cstheme="minorHAnsi"/>
+          <w:bCs/>
+        </w:rPr>
+        <w:t>addItem</w:t>
+      </w:r>
+      <w:proofErr w:type="spellEnd"/>
+      <w:r>
+        <w:rPr>
+          <w:rFonts w:cstheme="minorHAnsi"/>
+          <w:bCs/>
+        </w:rPr>
+        <w:t xml:space="preserve"> and </w:t>
+      </w:r>
+      <w:proofErr w:type="spellStart"/>
+      <w:r>
+        <w:rPr>
+          <w:rFonts w:cstheme="minorHAnsi"/>
+          <w:bCs/>
+        </w:rPr>
+        <w:t>printInventory</w:t>
+      </w:r>
+      <w:proofErr w:type="spellEnd"/>
+      <w:r>
+        <w:rPr>
+          <w:rFonts w:cstheme="minorHAnsi"/>
+          <w:bCs/>
+        </w:rPr>
+        <w:t xml:space="preserve">. Fairly straightforward the </w:t>
+      </w:r>
+      <w:proofErr w:type="spellStart"/>
+      <w:r>
+        <w:rPr>
+          <w:rFonts w:cstheme="minorHAnsi"/>
+          <w:bCs/>
+        </w:rPr>
+        <w:t>addItem</w:t>
+      </w:r>
+      <w:proofErr w:type="spellEnd"/>
+      <w:r>
+        <w:rPr>
+          <w:rFonts w:cstheme="minorHAnsi"/>
+          <w:bCs/>
+        </w:rPr>
+        <w:t xml:space="preserve"> function would take an Item class vector object then use </w:t>
+      </w:r>
+      <w:proofErr w:type="gramStart"/>
+      <w:r>
+        <w:rPr>
+          <w:rFonts w:cstheme="minorHAnsi"/>
+          <w:bCs/>
+        </w:rPr>
+        <w:t>it’s</w:t>
+      </w:r>
+      <w:proofErr w:type="gramEnd"/>
+      <w:r>
+        <w:rPr>
+          <w:rFonts w:cstheme="minorHAnsi"/>
+          <w:bCs/>
+        </w:rPr>
+        <w:t xml:space="preserve"> getter method to increment it’s count into the Inventory map. </w:t>
+      </w:r>
+    </w:p>
+    <w:p>
+      <w:pPr>
+        <w:spacing w:after="0"/>
+        <w:rPr>
+          <w:rFonts w:cstheme="minorHAnsi"/>
+          <w:bCs/>
+        </w:rPr>
+      </w:pPr>
+    </w:p>
+    <w:p>
+      <w:pPr>
+        <w:spacing w:after="0"/>
+        <w:rPr>
+          <w:rFonts w:cstheme="minorHAnsi"/>
+          <w:bCs/>
+        </w:rPr>
+      </w:pPr>
+      <w:r>
+        <w:rPr>
+          <w:rFonts w:cstheme="minorHAnsi"/>
+          <w:bCs/>
+        </w:rPr>
+        <w:t xml:space="preserve">The </w:t>
+      </w:r>
+      <w:proofErr w:type="spellStart"/>
+      <w:r>
+        <w:rPr>
+          <w:rFonts w:cstheme="minorHAnsi"/>
+          <w:bCs/>
+        </w:rPr>
+        <w:t>printInventory</w:t>
+      </w:r>
+      <w:proofErr w:type="spellEnd"/>
+      <w:r>
+        <w:rPr>
+          <w:rFonts w:cstheme="minorHAnsi"/>
+          <w:bCs/>
+        </w:rPr>
+        <w:t xml:space="preserve"> function </w:t>
+      </w:r>
+      <w:r>
+        <w:rPr>
+          <w:rFonts w:cstheme="minorHAnsi"/>
+          <w:bCs/>
+        </w:rPr>
+        <w:t>goes through a loop of the inventory’s key and values then prints them to the console:</w:t>
+      </w:r>
+    </w:p>
+    <w:p>
+      <w:pPr>
+        <w:spacing w:after="0"/>
+        <w:rPr>
+          <w:rFonts w:cstheme="minorHAnsi"/>
+          <w:bCs/>
+        </w:rPr>
+      </w:pPr>
+    </w:p>
+    <w:p>
+      <w:pPr>
+        <w:spacing w:after="0"/>
+        <w:rPr>
+          <w:rFonts w:cstheme="minorHAnsi"/>
+          <w:bCs/>
+        </w:rPr>
+      </w:pPr>
+      <w:r>
+        <w:rPr>
+          <w:rFonts w:cstheme="minorHAnsi"/>
+          <w:bCs/>
+        </w:rPr>
+        <w:t xml:space="preserve">I used code that I found on </w:t>
+      </w:r>
+      <w:proofErr w:type="spellStart"/>
+      <w:r>
+        <w:rPr>
+          <w:rFonts w:cstheme="minorHAnsi"/>
+          <w:bCs/>
+        </w:rPr>
+        <w:t>stackoverflow</w:t>
+      </w:r>
+      <w:proofErr w:type="spellEnd"/>
+      <w:r>
+        <w:rPr>
+          <w:rFonts w:cstheme="minorHAnsi"/>
+          <w:bCs/>
+        </w:rPr>
+        <w:t xml:space="preserve"> for the loop through a map:</w:t>
+      </w:r>
+      <w:r>
+        <w:rPr>
+          <w:rFonts w:cstheme="minorHAnsi"/>
+          <w:bCs/>
+        </w:rPr>
+        <w:br/>
+      </w:r>
+      <w:r>
+        <w:rPr>
+          <w:rFonts w:cstheme="minorHAnsi"/>
+          <w:bCs/>
+        </w:rPr>
+        <w:br/>
+      </w:r>
+      <w:hyperlink r:id="rId12" w:history="1">
+        <w:r>
+          <w:rPr>
+            <w:rStyle w:val="Hyperlink"/>
+            <w:rFonts w:cstheme="minorHAnsi"/>
+            <w:bCs/>
+          </w:rPr>
+          <w:t>https://stackoverflow.com/questions/26281979/how-do-you-loop-through-a-stdmap</w:t>
+        </w:r>
+      </w:hyperlink>
+    </w:p>
+    <w:p>
+      <w:pPr>
+        <w:spacing w:after="0"/>
+        <w:rPr>
+          <w:rFonts w:cstheme="minorHAnsi"/>
+          <w:bCs/>
+        </w:rPr>
+      </w:pPr>
+    </w:p>
+    <w:p>
+      <w:pPr>
+        <w:spacing w:after="0"/>
+        <w:rPr>
+          <w:rFonts w:cstheme="minorHAnsi"/>
+          <w:bCs/>
+        </w:rPr>
+      </w:pPr>
+      <w:r>
+        <w:rPr>
+          <w:rFonts w:cstheme="minorHAnsi"/>
+          <w:bCs/>
+        </w:rPr>
+        <w:t xml:space="preserve">After that I move to the Game.hpp and declared a new function for the </w:t>
+      </w:r>
+      <w:proofErr w:type="spellStart"/>
+      <w:r>
+        <w:rPr>
+          <w:rFonts w:cstheme="minorHAnsi"/>
+          <w:bCs/>
+        </w:rPr>
+        <w:t>takeCommand</w:t>
+      </w:r>
+      <w:proofErr w:type="spellEnd"/>
+      <w:r>
+        <w:rPr>
+          <w:rFonts w:cstheme="minorHAnsi"/>
+          <w:bCs/>
+        </w:rPr>
+        <w:t xml:space="preserve">. As I wanted the user input to be diverted from the switch case in the </w:t>
+      </w:r>
+      <w:proofErr w:type="spellStart"/>
+      <w:r>
+        <w:rPr>
+          <w:rFonts w:cstheme="minorHAnsi"/>
+          <w:bCs/>
+        </w:rPr>
+        <w:t>userInput</w:t>
+      </w:r>
+      <w:proofErr w:type="spellEnd"/>
+      <w:r>
+        <w:rPr>
+          <w:rFonts w:cstheme="minorHAnsi"/>
+          <w:bCs/>
+        </w:rPr>
+        <w:t xml:space="preserve"> method to the </w:t>
+      </w:r>
+      <w:proofErr w:type="spellStart"/>
+      <w:r>
+        <w:rPr>
+          <w:rFonts w:cstheme="minorHAnsi"/>
+          <w:bCs/>
+        </w:rPr>
+        <w:t>takeCommand</w:t>
+      </w:r>
+      <w:proofErr w:type="spellEnd"/>
+      <w:r>
+        <w:rPr>
+          <w:rFonts w:cstheme="minorHAnsi"/>
+          <w:bCs/>
+        </w:rPr>
+        <w:t xml:space="preserve">; </w:t>
+      </w:r>
+      <w:proofErr w:type="gramStart"/>
+      <w:r>
+        <w:rPr>
+          <w:rFonts w:cstheme="minorHAnsi"/>
+          <w:bCs/>
+        </w:rPr>
+        <w:t>similar to</w:t>
+      </w:r>
+      <w:proofErr w:type="gramEnd"/>
+      <w:r>
+        <w:rPr>
+          <w:rFonts w:cstheme="minorHAnsi"/>
+          <w:bCs/>
+        </w:rPr>
+        <w:t xml:space="preserve"> how it works for the MOVE command.</w:t>
+      </w:r>
+    </w:p>
+    <w:p>
+      <w:pPr>
+        <w:spacing w:after="0"/>
+        <w:rPr>
+          <w:rFonts w:cstheme="minorHAnsi"/>
+          <w:bCs/>
+        </w:rPr>
+      </w:pPr>
+    </w:p>
+    <w:p>
+      <w:pPr>
+        <w:spacing w:after="0"/>
+        <w:rPr>
+          <w:rFonts w:cstheme="minorHAnsi"/>
+          <w:bCs/>
+        </w:rPr>
+      </w:pPr>
+      <w:r>
+        <w:rPr>
+          <w:rFonts w:cstheme="minorHAnsi"/>
+          <w:bCs/>
+        </w:rPr>
+        <w:t>I also made sure to add an inventory class object within the private section of the Game.hpp</w:t>
+      </w:r>
+    </w:p>
+    <w:p>
+      <w:pPr>
+        <w:spacing w:after="0"/>
+        <w:rPr>
+          <w:rFonts w:cstheme="minorHAnsi"/>
+          <w:bCs/>
+        </w:rPr>
+      </w:pPr>
+    </w:p>
+    <w:p>
+      <w:pPr>
+        <w:spacing w:after="0"/>
+        <w:rPr>
+          <w:rFonts w:cstheme="minorHAnsi"/>
+          <w:bCs/>
+        </w:rPr>
+      </w:pPr>
+      <w:r>
+        <w:rPr>
+          <w:rFonts w:cstheme="minorHAnsi"/>
+          <w:bCs/>
+        </w:rPr>
+        <w:t xml:space="preserve">Then I quickly added the inventory class </w:t>
+      </w:r>
+      <w:proofErr w:type="spellStart"/>
+      <w:proofErr w:type="gramStart"/>
+      <w:r>
+        <w:rPr>
+          <w:rFonts w:cstheme="minorHAnsi"/>
+          <w:bCs/>
+        </w:rPr>
+        <w:t>printInventory</w:t>
+      </w:r>
+      <w:proofErr w:type="spellEnd"/>
+      <w:r>
+        <w:rPr>
+          <w:rFonts w:cstheme="minorHAnsi"/>
+          <w:bCs/>
+        </w:rPr>
+        <w:t>(</w:t>
+      </w:r>
+      <w:proofErr w:type="gramEnd"/>
+      <w:r>
+        <w:rPr>
+          <w:rFonts w:cstheme="minorHAnsi"/>
+          <w:bCs/>
+        </w:rPr>
+        <w:t>) function to the switch case action for INVENTORY.</w:t>
+      </w:r>
+    </w:p>
+    <w:p>
+      <w:pPr>
+        <w:spacing w:after="0"/>
+        <w:rPr>
+          <w:rFonts w:cstheme="minorHAnsi"/>
+          <w:bCs/>
+        </w:rPr>
+      </w:pPr>
+    </w:p>
+    <w:p>
+      <w:pPr>
+        <w:spacing w:after="0"/>
+        <w:rPr>
+          <w:rFonts w:cstheme="minorHAnsi"/>
+          <w:bCs/>
+        </w:rPr>
+      </w:pPr>
+      <w:r>
+        <w:rPr>
+          <w:rFonts w:cstheme="minorHAnsi"/>
+          <w:bCs/>
+        </w:rPr>
+        <w:t xml:space="preserve">After that I began working on the </w:t>
+      </w:r>
+      <w:proofErr w:type="spellStart"/>
+      <w:r>
+        <w:rPr>
+          <w:rFonts w:cstheme="minorHAnsi"/>
+          <w:bCs/>
+        </w:rPr>
+        <w:t>takeCommand</w:t>
+      </w:r>
+      <w:proofErr w:type="spellEnd"/>
+      <w:r>
+        <w:rPr>
+          <w:rFonts w:cstheme="minorHAnsi"/>
+          <w:bCs/>
+        </w:rPr>
+        <w:t xml:space="preserve"> function that would filter the command word </w:t>
+      </w:r>
+    </w:p>
+    <w:p>
+      <w:pPr>
+        <w:spacing w:after="0"/>
+        <w:rPr>
+          <w:rFonts w:cstheme="minorHAnsi"/>
+          <w:bCs/>
+        </w:rPr>
+      </w:pPr>
+    </w:p>
+    <w:p>
+      <w:pPr>
+        <w:spacing w:after="0"/>
+        <w:rPr>
+          <w:rFonts w:cstheme="minorHAnsi"/>
+          <w:bCs/>
+        </w:rPr>
+      </w:pPr>
+      <w:r>
+        <w:rPr>
+          <w:rFonts w:cstheme="minorHAnsi"/>
+          <w:bCs/>
+        </w:rPr>
+        <w:t xml:space="preserve">At </w:t>
+      </w:r>
+      <w:proofErr w:type="gramStart"/>
+      <w:r>
+        <w:rPr>
+          <w:rFonts w:cstheme="minorHAnsi"/>
+          <w:bCs/>
+        </w:rPr>
+        <w:t>first</w:t>
+      </w:r>
+      <w:proofErr w:type="gramEnd"/>
+      <w:r>
+        <w:rPr>
+          <w:rFonts w:cstheme="minorHAnsi"/>
+          <w:bCs/>
+        </w:rPr>
+        <w:t xml:space="preserve"> I had it react similarly to the </w:t>
+      </w:r>
+      <w:proofErr w:type="spellStart"/>
+      <w:r>
+        <w:rPr>
+          <w:rFonts w:cstheme="minorHAnsi"/>
+          <w:bCs/>
+        </w:rPr>
+        <w:t>playerDirectionalInput</w:t>
+      </w:r>
+      <w:proofErr w:type="spellEnd"/>
+      <w:r>
+        <w:rPr>
+          <w:rFonts w:cstheme="minorHAnsi"/>
+          <w:bCs/>
+        </w:rPr>
+        <w:t xml:space="preserve"> function but then that wasn’t versatile enough to handle multiple word items (such as tiny gold key) as that only takes the second index of the user commands from the </w:t>
+      </w:r>
+      <w:proofErr w:type="spellStart"/>
+      <w:r>
+        <w:rPr>
+          <w:rFonts w:cstheme="minorHAnsi"/>
+          <w:bCs/>
+        </w:rPr>
+        <w:t>userInput</w:t>
+      </w:r>
+      <w:proofErr w:type="spellEnd"/>
+      <w:r>
+        <w:rPr>
+          <w:rFonts w:cstheme="minorHAnsi"/>
+          <w:bCs/>
+        </w:rPr>
+        <w:t xml:space="preserve"> function. I also realized that I would have to convert the player’s input for the name of the item vector to translate to the item’s ID as there was odd behaviour of a user input string not being recognized when compared to the </w:t>
+      </w:r>
+      <w:proofErr w:type="spellStart"/>
+      <w:r>
+        <w:rPr>
+          <w:rFonts w:cstheme="minorHAnsi"/>
+          <w:bCs/>
+        </w:rPr>
+        <w:t>getName</w:t>
+      </w:r>
+      <w:proofErr w:type="spellEnd"/>
+      <w:r>
+        <w:rPr>
+          <w:rFonts w:cstheme="minorHAnsi"/>
+          <w:bCs/>
+        </w:rPr>
+        <w:t xml:space="preserve"> getter function for the Items class.</w:t>
+      </w:r>
+    </w:p>
+    <w:p>
+      <w:pPr>
+        <w:spacing w:after="0"/>
+        <w:rPr>
+          <w:rFonts w:cstheme="minorHAnsi"/>
+          <w:bCs/>
+        </w:rPr>
+      </w:pPr>
+    </w:p>
+    <w:p>
+      <w:pPr>
+        <w:spacing w:after="0"/>
+        <w:rPr>
+          <w:rFonts w:cstheme="minorHAnsi"/>
+          <w:bCs/>
+        </w:rPr>
+      </w:pPr>
+      <w:r>
+        <w:rPr>
+          <w:rFonts w:cstheme="minorHAnsi"/>
+          <w:bCs/>
+        </w:rPr>
+        <w:t xml:space="preserve">I decided to make a map within the </w:t>
+      </w:r>
+      <w:proofErr w:type="spellStart"/>
+      <w:r>
+        <w:rPr>
+          <w:rFonts w:cstheme="minorHAnsi"/>
+          <w:bCs/>
+        </w:rPr>
+        <w:t>takeCommand</w:t>
+      </w:r>
+      <w:proofErr w:type="spellEnd"/>
+      <w:r>
+        <w:rPr>
+          <w:rFonts w:cstheme="minorHAnsi"/>
+          <w:bCs/>
+        </w:rPr>
+        <w:t xml:space="preserve"> function that would try to account for all the user input variations of the </w:t>
+      </w:r>
+      <w:proofErr w:type="spellStart"/>
+      <w:r>
+        <w:rPr>
+          <w:rFonts w:cstheme="minorHAnsi"/>
+          <w:bCs/>
+        </w:rPr>
+        <w:t>ingame</w:t>
+      </w:r>
+      <w:proofErr w:type="spellEnd"/>
+      <w:r>
+        <w:rPr>
+          <w:rFonts w:cstheme="minorHAnsi"/>
+          <w:bCs/>
+        </w:rPr>
+        <w:t xml:space="preserve"> items; then assign them to their respective item ID. This map function would operate very similarly to the one present in </w:t>
+      </w:r>
+      <w:proofErr w:type="spellStart"/>
+      <w:r>
+        <w:rPr>
+          <w:rFonts w:cstheme="minorHAnsi"/>
+          <w:bCs/>
+        </w:rPr>
+        <w:t>userInput</w:t>
+      </w:r>
+      <w:proofErr w:type="spellEnd"/>
+      <w:r>
+        <w:rPr>
+          <w:rFonts w:cstheme="minorHAnsi"/>
+          <w:bCs/>
+        </w:rPr>
+        <w:t xml:space="preserve"> for the </w:t>
+      </w:r>
+      <w:proofErr w:type="spellStart"/>
+      <w:r>
+        <w:rPr>
+          <w:rFonts w:cstheme="minorHAnsi"/>
+          <w:bCs/>
+        </w:rPr>
+        <w:t>actionsMap</w:t>
+      </w:r>
+      <w:proofErr w:type="spellEnd"/>
+      <w:r>
+        <w:rPr>
+          <w:rFonts w:cstheme="minorHAnsi"/>
+          <w:bCs/>
+        </w:rPr>
+        <w:t>.</w:t>
+      </w:r>
+    </w:p>
+    <w:p>
+      <w:pPr>
+        <w:spacing w:after="0"/>
+        <w:rPr>
+          <w:rFonts w:cstheme="minorHAnsi"/>
+          <w:bCs/>
+        </w:rPr>
+      </w:pPr>
+    </w:p>
+    <w:p>
+      <w:pPr>
+        <w:spacing w:after="0"/>
+        <w:rPr>
+          <w:rFonts w:cstheme="minorHAnsi"/>
+          <w:bCs/>
+        </w:rPr>
+      </w:pPr>
+      <w:r>
+        <w:rPr>
+          <w:rFonts w:cstheme="minorHAnsi"/>
+          <w:bCs/>
+        </w:rPr>
+        <w:t xml:space="preserve">After it the user input gets sorted through the </w:t>
+      </w:r>
+      <w:proofErr w:type="spellStart"/>
+      <w:r>
+        <w:rPr>
+          <w:rFonts w:cstheme="minorHAnsi"/>
+          <w:bCs/>
+        </w:rPr>
+        <w:t>itemInputMap</w:t>
+      </w:r>
+      <w:proofErr w:type="spellEnd"/>
+      <w:r>
+        <w:rPr>
+          <w:rFonts w:cstheme="minorHAnsi"/>
+          <w:bCs/>
+        </w:rPr>
+        <w:t xml:space="preserve"> it gets processed through a for loop that goes through the items vector objects that belong to the current Locations cell that the user is present in. If the user input string is the same as the </w:t>
+      </w:r>
+      <w:proofErr w:type="spellStart"/>
+      <w:r>
+        <w:rPr>
+          <w:rFonts w:cstheme="minorHAnsi"/>
+          <w:bCs/>
+        </w:rPr>
+        <w:t>getID</w:t>
+      </w:r>
+      <w:proofErr w:type="spellEnd"/>
+      <w:r>
+        <w:rPr>
+          <w:rFonts w:cstheme="minorHAnsi"/>
+          <w:bCs/>
+        </w:rPr>
+        <w:t xml:space="preserve"> of </w:t>
+      </w:r>
+      <w:proofErr w:type="gramStart"/>
+      <w:r>
+        <w:rPr>
+          <w:rFonts w:cstheme="minorHAnsi"/>
+          <w:bCs/>
+        </w:rPr>
+        <w:t>a</w:t>
+      </w:r>
+      <w:proofErr w:type="gramEnd"/>
+      <w:r>
+        <w:rPr>
+          <w:rFonts w:cstheme="minorHAnsi"/>
+          <w:bCs/>
+        </w:rPr>
+        <w:t xml:space="preserve"> Item present in the location cell AND the item has the Boolean flag set to true for </w:t>
+      </w:r>
+      <w:proofErr w:type="spellStart"/>
+      <w:r>
+        <w:rPr>
+          <w:rFonts w:cstheme="minorHAnsi"/>
+          <w:bCs/>
+        </w:rPr>
+        <w:t>canTake</w:t>
+      </w:r>
+      <w:proofErr w:type="spellEnd"/>
+      <w:r>
+        <w:rPr>
+          <w:rFonts w:cstheme="minorHAnsi"/>
+          <w:bCs/>
+        </w:rPr>
+        <w:t xml:space="preserve">, then the user adds that item to their inventory. If </w:t>
+      </w:r>
+      <w:proofErr w:type="gramStart"/>
+      <w:r>
+        <w:rPr>
+          <w:rFonts w:cstheme="minorHAnsi"/>
+          <w:bCs/>
+        </w:rPr>
+        <w:t>not</w:t>
+      </w:r>
+      <w:proofErr w:type="gramEnd"/>
+      <w:r>
+        <w:rPr>
+          <w:rFonts w:cstheme="minorHAnsi"/>
+          <w:bCs/>
+        </w:rPr>
+        <w:t xml:space="preserve"> it prints and error message.</w:t>
+      </w:r>
+    </w:p>
+    <w:p>
+      <w:pPr>
+        <w:spacing w:after="0"/>
+        <w:rPr>
+          <w:rFonts w:cstheme="minorHAnsi"/>
+          <w:bCs/>
+        </w:rPr>
+      </w:pPr>
+    </w:p>
+    <w:p>
+      <w:pPr>
+        <w:spacing w:after="0"/>
+        <w:rPr>
+          <w:rFonts w:cstheme="minorHAnsi"/>
+          <w:bCs/>
+        </w:rPr>
+      </w:pPr>
+      <w:proofErr w:type="gramStart"/>
+      <w:r>
+        <w:rPr>
+          <w:rFonts w:cstheme="minorHAnsi"/>
+          <w:bCs/>
+        </w:rPr>
+        <w:t>Also</w:t>
+      </w:r>
+      <w:proofErr w:type="gramEnd"/>
+      <w:r>
+        <w:rPr>
+          <w:rFonts w:cstheme="minorHAnsi"/>
+          <w:bCs/>
+        </w:rPr>
+        <w:t xml:space="preserve"> back in the </w:t>
+      </w:r>
+      <w:proofErr w:type="spellStart"/>
+      <w:r>
+        <w:rPr>
+          <w:rFonts w:cstheme="minorHAnsi"/>
+          <w:bCs/>
+        </w:rPr>
+        <w:t>userInput</w:t>
+      </w:r>
+      <w:proofErr w:type="spellEnd"/>
+      <w:r>
+        <w:rPr>
+          <w:rFonts w:cstheme="minorHAnsi"/>
+          <w:bCs/>
+        </w:rPr>
+        <w:t xml:space="preserve"> function for the TAKE action I made a for loop that checks if the commands vector size is over 1 then uses </w:t>
+      </w:r>
+      <w:proofErr w:type="spellStart"/>
+      <w:r>
+        <w:rPr>
+          <w:rFonts w:cstheme="minorHAnsi"/>
+          <w:bCs/>
+        </w:rPr>
+        <w:t>size_t</w:t>
+      </w:r>
+      <w:proofErr w:type="spellEnd"/>
+      <w:r>
+        <w:rPr>
+          <w:rFonts w:cstheme="minorHAnsi"/>
+          <w:bCs/>
+        </w:rPr>
+        <w:t xml:space="preserve"> to cycle through the commands vector starting at index 1 to </w:t>
+      </w:r>
+      <w:r>
+        <w:rPr>
+          <w:rFonts w:cstheme="minorHAnsi"/>
+          <w:bCs/>
+        </w:rPr>
+        <w:t xml:space="preserve">prevent adding the action command to the string. The loop also adds a whitespace in between the commands found; then it injects the final string into the </w:t>
+      </w:r>
+      <w:proofErr w:type="spellStart"/>
+      <w:r>
+        <w:rPr>
+          <w:rFonts w:cstheme="minorHAnsi"/>
+          <w:bCs/>
+        </w:rPr>
+        <w:t>takeCommand</w:t>
+      </w:r>
+      <w:proofErr w:type="spellEnd"/>
+      <w:r>
+        <w:rPr>
+          <w:rFonts w:cstheme="minorHAnsi"/>
+          <w:bCs/>
+        </w:rPr>
+        <w:t xml:space="preserve"> function. This was done to account for items with multiple words.</w:t>
+      </w:r>
+    </w:p>
+    <w:p>
+      <w:pPr>
+        <w:spacing w:after="0"/>
+        <w:rPr>
+          <w:rFonts w:cstheme="minorHAnsi"/>
+          <w:bCs/>
+        </w:rPr>
+      </w:pPr>
+    </w:p>
+    <w:p>
+      <w:pPr>
+        <w:spacing w:after="0"/>
+        <w:rPr>
+          <w:rFonts w:cstheme="minorHAnsi"/>
+          <w:bCs/>
+        </w:rPr>
+      </w:pPr>
+      <w:r>
+        <w:rPr>
+          <w:rFonts w:cstheme="minorHAnsi"/>
+          <w:bCs/>
+        </w:rPr>
+        <w:t xml:space="preserve">That’s the end of my work for today. The next thing I need to work on is Items being removed from the location cell and/or the inventory if they are taken, used, or consumed. I also need to think about how I’m going to handle users performing actions on items that are in their inventory. Will they need to open inventory first then </w:t>
+      </w:r>
+      <w:proofErr w:type="gramStart"/>
+      <w:r>
+        <w:rPr>
+          <w:rFonts w:cstheme="minorHAnsi"/>
+          <w:bCs/>
+        </w:rPr>
+        <w:t>perform</w:t>
+      </w:r>
+      <w:proofErr w:type="gramEnd"/>
+      <w:r>
+        <w:rPr>
+          <w:rFonts w:cstheme="minorHAnsi"/>
+          <w:bCs/>
+        </w:rPr>
+        <w:t xml:space="preserve"> another command such as:</w:t>
+      </w:r>
+    </w:p>
+    <w:p>
+      <w:pPr>
+        <w:spacing w:after="0"/>
+        <w:rPr>
+          <w:rFonts w:cstheme="minorHAnsi"/>
+          <w:bCs/>
+        </w:rPr>
+      </w:pPr>
+    </w:p>
+    <w:p>
+      <w:pPr>
+        <w:spacing w:after="0"/>
+        <w:rPr>
+          <w:rFonts w:cstheme="minorHAnsi"/>
+          <w:bCs/>
+        </w:rPr>
+      </w:pPr>
+      <w:r>
+        <w:rPr>
+          <w:rFonts w:cstheme="minorHAnsi"/>
+          <w:bCs/>
+        </w:rPr>
+        <w:t>&gt;Inventory</w:t>
+      </w:r>
+    </w:p>
+    <w:p>
+      <w:pPr>
+        <w:spacing w:after="0"/>
+        <w:rPr>
+          <w:rFonts w:cstheme="minorHAnsi"/>
+          <w:bCs/>
+        </w:rPr>
+      </w:pPr>
+      <w:r>
+        <w:rPr>
+          <w:rFonts w:cstheme="minorHAnsi"/>
+          <w:bCs/>
+        </w:rPr>
+        <w:t>Inventory:</w:t>
+      </w:r>
+    </w:p>
+    <w:p>
+      <w:pPr>
+        <w:spacing w:after="0"/>
+        <w:rPr>
+          <w:rFonts w:cstheme="minorHAnsi"/>
+          <w:bCs/>
+        </w:rPr>
+      </w:pPr>
+      <w:r>
+        <w:rPr>
+          <w:rFonts w:cstheme="minorHAnsi"/>
+          <w:bCs/>
+        </w:rPr>
+        <w:t xml:space="preserve"> - CAKE: 1</w:t>
+      </w:r>
+    </w:p>
+    <w:p>
+      <w:pPr>
+        <w:spacing w:after="0"/>
+        <w:rPr>
+          <w:rFonts w:cstheme="minorHAnsi"/>
+          <w:bCs/>
+        </w:rPr>
+      </w:pPr>
+      <w:r>
+        <w:rPr>
+          <w:rFonts w:cstheme="minorHAnsi"/>
+          <w:bCs/>
+        </w:rPr>
+        <w:t>&gt;Consume Cake</w:t>
+      </w:r>
+    </w:p>
+    <w:p>
+      <w:pPr>
+        <w:spacing w:after="0"/>
+        <w:rPr>
+          <w:rFonts w:cstheme="minorHAnsi"/>
+          <w:bCs/>
+        </w:rPr>
+      </w:pPr>
+      <w:r>
+        <w:rPr>
+          <w:rFonts w:cstheme="minorHAnsi"/>
+          <w:bCs/>
+        </w:rPr>
+        <w:t>Cake has been consumed</w:t>
+      </w:r>
+    </w:p>
+    <w:p>
+      <w:pPr>
+        <w:spacing w:after="0"/>
+        <w:rPr>
+          <w:rFonts w:cstheme="minorHAnsi"/>
+          <w:bCs/>
+        </w:rPr>
+      </w:pPr>
+      <w:r>
+        <w:rPr>
+          <w:rFonts w:cstheme="minorHAnsi"/>
+          <w:bCs/>
+        </w:rPr>
+        <w:lastRenderedPageBreak/>
+        <w:t>Or will they be able to just always perform actions on items in their inventory as if they were still part of the current cell. Meaning no requirement to prompt with the inventory command if they already know they have that item in their inventory…</w:t>
+      </w:r>
+    </w:p>
+    <w:p>
+      <w:pPr>
+        <w:spacing w:after="0"/>
+        <w:rPr>
+          <w:rFonts w:cstheme="minorHAnsi"/>
+          <w:bCs/>
+        </w:rPr>
+      </w:pPr>
+    </w:p>
+    <w:p>
+      <w:pPr>
+        <w:spacing w:after="0"/>
+        <w:rPr>
+          <w:rFonts w:cstheme="minorHAnsi"/>
+          <w:bCs/>
+        </w:rPr>
+      </w:pPr>
+      <w:r>
+        <w:rPr>
+          <w:rFonts w:cstheme="minorHAnsi"/>
+          <w:bCs/>
+        </w:rPr>
+        <w:t>Something to think about.</w:t>
+      </w:r>
+    </w:p>
+    <w:p>
+      <w:pPr>
         <w:spacing w:after="0"/>
         <w:rPr>
           <w:rFonts w:cstheme="minorHAnsi"/>
@@ -14422,6 +15547,18 @@
       <w:shd w:val="clear" w:color="auto" w:fill="E1DFDD"/>
     </w:rPr>
   </w:style>
+  <w:style w:type="character" w:styleId="UnresolvedMention">
+    <w:name w:val="Unresolved Mention"/>
+    <w:basedOn w:val="DefaultParagraphFont"/>
+    <w:uiPriority w:val="99"/>
+    <w:semiHidden/>
+    <w:unhideWhenUsed/>
+    <w:rsid w:val="002F66E9"/>
+    <w:rPr>
+      <w:color w:val="605E5C"/>
+      <w:shd w:val="clear" w:color="auto" w:fill="E1DFDD"/>
+    </w:rPr>
+  </w:style>
 </w:styles>
 </file>
 

</xml_diff>

<commit_message>
Refactor Locations class to use vector for characters: updated character handling to support multiple characters per location, modified getters and setters accordingly, and added Characters class for improved structure.
</commit_message>
<xml_diff>
--- a/Assignment4_Journal.docx
+++ b/Assignment4_Journal.docx
@@ -29757,14 +29757,289 @@
     </w:p>
     <w:p>
       <w:pPr>
-        <w:spacing w:after="0"/>
-        <w:rPr>
-          <w:rFonts w:cstheme="minorHAnsi"/>
-          <w:bCs/>
-        </w:rPr>
-      </w:pPr>
+        <w:pBdr>
+          <w:bottom w:val="single" w:sz="6" w:space="1" w:color="auto"/>
+        </w:pBdr>
+        <w:spacing w:after="0"/>
+        <w:rPr>
+          <w:rFonts w:cstheme="minorHAnsi"/>
+          <w:bCs/>
+        </w:rPr>
+      </w:pPr>
+    </w:p>
+    <w:p>
+      <w:pPr>
+        <w:spacing w:after="0"/>
+        <w:rPr>
+          <w:rFonts w:cstheme="minorHAnsi"/>
+          <w:bCs/>
+        </w:rPr>
+      </w:pPr>
+    </w:p>
+    <w:p>
+      <w:pPr>
+        <w:spacing w:after="0"/>
+        <w:rPr>
+          <w:rFonts w:cstheme="minorHAnsi"/>
+          <w:bCs/>
+        </w:rPr>
+      </w:pPr>
+      <w:r>
+        <w:rPr>
+          <w:rFonts w:cstheme="minorHAnsi"/>
+          <w:bCs/>
+        </w:rPr>
+        <w:t>February 12</w:t>
+      </w:r>
+      <w:r>
+        <w:rPr>
+          <w:rFonts w:cstheme="minorHAnsi"/>
+          <w:bCs/>
+          <w:vertAlign w:val="superscript"/>
+        </w:rPr>
+        <w:t>th</w:t>
+      </w:r>
+      <w:r>
+        <w:rPr>
+          <w:rFonts w:cstheme="minorHAnsi"/>
+          <w:bCs/>
+        </w:rPr>
+        <w:t xml:space="preserve">, 2025 </w:t>
+      </w:r>
+    </w:p>
+    <w:p>
+      <w:pPr>
+        <w:spacing w:after="0"/>
+        <w:rPr>
+          <w:rFonts w:cstheme="minorHAnsi"/>
+          <w:bCs/>
+        </w:rPr>
+      </w:pPr>
+    </w:p>
+    <w:p>
+      <w:pPr>
+        <w:spacing w:after="0"/>
+        <w:rPr>
+          <w:rFonts w:cstheme="minorHAnsi"/>
+          <w:bCs/>
+        </w:rPr>
+      </w:pPr>
+      <w:r>
+        <w:rPr>
+          <w:rFonts w:cstheme="minorHAnsi"/>
+          <w:bCs/>
+        </w:rPr>
+        <w:t xml:space="preserve">The main structure for the USE, TAKE, and CONSUME actions are done; though I will have to go back and do some functionality tweaking to fit the story beats. </w:t>
+      </w:r>
+    </w:p>
+    <w:p>
+      <w:pPr>
+        <w:spacing w:after="0"/>
+        <w:rPr>
+          <w:rFonts w:cstheme="minorHAnsi"/>
+          <w:bCs/>
+        </w:rPr>
+      </w:pPr>
+    </w:p>
+    <w:p>
+      <w:pPr>
+        <w:spacing w:after="0"/>
+        <w:rPr>
+          <w:rFonts w:cstheme="minorHAnsi"/>
+          <w:bCs/>
+        </w:rPr>
+      </w:pPr>
+      <w:proofErr w:type="gramStart"/>
+      <w:r>
+        <w:rPr>
+          <w:rFonts w:cstheme="minorHAnsi"/>
+          <w:bCs/>
+        </w:rPr>
+        <w:t>I’m</w:t>
+      </w:r>
+      <w:proofErr w:type="gramEnd"/>
+      <w:r>
+        <w:rPr>
+          <w:rFonts w:cstheme="minorHAnsi"/>
+          <w:bCs/>
+        </w:rPr>
+        <w:t xml:space="preserve"> finally going to start implementing the characters and the Game method to load them into the game through a txt file. Thankfully most of the work is done for me already it’s mostly a copy and paste job from </w:t>
+      </w:r>
+      <w:proofErr w:type="spellStart"/>
+      <w:proofErr w:type="gramStart"/>
+      <w:r>
+        <w:rPr>
+          <w:rFonts w:cstheme="minorHAnsi"/>
+          <w:bCs/>
+        </w:rPr>
+        <w:t>loadItems</w:t>
+      </w:r>
+      <w:proofErr w:type="spellEnd"/>
+      <w:r>
+        <w:rPr>
+          <w:rFonts w:cstheme="minorHAnsi"/>
+          <w:bCs/>
+        </w:rPr>
+        <w:t>(</w:t>
+      </w:r>
+      <w:proofErr w:type="gramEnd"/>
+      <w:r>
+        <w:rPr>
+          <w:rFonts w:cstheme="minorHAnsi"/>
+          <w:bCs/>
+        </w:rPr>
+        <w:t xml:space="preserve">) and </w:t>
+      </w:r>
+      <w:proofErr w:type="spellStart"/>
+      <w:r>
+        <w:rPr>
+          <w:rFonts w:cstheme="minorHAnsi"/>
+          <w:bCs/>
+        </w:rPr>
+        <w:t>loadLocations</w:t>
+      </w:r>
+      <w:proofErr w:type="spellEnd"/>
+      <w:r>
+        <w:rPr>
+          <w:rFonts w:cstheme="minorHAnsi"/>
+          <w:bCs/>
+        </w:rPr>
+        <w:t>()</w:t>
+      </w:r>
+    </w:p>
+    <w:p>
+      <w:pPr>
+        <w:spacing w:after="0"/>
+        <w:rPr>
+          <w:rFonts w:cstheme="minorHAnsi"/>
+          <w:bCs/>
+        </w:rPr>
+      </w:pPr>
+    </w:p>
+    <w:p>
+      <w:pPr>
+        <w:spacing w:after="0"/>
+        <w:rPr>
+          <w:rFonts w:cstheme="minorHAnsi"/>
+          <w:bCs/>
+        </w:rPr>
+      </w:pPr>
+      <w:r>
+        <w:rPr>
+          <w:rFonts w:cstheme="minorHAnsi"/>
+          <w:bCs/>
+        </w:rPr>
+        <w:t xml:space="preserve">I tweaked the format inside Characters.txt to include a talk option for all the locations in game. Just for consistency sake I’m not sure how a vector will behave if some characters have talk option rows that aren’t present for other characters so for consistency I just included all </w:t>
+      </w:r>
+      <w:proofErr w:type="spellStart"/>
+      <w:r>
+        <w:rPr>
+          <w:rFonts w:cstheme="minorHAnsi"/>
+          <w:bCs/>
+        </w:rPr>
+        <w:t>talk_AREA</w:t>
+      </w:r>
+      <w:proofErr w:type="spellEnd"/>
+      <w:r>
+        <w:rPr>
+          <w:rFonts w:cstheme="minorHAnsi"/>
+          <w:bCs/>
+        </w:rPr>
+        <w:t xml:space="preserve"> for all characters and set to NULL if the character isn’t present in that area.</w:t>
+      </w:r>
+    </w:p>
+    <w:p>
+      <w:pPr>
+        <w:spacing w:after="0"/>
+        <w:rPr>
+          <w:rFonts w:cstheme="minorHAnsi"/>
+          <w:bCs/>
+        </w:rPr>
+      </w:pPr>
+    </w:p>
+    <w:p>
+      <w:pPr>
+        <w:spacing w:after="0"/>
+        <w:rPr>
+          <w:rFonts w:cstheme="minorHAnsi"/>
+          <w:bCs/>
+        </w:rPr>
+      </w:pPr>
+      <w:r>
+        <w:rPr>
+          <w:rFonts w:cstheme="minorHAnsi"/>
+          <w:bCs/>
+        </w:rPr>
+        <w:t>I modified the Locations.cpp and header file to account for characters being a vector rather than a string now (same formatting I did for Items)</w:t>
+      </w:r>
+    </w:p>
+    <w:p>
+      <w:pPr>
+        <w:spacing w:after="0"/>
+        <w:rPr>
+          <w:rFonts w:cstheme="minorHAnsi"/>
+          <w:bCs/>
+        </w:rPr>
+      </w:pPr>
+    </w:p>
+    <w:p>
+      <w:pPr>
+        <w:spacing w:after="0"/>
+        <w:rPr>
+          <w:rFonts w:cstheme="minorHAnsi"/>
+          <w:bCs/>
+        </w:rPr>
+      </w:pPr>
+      <w:r>
+        <w:rPr>
+          <w:rFonts w:cstheme="minorHAnsi"/>
+          <w:bCs/>
+        </w:rPr>
+        <w:t xml:space="preserve">Then I did the time consuming task of creating the header and </w:t>
+      </w:r>
+      <w:proofErr w:type="spellStart"/>
+      <w:r>
+        <w:rPr>
+          <w:rFonts w:cstheme="minorHAnsi"/>
+          <w:bCs/>
+        </w:rPr>
+        <w:t>cpp</w:t>
+      </w:r>
+      <w:proofErr w:type="spellEnd"/>
+      <w:r>
+        <w:rPr>
+          <w:rFonts w:cstheme="minorHAnsi"/>
+          <w:bCs/>
+        </w:rPr>
+        <w:t xml:space="preserve"> file for Characters. </w:t>
+      </w:r>
+      <w:proofErr w:type="gramStart"/>
+      <w:r>
+        <w:rPr>
+          <w:rFonts w:cstheme="minorHAnsi"/>
+          <w:bCs/>
+        </w:rPr>
+        <w:t>I’m</w:t>
+      </w:r>
+      <w:proofErr w:type="gramEnd"/>
+      <w:r>
+        <w:rPr>
+          <w:rFonts w:cstheme="minorHAnsi"/>
+          <w:bCs/>
+        </w:rPr>
+        <w:t xml:space="preserve"> regretting making a row for a talk option for every location cell now. Lots of getters and setters.</w:t>
+      </w:r>
       <w:bookmarkStart w:id="0" w:name="_GoBack"/>
       <w:bookmarkEnd w:id="0"/>
+    </w:p>
+    <w:p>
+      <w:pPr>
+        <w:spacing w:after="0"/>
+        <w:rPr>
+          <w:rFonts w:cstheme="minorHAnsi"/>
+          <w:bCs/>
+        </w:rPr>
+      </w:pPr>
     </w:p>
     <w:sectPr>
       <w:pgSz w:w="12240" w:h="15840"/>

</xml_diff>

<commit_message>
Fix character loading and unlock mechanics: enable character loading in game data, add checks for locked pathways during movement, and corrected unlock effect to target the current location.
</commit_message>
<xml_diff>
--- a/Assignment4_Journal.docx
+++ b/Assignment4_Journal.docx
@@ -30029,8 +30029,1961 @@
         </w:rPr>
         <w:t xml:space="preserve"> regretting making a row for a talk option for every location cell now. Lots of getters and setters.</w:t>
       </w:r>
+    </w:p>
+    <w:p>
+      <w:pPr>
+        <w:spacing w:after="0"/>
+        <w:rPr>
+          <w:rFonts w:cstheme="minorHAnsi"/>
+          <w:bCs/>
+        </w:rPr>
+      </w:pPr>
+    </w:p>
+    <w:p>
+      <w:pPr>
+        <w:spacing w:after="0"/>
+        <w:rPr>
+          <w:rFonts w:cstheme="minorHAnsi"/>
+          <w:bCs/>
+        </w:rPr>
+      </w:pPr>
+      <w:r>
+        <w:rPr>
+          <w:rFonts w:cstheme="minorHAnsi"/>
+          <w:bCs/>
+        </w:rPr>
+        <w:t xml:space="preserve">I briefly tested the code and found a few bugs (of course) typos, accidentally calling the </w:t>
+      </w:r>
+      <w:proofErr w:type="spellStart"/>
+      <w:proofErr w:type="gramStart"/>
+      <w:r>
+        <w:rPr>
+          <w:rFonts w:cstheme="minorHAnsi"/>
+          <w:bCs/>
+        </w:rPr>
+        <w:t>getCharacters</w:t>
+      </w:r>
+      <w:proofErr w:type="spellEnd"/>
+      <w:r>
+        <w:rPr>
+          <w:rFonts w:cstheme="minorHAnsi"/>
+          <w:bCs/>
+        </w:rPr>
+        <w:t>(</w:t>
+      </w:r>
+      <w:proofErr w:type="gramEnd"/>
+      <w:r>
+        <w:rPr>
+          <w:rFonts w:cstheme="minorHAnsi"/>
+          <w:bCs/>
+        </w:rPr>
+        <w:t xml:space="preserve">) method from the Characters class rather than the Locations class, and some other minor things. I noticed the characters weren’t loading into the locations even after fixing all the errors and it turns out I forgot to remove the comment that disabled the </w:t>
+      </w:r>
+      <w:proofErr w:type="spellStart"/>
+      <w:proofErr w:type="gramStart"/>
+      <w:r>
+        <w:rPr>
+          <w:rFonts w:cstheme="minorHAnsi"/>
+          <w:bCs/>
+        </w:rPr>
+        <w:t>loadCharacters</w:t>
+      </w:r>
+      <w:proofErr w:type="spellEnd"/>
+      <w:r>
+        <w:rPr>
+          <w:rFonts w:cstheme="minorHAnsi"/>
+          <w:bCs/>
+        </w:rPr>
+        <w:t>(</w:t>
+      </w:r>
+      <w:proofErr w:type="gramEnd"/>
+      <w:r>
+        <w:rPr>
+          <w:rFonts w:cstheme="minorHAnsi"/>
+          <w:bCs/>
+        </w:rPr>
+        <w:t xml:space="preserve">) method within </w:t>
+      </w:r>
+      <w:proofErr w:type="spellStart"/>
+      <w:r>
+        <w:rPr>
+          <w:rFonts w:cstheme="minorHAnsi"/>
+          <w:bCs/>
+        </w:rPr>
+        <w:t>loadGameData</w:t>
+      </w:r>
+      <w:proofErr w:type="spellEnd"/>
+      <w:r>
+        <w:rPr>
+          <w:rFonts w:cstheme="minorHAnsi"/>
+          <w:bCs/>
+        </w:rPr>
+        <w:t>(). Just generally silly errors.</w:t>
+      </w:r>
+    </w:p>
+    <w:p>
+      <w:pPr>
+        <w:spacing w:after="0"/>
+        <w:rPr>
+          <w:rFonts w:cstheme="minorHAnsi"/>
+          <w:bCs/>
+        </w:rPr>
+      </w:pPr>
+    </w:p>
+    <w:p>
+      <w:pPr>
+        <w:spacing w:after="0"/>
+        <w:rPr>
+          <w:rFonts w:cstheme="minorHAnsi"/>
+          <w:bCs/>
+        </w:rPr>
+      </w:pPr>
+      <w:r>
+        <w:rPr>
+          <w:rFonts w:cstheme="minorHAnsi"/>
+          <w:bCs/>
+        </w:rPr>
+        <w:t xml:space="preserve">I now have the characters loading into locations properly however, while I was navigating through the locations verifying this I realized I could move into the Royal Gardens even though I did not use the key item. Then I realized I forgot to add a check to see if a directional pathway </w:t>
+      </w:r>
+      <w:proofErr w:type="gramStart"/>
+      <w:r>
+        <w:rPr>
+          <w:rFonts w:cstheme="minorHAnsi"/>
+          <w:bCs/>
+        </w:rPr>
+        <w:t>is locked</w:t>
+      </w:r>
+      <w:proofErr w:type="gramEnd"/>
+      <w:r>
+        <w:rPr>
+          <w:rFonts w:cstheme="minorHAnsi"/>
+          <w:bCs/>
+        </w:rPr>
+        <w:t xml:space="preserve"> when the character moves locations. I figured the best spot to put a check would be in the switch case statement in the </w:t>
+      </w:r>
+      <w:proofErr w:type="gramStart"/>
+      <w:r>
+        <w:rPr>
+          <w:rFonts w:cstheme="minorHAnsi"/>
+          <w:bCs/>
+        </w:rPr>
+        <w:t>move(</w:t>
+      </w:r>
+      <w:proofErr w:type="gramEnd"/>
+      <w:r>
+        <w:rPr>
+          <w:rFonts w:cstheme="minorHAnsi"/>
+          <w:bCs/>
+        </w:rPr>
+        <w:t xml:space="preserve">) method. </w:t>
+      </w:r>
+      <w:proofErr w:type="gramStart"/>
+      <w:r>
+        <w:rPr>
+          <w:rFonts w:cstheme="minorHAnsi"/>
+          <w:bCs/>
+        </w:rPr>
+        <w:t>It’s</w:t>
+      </w:r>
+      <w:proofErr w:type="gramEnd"/>
+      <w:r>
+        <w:rPr>
+          <w:rFonts w:cstheme="minorHAnsi"/>
+          <w:bCs/>
+        </w:rPr>
+        <w:t xml:space="preserve"> just a simple:</w:t>
+      </w:r>
+    </w:p>
+    <w:p>
+      <w:pPr>
+        <w:spacing w:after="0"/>
+        <w:rPr>
+          <w:rFonts w:cstheme="minorHAnsi"/>
+          <w:bCs/>
+        </w:rPr>
+      </w:pPr>
+    </w:p>
+    <w:p>
+      <w:pPr>
+        <w:spacing w:after="0"/>
+        <w:rPr>
+          <w:rFonts w:cstheme="minorHAnsi"/>
+          <w:bCs/>
+        </w:rPr>
+      </w:pPr>
+      <w:proofErr w:type="gramStart"/>
+      <w:r>
+        <w:rPr>
+          <w:rFonts w:cstheme="minorHAnsi"/>
+          <w:bCs/>
+        </w:rPr>
+        <w:t>if</w:t>
+      </w:r>
+      <w:proofErr w:type="gramEnd"/>
+      <w:r>
+        <w:rPr>
+          <w:rFonts w:cstheme="minorHAnsi"/>
+          <w:bCs/>
+        </w:rPr>
+        <w:t xml:space="preserve"> (</w:t>
+      </w:r>
+      <w:proofErr w:type="spellStart"/>
+      <w:r>
+        <w:rPr>
+          <w:rFonts w:cstheme="minorHAnsi"/>
+          <w:bCs/>
+        </w:rPr>
+        <w:t>currentLocation</w:t>
+      </w:r>
+      <w:proofErr w:type="spellEnd"/>
+      <w:r>
+        <w:rPr>
+          <w:rFonts w:cstheme="minorHAnsi"/>
+          <w:bCs/>
+        </w:rPr>
+        <w:t>-&gt;</w:t>
+      </w:r>
+      <w:proofErr w:type="spellStart"/>
+      <w:r>
+        <w:rPr>
+          <w:rFonts w:cstheme="minorHAnsi"/>
+          <w:bCs/>
+        </w:rPr>
+        <w:t>getNorthIsLocked</w:t>
+      </w:r>
+      <w:proofErr w:type="spellEnd"/>
+      <w:r>
+        <w:rPr>
+          <w:rFonts w:cstheme="minorHAnsi"/>
+          <w:bCs/>
+        </w:rPr>
+        <w:t>() == true)</w:t>
+      </w:r>
+    </w:p>
+    <w:p>
+      <w:pPr>
+        <w:spacing w:after="0"/>
+        <w:rPr>
+          <w:rFonts w:cstheme="minorHAnsi"/>
+          <w:bCs/>
+        </w:rPr>
+      </w:pPr>
+      <w:r>
+        <w:rPr>
+          <w:rFonts w:cstheme="minorHAnsi"/>
+          <w:bCs/>
+        </w:rPr>
+        <w:t>{</w:t>
+      </w:r>
+    </w:p>
+    <w:p>
+      <w:pPr>
+        <w:spacing w:after="0"/>
+        <w:rPr>
+          <w:rFonts w:cstheme="minorHAnsi"/>
+          <w:bCs/>
+        </w:rPr>
+      </w:pPr>
+      <w:r>
+        <w:rPr>
+          <w:rFonts w:cstheme="minorHAnsi"/>
+          <w:bCs/>
+        </w:rPr>
+        <w:tab/>
+        <w:t>Pathway is locked error</w:t>
+      </w:r>
+    </w:p>
+    <w:p>
+      <w:pPr>
+        <w:spacing w:after="0"/>
+        <w:rPr>
+          <w:rFonts w:cstheme="minorHAnsi"/>
+          <w:bCs/>
+        </w:rPr>
+      </w:pPr>
+      <w:r>
+        <w:rPr>
+          <w:rFonts w:cstheme="minorHAnsi"/>
+          <w:bCs/>
+        </w:rPr>
+        <w:tab/>
+        <w:t>Return;</w:t>
+      </w:r>
+    </w:p>
+    <w:p>
+      <w:pPr>
+        <w:spacing w:after="0"/>
+        <w:rPr>
+          <w:rFonts w:cstheme="minorHAnsi"/>
+          <w:bCs/>
+        </w:rPr>
+      </w:pPr>
+      <w:r>
+        <w:rPr>
+          <w:rFonts w:cstheme="minorHAnsi"/>
+          <w:bCs/>
+        </w:rPr>
+        <w:t>}</w:t>
+      </w:r>
+    </w:p>
+    <w:p>
+      <w:pPr>
+        <w:spacing w:after="0"/>
+        <w:rPr>
+          <w:rFonts w:cstheme="minorHAnsi"/>
+          <w:bCs/>
+        </w:rPr>
+      </w:pPr>
+      <w:r>
+        <w:rPr>
+          <w:rFonts w:cstheme="minorHAnsi"/>
+          <w:bCs/>
+        </w:rPr>
+        <w:t>Else</w:t>
+      </w:r>
+    </w:p>
+    <w:p>
+      <w:pPr>
+        <w:spacing w:after="0"/>
+        <w:rPr>
+          <w:rFonts w:cstheme="minorHAnsi"/>
+          <w:bCs/>
+        </w:rPr>
+      </w:pPr>
+      <w:r>
+        <w:rPr>
+          <w:rFonts w:cstheme="minorHAnsi"/>
+          <w:bCs/>
+        </w:rPr>
+        <w:t>{</w:t>
+      </w:r>
+    </w:p>
+    <w:p>
+      <w:pPr>
+        <w:spacing w:after="0"/>
+        <w:rPr>
+          <w:rFonts w:cstheme="minorHAnsi"/>
+          <w:bCs/>
+        </w:rPr>
+      </w:pPr>
+      <w:r>
+        <w:rPr>
+          <w:rFonts w:cstheme="minorHAnsi"/>
+          <w:bCs/>
+        </w:rPr>
+        <w:tab/>
+        <w:t>Carry on to new location</w:t>
+      </w:r>
+    </w:p>
+    <w:p>
+      <w:pPr>
+        <w:spacing w:after="0"/>
+        <w:ind w:firstLine="720"/>
+        <w:rPr>
+          <w:rFonts w:cstheme="minorHAnsi"/>
+          <w:bCs/>
+        </w:rPr>
+      </w:pPr>
+      <w:r>
+        <w:rPr>
+          <w:rFonts w:cstheme="minorHAnsi"/>
+          <w:bCs/>
+        </w:rPr>
+        <w:t>Break;</w:t>
+      </w:r>
+    </w:p>
+    <w:p>
+      <w:pPr>
+        <w:spacing w:after="0"/>
+        <w:rPr>
+          <w:rFonts w:cstheme="minorHAnsi"/>
+          <w:bCs/>
+        </w:rPr>
+      </w:pPr>
+      <w:r>
+        <w:rPr>
+          <w:rFonts w:cstheme="minorHAnsi"/>
+          <w:bCs/>
+        </w:rPr>
+        <w:t>}</w:t>
+      </w:r>
+    </w:p>
+    <w:p>
+      <w:pPr>
+        <w:spacing w:after="0"/>
+        <w:rPr>
+          <w:rFonts w:cstheme="minorHAnsi"/>
+          <w:bCs/>
+        </w:rPr>
+      </w:pPr>
+    </w:p>
+    <w:p>
+      <w:pPr>
+        <w:spacing w:after="0"/>
+        <w:rPr>
+          <w:rFonts w:cstheme="minorHAnsi"/>
+          <w:bCs/>
+        </w:rPr>
+      </w:pPr>
+      <w:r>
+        <w:rPr>
+          <w:rFonts w:cstheme="minorHAnsi"/>
+          <w:bCs/>
+        </w:rPr>
+        <w:t xml:space="preserve">Seems to be working fine. </w:t>
+      </w:r>
+      <w:proofErr w:type="gramStart"/>
+      <w:r>
+        <w:rPr>
+          <w:rFonts w:cstheme="minorHAnsi"/>
+          <w:bCs/>
+        </w:rPr>
+        <w:t>But now</w:t>
+      </w:r>
+      <w:proofErr w:type="gramEnd"/>
+      <w:r>
+        <w:rPr>
+          <w:rFonts w:cstheme="minorHAnsi"/>
+          <w:bCs/>
+        </w:rPr>
+        <w:t xml:space="preserve"> after testing the key in the Doorway Hall location I noticed it’s not actually unlocking the Royal Gardens location. After looking at the </w:t>
+      </w:r>
+      <w:proofErr w:type="spellStart"/>
+      <w:proofErr w:type="gramStart"/>
+      <w:r>
+        <w:rPr>
+          <w:rFonts w:cstheme="minorHAnsi"/>
+          <w:bCs/>
+        </w:rPr>
+        <w:t>useCommand</w:t>
+      </w:r>
+      <w:proofErr w:type="spellEnd"/>
+      <w:r>
+        <w:rPr>
+          <w:rFonts w:cstheme="minorHAnsi"/>
+          <w:bCs/>
+        </w:rPr>
+        <w:t>(</w:t>
+      </w:r>
+      <w:proofErr w:type="gramEnd"/>
+      <w:r>
+        <w:rPr>
+          <w:rFonts w:cstheme="minorHAnsi"/>
+          <w:bCs/>
+        </w:rPr>
+        <w:t xml:space="preserve">) and </w:t>
+      </w:r>
+      <w:proofErr w:type="spellStart"/>
+      <w:r>
+        <w:rPr>
+          <w:rFonts w:cstheme="minorHAnsi"/>
+          <w:bCs/>
+        </w:rPr>
+        <w:t>handleUnlockEffect</w:t>
+      </w:r>
+      <w:proofErr w:type="spellEnd"/>
+      <w:r>
+        <w:rPr>
+          <w:rFonts w:cstheme="minorHAnsi"/>
+          <w:bCs/>
+        </w:rPr>
+        <w:t xml:space="preserve">() I figured out the issue. </w:t>
+      </w:r>
+      <w:r>
+        <w:rPr>
+          <w:rFonts w:cstheme="minorHAnsi"/>
+          <w:bCs/>
+        </w:rPr>
+        <w:t xml:space="preserve">At first I </w:t>
+      </w:r>
+      <w:r>
+        <w:rPr>
+          <w:rFonts w:cstheme="minorHAnsi"/>
+          <w:bCs/>
+        </w:rPr>
+        <w:lastRenderedPageBreak/>
+        <w:t xml:space="preserve">thought it was the placement of the </w:t>
+      </w:r>
+      <w:proofErr w:type="spellStart"/>
+      <w:proofErr w:type="gramStart"/>
+      <w:r>
+        <w:rPr>
+          <w:rFonts w:cstheme="minorHAnsi"/>
+          <w:bCs/>
+        </w:rPr>
+        <w:t>inventoryItems.erase</w:t>
+      </w:r>
+      <w:proofErr w:type="spellEnd"/>
+      <w:r>
+        <w:rPr>
+          <w:rFonts w:cstheme="minorHAnsi"/>
+          <w:bCs/>
+        </w:rPr>
+        <w:t>(</w:t>
+      </w:r>
+      <w:proofErr w:type="spellStart"/>
+      <w:proofErr w:type="gramEnd"/>
+      <w:r>
+        <w:rPr>
+          <w:rFonts w:cstheme="minorHAnsi"/>
+          <w:bCs/>
+        </w:rPr>
+        <w:t>itemCycle</w:t>
+      </w:r>
+      <w:proofErr w:type="spellEnd"/>
+      <w:r>
+        <w:rPr>
+          <w:rFonts w:cstheme="minorHAnsi"/>
+          <w:bCs/>
+        </w:rPr>
+        <w:t xml:space="preserve">); line within the </w:t>
+      </w:r>
+      <w:proofErr w:type="spellStart"/>
+      <w:r>
+        <w:rPr>
+          <w:rFonts w:cstheme="minorHAnsi"/>
+          <w:bCs/>
+        </w:rPr>
+        <w:t>useCommand</w:t>
+      </w:r>
+      <w:proofErr w:type="spellEnd"/>
+      <w:r>
+        <w:rPr>
+          <w:rFonts w:cstheme="minorHAnsi"/>
+          <w:bCs/>
+        </w:rPr>
+        <w:t xml:space="preserve">() for the UNLOCK effect, but after looking at the </w:t>
+      </w:r>
+      <w:proofErr w:type="spellStart"/>
+      <w:r>
+        <w:rPr>
+          <w:rFonts w:cstheme="minorHAnsi"/>
+          <w:bCs/>
+        </w:rPr>
+        <w:t>handleUnlockEffect</w:t>
+      </w:r>
+      <w:proofErr w:type="spellEnd"/>
+      <w:r>
+        <w:rPr>
+          <w:rFonts w:cstheme="minorHAnsi"/>
+          <w:bCs/>
+        </w:rPr>
+        <w:t>() code I recognized the issue immediately.</w:t>
+      </w:r>
+    </w:p>
+    <w:p>
+      <w:pPr>
+        <w:spacing w:after="0"/>
+        <w:rPr>
+          <w:rFonts w:cstheme="minorHAnsi"/>
+          <w:bCs/>
+        </w:rPr>
+      </w:pPr>
+      <w:r>
+        <w:rPr>
+          <w:rFonts w:cstheme="minorHAnsi"/>
+          <w:bCs/>
+        </w:rPr>
+        <w:t xml:space="preserve">It was the line </w:t>
+      </w:r>
+      <w:proofErr w:type="spellStart"/>
+      <w:proofErr w:type="gramStart"/>
+      <w:r>
+        <w:rPr>
+          <w:rFonts w:cstheme="minorHAnsi"/>
+          <w:bCs/>
+        </w:rPr>
+        <w:t>location.setSouthIsLocked</w:t>
+      </w:r>
+      <w:proofErr w:type="spellEnd"/>
+      <w:r>
+        <w:rPr>
+          <w:rFonts w:cstheme="minorHAnsi"/>
+          <w:bCs/>
+        </w:rPr>
+        <w:t>(</w:t>
+      </w:r>
+      <w:proofErr w:type="gramEnd"/>
+      <w:r>
+        <w:rPr>
+          <w:rFonts w:cstheme="minorHAnsi"/>
+          <w:bCs/>
+        </w:rPr>
+        <w:t>false);</w:t>
+      </w:r>
+    </w:p>
+    <w:p>
+      <w:pPr>
+        <w:spacing w:after="0"/>
+        <w:rPr>
+          <w:rFonts w:cstheme="minorHAnsi"/>
+          <w:bCs/>
+        </w:rPr>
+      </w:pPr>
+    </w:p>
+    <w:p>
+      <w:pPr>
+        <w:shd w:val="clear" w:color="auto" w:fill="1F1F1F"/>
+        <w:spacing w:after="0" w:line="285" w:lineRule="atLeast"/>
+        <w:rPr>
+          <w:rFonts w:ascii="Consolas" w:eastAsia="Times New Roman" w:hAnsi="Consolas" w:cs="Times New Roman"/>
+          <w:color w:val="CCCCCC"/>
+          <w:sz w:val="21"/>
+          <w:szCs w:val="21"/>
+          <w:lang w:eastAsia="en-CA"/>
+        </w:rPr>
+      </w:pPr>
+      <w:r>
+        <w:rPr>
+          <w:rFonts w:ascii="Consolas" w:eastAsia="Times New Roman" w:hAnsi="Consolas" w:cs="Times New Roman"/>
+          <w:color w:val="6A9955"/>
+          <w:sz w:val="21"/>
+          <w:szCs w:val="21"/>
+          <w:lang w:eastAsia="en-CA"/>
+        </w:rPr>
+        <w:t>//used for key items that unlock a location cell</w:t>
+      </w:r>
+    </w:p>
+    <w:p>
+      <w:pPr>
+        <w:shd w:val="clear" w:color="auto" w:fill="1F1F1F"/>
+        <w:spacing w:after="0" w:line="285" w:lineRule="atLeast"/>
+        <w:rPr>
+          <w:rFonts w:ascii="Consolas" w:eastAsia="Times New Roman" w:hAnsi="Consolas" w:cs="Times New Roman"/>
+          <w:color w:val="CCCCCC"/>
+          <w:sz w:val="21"/>
+          <w:szCs w:val="21"/>
+          <w:lang w:eastAsia="en-CA"/>
+        </w:rPr>
+      </w:pPr>
+      <w:proofErr w:type="gramStart"/>
+      <w:r>
+        <w:rPr>
+          <w:rFonts w:ascii="Consolas" w:eastAsia="Times New Roman" w:hAnsi="Consolas" w:cs="Times New Roman"/>
+          <w:color w:val="569CD6"/>
+          <w:sz w:val="21"/>
+          <w:szCs w:val="21"/>
+          <w:lang w:eastAsia="en-CA"/>
+        </w:rPr>
+        <w:t>void</w:t>
+      </w:r>
+      <w:proofErr w:type="gramEnd"/>
+      <w:r>
+        <w:rPr>
+          <w:rFonts w:ascii="Consolas" w:eastAsia="Times New Roman" w:hAnsi="Consolas" w:cs="Times New Roman"/>
+          <w:color w:val="CCCCCC"/>
+          <w:sz w:val="21"/>
+          <w:szCs w:val="21"/>
+          <w:lang w:eastAsia="en-CA"/>
+        </w:rPr>
+        <w:t xml:space="preserve"> </w:t>
+      </w:r>
+      <w:r>
+        <w:rPr>
+          <w:rFonts w:ascii="Consolas" w:eastAsia="Times New Roman" w:hAnsi="Consolas" w:cs="Times New Roman"/>
+          <w:color w:val="4EC9B0"/>
+          <w:sz w:val="21"/>
+          <w:szCs w:val="21"/>
+          <w:lang w:eastAsia="en-CA"/>
+        </w:rPr>
+        <w:t>Game</w:t>
+      </w:r>
+      <w:r>
+        <w:rPr>
+          <w:rFonts w:ascii="Consolas" w:eastAsia="Times New Roman" w:hAnsi="Consolas" w:cs="Times New Roman"/>
+          <w:color w:val="CCCCCC"/>
+          <w:sz w:val="21"/>
+          <w:szCs w:val="21"/>
+          <w:lang w:eastAsia="en-CA"/>
+        </w:rPr>
+        <w:t>::</w:t>
+      </w:r>
+      <w:proofErr w:type="spellStart"/>
+      <w:r>
+        <w:rPr>
+          <w:rFonts w:ascii="Consolas" w:eastAsia="Times New Roman" w:hAnsi="Consolas" w:cs="Times New Roman"/>
+          <w:color w:val="DCDCAA"/>
+          <w:sz w:val="21"/>
+          <w:szCs w:val="21"/>
+          <w:lang w:eastAsia="en-CA"/>
+        </w:rPr>
+        <w:t>handleUnlockEffect</w:t>
+      </w:r>
+      <w:proofErr w:type="spellEnd"/>
+      <w:r>
+        <w:rPr>
+          <w:rFonts w:ascii="Consolas" w:eastAsia="Times New Roman" w:hAnsi="Consolas" w:cs="Times New Roman"/>
+          <w:color w:val="CCCCCC"/>
+          <w:sz w:val="21"/>
+          <w:szCs w:val="21"/>
+          <w:lang w:eastAsia="en-CA"/>
+        </w:rPr>
+        <w:t>(</w:t>
+      </w:r>
+      <w:proofErr w:type="spellStart"/>
+      <w:r>
+        <w:rPr>
+          <w:rFonts w:ascii="Consolas" w:eastAsia="Times New Roman" w:hAnsi="Consolas" w:cs="Times New Roman"/>
+          <w:color w:val="569CD6"/>
+          <w:sz w:val="21"/>
+          <w:szCs w:val="21"/>
+          <w:lang w:eastAsia="en-CA"/>
+        </w:rPr>
+        <w:t>const</w:t>
+      </w:r>
+      <w:proofErr w:type="spellEnd"/>
+      <w:r>
+        <w:rPr>
+          <w:rFonts w:ascii="Consolas" w:eastAsia="Times New Roman" w:hAnsi="Consolas" w:cs="Times New Roman"/>
+          <w:color w:val="CCCCCC"/>
+          <w:sz w:val="21"/>
+          <w:szCs w:val="21"/>
+          <w:lang w:eastAsia="en-CA"/>
+        </w:rPr>
+        <w:t xml:space="preserve"> </w:t>
+      </w:r>
+      <w:proofErr w:type="spellStart"/>
+      <w:r>
+        <w:rPr>
+          <w:rFonts w:ascii="Consolas" w:eastAsia="Times New Roman" w:hAnsi="Consolas" w:cs="Times New Roman"/>
+          <w:color w:val="4EC9B0"/>
+          <w:sz w:val="21"/>
+          <w:szCs w:val="21"/>
+          <w:lang w:eastAsia="en-CA"/>
+        </w:rPr>
+        <w:t>std</w:t>
+      </w:r>
+      <w:proofErr w:type="spellEnd"/>
+      <w:r>
+        <w:rPr>
+          <w:rFonts w:ascii="Consolas" w:eastAsia="Times New Roman" w:hAnsi="Consolas" w:cs="Times New Roman"/>
+          <w:color w:val="CCCCCC"/>
+          <w:sz w:val="21"/>
+          <w:szCs w:val="21"/>
+          <w:lang w:eastAsia="en-CA"/>
+        </w:rPr>
+        <w:t>::</w:t>
+      </w:r>
+      <w:r>
+        <w:rPr>
+          <w:rFonts w:ascii="Consolas" w:eastAsia="Times New Roman" w:hAnsi="Consolas" w:cs="Times New Roman"/>
+          <w:color w:val="4EC9B0"/>
+          <w:sz w:val="21"/>
+          <w:szCs w:val="21"/>
+          <w:lang w:eastAsia="en-CA"/>
+        </w:rPr>
+        <w:t>string</w:t>
+      </w:r>
+      <w:r>
+        <w:rPr>
+          <w:rFonts w:ascii="Consolas" w:eastAsia="Times New Roman" w:hAnsi="Consolas" w:cs="Times New Roman"/>
+          <w:color w:val="569CD6"/>
+          <w:sz w:val="21"/>
+          <w:szCs w:val="21"/>
+          <w:lang w:eastAsia="en-CA"/>
+        </w:rPr>
+        <w:t>&amp;</w:t>
+      </w:r>
+      <w:r>
+        <w:rPr>
+          <w:rFonts w:ascii="Consolas" w:eastAsia="Times New Roman" w:hAnsi="Consolas" w:cs="Times New Roman"/>
+          <w:color w:val="CCCCCC"/>
+          <w:sz w:val="21"/>
+          <w:szCs w:val="21"/>
+          <w:lang w:eastAsia="en-CA"/>
+        </w:rPr>
+        <w:t xml:space="preserve"> </w:t>
+      </w:r>
+      <w:proofErr w:type="spellStart"/>
+      <w:r>
+        <w:rPr>
+          <w:rFonts w:ascii="Consolas" w:eastAsia="Times New Roman" w:hAnsi="Consolas" w:cs="Times New Roman"/>
+          <w:color w:val="9CDCFE"/>
+          <w:sz w:val="21"/>
+          <w:szCs w:val="21"/>
+          <w:lang w:eastAsia="en-CA"/>
+        </w:rPr>
+        <w:t>locationId</w:t>
+      </w:r>
+      <w:proofErr w:type="spellEnd"/>
+      <w:r>
+        <w:rPr>
+          <w:rFonts w:ascii="Consolas" w:eastAsia="Times New Roman" w:hAnsi="Consolas" w:cs="Times New Roman"/>
+          <w:color w:val="CCCCCC"/>
+          <w:sz w:val="21"/>
+          <w:szCs w:val="21"/>
+          <w:lang w:eastAsia="en-CA"/>
+        </w:rPr>
+        <w:t>)</w:t>
+      </w:r>
+    </w:p>
+    <w:p>
+      <w:pPr>
+        <w:shd w:val="clear" w:color="auto" w:fill="1F1F1F"/>
+        <w:spacing w:after="0" w:line="285" w:lineRule="atLeast"/>
+        <w:rPr>
+          <w:rFonts w:ascii="Consolas" w:eastAsia="Times New Roman" w:hAnsi="Consolas" w:cs="Times New Roman"/>
+          <w:color w:val="CCCCCC"/>
+          <w:sz w:val="21"/>
+          <w:szCs w:val="21"/>
+          <w:lang w:eastAsia="en-CA"/>
+        </w:rPr>
+      </w:pPr>
+      <w:r>
+        <w:rPr>
+          <w:rFonts w:ascii="Consolas" w:eastAsia="Times New Roman" w:hAnsi="Consolas" w:cs="Times New Roman"/>
+          <w:color w:val="CCCCCC"/>
+          <w:sz w:val="21"/>
+          <w:szCs w:val="21"/>
+          <w:lang w:eastAsia="en-CA"/>
+        </w:rPr>
+        <w:t>{</w:t>
+      </w:r>
+    </w:p>
+    <w:p>
+      <w:pPr>
+        <w:shd w:val="clear" w:color="auto" w:fill="1F1F1F"/>
+        <w:spacing w:after="0" w:line="285" w:lineRule="atLeast"/>
+        <w:rPr>
+          <w:rFonts w:ascii="Consolas" w:eastAsia="Times New Roman" w:hAnsi="Consolas" w:cs="Times New Roman"/>
+          <w:color w:val="CCCCCC"/>
+          <w:sz w:val="21"/>
+          <w:szCs w:val="21"/>
+          <w:lang w:eastAsia="en-CA"/>
+        </w:rPr>
+      </w:pPr>
+      <w:r>
+        <w:rPr>
+          <w:rFonts w:ascii="Consolas" w:eastAsia="Times New Roman" w:hAnsi="Consolas" w:cs="Times New Roman"/>
+          <w:color w:val="CCCCCC"/>
+          <w:sz w:val="21"/>
+          <w:szCs w:val="21"/>
+          <w:lang w:eastAsia="en-CA"/>
+        </w:rPr>
+        <w:t xml:space="preserve">    </w:t>
+      </w:r>
+      <w:proofErr w:type="gramStart"/>
+      <w:r>
+        <w:rPr>
+          <w:rFonts w:ascii="Consolas" w:eastAsia="Times New Roman" w:hAnsi="Consolas" w:cs="Times New Roman"/>
+          <w:color w:val="C586C0"/>
+          <w:sz w:val="21"/>
+          <w:szCs w:val="21"/>
+          <w:lang w:eastAsia="en-CA"/>
+        </w:rPr>
+        <w:t>for</w:t>
+      </w:r>
+      <w:proofErr w:type="gramEnd"/>
+      <w:r>
+        <w:rPr>
+          <w:rFonts w:ascii="Consolas" w:eastAsia="Times New Roman" w:hAnsi="Consolas" w:cs="Times New Roman"/>
+          <w:color w:val="CCCCCC"/>
+          <w:sz w:val="21"/>
+          <w:szCs w:val="21"/>
+          <w:lang w:eastAsia="en-CA"/>
+        </w:rPr>
+        <w:t xml:space="preserve"> (</w:t>
+      </w:r>
+      <w:r>
+        <w:rPr>
+          <w:rFonts w:ascii="Consolas" w:eastAsia="Times New Roman" w:hAnsi="Consolas" w:cs="Times New Roman"/>
+          <w:color w:val="569CD6"/>
+          <w:sz w:val="21"/>
+          <w:szCs w:val="21"/>
+          <w:lang w:eastAsia="en-CA"/>
+        </w:rPr>
+        <w:t>auto</w:t>
+      </w:r>
+      <w:r>
+        <w:rPr>
+          <w:rFonts w:ascii="Consolas" w:eastAsia="Times New Roman" w:hAnsi="Consolas" w:cs="Times New Roman"/>
+          <w:color w:val="D4D4D4"/>
+          <w:sz w:val="21"/>
+          <w:szCs w:val="21"/>
+          <w:lang w:eastAsia="en-CA"/>
+        </w:rPr>
+        <w:t>&amp;</w:t>
+      </w:r>
+      <w:r>
+        <w:rPr>
+          <w:rFonts w:ascii="Consolas" w:eastAsia="Times New Roman" w:hAnsi="Consolas" w:cs="Times New Roman"/>
+          <w:color w:val="CCCCCC"/>
+          <w:sz w:val="21"/>
+          <w:szCs w:val="21"/>
+          <w:lang w:eastAsia="en-CA"/>
+        </w:rPr>
+        <w:t xml:space="preserve"> </w:t>
+      </w:r>
+      <w:r>
+        <w:rPr>
+          <w:rFonts w:ascii="Consolas" w:eastAsia="Times New Roman" w:hAnsi="Consolas" w:cs="Times New Roman"/>
+          <w:color w:val="9CDCFE"/>
+          <w:sz w:val="21"/>
+          <w:szCs w:val="21"/>
+          <w:lang w:eastAsia="en-CA"/>
+        </w:rPr>
+        <w:t>location</w:t>
+      </w:r>
+      <w:r>
+        <w:rPr>
+          <w:rFonts w:ascii="Consolas" w:eastAsia="Times New Roman" w:hAnsi="Consolas" w:cs="Times New Roman"/>
+          <w:color w:val="CCCCCC"/>
+          <w:sz w:val="21"/>
+          <w:szCs w:val="21"/>
+          <w:lang w:eastAsia="en-CA"/>
+        </w:rPr>
+        <w:t xml:space="preserve"> : </w:t>
+      </w:r>
+      <w:r>
+        <w:rPr>
+          <w:rFonts w:ascii="Consolas" w:eastAsia="Times New Roman" w:hAnsi="Consolas" w:cs="Times New Roman"/>
+          <w:color w:val="9CDCFE"/>
+          <w:sz w:val="21"/>
+          <w:szCs w:val="21"/>
+          <w:lang w:eastAsia="en-CA"/>
+        </w:rPr>
+        <w:t>locations</w:t>
+      </w:r>
+      <w:r>
+        <w:rPr>
+          <w:rFonts w:ascii="Consolas" w:eastAsia="Times New Roman" w:hAnsi="Consolas" w:cs="Times New Roman"/>
+          <w:color w:val="CCCCCC"/>
+          <w:sz w:val="21"/>
+          <w:szCs w:val="21"/>
+          <w:lang w:eastAsia="en-CA"/>
+        </w:rPr>
+        <w:t>)</w:t>
+      </w:r>
+    </w:p>
+    <w:p>
+      <w:pPr>
+        <w:shd w:val="clear" w:color="auto" w:fill="1F1F1F"/>
+        <w:spacing w:after="0" w:line="285" w:lineRule="atLeast"/>
+        <w:rPr>
+          <w:rFonts w:ascii="Consolas" w:eastAsia="Times New Roman" w:hAnsi="Consolas" w:cs="Times New Roman"/>
+          <w:color w:val="CCCCCC"/>
+          <w:sz w:val="21"/>
+          <w:szCs w:val="21"/>
+          <w:lang w:eastAsia="en-CA"/>
+        </w:rPr>
+      </w:pPr>
+      <w:r>
+        <w:rPr>
+          <w:rFonts w:ascii="Consolas" w:eastAsia="Times New Roman" w:hAnsi="Consolas" w:cs="Times New Roman"/>
+          <w:color w:val="CCCCCC"/>
+          <w:sz w:val="21"/>
+          <w:szCs w:val="21"/>
+          <w:lang w:eastAsia="en-CA"/>
+        </w:rPr>
+        <w:t>    {</w:t>
+      </w:r>
+    </w:p>
+    <w:p>
+      <w:pPr>
+        <w:shd w:val="clear" w:color="auto" w:fill="1F1F1F"/>
+        <w:spacing w:after="0" w:line="285" w:lineRule="atLeast"/>
+        <w:rPr>
+          <w:rFonts w:ascii="Consolas" w:eastAsia="Times New Roman" w:hAnsi="Consolas" w:cs="Times New Roman"/>
+          <w:color w:val="CCCCCC"/>
+          <w:sz w:val="21"/>
+          <w:szCs w:val="21"/>
+          <w:lang w:eastAsia="en-CA"/>
+        </w:rPr>
+      </w:pPr>
+      <w:r>
+        <w:rPr>
+          <w:rFonts w:ascii="Consolas" w:eastAsia="Times New Roman" w:hAnsi="Consolas" w:cs="Times New Roman"/>
+          <w:color w:val="CCCCCC"/>
+          <w:sz w:val="21"/>
+          <w:szCs w:val="21"/>
+          <w:lang w:eastAsia="en-CA"/>
+        </w:rPr>
+        <w:t xml:space="preserve">        </w:t>
+      </w:r>
+      <w:proofErr w:type="gramStart"/>
+      <w:r>
+        <w:rPr>
+          <w:rFonts w:ascii="Consolas" w:eastAsia="Times New Roman" w:hAnsi="Consolas" w:cs="Times New Roman"/>
+          <w:color w:val="C586C0"/>
+          <w:sz w:val="21"/>
+          <w:szCs w:val="21"/>
+          <w:lang w:eastAsia="en-CA"/>
+        </w:rPr>
+        <w:t>if</w:t>
+      </w:r>
+      <w:proofErr w:type="gramEnd"/>
+      <w:r>
+        <w:rPr>
+          <w:rFonts w:ascii="Consolas" w:eastAsia="Times New Roman" w:hAnsi="Consolas" w:cs="Times New Roman"/>
+          <w:color w:val="CCCCCC"/>
+          <w:sz w:val="21"/>
+          <w:szCs w:val="21"/>
+          <w:lang w:eastAsia="en-CA"/>
+        </w:rPr>
+        <w:t xml:space="preserve"> (</w:t>
+      </w:r>
+      <w:proofErr w:type="spellStart"/>
+      <w:r>
+        <w:rPr>
+          <w:rFonts w:ascii="Consolas" w:eastAsia="Times New Roman" w:hAnsi="Consolas" w:cs="Times New Roman"/>
+          <w:color w:val="9CDCFE"/>
+          <w:sz w:val="21"/>
+          <w:szCs w:val="21"/>
+          <w:lang w:eastAsia="en-CA"/>
+        </w:rPr>
+        <w:t>location</w:t>
+      </w:r>
+      <w:r>
+        <w:rPr>
+          <w:rFonts w:ascii="Consolas" w:eastAsia="Times New Roman" w:hAnsi="Consolas" w:cs="Times New Roman"/>
+          <w:color w:val="CCCCCC"/>
+          <w:sz w:val="21"/>
+          <w:szCs w:val="21"/>
+          <w:lang w:eastAsia="en-CA"/>
+        </w:rPr>
+        <w:t>.</w:t>
+      </w:r>
+      <w:r>
+        <w:rPr>
+          <w:rFonts w:ascii="Consolas" w:eastAsia="Times New Roman" w:hAnsi="Consolas" w:cs="Times New Roman"/>
+          <w:color w:val="DCDCAA"/>
+          <w:sz w:val="21"/>
+          <w:szCs w:val="21"/>
+          <w:lang w:eastAsia="en-CA"/>
+        </w:rPr>
+        <w:t>getId</w:t>
+      </w:r>
+      <w:proofErr w:type="spellEnd"/>
+      <w:r>
+        <w:rPr>
+          <w:rFonts w:ascii="Consolas" w:eastAsia="Times New Roman" w:hAnsi="Consolas" w:cs="Times New Roman"/>
+          <w:color w:val="CCCCCC"/>
+          <w:sz w:val="21"/>
+          <w:szCs w:val="21"/>
+          <w:lang w:eastAsia="en-CA"/>
+        </w:rPr>
+        <w:t xml:space="preserve">() </w:t>
+      </w:r>
+      <w:r>
+        <w:rPr>
+          <w:rFonts w:ascii="Consolas" w:eastAsia="Times New Roman" w:hAnsi="Consolas" w:cs="Times New Roman"/>
+          <w:color w:val="DCDCAA"/>
+          <w:sz w:val="21"/>
+          <w:szCs w:val="21"/>
+          <w:lang w:eastAsia="en-CA"/>
+        </w:rPr>
+        <w:t>==</w:t>
+      </w:r>
+      <w:r>
+        <w:rPr>
+          <w:rFonts w:ascii="Consolas" w:eastAsia="Times New Roman" w:hAnsi="Consolas" w:cs="Times New Roman"/>
+          <w:color w:val="CCCCCC"/>
+          <w:sz w:val="21"/>
+          <w:szCs w:val="21"/>
+          <w:lang w:eastAsia="en-CA"/>
+        </w:rPr>
+        <w:t xml:space="preserve"> </w:t>
+      </w:r>
+      <w:proofErr w:type="spellStart"/>
+      <w:r>
+        <w:rPr>
+          <w:rFonts w:ascii="Consolas" w:eastAsia="Times New Roman" w:hAnsi="Consolas" w:cs="Times New Roman"/>
+          <w:color w:val="9CDCFE"/>
+          <w:sz w:val="21"/>
+          <w:szCs w:val="21"/>
+          <w:lang w:eastAsia="en-CA"/>
+        </w:rPr>
+        <w:t>locationId</w:t>
+      </w:r>
+      <w:proofErr w:type="spellEnd"/>
+      <w:r>
+        <w:rPr>
+          <w:rFonts w:ascii="Consolas" w:eastAsia="Times New Roman" w:hAnsi="Consolas" w:cs="Times New Roman"/>
+          <w:color w:val="CCCCCC"/>
+          <w:sz w:val="21"/>
+          <w:szCs w:val="21"/>
+          <w:lang w:eastAsia="en-CA"/>
+        </w:rPr>
+        <w:t>)</w:t>
+      </w:r>
+    </w:p>
+    <w:p>
+      <w:pPr>
+        <w:shd w:val="clear" w:color="auto" w:fill="1F1F1F"/>
+        <w:spacing w:after="0" w:line="285" w:lineRule="atLeast"/>
+        <w:rPr>
+          <w:rFonts w:ascii="Consolas" w:eastAsia="Times New Roman" w:hAnsi="Consolas" w:cs="Times New Roman"/>
+          <w:color w:val="CCCCCC"/>
+          <w:sz w:val="21"/>
+          <w:szCs w:val="21"/>
+          <w:lang w:eastAsia="en-CA"/>
+        </w:rPr>
+      </w:pPr>
+      <w:r>
+        <w:rPr>
+          <w:rFonts w:ascii="Consolas" w:eastAsia="Times New Roman" w:hAnsi="Consolas" w:cs="Times New Roman"/>
+          <w:color w:val="CCCCCC"/>
+          <w:sz w:val="21"/>
+          <w:szCs w:val="21"/>
+          <w:lang w:eastAsia="en-CA"/>
+        </w:rPr>
+        <w:t>        {</w:t>
+      </w:r>
+    </w:p>
+    <w:p>
+      <w:pPr>
+        <w:shd w:val="clear" w:color="auto" w:fill="1F1F1F"/>
+        <w:spacing w:after="0" w:line="285" w:lineRule="atLeast"/>
+        <w:rPr>
+          <w:rFonts w:ascii="Consolas" w:eastAsia="Times New Roman" w:hAnsi="Consolas" w:cs="Times New Roman"/>
+          <w:color w:val="CCCCCC"/>
+          <w:sz w:val="21"/>
+          <w:szCs w:val="21"/>
+          <w:lang w:eastAsia="en-CA"/>
+        </w:rPr>
+      </w:pPr>
+      <w:r>
+        <w:rPr>
+          <w:rFonts w:ascii="Consolas" w:eastAsia="Times New Roman" w:hAnsi="Consolas" w:cs="Times New Roman"/>
+          <w:color w:val="CCCCCC"/>
+          <w:sz w:val="21"/>
+          <w:szCs w:val="21"/>
+          <w:lang w:eastAsia="en-CA"/>
+        </w:rPr>
+        <w:t xml:space="preserve">            </w:t>
+      </w:r>
+    </w:p>
+    <w:p>
+      <w:pPr>
+        <w:shd w:val="clear" w:color="auto" w:fill="1F1F1F"/>
+        <w:spacing w:after="0" w:line="285" w:lineRule="atLeast"/>
+        <w:rPr>
+          <w:rFonts w:ascii="Consolas" w:eastAsia="Times New Roman" w:hAnsi="Consolas" w:cs="Times New Roman"/>
+          <w:color w:val="CCCCCC"/>
+          <w:sz w:val="21"/>
+          <w:szCs w:val="21"/>
+          <w:lang w:eastAsia="en-CA"/>
+        </w:rPr>
+      </w:pPr>
+      <w:r>
+        <w:rPr>
+          <w:rFonts w:ascii="Consolas" w:eastAsia="Times New Roman" w:hAnsi="Consolas" w:cs="Times New Roman"/>
+          <w:color w:val="CCCCCC"/>
+          <w:sz w:val="21"/>
+          <w:szCs w:val="21"/>
+          <w:lang w:eastAsia="en-CA"/>
+        </w:rPr>
+        <w:t xml:space="preserve">            </w:t>
+      </w:r>
+      <w:proofErr w:type="spellStart"/>
+      <w:proofErr w:type="gramStart"/>
+      <w:r>
+        <w:rPr>
+          <w:rFonts w:ascii="Consolas" w:eastAsia="Times New Roman" w:hAnsi="Consolas" w:cs="Times New Roman"/>
+          <w:color w:val="9CDCFE"/>
+          <w:sz w:val="21"/>
+          <w:szCs w:val="21"/>
+          <w:lang w:eastAsia="en-CA"/>
+        </w:rPr>
+        <w:t>location</w:t>
+      </w:r>
+      <w:r>
+        <w:rPr>
+          <w:rFonts w:ascii="Consolas" w:eastAsia="Times New Roman" w:hAnsi="Consolas" w:cs="Times New Roman"/>
+          <w:color w:val="CCCCCC"/>
+          <w:sz w:val="21"/>
+          <w:szCs w:val="21"/>
+          <w:lang w:eastAsia="en-CA"/>
+        </w:rPr>
+        <w:t>.</w:t>
+      </w:r>
+      <w:r>
+        <w:rPr>
+          <w:rFonts w:ascii="Consolas" w:eastAsia="Times New Roman" w:hAnsi="Consolas" w:cs="Times New Roman"/>
+          <w:color w:val="DCDCAA"/>
+          <w:sz w:val="21"/>
+          <w:szCs w:val="21"/>
+          <w:lang w:eastAsia="en-CA"/>
+        </w:rPr>
+        <w:t>setSouthIsLocked</w:t>
+      </w:r>
+      <w:proofErr w:type="spellEnd"/>
+      <w:r>
+        <w:rPr>
+          <w:rFonts w:ascii="Consolas" w:eastAsia="Times New Roman" w:hAnsi="Consolas" w:cs="Times New Roman"/>
+          <w:color w:val="CCCCCC"/>
+          <w:sz w:val="21"/>
+          <w:szCs w:val="21"/>
+          <w:lang w:eastAsia="en-CA"/>
+        </w:rPr>
+        <w:t>(</w:t>
+      </w:r>
+      <w:proofErr w:type="gramEnd"/>
+      <w:r>
+        <w:rPr>
+          <w:rFonts w:ascii="Consolas" w:eastAsia="Times New Roman" w:hAnsi="Consolas" w:cs="Times New Roman"/>
+          <w:color w:val="569CD6"/>
+          <w:sz w:val="21"/>
+          <w:szCs w:val="21"/>
+          <w:lang w:eastAsia="en-CA"/>
+        </w:rPr>
+        <w:t>false</w:t>
+      </w:r>
+      <w:r>
+        <w:rPr>
+          <w:rFonts w:ascii="Consolas" w:eastAsia="Times New Roman" w:hAnsi="Consolas" w:cs="Times New Roman"/>
+          <w:color w:val="CCCCCC"/>
+          <w:sz w:val="21"/>
+          <w:szCs w:val="21"/>
+          <w:lang w:eastAsia="en-CA"/>
+        </w:rPr>
+        <w:t>);</w:t>
+      </w:r>
+    </w:p>
+    <w:p>
+      <w:pPr>
+        <w:shd w:val="clear" w:color="auto" w:fill="1F1F1F"/>
+        <w:spacing w:after="0" w:line="285" w:lineRule="atLeast"/>
+        <w:rPr>
+          <w:rFonts w:ascii="Consolas" w:eastAsia="Times New Roman" w:hAnsi="Consolas" w:cs="Times New Roman"/>
+          <w:color w:val="CCCCCC"/>
+          <w:sz w:val="21"/>
+          <w:szCs w:val="21"/>
+          <w:lang w:eastAsia="en-CA"/>
+        </w:rPr>
+      </w:pPr>
+      <w:r>
+        <w:rPr>
+          <w:rFonts w:ascii="Consolas" w:eastAsia="Times New Roman" w:hAnsi="Consolas" w:cs="Times New Roman"/>
+          <w:color w:val="CCCCCC"/>
+          <w:sz w:val="21"/>
+          <w:szCs w:val="21"/>
+          <w:lang w:eastAsia="en-CA"/>
+        </w:rPr>
+        <w:t xml:space="preserve">            </w:t>
+      </w:r>
+      <w:proofErr w:type="spellStart"/>
+      <w:r>
+        <w:rPr>
+          <w:rFonts w:ascii="Consolas" w:eastAsia="Times New Roman" w:hAnsi="Consolas" w:cs="Times New Roman"/>
+          <w:color w:val="4EC9B0"/>
+          <w:sz w:val="21"/>
+          <w:szCs w:val="21"/>
+          <w:lang w:eastAsia="en-CA"/>
+        </w:rPr>
+        <w:t>std</w:t>
+      </w:r>
+      <w:proofErr w:type="spellEnd"/>
+      <w:r>
+        <w:rPr>
+          <w:rFonts w:ascii="Consolas" w:eastAsia="Times New Roman" w:hAnsi="Consolas" w:cs="Times New Roman"/>
+          <w:color w:val="CCCCCC"/>
+          <w:sz w:val="21"/>
+          <w:szCs w:val="21"/>
+          <w:lang w:eastAsia="en-CA"/>
+        </w:rPr>
+        <w:t>::</w:t>
+      </w:r>
+      <w:proofErr w:type="spellStart"/>
+      <w:r>
+        <w:rPr>
+          <w:rFonts w:ascii="Consolas" w:eastAsia="Times New Roman" w:hAnsi="Consolas" w:cs="Times New Roman"/>
+          <w:color w:val="9CDCFE"/>
+          <w:sz w:val="21"/>
+          <w:szCs w:val="21"/>
+          <w:lang w:eastAsia="en-CA"/>
+        </w:rPr>
+        <w:t>cout</w:t>
+      </w:r>
+      <w:proofErr w:type="spellEnd"/>
+      <w:r>
+        <w:rPr>
+          <w:rFonts w:ascii="Consolas" w:eastAsia="Times New Roman" w:hAnsi="Consolas" w:cs="Times New Roman"/>
+          <w:color w:val="CCCCCC"/>
+          <w:sz w:val="21"/>
+          <w:szCs w:val="21"/>
+          <w:lang w:eastAsia="en-CA"/>
+        </w:rPr>
+        <w:t xml:space="preserve"> </w:t>
+      </w:r>
+      <w:r>
+        <w:rPr>
+          <w:rFonts w:ascii="Consolas" w:eastAsia="Times New Roman" w:hAnsi="Consolas" w:cs="Times New Roman"/>
+          <w:color w:val="DCDCAA"/>
+          <w:sz w:val="21"/>
+          <w:szCs w:val="21"/>
+          <w:lang w:eastAsia="en-CA"/>
+        </w:rPr>
+        <w:t>&lt;&lt;</w:t>
+      </w:r>
+      <w:r>
+        <w:rPr>
+          <w:rFonts w:ascii="Consolas" w:eastAsia="Times New Roman" w:hAnsi="Consolas" w:cs="Times New Roman"/>
+          <w:color w:val="CCCCCC"/>
+          <w:sz w:val="21"/>
+          <w:szCs w:val="21"/>
+          <w:lang w:eastAsia="en-CA"/>
+        </w:rPr>
+        <w:t xml:space="preserve"> </w:t>
+      </w:r>
+      <w:r>
+        <w:rPr>
+          <w:rFonts w:ascii="Consolas" w:eastAsia="Times New Roman" w:hAnsi="Consolas" w:cs="Times New Roman"/>
+          <w:color w:val="CE9178"/>
+          <w:sz w:val="21"/>
+          <w:szCs w:val="21"/>
+          <w:lang w:eastAsia="en-CA"/>
+        </w:rPr>
+        <w:t>"Unlocked location: "</w:t>
+      </w:r>
+      <w:r>
+        <w:rPr>
+          <w:rFonts w:ascii="Consolas" w:eastAsia="Times New Roman" w:hAnsi="Consolas" w:cs="Times New Roman"/>
+          <w:color w:val="CCCCCC"/>
+          <w:sz w:val="21"/>
+          <w:szCs w:val="21"/>
+          <w:lang w:eastAsia="en-CA"/>
+        </w:rPr>
+        <w:t xml:space="preserve"> </w:t>
+      </w:r>
+      <w:r>
+        <w:rPr>
+          <w:rFonts w:ascii="Consolas" w:eastAsia="Times New Roman" w:hAnsi="Consolas" w:cs="Times New Roman"/>
+          <w:color w:val="DCDCAA"/>
+          <w:sz w:val="21"/>
+          <w:szCs w:val="21"/>
+          <w:lang w:eastAsia="en-CA"/>
+        </w:rPr>
+        <w:t>&lt;&lt;</w:t>
+      </w:r>
+      <w:r>
+        <w:rPr>
+          <w:rFonts w:ascii="Consolas" w:eastAsia="Times New Roman" w:hAnsi="Consolas" w:cs="Times New Roman"/>
+          <w:color w:val="CCCCCC"/>
+          <w:sz w:val="21"/>
+          <w:szCs w:val="21"/>
+          <w:lang w:eastAsia="en-CA"/>
+        </w:rPr>
+        <w:t xml:space="preserve"> </w:t>
+      </w:r>
+      <w:proofErr w:type="spellStart"/>
+      <w:proofErr w:type="gramStart"/>
+      <w:r>
+        <w:rPr>
+          <w:rFonts w:ascii="Consolas" w:eastAsia="Times New Roman" w:hAnsi="Consolas" w:cs="Times New Roman"/>
+          <w:color w:val="9CDCFE"/>
+          <w:sz w:val="21"/>
+          <w:szCs w:val="21"/>
+          <w:lang w:eastAsia="en-CA"/>
+        </w:rPr>
+        <w:t>location</w:t>
+      </w:r>
+      <w:r>
+        <w:rPr>
+          <w:rFonts w:ascii="Consolas" w:eastAsia="Times New Roman" w:hAnsi="Consolas" w:cs="Times New Roman"/>
+          <w:color w:val="CCCCCC"/>
+          <w:sz w:val="21"/>
+          <w:szCs w:val="21"/>
+          <w:lang w:eastAsia="en-CA"/>
+        </w:rPr>
+        <w:t>.</w:t>
+      </w:r>
+      <w:r>
+        <w:rPr>
+          <w:rFonts w:ascii="Consolas" w:eastAsia="Times New Roman" w:hAnsi="Consolas" w:cs="Times New Roman"/>
+          <w:color w:val="DCDCAA"/>
+          <w:sz w:val="21"/>
+          <w:szCs w:val="21"/>
+          <w:lang w:eastAsia="en-CA"/>
+        </w:rPr>
+        <w:t>getName</w:t>
+      </w:r>
+      <w:proofErr w:type="spellEnd"/>
+      <w:r>
+        <w:rPr>
+          <w:rFonts w:ascii="Consolas" w:eastAsia="Times New Roman" w:hAnsi="Consolas" w:cs="Times New Roman"/>
+          <w:color w:val="CCCCCC"/>
+          <w:sz w:val="21"/>
+          <w:szCs w:val="21"/>
+          <w:lang w:eastAsia="en-CA"/>
+        </w:rPr>
+        <w:t>(</w:t>
+      </w:r>
+      <w:proofErr w:type="gramEnd"/>
+      <w:r>
+        <w:rPr>
+          <w:rFonts w:ascii="Consolas" w:eastAsia="Times New Roman" w:hAnsi="Consolas" w:cs="Times New Roman"/>
+          <w:color w:val="CCCCCC"/>
+          <w:sz w:val="21"/>
+          <w:szCs w:val="21"/>
+          <w:lang w:eastAsia="en-CA"/>
+        </w:rPr>
+        <w:t xml:space="preserve">) </w:t>
+      </w:r>
+      <w:r>
+        <w:rPr>
+          <w:rFonts w:ascii="Consolas" w:eastAsia="Times New Roman" w:hAnsi="Consolas" w:cs="Times New Roman"/>
+          <w:color w:val="DCDCAA"/>
+          <w:sz w:val="21"/>
+          <w:szCs w:val="21"/>
+          <w:lang w:eastAsia="en-CA"/>
+        </w:rPr>
+        <w:t>&lt;&lt;</w:t>
+      </w:r>
+      <w:r>
+        <w:rPr>
+          <w:rFonts w:ascii="Consolas" w:eastAsia="Times New Roman" w:hAnsi="Consolas" w:cs="Times New Roman"/>
+          <w:color w:val="CCCCCC"/>
+          <w:sz w:val="21"/>
+          <w:szCs w:val="21"/>
+          <w:lang w:eastAsia="en-CA"/>
+        </w:rPr>
+        <w:t xml:space="preserve"> </w:t>
+      </w:r>
+      <w:proofErr w:type="spellStart"/>
+      <w:r>
+        <w:rPr>
+          <w:rFonts w:ascii="Consolas" w:eastAsia="Times New Roman" w:hAnsi="Consolas" w:cs="Times New Roman"/>
+          <w:color w:val="4EC9B0"/>
+          <w:sz w:val="21"/>
+          <w:szCs w:val="21"/>
+          <w:lang w:eastAsia="en-CA"/>
+        </w:rPr>
+        <w:t>std</w:t>
+      </w:r>
+      <w:proofErr w:type="spellEnd"/>
+      <w:r>
+        <w:rPr>
+          <w:rFonts w:ascii="Consolas" w:eastAsia="Times New Roman" w:hAnsi="Consolas" w:cs="Times New Roman"/>
+          <w:color w:val="CCCCCC"/>
+          <w:sz w:val="21"/>
+          <w:szCs w:val="21"/>
+          <w:lang w:eastAsia="en-CA"/>
+        </w:rPr>
+        <w:t>::</w:t>
+      </w:r>
+      <w:proofErr w:type="spellStart"/>
+      <w:r>
+        <w:rPr>
+          <w:rFonts w:ascii="Consolas" w:eastAsia="Times New Roman" w:hAnsi="Consolas" w:cs="Times New Roman"/>
+          <w:color w:val="DCDCAA"/>
+          <w:sz w:val="21"/>
+          <w:szCs w:val="21"/>
+          <w:lang w:eastAsia="en-CA"/>
+        </w:rPr>
+        <w:t>endl</w:t>
+      </w:r>
+      <w:proofErr w:type="spellEnd"/>
+      <w:r>
+        <w:rPr>
+          <w:rFonts w:ascii="Consolas" w:eastAsia="Times New Roman" w:hAnsi="Consolas" w:cs="Times New Roman"/>
+          <w:color w:val="CCCCCC"/>
+          <w:sz w:val="21"/>
+          <w:szCs w:val="21"/>
+          <w:lang w:eastAsia="en-CA"/>
+        </w:rPr>
+        <w:t>;</w:t>
+      </w:r>
+    </w:p>
+    <w:p>
+      <w:pPr>
+        <w:shd w:val="clear" w:color="auto" w:fill="1F1F1F"/>
+        <w:spacing w:after="0" w:line="285" w:lineRule="atLeast"/>
+        <w:rPr>
+          <w:rFonts w:ascii="Consolas" w:eastAsia="Times New Roman" w:hAnsi="Consolas" w:cs="Times New Roman"/>
+          <w:color w:val="CCCCCC"/>
+          <w:sz w:val="21"/>
+          <w:szCs w:val="21"/>
+          <w:lang w:eastAsia="en-CA"/>
+        </w:rPr>
+      </w:pPr>
+      <w:r>
+        <w:rPr>
+          <w:rFonts w:ascii="Consolas" w:eastAsia="Times New Roman" w:hAnsi="Consolas" w:cs="Times New Roman"/>
+          <w:color w:val="CCCCCC"/>
+          <w:sz w:val="21"/>
+          <w:szCs w:val="21"/>
+          <w:lang w:eastAsia="en-CA"/>
+        </w:rPr>
+        <w:t xml:space="preserve">            </w:t>
+      </w:r>
+      <w:proofErr w:type="gramStart"/>
+      <w:r>
+        <w:rPr>
+          <w:rFonts w:ascii="Consolas" w:eastAsia="Times New Roman" w:hAnsi="Consolas" w:cs="Times New Roman"/>
+          <w:color w:val="C586C0"/>
+          <w:sz w:val="21"/>
+          <w:szCs w:val="21"/>
+          <w:lang w:eastAsia="en-CA"/>
+        </w:rPr>
+        <w:t>return</w:t>
+      </w:r>
+      <w:proofErr w:type="gramEnd"/>
+      <w:r>
+        <w:rPr>
+          <w:rFonts w:ascii="Consolas" w:eastAsia="Times New Roman" w:hAnsi="Consolas" w:cs="Times New Roman"/>
+          <w:color w:val="CCCCCC"/>
+          <w:sz w:val="21"/>
+          <w:szCs w:val="21"/>
+          <w:lang w:eastAsia="en-CA"/>
+        </w:rPr>
+        <w:t>;</w:t>
+      </w:r>
+    </w:p>
+    <w:p>
+      <w:pPr>
+        <w:shd w:val="clear" w:color="auto" w:fill="1F1F1F"/>
+        <w:spacing w:after="0" w:line="285" w:lineRule="atLeast"/>
+        <w:rPr>
+          <w:rFonts w:ascii="Consolas" w:eastAsia="Times New Roman" w:hAnsi="Consolas" w:cs="Times New Roman"/>
+          <w:color w:val="CCCCCC"/>
+          <w:sz w:val="21"/>
+          <w:szCs w:val="21"/>
+          <w:lang w:eastAsia="en-CA"/>
+        </w:rPr>
+      </w:pPr>
+      <w:r>
+        <w:rPr>
+          <w:rFonts w:ascii="Consolas" w:eastAsia="Times New Roman" w:hAnsi="Consolas" w:cs="Times New Roman"/>
+          <w:color w:val="CCCCCC"/>
+          <w:sz w:val="21"/>
+          <w:szCs w:val="21"/>
+          <w:lang w:eastAsia="en-CA"/>
+        </w:rPr>
+        <w:t>        }</w:t>
+      </w:r>
+    </w:p>
+    <w:p>
+      <w:pPr>
+        <w:shd w:val="clear" w:color="auto" w:fill="1F1F1F"/>
+        <w:spacing w:after="0" w:line="285" w:lineRule="atLeast"/>
+        <w:rPr>
+          <w:rFonts w:ascii="Consolas" w:eastAsia="Times New Roman" w:hAnsi="Consolas" w:cs="Times New Roman"/>
+          <w:color w:val="CCCCCC"/>
+          <w:sz w:val="21"/>
+          <w:szCs w:val="21"/>
+          <w:lang w:eastAsia="en-CA"/>
+        </w:rPr>
+      </w:pPr>
+      <w:r>
+        <w:rPr>
+          <w:rFonts w:ascii="Consolas" w:eastAsia="Times New Roman" w:hAnsi="Consolas" w:cs="Times New Roman"/>
+          <w:color w:val="CCCCCC"/>
+          <w:sz w:val="21"/>
+          <w:szCs w:val="21"/>
+          <w:lang w:eastAsia="en-CA"/>
+        </w:rPr>
+        <w:t>    }</w:t>
+      </w:r>
+    </w:p>
+    <w:p>
+      <w:pPr>
+        <w:shd w:val="clear" w:color="auto" w:fill="1F1F1F"/>
+        <w:spacing w:after="0" w:line="285" w:lineRule="atLeast"/>
+        <w:rPr>
+          <w:rFonts w:ascii="Consolas" w:eastAsia="Times New Roman" w:hAnsi="Consolas" w:cs="Times New Roman"/>
+          <w:color w:val="CCCCCC"/>
+          <w:sz w:val="21"/>
+          <w:szCs w:val="21"/>
+          <w:lang w:eastAsia="en-CA"/>
+        </w:rPr>
+      </w:pPr>
+      <w:r>
+        <w:rPr>
+          <w:rFonts w:ascii="Consolas" w:eastAsia="Times New Roman" w:hAnsi="Consolas" w:cs="Times New Roman"/>
+          <w:color w:val="CCCCCC"/>
+          <w:sz w:val="21"/>
+          <w:szCs w:val="21"/>
+          <w:lang w:eastAsia="en-CA"/>
+        </w:rPr>
+        <w:t xml:space="preserve">    </w:t>
+      </w:r>
+      <w:proofErr w:type="spellStart"/>
+      <w:r>
+        <w:rPr>
+          <w:rFonts w:ascii="Consolas" w:eastAsia="Times New Roman" w:hAnsi="Consolas" w:cs="Times New Roman"/>
+          <w:color w:val="4EC9B0"/>
+          <w:sz w:val="21"/>
+          <w:szCs w:val="21"/>
+          <w:lang w:eastAsia="en-CA"/>
+        </w:rPr>
+        <w:t>std</w:t>
+      </w:r>
+      <w:proofErr w:type="spellEnd"/>
+      <w:r>
+        <w:rPr>
+          <w:rFonts w:ascii="Consolas" w:eastAsia="Times New Roman" w:hAnsi="Consolas" w:cs="Times New Roman"/>
+          <w:color w:val="CCCCCC"/>
+          <w:sz w:val="21"/>
+          <w:szCs w:val="21"/>
+          <w:lang w:eastAsia="en-CA"/>
+        </w:rPr>
+        <w:t>::</w:t>
+      </w:r>
+      <w:proofErr w:type="spellStart"/>
+      <w:r>
+        <w:rPr>
+          <w:rFonts w:ascii="Consolas" w:eastAsia="Times New Roman" w:hAnsi="Consolas" w:cs="Times New Roman"/>
+          <w:color w:val="9CDCFE"/>
+          <w:sz w:val="21"/>
+          <w:szCs w:val="21"/>
+          <w:lang w:eastAsia="en-CA"/>
+        </w:rPr>
+        <w:t>cerr</w:t>
+      </w:r>
+      <w:proofErr w:type="spellEnd"/>
+      <w:r>
+        <w:rPr>
+          <w:rFonts w:ascii="Consolas" w:eastAsia="Times New Roman" w:hAnsi="Consolas" w:cs="Times New Roman"/>
+          <w:color w:val="CCCCCC"/>
+          <w:sz w:val="21"/>
+          <w:szCs w:val="21"/>
+          <w:lang w:eastAsia="en-CA"/>
+        </w:rPr>
+        <w:t xml:space="preserve"> </w:t>
+      </w:r>
+      <w:r>
+        <w:rPr>
+          <w:rFonts w:ascii="Consolas" w:eastAsia="Times New Roman" w:hAnsi="Consolas" w:cs="Times New Roman"/>
+          <w:color w:val="DCDCAA"/>
+          <w:sz w:val="21"/>
+          <w:szCs w:val="21"/>
+          <w:lang w:eastAsia="en-CA"/>
+        </w:rPr>
+        <w:t>&lt;&lt;</w:t>
+      </w:r>
+      <w:r>
+        <w:rPr>
+          <w:rFonts w:ascii="Consolas" w:eastAsia="Times New Roman" w:hAnsi="Consolas" w:cs="Times New Roman"/>
+          <w:color w:val="CCCCCC"/>
+          <w:sz w:val="21"/>
+          <w:szCs w:val="21"/>
+          <w:lang w:eastAsia="en-CA"/>
+        </w:rPr>
+        <w:t xml:space="preserve"> </w:t>
+      </w:r>
+      <w:r>
+        <w:rPr>
+          <w:rFonts w:ascii="Consolas" w:eastAsia="Times New Roman" w:hAnsi="Consolas" w:cs="Times New Roman"/>
+          <w:color w:val="CE9178"/>
+          <w:sz w:val="21"/>
+          <w:szCs w:val="21"/>
+          <w:lang w:eastAsia="en-CA"/>
+        </w:rPr>
+        <w:t>"Location to unlock not found."</w:t>
+      </w:r>
+      <w:r>
+        <w:rPr>
+          <w:rFonts w:ascii="Consolas" w:eastAsia="Times New Roman" w:hAnsi="Consolas" w:cs="Times New Roman"/>
+          <w:color w:val="CCCCCC"/>
+          <w:sz w:val="21"/>
+          <w:szCs w:val="21"/>
+          <w:lang w:eastAsia="en-CA"/>
+        </w:rPr>
+        <w:t xml:space="preserve"> </w:t>
+      </w:r>
+      <w:r>
+        <w:rPr>
+          <w:rFonts w:ascii="Consolas" w:eastAsia="Times New Roman" w:hAnsi="Consolas" w:cs="Times New Roman"/>
+          <w:color w:val="DCDCAA"/>
+          <w:sz w:val="21"/>
+          <w:szCs w:val="21"/>
+          <w:lang w:eastAsia="en-CA"/>
+        </w:rPr>
+        <w:t>&lt;&lt;</w:t>
+      </w:r>
+      <w:r>
+        <w:rPr>
+          <w:rFonts w:ascii="Consolas" w:eastAsia="Times New Roman" w:hAnsi="Consolas" w:cs="Times New Roman"/>
+          <w:color w:val="CCCCCC"/>
+          <w:sz w:val="21"/>
+          <w:szCs w:val="21"/>
+          <w:lang w:eastAsia="en-CA"/>
+        </w:rPr>
+        <w:t xml:space="preserve"> </w:t>
+      </w:r>
+      <w:proofErr w:type="spellStart"/>
+      <w:r>
+        <w:rPr>
+          <w:rFonts w:ascii="Consolas" w:eastAsia="Times New Roman" w:hAnsi="Consolas" w:cs="Times New Roman"/>
+          <w:color w:val="4EC9B0"/>
+          <w:sz w:val="21"/>
+          <w:szCs w:val="21"/>
+          <w:lang w:eastAsia="en-CA"/>
+        </w:rPr>
+        <w:t>std</w:t>
+      </w:r>
+      <w:proofErr w:type="spellEnd"/>
+      <w:r>
+        <w:rPr>
+          <w:rFonts w:ascii="Consolas" w:eastAsia="Times New Roman" w:hAnsi="Consolas" w:cs="Times New Roman"/>
+          <w:color w:val="CCCCCC"/>
+          <w:sz w:val="21"/>
+          <w:szCs w:val="21"/>
+          <w:lang w:eastAsia="en-CA"/>
+        </w:rPr>
+        <w:t>::</w:t>
+      </w:r>
+      <w:proofErr w:type="spellStart"/>
+      <w:r>
+        <w:rPr>
+          <w:rFonts w:ascii="Consolas" w:eastAsia="Times New Roman" w:hAnsi="Consolas" w:cs="Times New Roman"/>
+          <w:color w:val="DCDCAA"/>
+          <w:sz w:val="21"/>
+          <w:szCs w:val="21"/>
+          <w:lang w:eastAsia="en-CA"/>
+        </w:rPr>
+        <w:t>endl</w:t>
+      </w:r>
+      <w:proofErr w:type="spellEnd"/>
+      <w:r>
+        <w:rPr>
+          <w:rFonts w:ascii="Consolas" w:eastAsia="Times New Roman" w:hAnsi="Consolas" w:cs="Times New Roman"/>
+          <w:color w:val="CCCCCC"/>
+          <w:sz w:val="21"/>
+          <w:szCs w:val="21"/>
+          <w:lang w:eastAsia="en-CA"/>
+        </w:rPr>
+        <w:t>;</w:t>
+      </w:r>
+    </w:p>
+    <w:p>
+      <w:pPr>
+        <w:shd w:val="clear" w:color="auto" w:fill="1F1F1F"/>
+        <w:spacing w:after="0" w:line="285" w:lineRule="atLeast"/>
+        <w:rPr>
+          <w:rFonts w:ascii="Consolas" w:eastAsia="Times New Roman" w:hAnsi="Consolas" w:cs="Times New Roman"/>
+          <w:color w:val="CCCCCC"/>
+          <w:sz w:val="21"/>
+          <w:szCs w:val="21"/>
+          <w:lang w:eastAsia="en-CA"/>
+        </w:rPr>
+      </w:pPr>
+      <w:r>
+        <w:rPr>
+          <w:rFonts w:ascii="Consolas" w:eastAsia="Times New Roman" w:hAnsi="Consolas" w:cs="Times New Roman"/>
+          <w:color w:val="CCCCCC"/>
+          <w:sz w:val="21"/>
+          <w:szCs w:val="21"/>
+          <w:lang w:eastAsia="en-CA"/>
+        </w:rPr>
+        <w:t>}</w:t>
+      </w:r>
+    </w:p>
+    <w:p>
+      <w:pPr>
+        <w:spacing w:after="0"/>
+        <w:rPr>
+          <w:rFonts w:cstheme="minorHAnsi"/>
+          <w:bCs/>
+        </w:rPr>
+      </w:pPr>
+    </w:p>
+    <w:p>
+      <w:pPr>
+        <w:spacing w:after="0"/>
+        <w:rPr>
+          <w:rFonts w:cstheme="minorHAnsi"/>
+          <w:bCs/>
+        </w:rPr>
+      </w:pPr>
+    </w:p>
+    <w:p>
+      <w:pPr>
+        <w:spacing w:after="0"/>
+        <w:rPr>
+          <w:rFonts w:cstheme="minorHAnsi"/>
+          <w:bCs/>
+        </w:rPr>
+      </w:pPr>
+      <w:r>
+        <w:rPr>
+          <w:rFonts w:cstheme="minorHAnsi"/>
+          <w:bCs/>
+        </w:rPr>
+        <w:t xml:space="preserve">What this was doing was taking the location object for the Royal Gardens and unlocking the south pathway there rather than unlocking the south pathway in the player’s current location; the Doorway Hall. This also explains why the Throne room location was unlocked when I was testing the characters earlier (as that is south of the Royal Gardens and has the </w:t>
+      </w:r>
+      <w:proofErr w:type="spellStart"/>
+      <w:r>
+        <w:rPr>
+          <w:rFonts w:cstheme="minorHAnsi"/>
+          <w:bCs/>
+        </w:rPr>
+        <w:t>isLockedSouth</w:t>
+      </w:r>
+      <w:proofErr w:type="spellEnd"/>
+      <w:r>
+        <w:rPr>
+          <w:rFonts w:cstheme="minorHAnsi"/>
+          <w:bCs/>
+        </w:rPr>
+        <w:t xml:space="preserve"> set to true).</w:t>
+      </w:r>
+    </w:p>
+    <w:p>
+      <w:pPr>
+        <w:spacing w:after="0"/>
+        <w:rPr>
+          <w:rFonts w:cstheme="minorHAnsi"/>
+          <w:bCs/>
+        </w:rPr>
+      </w:pPr>
+    </w:p>
+    <w:p>
+      <w:pPr>
+        <w:spacing w:after="0"/>
+        <w:rPr>
+          <w:rFonts w:cstheme="minorHAnsi"/>
+          <w:bCs/>
+        </w:rPr>
+      </w:pPr>
+      <w:r>
+        <w:rPr>
+          <w:rFonts w:cstheme="minorHAnsi"/>
+          <w:bCs/>
+        </w:rPr>
+        <w:t xml:space="preserve">I changed this line </w:t>
+      </w:r>
+      <w:proofErr w:type="gramStart"/>
+      <w:r>
+        <w:rPr>
+          <w:rFonts w:cstheme="minorHAnsi"/>
+          <w:bCs/>
+        </w:rPr>
+        <w:t>to</w:t>
+      </w:r>
+      <w:proofErr w:type="gramEnd"/>
+      <w:r>
+        <w:rPr>
+          <w:rFonts w:cstheme="minorHAnsi"/>
+          <w:bCs/>
+        </w:rPr>
+        <w:t>:</w:t>
+      </w:r>
+    </w:p>
+    <w:p>
+      <w:pPr>
+        <w:spacing w:after="0"/>
+        <w:rPr>
+          <w:rFonts w:cstheme="minorHAnsi"/>
+          <w:bCs/>
+        </w:rPr>
+      </w:pPr>
+    </w:p>
+    <w:p>
+      <w:pPr>
+        <w:shd w:val="clear" w:color="auto" w:fill="1F1F1F"/>
+        <w:spacing w:after="0" w:line="285" w:lineRule="atLeast"/>
+        <w:rPr>
+          <w:rFonts w:ascii="Consolas" w:eastAsia="Times New Roman" w:hAnsi="Consolas" w:cs="Times New Roman"/>
+          <w:color w:val="CCCCCC"/>
+          <w:sz w:val="21"/>
+          <w:szCs w:val="21"/>
+          <w:lang w:eastAsia="en-CA"/>
+        </w:rPr>
+      </w:pPr>
+      <w:proofErr w:type="spellStart"/>
+      <w:proofErr w:type="gramStart"/>
+      <w:r>
+        <w:rPr>
+          <w:rFonts w:ascii="Consolas" w:eastAsia="Times New Roman" w:hAnsi="Consolas" w:cs="Times New Roman"/>
+          <w:color w:val="9CDCFE"/>
+          <w:sz w:val="21"/>
+          <w:szCs w:val="21"/>
+          <w:lang w:eastAsia="en-CA"/>
+        </w:rPr>
+        <w:t>currentLocation</w:t>
+      </w:r>
+      <w:proofErr w:type="spellEnd"/>
+      <w:proofErr w:type="gramEnd"/>
+      <w:r>
+        <w:rPr>
+          <w:rFonts w:ascii="Consolas" w:eastAsia="Times New Roman" w:hAnsi="Consolas" w:cs="Times New Roman"/>
+          <w:color w:val="CCCCCC"/>
+          <w:sz w:val="21"/>
+          <w:szCs w:val="21"/>
+          <w:lang w:eastAsia="en-CA"/>
+        </w:rPr>
+        <w:t>-&gt;</w:t>
+      </w:r>
+      <w:proofErr w:type="spellStart"/>
+      <w:r>
+        <w:rPr>
+          <w:rFonts w:ascii="Consolas" w:eastAsia="Times New Roman" w:hAnsi="Consolas" w:cs="Times New Roman"/>
+          <w:color w:val="DCDCAA"/>
+          <w:sz w:val="21"/>
+          <w:szCs w:val="21"/>
+          <w:lang w:eastAsia="en-CA"/>
+        </w:rPr>
+        <w:t>setSouthIsLocked</w:t>
+      </w:r>
+      <w:proofErr w:type="spellEnd"/>
+      <w:r>
+        <w:rPr>
+          <w:rFonts w:ascii="Consolas" w:eastAsia="Times New Roman" w:hAnsi="Consolas" w:cs="Times New Roman"/>
+          <w:color w:val="CCCCCC"/>
+          <w:sz w:val="21"/>
+          <w:szCs w:val="21"/>
+          <w:lang w:eastAsia="en-CA"/>
+        </w:rPr>
+        <w:t>(</w:t>
+      </w:r>
+      <w:r>
+        <w:rPr>
+          <w:rFonts w:ascii="Consolas" w:eastAsia="Times New Roman" w:hAnsi="Consolas" w:cs="Times New Roman"/>
+          <w:color w:val="569CD6"/>
+          <w:sz w:val="21"/>
+          <w:szCs w:val="21"/>
+          <w:lang w:eastAsia="en-CA"/>
+        </w:rPr>
+        <w:t>false</w:t>
+      </w:r>
+      <w:r>
+        <w:rPr>
+          <w:rFonts w:ascii="Consolas" w:eastAsia="Times New Roman" w:hAnsi="Consolas" w:cs="Times New Roman"/>
+          <w:color w:val="CCCCCC"/>
+          <w:sz w:val="21"/>
+          <w:szCs w:val="21"/>
+          <w:lang w:eastAsia="en-CA"/>
+        </w:rPr>
+        <w:t>);</w:t>
+      </w:r>
+    </w:p>
+    <w:p>
+      <w:pPr>
+        <w:spacing w:after="0"/>
+        <w:rPr>
+          <w:rFonts w:cstheme="minorHAnsi"/>
+          <w:bCs/>
+        </w:rPr>
+      </w:pPr>
+    </w:p>
+    <w:p>
+      <w:pPr>
+        <w:spacing w:after="0"/>
+        <w:rPr>
+          <w:rFonts w:cstheme="minorHAnsi"/>
+          <w:bCs/>
+        </w:rPr>
+      </w:pPr>
+      <w:r>
+        <w:rPr>
+          <w:rFonts w:cstheme="minorHAnsi"/>
+          <w:bCs/>
+        </w:rPr>
+        <w:t>And now it is working as intended.</w:t>
+      </w:r>
       <w:bookmarkStart w:id="0" w:name="_GoBack"/>
       <w:bookmarkEnd w:id="0"/>
+    </w:p>
+    <w:p>
+      <w:pPr>
+        <w:spacing w:after="0"/>
+        <w:rPr>
+          <w:rFonts w:cstheme="minorHAnsi"/>
+          <w:bCs/>
+        </w:rPr>
+      </w:pPr>
     </w:p>
     <w:p>
       <w:pPr>

</xml_diff>

<commit_message>
Add character management methods: implement addCharacterToLocation() in Game and addCharacter() in Location to manage character additions to current location.
</commit_message>
<xml_diff>
--- a/Assignment4_Journal.docx
+++ b/Assignment4_Journal.docx
@@ -31973,26 +31973,965 @@
         </w:rPr>
         <w:t>And now it is working as intended.</w:t>
       </w:r>
+    </w:p>
+    <w:p>
+      <w:pPr>
+        <w:spacing w:after="0"/>
+        <w:rPr>
+          <w:rFonts w:cstheme="minorHAnsi"/>
+          <w:bCs/>
+        </w:rPr>
+      </w:pPr>
+    </w:p>
+    <w:p>
+      <w:pPr>
+        <w:spacing w:after="0"/>
+        <w:rPr>
+          <w:rFonts w:cstheme="minorHAnsi"/>
+          <w:bCs/>
+        </w:rPr>
+      </w:pPr>
+      <w:r>
+        <w:rPr>
+          <w:rFonts w:cstheme="minorHAnsi"/>
+          <w:bCs/>
+        </w:rPr>
+        <w:t xml:space="preserve">Before I start working on implementing the TALK </w:t>
+      </w:r>
+      <w:proofErr w:type="gramStart"/>
+      <w:r>
+        <w:rPr>
+          <w:rFonts w:cstheme="minorHAnsi"/>
+          <w:bCs/>
+        </w:rPr>
+        <w:t>command</w:t>
+      </w:r>
+      <w:proofErr w:type="gramEnd"/>
+      <w:r>
+        <w:rPr>
+          <w:rFonts w:cstheme="minorHAnsi"/>
+          <w:bCs/>
+        </w:rPr>
+        <w:t xml:space="preserve"> I wanted to make a helper method within Game that will allow me to add characters to the player’s current location and for that matter I should probably make a version to remove a character from a location too.</w:t>
+      </w:r>
+    </w:p>
+    <w:p>
+      <w:pPr>
+        <w:spacing w:after="0"/>
+        <w:rPr>
+          <w:rFonts w:cstheme="minorHAnsi"/>
+          <w:bCs/>
+        </w:rPr>
+      </w:pPr>
+    </w:p>
+    <w:p>
+      <w:pPr>
+        <w:spacing w:after="0"/>
+        <w:rPr>
+          <w:rFonts w:cstheme="minorHAnsi"/>
+          <w:bCs/>
+        </w:rPr>
+      </w:pPr>
+      <w:r>
+        <w:rPr>
+          <w:rFonts w:cstheme="minorHAnsi"/>
+          <w:bCs/>
+        </w:rPr>
+        <w:t xml:space="preserve">I started by making a method within the Locations files; following the same general path as I did for adding an item to the player’s inventory. It basically just uses the </w:t>
+      </w:r>
+      <w:proofErr w:type="spellStart"/>
+      <w:r>
+        <w:rPr>
+          <w:rFonts w:cstheme="minorHAnsi"/>
+          <w:bCs/>
+        </w:rPr>
+        <w:t>push_</w:t>
+      </w:r>
+      <w:proofErr w:type="gramStart"/>
+      <w:r>
+        <w:rPr>
+          <w:rFonts w:cstheme="minorHAnsi"/>
+          <w:bCs/>
+        </w:rPr>
+        <w:t>back</w:t>
+      </w:r>
+      <w:proofErr w:type="spellEnd"/>
+      <w:r>
+        <w:rPr>
+          <w:rFonts w:cstheme="minorHAnsi"/>
+          <w:bCs/>
+        </w:rPr>
+        <w:t>(</w:t>
+      </w:r>
+      <w:proofErr w:type="gramEnd"/>
+      <w:r>
+        <w:rPr>
+          <w:rFonts w:cstheme="minorHAnsi"/>
+          <w:bCs/>
+        </w:rPr>
+        <w:t>) member method of a vector to add the character to the back of the characters vector within Locations.</w:t>
+      </w:r>
+    </w:p>
+    <w:p>
+      <w:pPr>
+        <w:spacing w:after="0"/>
+        <w:rPr>
+          <w:rFonts w:cstheme="minorHAnsi"/>
+          <w:bCs/>
+        </w:rPr>
+      </w:pPr>
+    </w:p>
+    <w:p>
+      <w:pPr>
+        <w:spacing w:after="0"/>
+        <w:rPr>
+          <w:rFonts w:cstheme="minorHAnsi"/>
+          <w:bCs/>
+        </w:rPr>
+      </w:pPr>
+      <w:r>
+        <w:rPr>
+          <w:rFonts w:cstheme="minorHAnsi"/>
+          <w:bCs/>
+        </w:rPr>
+        <w:t xml:space="preserve">Then I began working on the method within the Game files. I titled the new helper method as </w:t>
+      </w:r>
+      <w:proofErr w:type="spellStart"/>
+      <w:r>
+        <w:rPr>
+          <w:rFonts w:cstheme="minorHAnsi"/>
+          <w:bCs/>
+        </w:rPr>
+        <w:t>addCharacterToLocation</w:t>
+      </w:r>
+      <w:proofErr w:type="spellEnd"/>
+      <w:r>
+        <w:rPr>
+          <w:rFonts w:cstheme="minorHAnsi"/>
+          <w:bCs/>
+        </w:rPr>
+        <w:t xml:space="preserve">() then used the same outline as the </w:t>
+      </w:r>
+      <w:proofErr w:type="spellStart"/>
+      <w:r>
+        <w:rPr>
+          <w:rFonts w:cstheme="minorHAnsi"/>
+          <w:bCs/>
+        </w:rPr>
+        <w:t>addInventoryItemById</w:t>
+      </w:r>
+      <w:proofErr w:type="spellEnd"/>
+      <w:r>
+        <w:rPr>
+          <w:rFonts w:cstheme="minorHAnsi"/>
+          <w:bCs/>
+        </w:rPr>
+        <w:t xml:space="preserve">() method by using an auto for loop the cycle through the characters vector until it matches the given ID with the vector’s IDs then it calls the newly made </w:t>
+      </w:r>
+      <w:proofErr w:type="spellStart"/>
+      <w:r>
+        <w:rPr>
+          <w:rFonts w:cstheme="minorHAnsi"/>
+          <w:bCs/>
+        </w:rPr>
+        <w:t>addCharacter</w:t>
+      </w:r>
+      <w:proofErr w:type="spellEnd"/>
+      <w:r>
+        <w:rPr>
+          <w:rFonts w:cstheme="minorHAnsi"/>
+          <w:bCs/>
+        </w:rPr>
+        <w:t xml:space="preserve">() method on that character’s vector object. </w:t>
+      </w:r>
+    </w:p>
+    <w:p>
+      <w:pPr>
+        <w:spacing w:after="0"/>
+        <w:rPr>
+          <w:rFonts w:cstheme="minorHAnsi"/>
+          <w:bCs/>
+        </w:rPr>
+      </w:pPr>
+    </w:p>
+    <w:p>
+      <w:pPr>
+        <w:spacing w:after="0"/>
+        <w:rPr>
+          <w:rFonts w:cstheme="minorHAnsi"/>
+          <w:bCs/>
+        </w:rPr>
+      </w:pPr>
+    </w:p>
+    <w:p>
+      <w:pPr>
+        <w:shd w:val="clear" w:color="auto" w:fill="1E1E1E"/>
+        <w:spacing w:after="0" w:line="285" w:lineRule="atLeast"/>
+        <w:rPr>
+          <w:rFonts w:ascii="Consolas" w:eastAsia="Times New Roman" w:hAnsi="Consolas" w:cs="Times New Roman"/>
+          <w:color w:val="D4D4D4"/>
+          <w:sz w:val="21"/>
+          <w:szCs w:val="21"/>
+          <w:lang w:eastAsia="en-CA"/>
+        </w:rPr>
+      </w:pPr>
+    </w:p>
+    <w:p>
+      <w:pPr>
+        <w:shd w:val="clear" w:color="auto" w:fill="1E1E1E"/>
+        <w:spacing w:after="0" w:line="285" w:lineRule="atLeast"/>
+        <w:rPr>
+          <w:rFonts w:ascii="Consolas" w:eastAsia="Times New Roman" w:hAnsi="Consolas" w:cs="Times New Roman"/>
+          <w:color w:val="D4D4D4"/>
+          <w:sz w:val="21"/>
+          <w:szCs w:val="21"/>
+          <w:lang w:eastAsia="en-CA"/>
+        </w:rPr>
+      </w:pPr>
+      <w:proofErr w:type="gramStart"/>
+      <w:r>
+        <w:rPr>
+          <w:rFonts w:ascii="Consolas" w:eastAsia="Times New Roman" w:hAnsi="Consolas" w:cs="Times New Roman"/>
+          <w:color w:val="569CD6"/>
+          <w:sz w:val="21"/>
+          <w:szCs w:val="21"/>
+          <w:lang w:eastAsia="en-CA"/>
+        </w:rPr>
+        <w:t>void</w:t>
+      </w:r>
+      <w:proofErr w:type="gramEnd"/>
+      <w:r>
+        <w:rPr>
+          <w:rFonts w:ascii="Consolas" w:eastAsia="Times New Roman" w:hAnsi="Consolas" w:cs="Times New Roman"/>
+          <w:color w:val="D4D4D4"/>
+          <w:sz w:val="21"/>
+          <w:szCs w:val="21"/>
+          <w:lang w:eastAsia="en-CA"/>
+        </w:rPr>
+        <w:t xml:space="preserve"> Game::</w:t>
+      </w:r>
+      <w:proofErr w:type="spellStart"/>
+      <w:r>
+        <w:rPr>
+          <w:rFonts w:ascii="Consolas" w:eastAsia="Times New Roman" w:hAnsi="Consolas" w:cs="Times New Roman"/>
+          <w:color w:val="D4D4D4"/>
+          <w:sz w:val="21"/>
+          <w:szCs w:val="21"/>
+          <w:lang w:eastAsia="en-CA"/>
+        </w:rPr>
+        <w:t>addCharacterToLocation</w:t>
+      </w:r>
+      <w:proofErr w:type="spellEnd"/>
+      <w:r>
+        <w:rPr>
+          <w:rFonts w:ascii="Consolas" w:eastAsia="Times New Roman" w:hAnsi="Consolas" w:cs="Times New Roman"/>
+          <w:color w:val="D4D4D4"/>
+          <w:sz w:val="21"/>
+          <w:szCs w:val="21"/>
+          <w:lang w:eastAsia="en-CA"/>
+        </w:rPr>
+        <w:t>(</w:t>
+      </w:r>
+      <w:proofErr w:type="spellStart"/>
+      <w:r>
+        <w:rPr>
+          <w:rFonts w:ascii="Consolas" w:eastAsia="Times New Roman" w:hAnsi="Consolas" w:cs="Times New Roman"/>
+          <w:color w:val="569CD6"/>
+          <w:sz w:val="21"/>
+          <w:szCs w:val="21"/>
+          <w:lang w:eastAsia="en-CA"/>
+        </w:rPr>
+        <w:t>const</w:t>
+      </w:r>
+      <w:proofErr w:type="spellEnd"/>
+      <w:r>
+        <w:rPr>
+          <w:rFonts w:ascii="Consolas" w:eastAsia="Times New Roman" w:hAnsi="Consolas" w:cs="Times New Roman"/>
+          <w:color w:val="D4D4D4"/>
+          <w:sz w:val="21"/>
+          <w:szCs w:val="21"/>
+          <w:lang w:eastAsia="en-CA"/>
+        </w:rPr>
+        <w:t xml:space="preserve"> </w:t>
+      </w:r>
+      <w:proofErr w:type="spellStart"/>
+      <w:r>
+        <w:rPr>
+          <w:rFonts w:ascii="Consolas" w:eastAsia="Times New Roman" w:hAnsi="Consolas" w:cs="Times New Roman"/>
+          <w:color w:val="D4D4D4"/>
+          <w:sz w:val="21"/>
+          <w:szCs w:val="21"/>
+          <w:lang w:eastAsia="en-CA"/>
+        </w:rPr>
+        <w:t>std</w:t>
+      </w:r>
+      <w:proofErr w:type="spellEnd"/>
+      <w:r>
+        <w:rPr>
+          <w:rFonts w:ascii="Consolas" w:eastAsia="Times New Roman" w:hAnsi="Consolas" w:cs="Times New Roman"/>
+          <w:color w:val="D4D4D4"/>
+          <w:sz w:val="21"/>
+          <w:szCs w:val="21"/>
+          <w:lang w:eastAsia="en-CA"/>
+        </w:rPr>
+        <w:t>::string</w:t>
+      </w:r>
+      <w:r>
+        <w:rPr>
+          <w:rFonts w:ascii="Consolas" w:eastAsia="Times New Roman" w:hAnsi="Consolas" w:cs="Times New Roman"/>
+          <w:color w:val="569CD6"/>
+          <w:sz w:val="21"/>
+          <w:szCs w:val="21"/>
+          <w:lang w:eastAsia="en-CA"/>
+        </w:rPr>
+        <w:t>&amp;</w:t>
+      </w:r>
+      <w:r>
+        <w:rPr>
+          <w:rFonts w:ascii="Consolas" w:eastAsia="Times New Roman" w:hAnsi="Consolas" w:cs="Times New Roman"/>
+          <w:color w:val="D4D4D4"/>
+          <w:sz w:val="21"/>
+          <w:szCs w:val="21"/>
+          <w:lang w:eastAsia="en-CA"/>
+        </w:rPr>
+        <w:t xml:space="preserve"> </w:t>
+      </w:r>
+      <w:proofErr w:type="spellStart"/>
+      <w:r>
+        <w:rPr>
+          <w:rFonts w:ascii="Consolas" w:eastAsia="Times New Roman" w:hAnsi="Consolas" w:cs="Times New Roman"/>
+          <w:color w:val="D4D4D4"/>
+          <w:sz w:val="21"/>
+          <w:szCs w:val="21"/>
+          <w:lang w:eastAsia="en-CA"/>
+        </w:rPr>
+        <w:t>characterId</w:t>
+      </w:r>
+      <w:proofErr w:type="spellEnd"/>
+      <w:r>
+        <w:rPr>
+          <w:rFonts w:ascii="Consolas" w:eastAsia="Times New Roman" w:hAnsi="Consolas" w:cs="Times New Roman"/>
+          <w:color w:val="D4D4D4"/>
+          <w:sz w:val="21"/>
+          <w:szCs w:val="21"/>
+          <w:lang w:eastAsia="en-CA"/>
+        </w:rPr>
+        <w:t>)</w:t>
+      </w:r>
+    </w:p>
+    <w:p>
+      <w:pPr>
+        <w:shd w:val="clear" w:color="auto" w:fill="1E1E1E"/>
+        <w:spacing w:after="0" w:line="285" w:lineRule="atLeast"/>
+        <w:rPr>
+          <w:rFonts w:ascii="Consolas" w:eastAsia="Times New Roman" w:hAnsi="Consolas" w:cs="Times New Roman"/>
+          <w:color w:val="D4D4D4"/>
+          <w:sz w:val="21"/>
+          <w:szCs w:val="21"/>
+          <w:lang w:eastAsia="en-CA"/>
+        </w:rPr>
+      </w:pPr>
+      <w:r>
+        <w:rPr>
+          <w:rFonts w:ascii="Consolas" w:eastAsia="Times New Roman" w:hAnsi="Consolas" w:cs="Times New Roman"/>
+          <w:color w:val="D4D4D4"/>
+          <w:sz w:val="21"/>
+          <w:szCs w:val="21"/>
+          <w:lang w:eastAsia="en-CA"/>
+        </w:rPr>
+        <w:t>{</w:t>
+      </w:r>
+    </w:p>
+    <w:p>
+      <w:pPr>
+        <w:shd w:val="clear" w:color="auto" w:fill="1E1E1E"/>
+        <w:spacing w:after="0" w:line="285" w:lineRule="atLeast"/>
+        <w:rPr>
+          <w:rFonts w:ascii="Consolas" w:eastAsia="Times New Roman" w:hAnsi="Consolas" w:cs="Times New Roman"/>
+          <w:color w:val="D4D4D4"/>
+          <w:sz w:val="21"/>
+          <w:szCs w:val="21"/>
+          <w:lang w:eastAsia="en-CA"/>
+        </w:rPr>
+      </w:pPr>
+      <w:r>
+        <w:rPr>
+          <w:rFonts w:ascii="Consolas" w:eastAsia="Times New Roman" w:hAnsi="Consolas" w:cs="Times New Roman"/>
+          <w:color w:val="D4D4D4"/>
+          <w:sz w:val="21"/>
+          <w:szCs w:val="21"/>
+          <w:lang w:eastAsia="en-CA"/>
+        </w:rPr>
+        <w:t xml:space="preserve">    </w:t>
+      </w:r>
+      <w:proofErr w:type="gramStart"/>
+      <w:r>
+        <w:rPr>
+          <w:rFonts w:ascii="Consolas" w:eastAsia="Times New Roman" w:hAnsi="Consolas" w:cs="Times New Roman"/>
+          <w:color w:val="569CD6"/>
+          <w:sz w:val="21"/>
+          <w:szCs w:val="21"/>
+          <w:lang w:eastAsia="en-CA"/>
+        </w:rPr>
+        <w:t>for</w:t>
+      </w:r>
+      <w:proofErr w:type="gramEnd"/>
+      <w:r>
+        <w:rPr>
+          <w:rFonts w:ascii="Consolas" w:eastAsia="Times New Roman" w:hAnsi="Consolas" w:cs="Times New Roman"/>
+          <w:color w:val="D4D4D4"/>
+          <w:sz w:val="21"/>
+          <w:szCs w:val="21"/>
+          <w:lang w:eastAsia="en-CA"/>
+        </w:rPr>
+        <w:t xml:space="preserve"> (</w:t>
+      </w:r>
+      <w:r>
+        <w:rPr>
+          <w:rFonts w:ascii="Consolas" w:eastAsia="Times New Roman" w:hAnsi="Consolas" w:cs="Times New Roman"/>
+          <w:color w:val="569CD6"/>
+          <w:sz w:val="21"/>
+          <w:szCs w:val="21"/>
+          <w:lang w:eastAsia="en-CA"/>
+        </w:rPr>
+        <w:t>auto</w:t>
+      </w:r>
+      <w:r>
+        <w:rPr>
+          <w:rFonts w:ascii="Consolas" w:eastAsia="Times New Roman" w:hAnsi="Consolas" w:cs="Times New Roman"/>
+          <w:color w:val="D4D4D4"/>
+          <w:sz w:val="21"/>
+          <w:szCs w:val="21"/>
+          <w:lang w:eastAsia="en-CA"/>
+        </w:rPr>
+        <w:t>&amp; character : characters)</w:t>
+      </w:r>
+    </w:p>
+    <w:p>
+      <w:pPr>
+        <w:shd w:val="clear" w:color="auto" w:fill="1E1E1E"/>
+        <w:spacing w:after="0" w:line="285" w:lineRule="atLeast"/>
+        <w:rPr>
+          <w:rFonts w:ascii="Consolas" w:eastAsia="Times New Roman" w:hAnsi="Consolas" w:cs="Times New Roman"/>
+          <w:color w:val="D4D4D4"/>
+          <w:sz w:val="21"/>
+          <w:szCs w:val="21"/>
+          <w:lang w:eastAsia="en-CA"/>
+        </w:rPr>
+      </w:pPr>
+      <w:r>
+        <w:rPr>
+          <w:rFonts w:ascii="Consolas" w:eastAsia="Times New Roman" w:hAnsi="Consolas" w:cs="Times New Roman"/>
+          <w:color w:val="D4D4D4"/>
+          <w:sz w:val="21"/>
+          <w:szCs w:val="21"/>
+          <w:lang w:eastAsia="en-CA"/>
+        </w:rPr>
+        <w:lastRenderedPageBreak/>
+        <w:t>    {</w:t>
+      </w:r>
+    </w:p>
+    <w:p>
+      <w:pPr>
+        <w:shd w:val="clear" w:color="auto" w:fill="1E1E1E"/>
+        <w:spacing w:after="0" w:line="285" w:lineRule="atLeast"/>
+        <w:rPr>
+          <w:rFonts w:ascii="Consolas" w:eastAsia="Times New Roman" w:hAnsi="Consolas" w:cs="Times New Roman"/>
+          <w:color w:val="D4D4D4"/>
+          <w:sz w:val="21"/>
+          <w:szCs w:val="21"/>
+          <w:lang w:eastAsia="en-CA"/>
+        </w:rPr>
+      </w:pPr>
+      <w:r>
+        <w:rPr>
+          <w:rFonts w:ascii="Consolas" w:eastAsia="Times New Roman" w:hAnsi="Consolas" w:cs="Times New Roman"/>
+          <w:color w:val="D4D4D4"/>
+          <w:sz w:val="21"/>
+          <w:szCs w:val="21"/>
+          <w:lang w:eastAsia="en-CA"/>
+        </w:rPr>
+        <w:t xml:space="preserve">        </w:t>
+      </w:r>
+      <w:proofErr w:type="gramStart"/>
+      <w:r>
+        <w:rPr>
+          <w:rFonts w:ascii="Consolas" w:eastAsia="Times New Roman" w:hAnsi="Consolas" w:cs="Times New Roman"/>
+          <w:color w:val="569CD6"/>
+          <w:sz w:val="21"/>
+          <w:szCs w:val="21"/>
+          <w:lang w:eastAsia="en-CA"/>
+        </w:rPr>
+        <w:t>if</w:t>
+      </w:r>
+      <w:proofErr w:type="gramEnd"/>
+      <w:r>
+        <w:rPr>
+          <w:rFonts w:ascii="Consolas" w:eastAsia="Times New Roman" w:hAnsi="Consolas" w:cs="Times New Roman"/>
+          <w:color w:val="D4D4D4"/>
+          <w:sz w:val="21"/>
+          <w:szCs w:val="21"/>
+          <w:lang w:eastAsia="en-CA"/>
+        </w:rPr>
+        <w:t xml:space="preserve"> (</w:t>
+      </w:r>
+      <w:proofErr w:type="spellStart"/>
+      <w:r>
+        <w:rPr>
+          <w:rFonts w:ascii="Consolas" w:eastAsia="Times New Roman" w:hAnsi="Consolas" w:cs="Times New Roman"/>
+          <w:color w:val="D4D4D4"/>
+          <w:sz w:val="21"/>
+          <w:szCs w:val="21"/>
+          <w:lang w:eastAsia="en-CA"/>
+        </w:rPr>
+        <w:t>character.getId</w:t>
+      </w:r>
+      <w:proofErr w:type="spellEnd"/>
+      <w:r>
+        <w:rPr>
+          <w:rFonts w:ascii="Consolas" w:eastAsia="Times New Roman" w:hAnsi="Consolas" w:cs="Times New Roman"/>
+          <w:color w:val="D4D4D4"/>
+          <w:sz w:val="21"/>
+          <w:szCs w:val="21"/>
+          <w:lang w:eastAsia="en-CA"/>
+        </w:rPr>
+        <w:t xml:space="preserve">() == </w:t>
+      </w:r>
+      <w:proofErr w:type="spellStart"/>
+      <w:r>
+        <w:rPr>
+          <w:rFonts w:ascii="Consolas" w:eastAsia="Times New Roman" w:hAnsi="Consolas" w:cs="Times New Roman"/>
+          <w:color w:val="D4D4D4"/>
+          <w:sz w:val="21"/>
+          <w:szCs w:val="21"/>
+          <w:lang w:eastAsia="en-CA"/>
+        </w:rPr>
+        <w:t>characterId</w:t>
+      </w:r>
+      <w:proofErr w:type="spellEnd"/>
+      <w:r>
+        <w:rPr>
+          <w:rFonts w:ascii="Consolas" w:eastAsia="Times New Roman" w:hAnsi="Consolas" w:cs="Times New Roman"/>
+          <w:color w:val="D4D4D4"/>
+          <w:sz w:val="21"/>
+          <w:szCs w:val="21"/>
+          <w:lang w:eastAsia="en-CA"/>
+        </w:rPr>
+        <w:t>)</w:t>
+      </w:r>
+    </w:p>
+    <w:p>
+      <w:pPr>
+        <w:shd w:val="clear" w:color="auto" w:fill="1E1E1E"/>
+        <w:spacing w:after="0" w:line="285" w:lineRule="atLeast"/>
+        <w:rPr>
+          <w:rFonts w:ascii="Consolas" w:eastAsia="Times New Roman" w:hAnsi="Consolas" w:cs="Times New Roman"/>
+          <w:color w:val="D4D4D4"/>
+          <w:sz w:val="21"/>
+          <w:szCs w:val="21"/>
+          <w:lang w:eastAsia="en-CA"/>
+        </w:rPr>
+      </w:pPr>
+      <w:r>
+        <w:rPr>
+          <w:rFonts w:ascii="Consolas" w:eastAsia="Times New Roman" w:hAnsi="Consolas" w:cs="Times New Roman"/>
+          <w:color w:val="D4D4D4"/>
+          <w:sz w:val="21"/>
+          <w:szCs w:val="21"/>
+          <w:lang w:eastAsia="en-CA"/>
+        </w:rPr>
+        <w:t>        {</w:t>
+      </w:r>
+    </w:p>
+    <w:p>
+      <w:pPr>
+        <w:shd w:val="clear" w:color="auto" w:fill="1E1E1E"/>
+        <w:spacing w:after="0" w:line="285" w:lineRule="atLeast"/>
+        <w:rPr>
+          <w:rFonts w:ascii="Consolas" w:eastAsia="Times New Roman" w:hAnsi="Consolas" w:cs="Times New Roman"/>
+          <w:color w:val="D4D4D4"/>
+          <w:sz w:val="21"/>
+          <w:szCs w:val="21"/>
+          <w:lang w:eastAsia="en-CA"/>
+        </w:rPr>
+      </w:pPr>
+      <w:r>
+        <w:rPr>
+          <w:rFonts w:ascii="Consolas" w:eastAsia="Times New Roman" w:hAnsi="Consolas" w:cs="Times New Roman"/>
+          <w:color w:val="D4D4D4"/>
+          <w:sz w:val="21"/>
+          <w:szCs w:val="21"/>
+          <w:lang w:eastAsia="en-CA"/>
+        </w:rPr>
+        <w:t xml:space="preserve">            </w:t>
+      </w:r>
+      <w:proofErr w:type="spellStart"/>
+      <w:proofErr w:type="gramStart"/>
+      <w:r>
+        <w:rPr>
+          <w:rFonts w:ascii="Consolas" w:eastAsia="Times New Roman" w:hAnsi="Consolas" w:cs="Times New Roman"/>
+          <w:color w:val="D4D4D4"/>
+          <w:sz w:val="21"/>
+          <w:szCs w:val="21"/>
+          <w:lang w:eastAsia="en-CA"/>
+        </w:rPr>
+        <w:t>currentLocation</w:t>
+      </w:r>
+      <w:proofErr w:type="spellEnd"/>
+      <w:proofErr w:type="gramEnd"/>
+      <w:r>
+        <w:rPr>
+          <w:rFonts w:ascii="Consolas" w:eastAsia="Times New Roman" w:hAnsi="Consolas" w:cs="Times New Roman"/>
+          <w:color w:val="D4D4D4"/>
+          <w:sz w:val="21"/>
+          <w:szCs w:val="21"/>
+          <w:lang w:eastAsia="en-CA"/>
+        </w:rPr>
+        <w:t>-&gt;</w:t>
+      </w:r>
+      <w:proofErr w:type="spellStart"/>
+      <w:r>
+        <w:rPr>
+          <w:rFonts w:ascii="Consolas" w:eastAsia="Times New Roman" w:hAnsi="Consolas" w:cs="Times New Roman"/>
+          <w:color w:val="D4D4D4"/>
+          <w:sz w:val="21"/>
+          <w:szCs w:val="21"/>
+          <w:lang w:eastAsia="en-CA"/>
+        </w:rPr>
+        <w:t>addCharacter</w:t>
+      </w:r>
+      <w:proofErr w:type="spellEnd"/>
+      <w:r>
+        <w:rPr>
+          <w:rFonts w:ascii="Consolas" w:eastAsia="Times New Roman" w:hAnsi="Consolas" w:cs="Times New Roman"/>
+          <w:color w:val="D4D4D4"/>
+          <w:sz w:val="21"/>
+          <w:szCs w:val="21"/>
+          <w:lang w:eastAsia="en-CA"/>
+        </w:rPr>
+        <w:t>(character);</w:t>
+      </w:r>
+    </w:p>
+    <w:p>
+      <w:pPr>
+        <w:shd w:val="clear" w:color="auto" w:fill="1E1E1E"/>
+        <w:spacing w:after="0" w:line="285" w:lineRule="atLeast"/>
+        <w:rPr>
+          <w:rFonts w:ascii="Consolas" w:eastAsia="Times New Roman" w:hAnsi="Consolas" w:cs="Times New Roman"/>
+          <w:color w:val="D4D4D4"/>
+          <w:sz w:val="21"/>
+          <w:szCs w:val="21"/>
+          <w:lang w:eastAsia="en-CA"/>
+        </w:rPr>
+      </w:pPr>
+      <w:r>
+        <w:rPr>
+          <w:rFonts w:ascii="Consolas" w:eastAsia="Times New Roman" w:hAnsi="Consolas" w:cs="Times New Roman"/>
+          <w:color w:val="D4D4D4"/>
+          <w:sz w:val="21"/>
+          <w:szCs w:val="21"/>
+          <w:lang w:eastAsia="en-CA"/>
+        </w:rPr>
+        <w:t xml:space="preserve">            </w:t>
+      </w:r>
+      <w:proofErr w:type="gramStart"/>
+      <w:r>
+        <w:rPr>
+          <w:rFonts w:ascii="Consolas" w:eastAsia="Times New Roman" w:hAnsi="Consolas" w:cs="Times New Roman"/>
+          <w:color w:val="569CD6"/>
+          <w:sz w:val="21"/>
+          <w:szCs w:val="21"/>
+          <w:lang w:eastAsia="en-CA"/>
+        </w:rPr>
+        <w:t>return</w:t>
+      </w:r>
+      <w:proofErr w:type="gramEnd"/>
+      <w:r>
+        <w:rPr>
+          <w:rFonts w:ascii="Consolas" w:eastAsia="Times New Roman" w:hAnsi="Consolas" w:cs="Times New Roman"/>
+          <w:color w:val="D4D4D4"/>
+          <w:sz w:val="21"/>
+          <w:szCs w:val="21"/>
+          <w:lang w:eastAsia="en-CA"/>
+        </w:rPr>
+        <w:t>;</w:t>
+      </w:r>
+    </w:p>
+    <w:p>
+      <w:pPr>
+        <w:shd w:val="clear" w:color="auto" w:fill="1E1E1E"/>
+        <w:spacing w:after="0" w:line="285" w:lineRule="atLeast"/>
+        <w:rPr>
+          <w:rFonts w:ascii="Consolas" w:eastAsia="Times New Roman" w:hAnsi="Consolas" w:cs="Times New Roman"/>
+          <w:color w:val="D4D4D4"/>
+          <w:sz w:val="21"/>
+          <w:szCs w:val="21"/>
+          <w:lang w:eastAsia="en-CA"/>
+        </w:rPr>
+      </w:pPr>
+      <w:r>
+        <w:rPr>
+          <w:rFonts w:ascii="Consolas" w:eastAsia="Times New Roman" w:hAnsi="Consolas" w:cs="Times New Roman"/>
+          <w:color w:val="D4D4D4"/>
+          <w:sz w:val="21"/>
+          <w:szCs w:val="21"/>
+          <w:lang w:eastAsia="en-CA"/>
+        </w:rPr>
+        <w:t>        }</w:t>
+      </w:r>
+    </w:p>
+    <w:p>
+      <w:pPr>
+        <w:shd w:val="clear" w:color="auto" w:fill="1E1E1E"/>
+        <w:spacing w:after="0" w:line="285" w:lineRule="atLeast"/>
+        <w:rPr>
+          <w:rFonts w:ascii="Consolas" w:eastAsia="Times New Roman" w:hAnsi="Consolas" w:cs="Times New Roman"/>
+          <w:color w:val="D4D4D4"/>
+          <w:sz w:val="21"/>
+          <w:szCs w:val="21"/>
+          <w:lang w:eastAsia="en-CA"/>
+        </w:rPr>
+      </w:pPr>
+      <w:r>
+        <w:rPr>
+          <w:rFonts w:ascii="Consolas" w:eastAsia="Times New Roman" w:hAnsi="Consolas" w:cs="Times New Roman"/>
+          <w:color w:val="D4D4D4"/>
+          <w:sz w:val="21"/>
+          <w:szCs w:val="21"/>
+          <w:lang w:eastAsia="en-CA"/>
+        </w:rPr>
+        <w:t>    }</w:t>
+      </w:r>
+    </w:p>
+    <w:p>
+      <w:pPr>
+        <w:shd w:val="clear" w:color="auto" w:fill="1E1E1E"/>
+        <w:spacing w:after="0" w:line="285" w:lineRule="atLeast"/>
+        <w:rPr>
+          <w:rFonts w:ascii="Consolas" w:eastAsia="Times New Roman" w:hAnsi="Consolas" w:cs="Times New Roman"/>
+          <w:color w:val="D4D4D4"/>
+          <w:sz w:val="21"/>
+          <w:szCs w:val="21"/>
+          <w:lang w:eastAsia="en-CA"/>
+        </w:rPr>
+      </w:pPr>
+      <w:r>
+        <w:rPr>
+          <w:rFonts w:ascii="Consolas" w:eastAsia="Times New Roman" w:hAnsi="Consolas" w:cs="Times New Roman"/>
+          <w:color w:val="D4D4D4"/>
+          <w:sz w:val="21"/>
+          <w:szCs w:val="21"/>
+          <w:lang w:eastAsia="en-CA"/>
+        </w:rPr>
+        <w:t xml:space="preserve">    </w:t>
+      </w:r>
+      <w:proofErr w:type="spellStart"/>
+      <w:r>
+        <w:rPr>
+          <w:rFonts w:ascii="Consolas" w:eastAsia="Times New Roman" w:hAnsi="Consolas" w:cs="Times New Roman"/>
+          <w:color w:val="D4D4D4"/>
+          <w:sz w:val="21"/>
+          <w:szCs w:val="21"/>
+          <w:lang w:eastAsia="en-CA"/>
+        </w:rPr>
+        <w:t>std</w:t>
+      </w:r>
+      <w:proofErr w:type="spellEnd"/>
+      <w:r>
+        <w:rPr>
+          <w:rFonts w:ascii="Consolas" w:eastAsia="Times New Roman" w:hAnsi="Consolas" w:cs="Times New Roman"/>
+          <w:color w:val="D4D4D4"/>
+          <w:sz w:val="21"/>
+          <w:szCs w:val="21"/>
+          <w:lang w:eastAsia="en-CA"/>
+        </w:rPr>
+        <w:t>::</w:t>
+      </w:r>
+      <w:proofErr w:type="spellStart"/>
+      <w:r>
+        <w:rPr>
+          <w:rFonts w:ascii="Consolas" w:eastAsia="Times New Roman" w:hAnsi="Consolas" w:cs="Times New Roman"/>
+          <w:color w:val="D4D4D4"/>
+          <w:sz w:val="21"/>
+          <w:szCs w:val="21"/>
+          <w:lang w:eastAsia="en-CA"/>
+        </w:rPr>
+        <w:t>cout</w:t>
+      </w:r>
+      <w:proofErr w:type="spellEnd"/>
+      <w:r>
+        <w:rPr>
+          <w:rFonts w:ascii="Consolas" w:eastAsia="Times New Roman" w:hAnsi="Consolas" w:cs="Times New Roman"/>
+          <w:color w:val="D4D4D4"/>
+          <w:sz w:val="21"/>
+          <w:szCs w:val="21"/>
+          <w:lang w:eastAsia="en-CA"/>
+        </w:rPr>
+        <w:t xml:space="preserve"> &lt;&lt; </w:t>
+      </w:r>
+      <w:r>
+        <w:rPr>
+          <w:rFonts w:ascii="Consolas" w:eastAsia="Times New Roman" w:hAnsi="Consolas" w:cs="Times New Roman"/>
+          <w:color w:val="CE9178"/>
+          <w:sz w:val="21"/>
+          <w:szCs w:val="21"/>
+          <w:lang w:eastAsia="en-CA"/>
+        </w:rPr>
+        <w:t>"Character not found!"</w:t>
+      </w:r>
+      <w:r>
+        <w:rPr>
+          <w:rFonts w:ascii="Consolas" w:eastAsia="Times New Roman" w:hAnsi="Consolas" w:cs="Times New Roman"/>
+          <w:color w:val="D4D4D4"/>
+          <w:sz w:val="21"/>
+          <w:szCs w:val="21"/>
+          <w:lang w:eastAsia="en-CA"/>
+        </w:rPr>
+        <w:t xml:space="preserve"> &lt;&lt; </w:t>
+      </w:r>
+      <w:proofErr w:type="spellStart"/>
+      <w:r>
+        <w:rPr>
+          <w:rFonts w:ascii="Consolas" w:eastAsia="Times New Roman" w:hAnsi="Consolas" w:cs="Times New Roman"/>
+          <w:color w:val="D4D4D4"/>
+          <w:sz w:val="21"/>
+          <w:szCs w:val="21"/>
+          <w:lang w:eastAsia="en-CA"/>
+        </w:rPr>
+        <w:t>std</w:t>
+      </w:r>
+      <w:proofErr w:type="spellEnd"/>
+      <w:r>
+        <w:rPr>
+          <w:rFonts w:ascii="Consolas" w:eastAsia="Times New Roman" w:hAnsi="Consolas" w:cs="Times New Roman"/>
+          <w:color w:val="D4D4D4"/>
+          <w:sz w:val="21"/>
+          <w:szCs w:val="21"/>
+          <w:lang w:eastAsia="en-CA"/>
+        </w:rPr>
+        <w:t>::</w:t>
+      </w:r>
+      <w:proofErr w:type="spellStart"/>
+      <w:r>
+        <w:rPr>
+          <w:rFonts w:ascii="Consolas" w:eastAsia="Times New Roman" w:hAnsi="Consolas" w:cs="Times New Roman"/>
+          <w:color w:val="D4D4D4"/>
+          <w:sz w:val="21"/>
+          <w:szCs w:val="21"/>
+          <w:lang w:eastAsia="en-CA"/>
+        </w:rPr>
+        <w:t>endl</w:t>
+      </w:r>
+      <w:proofErr w:type="spellEnd"/>
+      <w:r>
+        <w:rPr>
+          <w:rFonts w:ascii="Consolas" w:eastAsia="Times New Roman" w:hAnsi="Consolas" w:cs="Times New Roman"/>
+          <w:color w:val="D4D4D4"/>
+          <w:sz w:val="21"/>
+          <w:szCs w:val="21"/>
+          <w:lang w:eastAsia="en-CA"/>
+        </w:rPr>
+        <w:t>;</w:t>
+      </w:r>
+    </w:p>
+    <w:p>
+      <w:pPr>
+        <w:shd w:val="clear" w:color="auto" w:fill="1E1E1E"/>
+        <w:spacing w:after="0" w:line="285" w:lineRule="atLeast"/>
+        <w:rPr>
+          <w:rFonts w:ascii="Consolas" w:eastAsia="Times New Roman" w:hAnsi="Consolas" w:cs="Times New Roman"/>
+          <w:color w:val="D4D4D4"/>
+          <w:sz w:val="21"/>
+          <w:szCs w:val="21"/>
+          <w:lang w:eastAsia="en-CA"/>
+        </w:rPr>
+      </w:pPr>
+      <w:r>
+        <w:rPr>
+          <w:rFonts w:ascii="Consolas" w:eastAsia="Times New Roman" w:hAnsi="Consolas" w:cs="Times New Roman"/>
+          <w:color w:val="D4D4D4"/>
+          <w:sz w:val="21"/>
+          <w:szCs w:val="21"/>
+          <w:lang w:eastAsia="en-CA"/>
+        </w:rPr>
+        <w:t xml:space="preserve">}   </w:t>
+      </w:r>
+    </w:p>
+    <w:p>
+      <w:pPr>
+        <w:shd w:val="clear" w:color="auto" w:fill="1E1E1E"/>
+        <w:spacing w:after="0" w:line="285" w:lineRule="atLeast"/>
+        <w:rPr>
+          <w:rFonts w:ascii="Consolas" w:eastAsia="Times New Roman" w:hAnsi="Consolas" w:cs="Times New Roman"/>
+          <w:color w:val="D4D4D4"/>
+          <w:sz w:val="21"/>
+          <w:szCs w:val="21"/>
+          <w:lang w:eastAsia="en-CA"/>
+        </w:rPr>
+      </w:pPr>
+    </w:p>
+    <w:p>
+      <w:pPr>
+        <w:spacing w:after="0"/>
+        <w:rPr>
+          <w:rFonts w:cstheme="minorHAnsi"/>
+          <w:bCs/>
+        </w:rPr>
+      </w:pPr>
+    </w:p>
+    <w:p>
+      <w:pPr>
+        <w:pBdr>
+          <w:bottom w:val="single" w:sz="6" w:space="1" w:color="auto"/>
+        </w:pBdr>
+        <w:spacing w:after="0"/>
+        <w:rPr>
+          <w:rFonts w:cstheme="minorHAnsi"/>
+          <w:bCs/>
+        </w:rPr>
+      </w:pPr>
+    </w:p>
+    <w:p>
+      <w:pPr>
+        <w:spacing w:after="0"/>
+        <w:rPr>
+          <w:rFonts w:cstheme="minorHAnsi"/>
+          <w:bCs/>
+        </w:rPr>
+      </w:pPr>
+    </w:p>
+    <w:p>
+      <w:pPr>
+        <w:spacing w:after="0"/>
+        <w:rPr>
+          <w:rFonts w:cstheme="minorHAnsi"/>
+          <w:bCs/>
+        </w:rPr>
+      </w:pPr>
+      <w:r>
+        <w:rPr>
+          <w:rFonts w:cstheme="minorHAnsi"/>
+          <w:bCs/>
+        </w:rPr>
+        <w:t>February 13</w:t>
+      </w:r>
+      <w:r>
+        <w:rPr>
+          <w:rFonts w:cstheme="minorHAnsi"/>
+          <w:bCs/>
+          <w:vertAlign w:val="superscript"/>
+        </w:rPr>
+        <w:t>th</w:t>
+      </w:r>
+      <w:r>
+        <w:rPr>
+          <w:rFonts w:cstheme="minorHAnsi"/>
+          <w:bCs/>
+        </w:rPr>
+        <w:t>, 2025</w:t>
+      </w:r>
       <w:bookmarkStart w:id="0" w:name="_GoBack"/>
       <w:bookmarkEnd w:id="0"/>
-    </w:p>
-    <w:p>
-      <w:pPr>
-        <w:spacing w:after="0"/>
-        <w:rPr>
-          <w:rFonts w:cstheme="minorHAnsi"/>
-          <w:bCs/>
-        </w:rPr>
-      </w:pPr>
-    </w:p>
-    <w:p>
-      <w:pPr>
-        <w:spacing w:after="0"/>
-        <w:rPr>
-          <w:rFonts w:cstheme="minorHAnsi"/>
-          <w:bCs/>
-        </w:rPr>
-      </w:pPr>
     </w:p>
     <w:sectPr>
       <w:pgSz w:w="12240" w:h="15840"/>

</xml_diff>

<commit_message>
Add new event scripts and update location descriptions and items
</commit_message>
<xml_diff>
--- a/Assignment4_Journal.docx
+++ b/Assignment4_Journal.docx
@@ -38194,7 +38194,23 @@
           <w:rFonts w:cstheme="minorHAnsi"/>
           <w:bCs/>
         </w:rPr>
-        <w:t xml:space="preserve"> sure there’s a more elegant way of doing this but I’m not smart enough to figure it out. So I mostly just refactored code I’</w:t>
+        <w:t xml:space="preserve"> sure there’s a more elegant way of doing this but I’m not smart enough to figure it out. </w:t>
+      </w:r>
+      <w:proofErr w:type="gramStart"/>
+      <w:r>
+        <w:rPr>
+          <w:rFonts w:cstheme="minorHAnsi"/>
+          <w:bCs/>
+        </w:rPr>
+        <w:t>So</w:t>
+      </w:r>
+      <w:proofErr w:type="gramEnd"/>
+      <w:r>
+        <w:rPr>
+          <w:rFonts w:cstheme="minorHAnsi"/>
+          <w:bCs/>
+        </w:rPr>
+        <w:t xml:space="preserve"> I mostly just refactored code I’</w:t>
       </w:r>
       <w:r>
         <w:rPr>
@@ -38202,6 +38218,604 @@
           <w:bCs/>
         </w:rPr>
         <w:t>ve already written.</w:t>
+      </w:r>
+    </w:p>
+    <w:p>
+      <w:pPr>
+        <w:spacing w:after="0"/>
+        <w:rPr>
+          <w:rFonts w:cstheme="minorHAnsi"/>
+          <w:bCs/>
+        </w:rPr>
+      </w:pPr>
+    </w:p>
+    <w:p>
+      <w:pPr>
+        <w:spacing w:after="0"/>
+        <w:rPr>
+          <w:rFonts w:cstheme="minorHAnsi"/>
+          <w:bCs/>
+        </w:rPr>
+      </w:pPr>
+      <w:r>
+        <w:rPr>
+          <w:rFonts w:cstheme="minorHAnsi"/>
+          <w:bCs/>
+        </w:rPr>
+        <w:t xml:space="preserve">After </w:t>
+      </w:r>
+      <w:proofErr w:type="gramStart"/>
+      <w:r>
+        <w:rPr>
+          <w:rFonts w:cstheme="minorHAnsi"/>
+          <w:bCs/>
+        </w:rPr>
+        <w:t>this</w:t>
+      </w:r>
+      <w:proofErr w:type="gramEnd"/>
+      <w:r>
+        <w:rPr>
+          <w:rFonts w:cstheme="minorHAnsi"/>
+          <w:bCs/>
+        </w:rPr>
+        <w:t xml:space="preserve"> I began working on the ‘scripted’ event for the first visit to the Doorway Hall location. In the book, Alice cannot enter the Royal Gardens because she forgets to hold onto the key when she shrinks so she </w:t>
+      </w:r>
+      <w:proofErr w:type="gramStart"/>
+      <w:r>
+        <w:rPr>
+          <w:rFonts w:cstheme="minorHAnsi"/>
+          <w:bCs/>
+        </w:rPr>
+        <w:t>can’t</w:t>
+      </w:r>
+      <w:proofErr w:type="gramEnd"/>
+      <w:r>
+        <w:rPr>
+          <w:rFonts w:cstheme="minorHAnsi"/>
+          <w:bCs/>
+        </w:rPr>
+        <w:t xml:space="preserve"> unlock the door again, then she starts crying so much it floods the area and she swims to a ocean beach with the mouse and other animal characters. I have to make a loop that prevents the player from entering the royal gardens when the </w:t>
+      </w:r>
+      <w:proofErr w:type="spellStart"/>
+      <w:r>
+        <w:rPr>
+          <w:rFonts w:cstheme="minorHAnsi"/>
+          <w:bCs/>
+        </w:rPr>
+        <w:t>firstVisit</w:t>
+      </w:r>
+      <w:proofErr w:type="spellEnd"/>
+      <w:r>
+        <w:rPr>
+          <w:rFonts w:cstheme="minorHAnsi"/>
+          <w:bCs/>
+        </w:rPr>
+        <w:t xml:space="preserve"> Boolean is true. </w:t>
+      </w:r>
+    </w:p>
+    <w:p>
+      <w:pPr>
+        <w:spacing w:after="0"/>
+        <w:rPr>
+          <w:rFonts w:cstheme="minorHAnsi"/>
+          <w:bCs/>
+        </w:rPr>
+      </w:pPr>
+    </w:p>
+    <w:p>
+      <w:pPr>
+        <w:shd w:val="clear" w:color="auto" w:fill="0D1117"/>
+        <w:spacing w:line="285" w:lineRule="atLeast"/>
+        <w:rPr>
+          <w:rFonts w:ascii="Consolas" w:eastAsia="Times New Roman" w:hAnsi="Consolas" w:cs="Times New Roman"/>
+          <w:color w:val="E6EDF3"/>
+          <w:sz w:val="21"/>
+          <w:szCs w:val="21"/>
+          <w:lang w:eastAsia="en-CA"/>
+        </w:rPr>
+      </w:pPr>
+      <w:proofErr w:type="gramStart"/>
+      <w:r>
+        <w:rPr>
+          <w:rFonts w:cstheme="minorHAnsi"/>
+          <w:bCs/>
+        </w:rPr>
+        <w:t>First</w:t>
+      </w:r>
+      <w:proofErr w:type="gramEnd"/>
+      <w:r>
+        <w:rPr>
+          <w:rFonts w:cstheme="minorHAnsi"/>
+          <w:bCs/>
+        </w:rPr>
+        <w:t xml:space="preserve"> I implemented the check to see if the </w:t>
+      </w:r>
+      <w:proofErr w:type="spellStart"/>
+      <w:r>
+        <w:rPr>
+          <w:rFonts w:cstheme="minorHAnsi"/>
+          <w:bCs/>
+        </w:rPr>
+        <w:t>playerEffect</w:t>
+      </w:r>
+      <w:proofErr w:type="spellEnd"/>
+      <w:r>
+        <w:rPr>
+          <w:rFonts w:cstheme="minorHAnsi"/>
+          <w:bCs/>
+        </w:rPr>
+        <w:t xml:space="preserve"> is SHRUNK as they need to be small to enter the royal gardens doorway. I decided to add a check within the </w:t>
+      </w:r>
+      <w:proofErr w:type="spellStart"/>
+      <w:proofErr w:type="gramStart"/>
+      <w:r>
+        <w:rPr>
+          <w:rFonts w:cstheme="minorHAnsi"/>
+          <w:bCs/>
+        </w:rPr>
+        <w:t>playerDirectionalInput</w:t>
+      </w:r>
+      <w:proofErr w:type="spellEnd"/>
+      <w:r>
+        <w:rPr>
+          <w:rFonts w:cstheme="minorHAnsi"/>
+          <w:bCs/>
+        </w:rPr>
+        <w:t>(</w:t>
+      </w:r>
+      <w:proofErr w:type="gramEnd"/>
+      <w:r>
+        <w:rPr>
+          <w:rFonts w:cstheme="minorHAnsi"/>
+          <w:bCs/>
+        </w:rPr>
+        <w:t xml:space="preserve">) method of the Game files. </w:t>
+      </w:r>
+      <w:proofErr w:type="gramStart"/>
+      <w:r>
+        <w:rPr>
+          <w:rFonts w:cstheme="minorHAnsi"/>
+          <w:bCs/>
+        </w:rPr>
+        <w:t>It’s</w:t>
+      </w:r>
+      <w:proofErr w:type="gramEnd"/>
+      <w:r>
+        <w:rPr>
+          <w:rFonts w:cstheme="minorHAnsi"/>
+          <w:bCs/>
+        </w:rPr>
+        <w:t xml:space="preserve"> an if statement that checks if the current location id is the </w:t>
+      </w:r>
+      <w:proofErr w:type="spellStart"/>
+      <w:r>
+        <w:rPr>
+          <w:rFonts w:cstheme="minorHAnsi"/>
+          <w:bCs/>
+        </w:rPr>
+        <w:t>doorwayHall</w:t>
+      </w:r>
+      <w:proofErr w:type="spellEnd"/>
+      <w:r>
+        <w:rPr>
+          <w:rFonts w:cstheme="minorHAnsi"/>
+          <w:bCs/>
+        </w:rPr>
+        <w:t xml:space="preserve">, if the player is NOT shrunk and if the pathway south (to the gardens) is unlocked. If those conditions </w:t>
+      </w:r>
+      <w:proofErr w:type="gramStart"/>
+      <w:r>
+        <w:rPr>
+          <w:rFonts w:cstheme="minorHAnsi"/>
+          <w:bCs/>
+        </w:rPr>
+        <w:t>aren’t</w:t>
+      </w:r>
+      <w:proofErr w:type="gramEnd"/>
+      <w:r>
+        <w:rPr>
+          <w:rFonts w:cstheme="minorHAnsi"/>
+          <w:bCs/>
+        </w:rPr>
+        <w:t xml:space="preserve"> met then it outputs an error that the player needs to be shrunk to enter the unlocked doorway to the gardens. I had to add that last conditional statement of </w:t>
+      </w:r>
+      <w:r>
+        <w:rPr>
+          <w:rFonts w:cstheme="minorHAnsi"/>
+          <w:bCs/>
+        </w:rPr>
+        <w:br/>
+      </w:r>
+      <w:r>
+        <w:rPr>
+          <w:rFonts w:cstheme="minorHAnsi"/>
+          <w:bCs/>
+        </w:rPr>
+        <w:br/>
+      </w:r>
+      <w:proofErr w:type="spellStart"/>
+      <w:r>
+        <w:rPr>
+          <w:rFonts w:ascii="Consolas" w:eastAsia="Times New Roman" w:hAnsi="Consolas" w:cs="Times New Roman"/>
+          <w:color w:val="E6EDF3"/>
+          <w:sz w:val="21"/>
+          <w:szCs w:val="21"/>
+          <w:lang w:eastAsia="en-CA"/>
+        </w:rPr>
+        <w:t>currentLocation</w:t>
+      </w:r>
+      <w:proofErr w:type="spellEnd"/>
+      <w:r>
+        <w:rPr>
+          <w:rFonts w:ascii="Consolas" w:eastAsia="Times New Roman" w:hAnsi="Consolas" w:cs="Times New Roman"/>
+          <w:color w:val="E6EDF3"/>
+          <w:sz w:val="21"/>
+          <w:szCs w:val="21"/>
+          <w:lang w:eastAsia="en-CA"/>
+        </w:rPr>
+        <w:t>-&gt;</w:t>
+      </w:r>
+      <w:proofErr w:type="spellStart"/>
+      <w:proofErr w:type="gramStart"/>
+      <w:r>
+        <w:rPr>
+          <w:rFonts w:ascii="Consolas" w:eastAsia="Times New Roman" w:hAnsi="Consolas" w:cs="Times New Roman"/>
+          <w:color w:val="D2A8FF"/>
+          <w:sz w:val="21"/>
+          <w:szCs w:val="21"/>
+          <w:lang w:eastAsia="en-CA"/>
+        </w:rPr>
+        <w:t>getSouthIsLocked</w:t>
+      </w:r>
+      <w:proofErr w:type="spellEnd"/>
+      <w:r>
+        <w:rPr>
+          <w:rFonts w:ascii="Consolas" w:eastAsia="Times New Roman" w:hAnsi="Consolas" w:cs="Times New Roman"/>
+          <w:color w:val="E6EDF3"/>
+          <w:sz w:val="21"/>
+          <w:szCs w:val="21"/>
+          <w:lang w:eastAsia="en-CA"/>
+        </w:rPr>
+        <w:t>(</w:t>
+      </w:r>
+      <w:proofErr w:type="gramEnd"/>
+      <w:r>
+        <w:rPr>
+          <w:rFonts w:ascii="Consolas" w:eastAsia="Times New Roman" w:hAnsi="Consolas" w:cs="Times New Roman"/>
+          <w:color w:val="E6EDF3"/>
+          <w:sz w:val="21"/>
+          <w:szCs w:val="21"/>
+          <w:lang w:eastAsia="en-CA"/>
+        </w:rPr>
+        <w:t xml:space="preserve">) </w:t>
+      </w:r>
+      <w:r>
+        <w:rPr>
+          <w:rFonts w:ascii="Consolas" w:eastAsia="Times New Roman" w:hAnsi="Consolas" w:cs="Times New Roman"/>
+          <w:color w:val="FF7B72"/>
+          <w:sz w:val="21"/>
+          <w:szCs w:val="21"/>
+          <w:lang w:eastAsia="en-CA"/>
+        </w:rPr>
+        <w:t>==</w:t>
+      </w:r>
+      <w:r>
+        <w:rPr>
+          <w:rFonts w:ascii="Consolas" w:eastAsia="Times New Roman" w:hAnsi="Consolas" w:cs="Times New Roman"/>
+          <w:color w:val="E6EDF3"/>
+          <w:sz w:val="21"/>
+          <w:szCs w:val="21"/>
+          <w:lang w:eastAsia="en-CA"/>
+        </w:rPr>
+        <w:t xml:space="preserve"> </w:t>
+      </w:r>
+      <w:r>
+        <w:rPr>
+          <w:rFonts w:ascii="Consolas" w:eastAsia="Times New Roman" w:hAnsi="Consolas" w:cs="Times New Roman"/>
+          <w:color w:val="79C0FF"/>
+          <w:sz w:val="21"/>
+          <w:szCs w:val="21"/>
+          <w:lang w:eastAsia="en-CA"/>
+        </w:rPr>
+        <w:t>false</w:t>
+      </w:r>
+      <w:r>
+        <w:rPr>
+          <w:rFonts w:ascii="Consolas" w:eastAsia="Times New Roman" w:hAnsi="Consolas" w:cs="Times New Roman"/>
+          <w:color w:val="E6EDF3"/>
+          <w:sz w:val="21"/>
+          <w:szCs w:val="21"/>
+          <w:lang w:eastAsia="en-CA"/>
+        </w:rPr>
+        <w:t xml:space="preserve"> </w:t>
+      </w:r>
+    </w:p>
+    <w:p>
+      <w:pPr>
+        <w:spacing w:after="0"/>
+        <w:rPr>
+          <w:rFonts w:cstheme="minorHAnsi"/>
+          <w:bCs/>
+        </w:rPr>
+      </w:pPr>
+      <w:r>
+        <w:rPr>
+          <w:rFonts w:cstheme="minorHAnsi"/>
+          <w:bCs/>
+        </w:rPr>
+        <w:br/>
+      </w:r>
+      <w:proofErr w:type="gramStart"/>
+      <w:r>
+        <w:rPr>
+          <w:rFonts w:cstheme="minorHAnsi"/>
+          <w:bCs/>
+        </w:rPr>
+        <w:t>because</w:t>
+      </w:r>
+      <w:proofErr w:type="gramEnd"/>
+      <w:r>
+        <w:rPr>
+          <w:rFonts w:cstheme="minorHAnsi"/>
+          <w:bCs/>
+        </w:rPr>
+        <w:t xml:space="preserve"> if it wasn’t there then the output that the player needs to be shrunk would print but the message that the pathway is locked would not. With this conditional statement added to the </w:t>
+      </w:r>
+      <w:proofErr w:type="gramStart"/>
+      <w:r>
+        <w:rPr>
+          <w:rFonts w:cstheme="minorHAnsi"/>
+          <w:bCs/>
+        </w:rPr>
+        <w:t>if</w:t>
+      </w:r>
+      <w:proofErr w:type="gramEnd"/>
+      <w:r>
+        <w:rPr>
+          <w:rFonts w:cstheme="minorHAnsi"/>
+          <w:bCs/>
+        </w:rPr>
+        <w:t xml:space="preserve"> check then the door locked message takes priority over the shrunk message to give the player context for if they don’t realize the pathway is locked. </w:t>
+      </w:r>
+    </w:p>
+    <w:p>
+      <w:pPr>
+        <w:spacing w:after="0"/>
+        <w:rPr>
+          <w:rFonts w:cstheme="minorHAnsi"/>
+          <w:bCs/>
+        </w:rPr>
+      </w:pPr>
+    </w:p>
+    <w:p>
+      <w:pPr>
+        <w:spacing w:after="0"/>
+        <w:rPr>
+          <w:rFonts w:cstheme="minorHAnsi"/>
+          <w:bCs/>
+        </w:rPr>
+      </w:pPr>
+      <w:r>
+        <w:rPr>
+          <w:rFonts w:cstheme="minorHAnsi"/>
+          <w:bCs/>
+        </w:rPr>
+        <w:t xml:space="preserve">I did some more adjusting to the </w:t>
+      </w:r>
+      <w:proofErr w:type="spellStart"/>
+      <w:proofErr w:type="gramStart"/>
+      <w:r>
+        <w:rPr>
+          <w:rFonts w:cstheme="minorHAnsi"/>
+          <w:bCs/>
+        </w:rPr>
+        <w:t>inspectCommand</w:t>
+      </w:r>
+      <w:proofErr w:type="spellEnd"/>
+      <w:proofErr w:type="gramEnd"/>
+      <w:r>
+        <w:rPr>
+          <w:rFonts w:cstheme="minorHAnsi"/>
+          <w:bCs/>
+        </w:rPr>
+        <w:t xml:space="preserve"> as I wanted there to be an immersive output message if the user inspected a direction that had a description of NULL. I </w:t>
+      </w:r>
+      <w:proofErr w:type="gramStart"/>
+      <w:r>
+        <w:rPr>
+          <w:rFonts w:cstheme="minorHAnsi"/>
+          <w:bCs/>
+        </w:rPr>
+        <w:t>didn’t</w:t>
+      </w:r>
+      <w:proofErr w:type="gramEnd"/>
+      <w:r>
+        <w:rPr>
+          <w:rFonts w:cstheme="minorHAnsi"/>
+          <w:bCs/>
+        </w:rPr>
+        <w:t xml:space="preserve"> want it to output NULL. I unfortunately had to make another layer of if statements to accomplish this</w:t>
+      </w:r>
+      <w:proofErr w:type="gramStart"/>
+      <w:r>
+        <w:rPr>
+          <w:rFonts w:cstheme="minorHAnsi"/>
+          <w:bCs/>
+        </w:rPr>
+        <w:t>;</w:t>
+      </w:r>
+      <w:proofErr w:type="gramEnd"/>
+      <w:r>
+        <w:rPr>
+          <w:rFonts w:cstheme="minorHAnsi"/>
+          <w:bCs/>
+        </w:rPr>
+        <w:t xml:space="preserve"> not very neat looking, but it works.</w:t>
+      </w:r>
+    </w:p>
+    <w:p>
+      <w:pPr>
+        <w:spacing w:after="0"/>
+        <w:rPr>
+          <w:rFonts w:cstheme="minorHAnsi"/>
+          <w:bCs/>
+        </w:rPr>
+      </w:pPr>
+    </w:p>
+    <w:p>
+      <w:pPr>
+        <w:spacing w:after="0"/>
+        <w:rPr>
+          <w:rFonts w:cstheme="minorHAnsi"/>
+          <w:bCs/>
+        </w:rPr>
+      </w:pPr>
+      <w:r>
+        <w:rPr>
+          <w:rFonts w:cstheme="minorHAnsi"/>
+          <w:bCs/>
+        </w:rPr>
+        <w:t xml:space="preserve">I also noticed that inspect was working for items within the game location but not once the player added the item to their inventory. </w:t>
+      </w:r>
+      <w:proofErr w:type="gramStart"/>
+      <w:r>
+        <w:rPr>
+          <w:rFonts w:cstheme="minorHAnsi"/>
+          <w:bCs/>
+        </w:rPr>
+        <w:t>So</w:t>
+      </w:r>
+      <w:proofErr w:type="gramEnd"/>
+      <w:r>
+        <w:rPr>
+          <w:rFonts w:cstheme="minorHAnsi"/>
+          <w:bCs/>
+        </w:rPr>
+        <w:t xml:space="preserve"> I added another for loop to account for this. </w:t>
+      </w:r>
+    </w:p>
+    <w:p>
+      <w:pPr>
+        <w:spacing w:after="0"/>
+        <w:rPr>
+          <w:rFonts w:cstheme="minorHAnsi"/>
+          <w:bCs/>
+        </w:rPr>
+      </w:pPr>
+    </w:p>
+    <w:p>
+      <w:pPr>
+        <w:spacing w:after="0"/>
+        <w:rPr>
+          <w:rFonts w:cstheme="minorHAnsi"/>
+          <w:bCs/>
+        </w:rPr>
+      </w:pPr>
+      <w:r>
+        <w:rPr>
+          <w:rFonts w:cstheme="minorHAnsi"/>
+          <w:bCs/>
+        </w:rPr>
+        <w:t xml:space="preserve">I got side tracked and started making more </w:t>
+      </w:r>
+      <w:proofErr w:type="gramStart"/>
+      <w:r>
+        <w:rPr>
+          <w:rFonts w:cstheme="minorHAnsi"/>
+          <w:bCs/>
+        </w:rPr>
+        <w:t>story event txt files</w:t>
+      </w:r>
+      <w:proofErr w:type="gramEnd"/>
+      <w:r>
+        <w:rPr>
+          <w:rFonts w:cstheme="minorHAnsi"/>
+          <w:bCs/>
+        </w:rPr>
+        <w:t xml:space="preserve"> and adjusting the items and locations txt files to account for the new events. </w:t>
+      </w:r>
+    </w:p>
+    <w:p>
+      <w:pPr>
+        <w:spacing w:after="0"/>
+        <w:rPr>
+          <w:rFonts w:cstheme="minorHAnsi"/>
+          <w:bCs/>
+        </w:rPr>
+      </w:pPr>
+    </w:p>
+    <w:p>
+      <w:pPr>
+        <w:spacing w:after="0"/>
+        <w:rPr>
+          <w:rFonts w:cstheme="minorHAnsi"/>
+          <w:bCs/>
+        </w:rPr>
+      </w:pPr>
+      <w:r>
+        <w:rPr>
+          <w:rFonts w:cstheme="minorHAnsi"/>
+          <w:bCs/>
+        </w:rPr>
+        <w:lastRenderedPageBreak/>
+        <w:t xml:space="preserve">I began working on the tears event that will happen on the first visit to the Doorway Hall location. I decided to just go with a check in the </w:t>
+      </w:r>
+      <w:proofErr w:type="spellStart"/>
+      <w:proofErr w:type="gramStart"/>
+      <w:r>
+        <w:rPr>
+          <w:rFonts w:cstheme="minorHAnsi"/>
+          <w:bCs/>
+        </w:rPr>
+        <w:t>handleUnlockEffect</w:t>
+      </w:r>
+      <w:proofErr w:type="spellEnd"/>
+      <w:r>
+        <w:rPr>
+          <w:rFonts w:cstheme="minorHAnsi"/>
+          <w:bCs/>
+        </w:rPr>
+        <w:t>(</w:t>
+      </w:r>
+      <w:proofErr w:type="gramEnd"/>
+      <w:r>
+        <w:rPr>
+          <w:rFonts w:cstheme="minorHAnsi"/>
+          <w:bCs/>
+        </w:rPr>
+        <w:t xml:space="preserve">) method that checks if the player is in the doorway hall and if it’s their first visit. If it is a txt event file will be loaded. The player </w:t>
+      </w:r>
+      <w:proofErr w:type="gramStart"/>
+      <w:r>
+        <w:rPr>
+          <w:rFonts w:cstheme="minorHAnsi"/>
+          <w:bCs/>
+        </w:rPr>
+        <w:t>will then automatically be moved</w:t>
+      </w:r>
+      <w:proofErr w:type="gramEnd"/>
+      <w:r>
+        <w:rPr>
+          <w:rFonts w:cstheme="minorHAnsi"/>
+          <w:bCs/>
+        </w:rPr>
+        <w:t xml:space="preserve"> to the Beach Bank area. </w:t>
+      </w:r>
+    </w:p>
+    <w:p>
+      <w:pPr>
+        <w:spacing w:after="0"/>
+        <w:rPr>
+          <w:rFonts w:cstheme="minorHAnsi"/>
+          <w:bCs/>
+        </w:rPr>
+      </w:pPr>
+      <w:r>
+        <w:rPr>
+          <w:rFonts w:cstheme="minorHAnsi"/>
+          <w:bCs/>
+        </w:rPr>
+        <w:t xml:space="preserve"> </w:t>
       </w:r>
       <w:bookmarkStart w:id="0" w:name="_GoBack"/>
       <w:bookmarkEnd w:id="0"/>

</xml_diff>

<commit_message>
Add shrink tonic item and update consumeCommand for scripted event
</commit_message>
<xml_diff>
--- a/Assignment4_Journal.docx
+++ b/Assignment4_Journal.docx
@@ -38810,12 +38810,135 @@
           <w:bCs/>
         </w:rPr>
       </w:pPr>
+    </w:p>
+    <w:p>
+      <w:pPr>
+        <w:spacing w:after="0"/>
+        <w:rPr>
+          <w:rFonts w:cstheme="minorHAnsi"/>
+          <w:bCs/>
+        </w:rPr>
+      </w:pPr>
+      <w:r>
+        <w:rPr>
+          <w:rFonts w:cstheme="minorHAnsi"/>
+          <w:bCs/>
+        </w:rPr>
+        <w:t xml:space="preserve">**I changed my mind. I ended up adding a method to locations to add an item to the items vector within a location. It copies the same format as the </w:t>
+      </w:r>
+      <w:proofErr w:type="spellStart"/>
+      <w:proofErr w:type="gramStart"/>
+      <w:r>
+        <w:rPr>
+          <w:rFonts w:cstheme="minorHAnsi"/>
+          <w:bCs/>
+        </w:rPr>
+        <w:t>addCharacters</w:t>
+      </w:r>
+      <w:proofErr w:type="spellEnd"/>
+      <w:r>
+        <w:rPr>
+          <w:rFonts w:cstheme="minorHAnsi"/>
+          <w:bCs/>
+        </w:rPr>
+        <w:t>(</w:t>
+      </w:r>
+      <w:proofErr w:type="gramEnd"/>
+      <w:r>
+        <w:rPr>
+          <w:rFonts w:cstheme="minorHAnsi"/>
+          <w:bCs/>
+        </w:rPr>
+        <w:t>) method just changing the variable names.</w:t>
+      </w:r>
+    </w:p>
+    <w:p>
+      <w:pPr>
+        <w:spacing w:after="0"/>
+        <w:rPr>
+          <w:rFonts w:cstheme="minorHAnsi"/>
+          <w:bCs/>
+        </w:rPr>
+      </w:pPr>
       <w:r>
         <w:rPr>
           <w:rFonts w:cstheme="minorHAnsi"/>
           <w:bCs/>
         </w:rPr>
         <w:t xml:space="preserve"> </w:t>
+      </w:r>
+    </w:p>
+    <w:p>
+      <w:pPr>
+        <w:spacing w:after="0"/>
+        <w:rPr>
+          <w:rFonts w:cstheme="minorHAnsi"/>
+          <w:bCs/>
+        </w:rPr>
+      </w:pPr>
+      <w:r>
+        <w:rPr>
+          <w:rFonts w:cstheme="minorHAnsi"/>
+          <w:bCs/>
+        </w:rPr>
+        <w:t xml:space="preserve">The check within the </w:t>
+      </w:r>
+      <w:proofErr w:type="spellStart"/>
+      <w:r>
+        <w:rPr>
+          <w:rFonts w:cstheme="minorHAnsi"/>
+          <w:bCs/>
+        </w:rPr>
+        <w:t>handleUnlockEffect</w:t>
+      </w:r>
+      <w:proofErr w:type="spellEnd"/>
+      <w:r>
+        <w:rPr>
+          <w:rFonts w:cstheme="minorHAnsi"/>
+          <w:bCs/>
+        </w:rPr>
+        <w:t xml:space="preserve"> now checks the prerequisite to begin the script event then adds the shrink tonic item to the location cell and a </w:t>
+      </w:r>
+      <w:proofErr w:type="spellStart"/>
+      <w:r>
+        <w:rPr>
+          <w:rFonts w:cstheme="minorHAnsi"/>
+          <w:bCs/>
+        </w:rPr>
+        <w:t>cout</w:t>
+      </w:r>
+      <w:proofErr w:type="spellEnd"/>
+      <w:r>
+        <w:rPr>
+          <w:rFonts w:cstheme="minorHAnsi"/>
+          <w:bCs/>
+        </w:rPr>
+        <w:t xml:space="preserve"> message to inform the player. Then when the player consumes the shrinking tonic there’s an if statement check within the </w:t>
+      </w:r>
+      <w:proofErr w:type="spellStart"/>
+      <w:proofErr w:type="gramStart"/>
+      <w:r>
+        <w:rPr>
+          <w:rFonts w:cstheme="minorHAnsi"/>
+          <w:bCs/>
+        </w:rPr>
+        <w:t>consumeCommand</w:t>
+      </w:r>
+      <w:proofErr w:type="spellEnd"/>
+      <w:r>
+        <w:rPr>
+          <w:rFonts w:cstheme="minorHAnsi"/>
+          <w:bCs/>
+        </w:rPr>
+        <w:t>(</w:t>
+      </w:r>
+      <w:proofErr w:type="gramEnd"/>
+      <w:r>
+        <w:rPr>
+          <w:rFonts w:cstheme="minorHAnsi"/>
+          <w:bCs/>
+        </w:rPr>
+        <w:t xml:space="preserve">) method that locks the south path way to the gardens again and informs the player of their current state. </w:t>
       </w:r>
       <w:bookmarkStart w:id="0" w:name="_GoBack"/>
       <w:bookmarkEnd w:id="0"/>

</xml_diff>